<commit_message>
DN - Proceso 4
</commit_message>
<xml_diff>
--- a/WIN/Librería de Trabajo/Negocio/WIN-DN.docx
+++ b/WIN/Librería de Trabajo/Negocio/WIN-DN.docx
@@ -103,7 +103,6 @@
         </w:rPr>
         <w:tab/>
       </w:r>
-      <w:proofErr w:type="spellStart"/>
       <w:r>
         <w:rPr>
           <w:rFonts w:ascii="Calibri" w:eastAsia="Calibri" w:hAnsi="Calibri" w:cs="Calibri"/>
@@ -111,29 +110,8 @@
           <w:sz w:val="28"/>
           <w:szCs w:val="28"/>
         </w:rPr>
-        <w:t>Work</w:t>
+        <w:t>Work in Nestle</w:t>
       </w:r>
-      <w:proofErr w:type="spellEnd"/>
-      <w:r>
-        <w:rPr>
-          <w:rFonts w:ascii="Calibri" w:eastAsia="Calibri" w:hAnsi="Calibri" w:cs="Calibri"/>
-          <w:b/>
-          <w:sz w:val="28"/>
-          <w:szCs w:val="28"/>
-        </w:rPr>
-        <w:t xml:space="preserve"> in </w:t>
-      </w:r>
-      <w:proofErr w:type="spellStart"/>
-      <w:r>
-        <w:rPr>
-          <w:rFonts w:ascii="Calibri" w:eastAsia="Calibri" w:hAnsi="Calibri" w:cs="Calibri"/>
-          <w:b/>
-          <w:sz w:val="28"/>
-          <w:szCs w:val="28"/>
-        </w:rPr>
-        <w:t>Nestle</w:t>
-      </w:r>
-      <w:proofErr w:type="spellEnd"/>
       <w:r>
         <w:rPr>
           <w:rFonts w:ascii="Arial" w:eastAsia="Arial" w:hAnsi="Arial" w:cs="Arial"/>
@@ -521,6 +499,9 @@
               <w:contextualSpacing w:val="0"/>
               <w:jc w:val="both"/>
             </w:pPr>
+            <w:r>
+              <w:t>22/04/2016</w:t>
+            </w:r>
           </w:p>
         </w:tc>
         <w:tc>
@@ -539,6 +520,9 @@
               <w:contextualSpacing w:val="0"/>
               <w:jc w:val="both"/>
             </w:pPr>
+            <w:r>
+              <w:t>1.2</w:t>
+            </w:r>
           </w:p>
         </w:tc>
         <w:tc>
@@ -557,6 +541,9 @@
               <w:contextualSpacing w:val="0"/>
               <w:jc w:val="both"/>
             </w:pPr>
+            <w:r>
+              <w:t>Definición de proceso 4</w:t>
+            </w:r>
           </w:p>
         </w:tc>
         <w:tc>
@@ -575,6 +562,9 @@
               <w:contextualSpacing w:val="0"/>
               <w:jc w:val="both"/>
             </w:pPr>
+            <w:r>
+              <w:t>Junior Quevedo</w:t>
+            </w:r>
           </w:p>
         </w:tc>
       </w:tr>
@@ -1305,6 +1295,21 @@
     </w:p>
     <w:p>
       <w:pPr>
+        <w:tabs>
+          <w:tab w:val="left" w:pos="6982"/>
+        </w:tabs>
+        <w:ind w:left="709"/>
+        <w:jc w:val="both"/>
+      </w:pPr>
+      <w:r>
+        <w:t xml:space="preserve">Currículum Vitae (CV) : </w:t>
+      </w:r>
+      <w:r>
+        <w:t>es el documento de presentación de habilidades, formación y vida laboral, con el fin de optar a un puesto de trabajo.</w:t>
+      </w:r>
+    </w:p>
+    <w:p>
+      <w:pPr>
         <w:spacing w:after="120"/>
         <w:ind w:left="720"/>
         <w:jc w:val="both"/>
@@ -1338,31 +1343,15 @@
       </w:pPr>
     </w:p>
     <w:p>
+      <w:pPr>
+        <w:ind w:left="720"/>
+      </w:pPr>
       <w:r>
         <w:t>MOF de las empresas</w:t>
       </w:r>
       <w:r>
         <w:br w:type="page"/>
       </w:r>
-    </w:p>
-    <w:p>
-      <w:pPr>
-        <w:numPr>
-          <w:ilvl w:val="0"/>
-          <w:numId w:val="2"/>
-        </w:numPr>
-        <w:ind w:hanging="360"/>
-        <w:contextualSpacing/>
-      </w:pPr>
-    </w:p>
-    <w:p/>
-    <w:p/>
-    <w:p>
-      <w:pPr>
-        <w:spacing w:after="120"/>
-        <w:ind w:left="720"/>
-        <w:jc w:val="both"/>
-      </w:pPr>
       <w:bookmarkStart w:id="6" w:name="h.3dy6vkm" w:colFirst="0" w:colLast="0"/>
       <w:bookmarkEnd w:id="6"/>
     </w:p>
@@ -1385,6 +1374,7 @@
           <w:sz w:val="24"/>
           <w:szCs w:val="24"/>
         </w:rPr>
+        <w:lastRenderedPageBreak/>
         <w:t>Proceso 1: Solicitar contratación()</w:t>
       </w:r>
     </w:p>
@@ -1985,54 +1975,11 @@
             <w:pPr>
               <w:contextualSpacing w:val="0"/>
             </w:pPr>
-            <w:proofErr w:type="spellStart"/>
-            <w:r>
-              <w:rPr>
-                <w:rFonts w:ascii="Arial" w:eastAsia="Arial" w:hAnsi="Arial" w:cs="Arial"/>
-              </w:rPr>
-              <w:t>Informacion</w:t>
-            </w:r>
-            <w:proofErr w:type="spellEnd"/>
-            <w:r>
-              <w:rPr>
-                <w:rFonts w:ascii="Arial" w:eastAsia="Arial" w:hAnsi="Arial" w:cs="Arial"/>
-              </w:rPr>
-              <w:t xml:space="preserve"> de las Unidades de Negocio (Esto </w:t>
-            </w:r>
-            <w:proofErr w:type="spellStart"/>
-            <w:r>
-              <w:rPr>
-                <w:rFonts w:ascii="Arial" w:eastAsia="Arial" w:hAnsi="Arial" w:cs="Arial"/>
-              </w:rPr>
-              <w:t>sera</w:t>
-            </w:r>
-            <w:proofErr w:type="spellEnd"/>
-            <w:r>
-              <w:rPr>
-                <w:rFonts w:ascii="Arial" w:eastAsia="Arial" w:hAnsi="Arial" w:cs="Arial"/>
-              </w:rPr>
-              <w:t xml:space="preserve"> obtenido del repositorio de </w:t>
-            </w:r>
-            <w:proofErr w:type="spellStart"/>
-            <w:r>
-              <w:rPr>
-                <w:rFonts w:ascii="Arial" w:eastAsia="Arial" w:hAnsi="Arial" w:cs="Arial"/>
-              </w:rPr>
-              <w:t>informacion</w:t>
-            </w:r>
-            <w:proofErr w:type="spellEnd"/>
-            <w:r>
-              <w:rPr>
-                <w:rFonts w:ascii="Arial" w:eastAsia="Arial" w:hAnsi="Arial" w:cs="Arial"/>
-              </w:rPr>
-              <w:t xml:space="preserve"> </w:t>
-            </w:r>
-            <w:r>
-              <w:rPr>
-                <w:rFonts w:ascii="Arial" w:eastAsia="Arial" w:hAnsi="Arial" w:cs="Arial"/>
-              </w:rPr>
-              <w:lastRenderedPageBreak/>
-              <w:t>CRM de "XYZ").</w:t>
+            <w:r>
+              <w:rPr>
+                <w:rFonts w:ascii="Arial" w:eastAsia="Arial" w:hAnsi="Arial" w:cs="Arial"/>
+              </w:rPr>
+              <w:t>Informacion de las Unidades de Negocio (Esto sera obtenido del repositorio de informacion CRM de "XYZ").</w:t>
             </w:r>
           </w:p>
         </w:tc>
@@ -2054,7 +2001,6 @@
               <w:rPr>
                 <w:rFonts w:ascii="Arial" w:eastAsia="Arial" w:hAnsi="Arial" w:cs="Arial"/>
               </w:rPr>
-              <w:lastRenderedPageBreak/>
               <w:t>Unidad de negocio elegida</w:t>
             </w:r>
           </w:p>
@@ -2120,58 +2066,22 @@
             <w:pPr>
               <w:contextualSpacing w:val="0"/>
             </w:pPr>
-            <w:proofErr w:type="spellStart"/>
-            <w:r>
-              <w:rPr>
-                <w:rFonts w:ascii="Arial" w:eastAsia="Arial" w:hAnsi="Arial" w:cs="Arial"/>
-              </w:rPr>
-              <w:t>Informacion</w:t>
-            </w:r>
-            <w:proofErr w:type="spellEnd"/>
-            <w:r>
-              <w:rPr>
-                <w:rFonts w:ascii="Arial" w:eastAsia="Arial" w:hAnsi="Arial" w:cs="Arial"/>
-              </w:rPr>
-              <w:t xml:space="preserve"> de Clientes segmentados por unidad de negocio elegida.</w:t>
-            </w:r>
-          </w:p>
-          <w:p>
-            <w:pPr>
-              <w:contextualSpacing w:val="0"/>
-            </w:pPr>
-            <w:r>
-              <w:rPr>
-                <w:rFonts w:ascii="Arial" w:eastAsia="Arial" w:hAnsi="Arial" w:cs="Arial"/>
-              </w:rPr>
-              <w:t xml:space="preserve">(Esto </w:t>
-            </w:r>
-            <w:proofErr w:type="spellStart"/>
-            <w:r>
-              <w:rPr>
-                <w:rFonts w:ascii="Arial" w:eastAsia="Arial" w:hAnsi="Arial" w:cs="Arial"/>
-              </w:rPr>
-              <w:t>sera</w:t>
-            </w:r>
-            <w:proofErr w:type="spellEnd"/>
-            <w:r>
-              <w:rPr>
-                <w:rFonts w:ascii="Arial" w:eastAsia="Arial" w:hAnsi="Arial" w:cs="Arial"/>
-              </w:rPr>
-              <w:t xml:space="preserve"> obtenido del repositorio de </w:t>
-            </w:r>
-            <w:proofErr w:type="spellStart"/>
-            <w:r>
-              <w:rPr>
-                <w:rFonts w:ascii="Arial" w:eastAsia="Arial" w:hAnsi="Arial" w:cs="Arial"/>
-              </w:rPr>
-              <w:t>informacion</w:t>
-            </w:r>
-            <w:proofErr w:type="spellEnd"/>
-            <w:r>
-              <w:rPr>
-                <w:rFonts w:ascii="Arial" w:eastAsia="Arial" w:hAnsi="Arial" w:cs="Arial"/>
-              </w:rPr>
-              <w:t xml:space="preserve"> CRM de "XYZ").</w:t>
+            <w:r>
+              <w:rPr>
+                <w:rFonts w:ascii="Arial" w:eastAsia="Arial" w:hAnsi="Arial" w:cs="Arial"/>
+              </w:rPr>
+              <w:t>Informacion de Clientes segmentados por unidad de negocio elegida.</w:t>
+            </w:r>
+          </w:p>
+          <w:p>
+            <w:pPr>
+              <w:contextualSpacing w:val="0"/>
+            </w:pPr>
+            <w:r>
+              <w:rPr>
+                <w:rFonts w:ascii="Arial" w:eastAsia="Arial" w:hAnsi="Arial" w:cs="Arial"/>
+              </w:rPr>
+              <w:t>(Esto sera obtenido del repositorio de informacion CRM de "XYZ").</w:t>
             </w:r>
           </w:p>
         </w:tc>
@@ -2284,7 +2194,14 @@
               <w:rPr>
                 <w:rFonts w:ascii="Arial" w:eastAsia="Arial" w:hAnsi="Arial" w:cs="Arial"/>
               </w:rPr>
-              <w:t>Tipo de Producto Elegido</w:t>
+              <w:t xml:space="preserve">Tipo de Producto </w:t>
+            </w:r>
+            <w:r>
+              <w:rPr>
+                <w:rFonts w:ascii="Arial" w:eastAsia="Arial" w:hAnsi="Arial" w:cs="Arial"/>
+              </w:rPr>
+              <w:lastRenderedPageBreak/>
+              <w:t>Elegido</w:t>
             </w:r>
           </w:p>
         </w:tc>
@@ -2309,6 +2226,7 @@
               <w:rPr>
                 <w:rFonts w:ascii="Arial" w:eastAsia="Arial" w:hAnsi="Arial" w:cs="Arial"/>
               </w:rPr>
+              <w:lastRenderedPageBreak/>
               <w:t>4</w:t>
             </w:r>
           </w:p>
@@ -2621,7 +2539,6 @@
       <w:r>
         <w:rPr>
           <w:noProof/>
-          <w:lang w:val="es-PE" w:eastAsia="es-PE"/>
         </w:rPr>
         <w:lastRenderedPageBreak/>
         <w:drawing>
@@ -2713,7 +2630,6 @@
           <w:rFonts w:ascii="Arial" w:eastAsia="Arial" w:hAnsi="Arial" w:cs="Arial"/>
           <w:b/>
         </w:rPr>
-        <w:lastRenderedPageBreak/>
         <w:t>Descripción de Actividades</w:t>
       </w:r>
     </w:p>
@@ -2772,6 +2688,7 @@
                 <w:rFonts w:ascii="Arial" w:eastAsia="Arial" w:hAnsi="Arial" w:cs="Arial"/>
                 <w:b/>
               </w:rPr>
+              <w:lastRenderedPageBreak/>
               <w:t>ID</w:t>
             </w:r>
           </w:p>
@@ -2817,21 +2734,12 @@
               <w:contextualSpacing w:val="0"/>
               <w:jc w:val="center"/>
             </w:pPr>
-            <w:proofErr w:type="spellStart"/>
             <w:r>
               <w:rPr>
                 <w:rFonts w:ascii="Arial" w:eastAsia="Arial" w:hAnsi="Arial" w:cs="Arial"/>
                 <w:b/>
               </w:rPr>
-              <w:t>Descripcion</w:t>
-            </w:r>
-            <w:proofErr w:type="spellEnd"/>
-            <w:r>
-              <w:rPr>
-                <w:rFonts w:ascii="Arial" w:eastAsia="Arial" w:hAnsi="Arial" w:cs="Arial"/>
-                <w:b/>
-              </w:rPr>
-              <w:t xml:space="preserve"> </w:t>
+              <w:t xml:space="preserve">Descripcion </w:t>
             </w:r>
           </w:p>
         </w:tc>
@@ -2955,74 +2863,18 @@
               <w:rPr>
                 <w:rFonts w:ascii="Arial" w:eastAsia="Arial" w:hAnsi="Arial" w:cs="Arial"/>
               </w:rPr>
-              <w:t xml:space="preserve">Se realiza la actividad cuando el jefe de producto le indica al analista la unidad de negocio a la que </w:t>
-            </w:r>
-            <w:proofErr w:type="spellStart"/>
-            <w:r>
-              <w:rPr>
-                <w:rFonts w:ascii="Arial" w:eastAsia="Arial" w:hAnsi="Arial" w:cs="Arial"/>
-              </w:rPr>
-              <w:t>pertenera</w:t>
-            </w:r>
-            <w:proofErr w:type="spellEnd"/>
-            <w:r>
-              <w:rPr>
-                <w:rFonts w:ascii="Arial" w:eastAsia="Arial" w:hAnsi="Arial" w:cs="Arial"/>
-              </w:rPr>
-              <w:t xml:space="preserve"> el producto creado.</w:t>
-            </w:r>
-          </w:p>
-          <w:p>
-            <w:pPr>
-              <w:contextualSpacing w:val="0"/>
-            </w:pPr>
-            <w:r>
-              <w:rPr>
-                <w:rFonts w:ascii="Arial" w:eastAsia="Arial" w:hAnsi="Arial" w:cs="Arial"/>
-              </w:rPr>
-              <w:t xml:space="preserve">Las unidades de Negocio pueden ser: </w:t>
-            </w:r>
-            <w:proofErr w:type="spellStart"/>
-            <w:r>
-              <w:rPr>
-                <w:rFonts w:ascii="Arial" w:eastAsia="Arial" w:hAnsi="Arial" w:cs="Arial"/>
-              </w:rPr>
-              <w:t>Capacitacion</w:t>
-            </w:r>
-            <w:proofErr w:type="spellEnd"/>
-            <w:r>
-              <w:rPr>
-                <w:rFonts w:ascii="Arial" w:eastAsia="Arial" w:hAnsi="Arial" w:cs="Arial"/>
-              </w:rPr>
-              <w:t xml:space="preserve"> Abierta, </w:t>
-            </w:r>
-            <w:proofErr w:type="spellStart"/>
-            <w:r>
-              <w:rPr>
-                <w:rFonts w:ascii="Arial" w:eastAsia="Arial" w:hAnsi="Arial" w:cs="Arial"/>
-              </w:rPr>
-              <w:t>Capacitacion</w:t>
-            </w:r>
-            <w:proofErr w:type="spellEnd"/>
-            <w:r>
-              <w:rPr>
-                <w:rFonts w:ascii="Arial" w:eastAsia="Arial" w:hAnsi="Arial" w:cs="Arial"/>
-              </w:rPr>
-              <w:t xml:space="preserve"> Cerrada y </w:t>
-            </w:r>
-            <w:proofErr w:type="spellStart"/>
-            <w:r>
-              <w:rPr>
-                <w:rFonts w:ascii="Arial" w:eastAsia="Arial" w:hAnsi="Arial" w:cs="Arial"/>
-              </w:rPr>
-              <w:t>Consultoria</w:t>
-            </w:r>
-            <w:proofErr w:type="spellEnd"/>
-            <w:r>
-              <w:rPr>
-                <w:rFonts w:ascii="Arial" w:eastAsia="Arial" w:hAnsi="Arial" w:cs="Arial"/>
-              </w:rPr>
-              <w:t xml:space="preserve">. </w:t>
+              <w:t>Se realiza la actividad cuando el jefe de producto le indica al analista la unidad de negocio a la que pertenera el producto creado.</w:t>
+            </w:r>
+          </w:p>
+          <w:p>
+            <w:pPr>
+              <w:contextualSpacing w:val="0"/>
+            </w:pPr>
+            <w:r>
+              <w:rPr>
+                <w:rFonts w:ascii="Arial" w:eastAsia="Arial" w:hAnsi="Arial" w:cs="Arial"/>
+              </w:rPr>
+              <w:t xml:space="preserve">Las unidades de Negocio pueden ser: Capacitacion Abierta, Capacitacion Cerrada y Consultoria. </w:t>
             </w:r>
           </w:p>
         </w:tc>
@@ -3387,91 +3239,7 @@
               <w:rPr>
                 <w:rFonts w:ascii="Arial" w:eastAsia="Arial" w:hAnsi="Arial" w:cs="Arial"/>
               </w:rPr>
-              <w:t xml:space="preserve">Se realiza la </w:t>
-            </w:r>
-            <w:proofErr w:type="spellStart"/>
-            <w:r>
-              <w:rPr>
-                <w:rFonts w:ascii="Arial" w:eastAsia="Arial" w:hAnsi="Arial" w:cs="Arial"/>
-              </w:rPr>
-              <w:t>creacion</w:t>
-            </w:r>
-            <w:proofErr w:type="spellEnd"/>
-            <w:r>
-              <w:rPr>
-                <w:rFonts w:ascii="Arial" w:eastAsia="Arial" w:hAnsi="Arial" w:cs="Arial"/>
-              </w:rPr>
-              <w:t xml:space="preserve"> del producto, llenando las </w:t>
-            </w:r>
-            <w:proofErr w:type="spellStart"/>
-            <w:r>
-              <w:rPr>
-                <w:rFonts w:ascii="Arial" w:eastAsia="Arial" w:hAnsi="Arial" w:cs="Arial"/>
-              </w:rPr>
-              <w:t>caracteristicas</w:t>
-            </w:r>
-            <w:proofErr w:type="spellEnd"/>
-            <w:r>
-              <w:rPr>
-                <w:rFonts w:ascii="Arial" w:eastAsia="Arial" w:hAnsi="Arial" w:cs="Arial"/>
-              </w:rPr>
-              <w:t xml:space="preserve"> propias del mismo, </w:t>
-            </w:r>
-            <w:proofErr w:type="spellStart"/>
-            <w:r>
-              <w:rPr>
-                <w:rFonts w:ascii="Arial" w:eastAsia="Arial" w:hAnsi="Arial" w:cs="Arial"/>
-              </w:rPr>
-              <w:t>segun</w:t>
-            </w:r>
-            <w:proofErr w:type="spellEnd"/>
-            <w:r>
-              <w:rPr>
-                <w:rFonts w:ascii="Arial" w:eastAsia="Arial" w:hAnsi="Arial" w:cs="Arial"/>
-              </w:rPr>
-              <w:t xml:space="preserve"> la unidad de negocio para la que se </w:t>
-            </w:r>
-            <w:proofErr w:type="spellStart"/>
-            <w:r>
-              <w:rPr>
-                <w:rFonts w:ascii="Arial" w:eastAsia="Arial" w:hAnsi="Arial" w:cs="Arial"/>
-              </w:rPr>
-              <w:t>este</w:t>
-            </w:r>
-            <w:proofErr w:type="spellEnd"/>
-            <w:r>
-              <w:rPr>
-                <w:rFonts w:ascii="Arial" w:eastAsia="Arial" w:hAnsi="Arial" w:cs="Arial"/>
-              </w:rPr>
-              <w:t xml:space="preserve"> trabajando y </w:t>
-            </w:r>
-            <w:proofErr w:type="spellStart"/>
-            <w:r>
-              <w:rPr>
-                <w:rFonts w:ascii="Arial" w:eastAsia="Arial" w:hAnsi="Arial" w:cs="Arial"/>
-              </w:rPr>
-              <w:t>segun</w:t>
-            </w:r>
-            <w:proofErr w:type="spellEnd"/>
-            <w:r>
-              <w:rPr>
-                <w:rFonts w:ascii="Arial" w:eastAsia="Arial" w:hAnsi="Arial" w:cs="Arial"/>
-              </w:rPr>
-              <w:t xml:space="preserve"> el segmento de cliente al que se </w:t>
-            </w:r>
-            <w:proofErr w:type="spellStart"/>
-            <w:r>
-              <w:rPr>
-                <w:rFonts w:ascii="Arial" w:eastAsia="Arial" w:hAnsi="Arial" w:cs="Arial"/>
-              </w:rPr>
-              <w:t>ofrecera</w:t>
-            </w:r>
-            <w:proofErr w:type="spellEnd"/>
-            <w:r>
-              <w:rPr>
-                <w:rFonts w:ascii="Arial" w:eastAsia="Arial" w:hAnsi="Arial" w:cs="Arial"/>
-              </w:rPr>
-              <w:t>.</w:t>
+              <w:t>Se realiza la creacion del producto, llenando las caracteristicas propias del mismo, segun la unidad de negocio para la que se este trabajando y segun el segmento de cliente al que se ofrecera.</w:t>
             </w:r>
           </w:p>
         </w:tc>
@@ -3545,7 +3313,6 @@
               <w:rPr>
                 <w:rFonts w:ascii="Arial" w:eastAsia="Arial" w:hAnsi="Arial" w:cs="Arial"/>
               </w:rPr>
-              <w:lastRenderedPageBreak/>
               <w:t>5</w:t>
             </w:r>
           </w:p>
@@ -3592,49 +3359,7 @@
               <w:rPr>
                 <w:rFonts w:ascii="Arial" w:eastAsia="Arial" w:hAnsi="Arial" w:cs="Arial"/>
               </w:rPr>
-              <w:t xml:space="preserve">Se realiza un proceso de </w:t>
-            </w:r>
-            <w:proofErr w:type="spellStart"/>
-            <w:r>
-              <w:rPr>
-                <w:rFonts w:ascii="Arial" w:eastAsia="Arial" w:hAnsi="Arial" w:cs="Arial"/>
-              </w:rPr>
-              <w:t>validacion</w:t>
-            </w:r>
-            <w:proofErr w:type="spellEnd"/>
-            <w:r>
-              <w:rPr>
-                <w:rFonts w:ascii="Arial" w:eastAsia="Arial" w:hAnsi="Arial" w:cs="Arial"/>
-              </w:rPr>
-              <w:t xml:space="preserve"> del producto en el cual se revisa que este cumpla con los requisitos solicitados, como son: personal capacitado, material </w:t>
-            </w:r>
-            <w:proofErr w:type="spellStart"/>
-            <w:r>
-              <w:rPr>
-                <w:rFonts w:ascii="Arial" w:eastAsia="Arial" w:hAnsi="Arial" w:cs="Arial"/>
-              </w:rPr>
-              <w:t>didactico</w:t>
-            </w:r>
-            <w:proofErr w:type="spellEnd"/>
-            <w:r>
-              <w:rPr>
-                <w:rFonts w:ascii="Arial" w:eastAsia="Arial" w:hAnsi="Arial" w:cs="Arial"/>
-              </w:rPr>
-              <w:t xml:space="preserve"> de primera, etc.  Si el producto pasa la </w:t>
-            </w:r>
-            <w:proofErr w:type="spellStart"/>
-            <w:r>
-              <w:rPr>
-                <w:rFonts w:ascii="Arial" w:eastAsia="Arial" w:hAnsi="Arial" w:cs="Arial"/>
-              </w:rPr>
-              <w:t>validacion</w:t>
-            </w:r>
-            <w:proofErr w:type="spellEnd"/>
-            <w:r>
-              <w:rPr>
-                <w:rFonts w:ascii="Arial" w:eastAsia="Arial" w:hAnsi="Arial" w:cs="Arial"/>
-              </w:rPr>
-              <w:t xml:space="preserve"> se actualiza su estado a "Producto Validado".</w:t>
+              <w:t>Se realiza un proceso de validacion del producto en el cual se revisa que este cumpla con los requisitos solicitados, como son: personal capacitado, material didactico de primera, etc.  Si el producto pasa la validacion se actualiza su estado a "Producto Validado".</w:t>
             </w:r>
           </w:p>
         </w:tc>
@@ -3754,35 +3479,7 @@
               <w:rPr>
                 <w:rFonts w:ascii="Arial" w:eastAsia="Arial" w:hAnsi="Arial" w:cs="Arial"/>
               </w:rPr>
-              <w:t xml:space="preserve">Se realiza un proceso de </w:t>
-            </w:r>
-            <w:proofErr w:type="spellStart"/>
-            <w:r>
-              <w:rPr>
-                <w:rFonts w:ascii="Arial" w:eastAsia="Arial" w:hAnsi="Arial" w:cs="Arial"/>
-              </w:rPr>
-              <w:t>aprobacion</w:t>
-            </w:r>
-            <w:proofErr w:type="spellEnd"/>
-            <w:r>
-              <w:rPr>
-                <w:rFonts w:ascii="Arial" w:eastAsia="Arial" w:hAnsi="Arial" w:cs="Arial"/>
-              </w:rPr>
-              <w:t xml:space="preserve"> con la finalidad de verificar que este producto este a la medida de lo que se requiere (acorde a las necesidades de cada cliente), para luego ser almacenado en el repositorio de </w:t>
-            </w:r>
-            <w:proofErr w:type="spellStart"/>
-            <w:r>
-              <w:rPr>
-                <w:rFonts w:ascii="Arial" w:eastAsia="Arial" w:hAnsi="Arial" w:cs="Arial"/>
-              </w:rPr>
-              <w:t>informacion</w:t>
-            </w:r>
-            <w:proofErr w:type="spellEnd"/>
-            <w:r>
-              <w:rPr>
-                <w:rFonts w:ascii="Arial" w:eastAsia="Arial" w:hAnsi="Arial" w:cs="Arial"/>
-              </w:rPr>
-              <w:t xml:space="preserve"> "XYZ" con el estado "Producto Aprobado".</w:t>
+              <w:t>Se realiza un proceso de aprobacion con la finalidad de verificar que este producto este a la medida de lo que se requiere (acorde a las necesidades de cada cliente), para luego ser almacenado en el repositorio de informacion "XYZ" con el estado "Producto Aprobado".</w:t>
             </w:r>
           </w:p>
         </w:tc>
@@ -3999,7 +3696,6 @@
           <w:sz w:val="24"/>
           <w:szCs w:val="24"/>
         </w:rPr>
-        <w:lastRenderedPageBreak/>
         <w:t>Procesos 3</w:t>
       </w:r>
       <w:r>
@@ -4272,10 +3968,7 @@
               <w:contextualSpacing w:val="0"/>
             </w:pPr>
             <w:r>
-              <w:t>R</w:t>
-            </w:r>
-            <w:r>
-              <w:t>R.HH.</w:t>
+              <w:t>RR.HH.</w:t>
             </w:r>
           </w:p>
           <w:p>
@@ -4527,7 +4220,6 @@
                 <w:rFonts w:ascii="Arial" w:eastAsia="Arial" w:hAnsi="Arial" w:cs="Arial"/>
                 <w:b/>
               </w:rPr>
-              <w:lastRenderedPageBreak/>
               <w:t>Identificador</w:t>
             </w:r>
           </w:p>
@@ -4926,16 +4618,8 @@
               <w:rPr>
                 <w:rFonts w:ascii="Arial" w:eastAsia="Arial" w:hAnsi="Arial" w:cs="Arial"/>
               </w:rPr>
-              <w:t xml:space="preserve">Unificar lista de </w:t>
-            </w:r>
-            <w:proofErr w:type="spellStart"/>
-            <w:r>
-              <w:rPr>
-                <w:rFonts w:ascii="Arial" w:eastAsia="Arial" w:hAnsi="Arial" w:cs="Arial"/>
-              </w:rPr>
-              <w:t>CVs</w:t>
-            </w:r>
-            <w:proofErr w:type="spellEnd"/>
+              <w:t>Unificar lista de CVs</w:t>
+            </w:r>
           </w:p>
         </w:tc>
         <w:tc>
@@ -5113,7 +4797,14 @@
               <w:rPr>
                 <w:rFonts w:ascii="Arial" w:eastAsia="Arial" w:hAnsi="Arial" w:cs="Arial"/>
               </w:rPr>
-              <w:t>Verificar si los candidatos filtrados son suficientes</w:t>
+              <w:t xml:space="preserve">Verificar si los candidatos </w:t>
+            </w:r>
+            <w:r>
+              <w:rPr>
+                <w:rFonts w:ascii="Arial" w:eastAsia="Arial" w:hAnsi="Arial" w:cs="Arial"/>
+              </w:rPr>
+              <w:lastRenderedPageBreak/>
+              <w:t>filtrados son suficientes</w:t>
             </w:r>
           </w:p>
         </w:tc>
@@ -5135,6 +4826,7 @@
               <w:rPr>
                 <w:rFonts w:ascii="Arial" w:eastAsia="Arial" w:hAnsi="Arial" w:cs="Arial"/>
               </w:rPr>
+              <w:lastRenderedPageBreak/>
               <w:t>Lista filtrada de postulantes</w:t>
             </w:r>
           </w:p>
@@ -5157,7 +4849,14 @@
               <w:rPr>
                 <w:rFonts w:ascii="Arial" w:eastAsia="Arial" w:hAnsi="Arial" w:cs="Arial"/>
               </w:rPr>
-              <w:t>Estado de lista filtrada de postulantes</w:t>
+              <w:t xml:space="preserve">Estado de lista filtrada de </w:t>
+            </w:r>
+            <w:r>
+              <w:rPr>
+                <w:rFonts w:ascii="Arial" w:eastAsia="Arial" w:hAnsi="Arial" w:cs="Arial"/>
+              </w:rPr>
+              <w:lastRenderedPageBreak/>
+              <w:t>postulantes</w:t>
             </w:r>
           </w:p>
         </w:tc>
@@ -5184,6 +4883,7 @@
               <w:rPr>
                 <w:rFonts w:ascii="Arial" w:eastAsia="Arial" w:hAnsi="Arial" w:cs="Arial"/>
               </w:rPr>
+              <w:lastRenderedPageBreak/>
               <w:t>7</w:t>
             </w:r>
           </w:p>
@@ -5332,7 +5032,6 @@
       <w:r>
         <w:rPr>
           <w:noProof/>
-          <w:lang w:val="es-PE" w:eastAsia="es-PE"/>
         </w:rPr>
         <w:drawing>
           <wp:inline distT="0" distB="0" distL="0" distR="0" wp14:anchorId="3C4CD21B" wp14:editId="15173F84">
@@ -5525,16 +5224,7 @@
           <w:rFonts w:ascii="Arial" w:eastAsia="Arial" w:hAnsi="Arial" w:cs="Arial"/>
           <w:b/>
         </w:rPr>
-        <w:t>Descripción de Activ</w:t>
-      </w:r>
-      <w:bookmarkStart w:id="12" w:name="_GoBack"/>
-      <w:bookmarkEnd w:id="12"/>
-      <w:r>
-        <w:rPr>
-          <w:rFonts w:ascii="Arial" w:eastAsia="Arial" w:hAnsi="Arial" w:cs="Arial"/>
-          <w:b/>
-        </w:rPr>
-        <w:t>idades</w:t>
+        <w:t>Descripción de Actividades</w:t>
       </w:r>
     </w:p>
     <w:p>
@@ -5670,7 +5360,6 @@
                 <w:lang w:val="es-PE" w:eastAsia="es-PE"/>
               </w:rPr>
             </w:pPr>
-            <w:proofErr w:type="spellStart"/>
             <w:r>
               <w:rPr>
                 <w:rFonts w:ascii="Arial" w:eastAsia="Arial" w:hAnsi="Arial" w:cs="Arial"/>
@@ -5680,19 +5369,7 @@
                 <w:szCs w:val="18"/>
                 <w:lang w:eastAsia="es-PE"/>
               </w:rPr>
-              <w:t>Descripcion</w:t>
-            </w:r>
-            <w:proofErr w:type="spellEnd"/>
-            <w:r>
-              <w:rPr>
-                <w:rFonts w:ascii="Arial" w:eastAsia="Arial" w:hAnsi="Arial" w:cs="Arial"/>
-                <w:b/>
-                <w:bCs/>
-                <w:sz w:val="18"/>
-                <w:szCs w:val="18"/>
-                <w:lang w:eastAsia="es-PE"/>
-              </w:rPr>
-              <w:t xml:space="preserve"> </w:t>
+              <w:t xml:space="preserve">Descripcion </w:t>
             </w:r>
           </w:p>
         </w:tc>
@@ -6237,27 +5914,7 @@
                 <w:szCs w:val="18"/>
                 <w:lang w:eastAsia="es-PE"/>
               </w:rPr>
-              <w:t xml:space="preserve">Se realiza la actividad cuando se desea extraer la lista de postulantes a partir de los correos recibidos por </w:t>
-            </w:r>
-            <w:proofErr w:type="spellStart"/>
-            <w:r>
-              <w:rPr>
-                <w:rFonts w:ascii="Arial" w:eastAsia="Arial" w:hAnsi="Arial" w:cs="Arial"/>
-                <w:sz w:val="18"/>
-                <w:szCs w:val="18"/>
-                <w:lang w:eastAsia="es-PE"/>
-              </w:rPr>
-              <w:t>portulación</w:t>
-            </w:r>
-            <w:proofErr w:type="spellEnd"/>
-            <w:r>
-              <w:rPr>
-                <w:rFonts w:ascii="Arial" w:eastAsia="Arial" w:hAnsi="Arial" w:cs="Arial"/>
-                <w:sz w:val="18"/>
-                <w:szCs w:val="18"/>
-                <w:lang w:eastAsia="es-PE"/>
-              </w:rPr>
-              <w:t xml:space="preserve"> o contacto directo, en caso sea hecho la convocatoria por avisos de clasificados</w:t>
+              <w:t>Se realiza la actividad cuando se desea extraer la lista de postulantes a partir de los correos recibidos por portulación o contacto directo, en caso sea hecho la convocatoria por avisos de clasificados</w:t>
             </w:r>
           </w:p>
         </w:tc>
@@ -6402,19 +6059,8 @@
                 <w:szCs w:val="18"/>
                 <w:lang w:eastAsia="es-PE"/>
               </w:rPr>
-              <w:t xml:space="preserve">Unificar lista de </w:t>
-            </w:r>
-            <w:proofErr w:type="spellStart"/>
-            <w:r>
-              <w:rPr>
-                <w:rFonts w:ascii="Arial" w:eastAsia="Arial" w:hAnsi="Arial" w:cs="Arial"/>
-                <w:sz w:val="18"/>
-                <w:szCs w:val="18"/>
-                <w:lang w:eastAsia="es-PE"/>
-              </w:rPr>
-              <w:t>CVs</w:t>
-            </w:r>
-            <w:proofErr w:type="spellEnd"/>
+              <w:t>Unificar lista de CVs</w:t>
+            </w:r>
           </w:p>
         </w:tc>
         <w:tc>
@@ -6447,27 +6093,7 @@
                 <w:szCs w:val="18"/>
                 <w:lang w:eastAsia="es-PE"/>
               </w:rPr>
-              <w:t xml:space="preserve">Se realiza la </w:t>
-            </w:r>
-            <w:proofErr w:type="spellStart"/>
-            <w:r>
-              <w:rPr>
-                <w:rFonts w:ascii="Arial" w:eastAsia="Arial" w:hAnsi="Arial" w:cs="Arial"/>
-                <w:sz w:val="18"/>
-                <w:szCs w:val="18"/>
-                <w:lang w:eastAsia="es-PE"/>
-              </w:rPr>
-              <w:t>creacion</w:t>
-            </w:r>
-            <w:proofErr w:type="spellEnd"/>
-            <w:r>
-              <w:rPr>
-                <w:rFonts w:ascii="Arial" w:eastAsia="Arial" w:hAnsi="Arial" w:cs="Arial"/>
-                <w:sz w:val="18"/>
-                <w:szCs w:val="18"/>
-                <w:lang w:eastAsia="es-PE"/>
-              </w:rPr>
-              <w:t xml:space="preserve"> del producto, cuando ya se tiene la lista de cv de postulantes por portales y la lista de cv de postulantes directos, para unir ambas listas en una sola</w:t>
+              <w:t>Se realiza la creacion del producto, cuando ya se tiene la lista de cv de postulantes por portales y la lista de cv de postulantes directos, para unir ambas listas en una sola</w:t>
             </w:r>
           </w:p>
         </w:tc>
@@ -6646,47 +6272,7 @@
                 <w:szCs w:val="18"/>
                 <w:lang w:eastAsia="es-PE"/>
               </w:rPr>
-              <w:t xml:space="preserve">Se realiza un proceso de </w:t>
-            </w:r>
-            <w:proofErr w:type="spellStart"/>
-            <w:r>
-              <w:rPr>
-                <w:rFonts w:ascii="Arial" w:eastAsia="Arial" w:hAnsi="Arial" w:cs="Arial"/>
-                <w:sz w:val="18"/>
-                <w:szCs w:val="18"/>
-                <w:lang w:eastAsia="es-PE"/>
-              </w:rPr>
-              <w:t>validacion</w:t>
-            </w:r>
-            <w:proofErr w:type="spellEnd"/>
-            <w:r>
-              <w:rPr>
-                <w:rFonts w:ascii="Arial" w:eastAsia="Arial" w:hAnsi="Arial" w:cs="Arial"/>
-                <w:sz w:val="18"/>
-                <w:szCs w:val="18"/>
-                <w:lang w:eastAsia="es-PE"/>
-              </w:rPr>
-              <w:t xml:space="preserve"> de los </w:t>
-            </w:r>
-            <w:proofErr w:type="spellStart"/>
-            <w:r>
-              <w:rPr>
-                <w:rFonts w:ascii="Arial" w:eastAsia="Arial" w:hAnsi="Arial" w:cs="Arial"/>
-                <w:sz w:val="18"/>
-                <w:szCs w:val="18"/>
-                <w:lang w:eastAsia="es-PE"/>
-              </w:rPr>
-              <w:t>cvs</w:t>
-            </w:r>
-            <w:proofErr w:type="spellEnd"/>
-            <w:r>
-              <w:rPr>
-                <w:rFonts w:ascii="Arial" w:eastAsia="Arial" w:hAnsi="Arial" w:cs="Arial"/>
-                <w:sz w:val="18"/>
-                <w:szCs w:val="18"/>
-                <w:lang w:eastAsia="es-PE"/>
-              </w:rPr>
-              <w:t>, filtrando (aprobando) aquellos que cumpla con los requisitos solicitados, como son: personal capacitado, edad, conocimientos, experiencia, o según corresponda</w:t>
+              <w:t>Se realiza un proceso de validacion de los cvs, filtrando (aprobando) aquellos que cumpla con los requisitos solicitados, como son: personal capacitado, edad, conocimientos, experiencia, o según corresponda</w:t>
             </w:r>
           </w:p>
         </w:tc>
@@ -6865,47 +6451,7 @@
                 <w:szCs w:val="18"/>
                 <w:lang w:eastAsia="es-PE"/>
               </w:rPr>
-              <w:t xml:space="preserve">Se realiza un proceso de conteo de los </w:t>
-            </w:r>
-            <w:proofErr w:type="spellStart"/>
-            <w:r>
-              <w:rPr>
-                <w:rFonts w:ascii="Arial" w:eastAsia="Arial" w:hAnsi="Arial" w:cs="Arial"/>
-                <w:sz w:val="18"/>
-                <w:szCs w:val="18"/>
-                <w:lang w:eastAsia="es-PE"/>
-              </w:rPr>
-              <w:t>cvs</w:t>
-            </w:r>
-            <w:proofErr w:type="spellEnd"/>
-            <w:r>
-              <w:rPr>
-                <w:rFonts w:ascii="Arial" w:eastAsia="Arial" w:hAnsi="Arial" w:cs="Arial"/>
-                <w:sz w:val="18"/>
-                <w:szCs w:val="18"/>
-                <w:lang w:eastAsia="es-PE"/>
-              </w:rPr>
-              <w:t xml:space="preserve"> aprobados, es decir los que cumplieron los requisitos </w:t>
-            </w:r>
-            <w:proofErr w:type="spellStart"/>
-            <w:r>
-              <w:rPr>
-                <w:rFonts w:ascii="Arial" w:eastAsia="Arial" w:hAnsi="Arial" w:cs="Arial"/>
-                <w:sz w:val="18"/>
-                <w:szCs w:val="18"/>
-                <w:lang w:eastAsia="es-PE"/>
-              </w:rPr>
-              <w:t>minimos</w:t>
-            </w:r>
-            <w:proofErr w:type="spellEnd"/>
-            <w:r>
-              <w:rPr>
-                <w:rFonts w:ascii="Arial" w:eastAsia="Arial" w:hAnsi="Arial" w:cs="Arial"/>
-                <w:sz w:val="18"/>
-                <w:szCs w:val="18"/>
-                <w:lang w:eastAsia="es-PE"/>
-              </w:rPr>
-              <w:t xml:space="preserve"> para ser contactados</w:t>
+              <w:t>Se realiza un proceso de conteo de los cvs aprobados, es decir los que cumplieron los requisitos minimos para ser contactados</w:t>
             </w:r>
           </w:p>
         </w:tc>
@@ -7084,127 +6630,7 @@
                 <w:szCs w:val="18"/>
                 <w:lang w:val="es-PE" w:eastAsia="es-PE"/>
               </w:rPr>
-              <w:t xml:space="preserve">Se realiza este proceso en caso la lista de </w:t>
-            </w:r>
-            <w:proofErr w:type="spellStart"/>
-            <w:r>
-              <w:rPr>
-                <w:rFonts w:ascii="Arial" w:hAnsi="Arial" w:cs="Arial"/>
-                <w:sz w:val="18"/>
-                <w:szCs w:val="18"/>
-                <w:lang w:val="es-PE" w:eastAsia="es-PE"/>
-              </w:rPr>
-              <w:t>cvs</w:t>
-            </w:r>
-            <w:proofErr w:type="spellEnd"/>
-            <w:r>
-              <w:rPr>
-                <w:rFonts w:ascii="Arial" w:hAnsi="Arial" w:cs="Arial"/>
-                <w:sz w:val="18"/>
-                <w:szCs w:val="18"/>
-                <w:lang w:val="es-PE" w:eastAsia="es-PE"/>
-              </w:rPr>
-              <w:t xml:space="preserve"> </w:t>
-            </w:r>
-            <w:proofErr w:type="spellStart"/>
-            <w:r>
-              <w:rPr>
-                <w:rFonts w:ascii="Arial" w:hAnsi="Arial" w:cs="Arial"/>
-                <w:sz w:val="18"/>
-                <w:szCs w:val="18"/>
-                <w:lang w:val="es-PE" w:eastAsia="es-PE"/>
-              </w:rPr>
-              <w:t>aprovados</w:t>
-            </w:r>
-            <w:proofErr w:type="spellEnd"/>
-            <w:r>
-              <w:rPr>
-                <w:rFonts w:ascii="Arial" w:hAnsi="Arial" w:cs="Arial"/>
-                <w:sz w:val="18"/>
-                <w:szCs w:val="18"/>
-                <w:lang w:val="es-PE" w:eastAsia="es-PE"/>
-              </w:rPr>
-              <w:t xml:space="preserve"> sea inferior a lo </w:t>
-            </w:r>
-            <w:proofErr w:type="spellStart"/>
-            <w:r>
-              <w:rPr>
-                <w:rFonts w:ascii="Arial" w:hAnsi="Arial" w:cs="Arial"/>
-                <w:sz w:val="18"/>
-                <w:szCs w:val="18"/>
-                <w:lang w:val="es-PE" w:eastAsia="es-PE"/>
-              </w:rPr>
-              <w:t>minimo</w:t>
-            </w:r>
-            <w:proofErr w:type="spellEnd"/>
-            <w:r>
-              <w:rPr>
-                <w:rFonts w:ascii="Arial" w:hAnsi="Arial" w:cs="Arial"/>
-                <w:sz w:val="18"/>
-                <w:szCs w:val="18"/>
-                <w:lang w:val="es-PE" w:eastAsia="es-PE"/>
-              </w:rPr>
-              <w:t xml:space="preserve"> </w:t>
-            </w:r>
-            <w:proofErr w:type="spellStart"/>
-            <w:r>
-              <w:rPr>
-                <w:rFonts w:ascii="Arial" w:hAnsi="Arial" w:cs="Arial"/>
-                <w:sz w:val="18"/>
-                <w:szCs w:val="18"/>
-                <w:lang w:val="es-PE" w:eastAsia="es-PE"/>
-              </w:rPr>
-              <w:t>estabecido</w:t>
-            </w:r>
-            <w:proofErr w:type="spellEnd"/>
-            <w:r>
-              <w:rPr>
-                <w:rFonts w:ascii="Arial" w:hAnsi="Arial" w:cs="Arial"/>
-                <w:sz w:val="18"/>
-                <w:szCs w:val="18"/>
-                <w:lang w:val="es-PE" w:eastAsia="es-PE"/>
-              </w:rPr>
-              <w:t xml:space="preserve"> por las </w:t>
-            </w:r>
-            <w:proofErr w:type="spellStart"/>
-            <w:r>
-              <w:rPr>
-                <w:rFonts w:ascii="Arial" w:hAnsi="Arial" w:cs="Arial"/>
-                <w:sz w:val="18"/>
-                <w:szCs w:val="18"/>
-                <w:lang w:val="es-PE" w:eastAsia="es-PE"/>
-              </w:rPr>
-              <w:t>politicas</w:t>
-            </w:r>
-            <w:proofErr w:type="spellEnd"/>
-            <w:r>
-              <w:rPr>
-                <w:rFonts w:ascii="Arial" w:hAnsi="Arial" w:cs="Arial"/>
-                <w:sz w:val="18"/>
-                <w:szCs w:val="18"/>
-                <w:lang w:val="es-PE" w:eastAsia="es-PE"/>
-              </w:rPr>
-              <w:t xml:space="preserve"> de </w:t>
-            </w:r>
-            <w:proofErr w:type="spellStart"/>
-            <w:r>
-              <w:rPr>
-                <w:rFonts w:ascii="Arial" w:hAnsi="Arial" w:cs="Arial"/>
-                <w:sz w:val="18"/>
-                <w:szCs w:val="18"/>
-                <w:lang w:val="es-PE" w:eastAsia="es-PE"/>
-              </w:rPr>
-              <w:t>contratacion</w:t>
-            </w:r>
-            <w:proofErr w:type="spellEnd"/>
-            <w:r>
-              <w:rPr>
-                <w:rFonts w:ascii="Arial" w:hAnsi="Arial" w:cs="Arial"/>
-                <w:sz w:val="18"/>
-                <w:szCs w:val="18"/>
-                <w:lang w:val="es-PE" w:eastAsia="es-PE"/>
-              </w:rPr>
-              <w:t>, es decir menos de 5</w:t>
+              <w:t>Se realiza este proceso en caso la lista de cvs aprovados sea inferior a lo minimo estabecido por las politicas de contratacion, es decir menos de 5</w:t>
             </w:r>
           </w:p>
         </w:tc>
@@ -7335,6 +6761,1083 @@
     </w:p>
     <w:p>
       <w:pPr>
+        <w:spacing w:before="120" w:after="60"/>
+        <w:contextualSpacing/>
+        <w:jc w:val="both"/>
+      </w:pPr>
+    </w:p>
+    <w:tbl>
+      <w:tblPr>
+        <w:tblW w:w="8827" w:type="dxa"/>
+        <w:tblInd w:w="959" w:type="dxa"/>
+        <w:tblBorders>
+          <w:top w:val="single" w:sz="4" w:space="0" w:color="000000"/>
+          <w:left w:val="single" w:sz="4" w:space="0" w:color="000000"/>
+          <w:bottom w:val="single" w:sz="4" w:space="0" w:color="000000"/>
+          <w:right w:val="single" w:sz="4" w:space="0" w:color="000000"/>
+          <w:insideH w:val="single" w:sz="4" w:space="0" w:color="000000"/>
+          <w:insideV w:val="single" w:sz="4" w:space="0" w:color="000000"/>
+        </w:tblBorders>
+        <w:tblLayout w:type="fixed"/>
+        <w:tblLook w:val="0600" w:firstRow="0" w:lastRow="0" w:firstColumn="0" w:lastColumn="0" w:noHBand="1" w:noVBand="1"/>
+      </w:tblPr>
+      <w:tblGrid>
+        <w:gridCol w:w="1605"/>
+        <w:gridCol w:w="4508"/>
+        <w:gridCol w:w="1465"/>
+        <w:gridCol w:w="1249"/>
+      </w:tblGrid>
+      <w:tr>
+        <w:trPr>
+          <w:trHeight w:val="887"/>
+        </w:trPr>
+        <w:tc>
+          <w:tcPr>
+            <w:tcW w:w="1605" w:type="dxa"/>
+            <w:tcMar>
+              <w:top w:w="100" w:type="dxa"/>
+              <w:left w:w="108" w:type="dxa"/>
+              <w:bottom w:w="100" w:type="dxa"/>
+              <w:right w:w="108" w:type="dxa"/>
+            </w:tcMar>
+          </w:tcPr>
+          <w:p>
+            <w:r>
+              <w:rPr>
+                <w:rFonts w:ascii="Arial" w:eastAsia="Arial" w:hAnsi="Arial" w:cs="Arial"/>
+                <w:b/>
+              </w:rPr>
+              <w:t xml:space="preserve">Número o código </w:t>
+            </w:r>
+          </w:p>
+          <w:p>
+            <w:r>
+              <w:rPr>
+                <w:rFonts w:ascii="Arial" w:eastAsia="Arial" w:hAnsi="Arial" w:cs="Arial"/>
+                <w:b/>
+              </w:rPr>
+              <w:t>de proceso</w:t>
+            </w:r>
+          </w:p>
+        </w:tc>
+        <w:tc>
+          <w:tcPr>
+            <w:tcW w:w="4508" w:type="dxa"/>
+            <w:tcMar>
+              <w:top w:w="100" w:type="dxa"/>
+              <w:left w:w="108" w:type="dxa"/>
+              <w:bottom w:w="100" w:type="dxa"/>
+              <w:right w:w="108" w:type="dxa"/>
+            </w:tcMar>
+          </w:tcPr>
+          <w:p>
+            <w:r>
+              <w:rPr>
+                <w:rFonts w:ascii="Arial" w:eastAsia="Arial" w:hAnsi="Arial" w:cs="Arial"/>
+              </w:rPr>
+              <w:t>PROC-004</w:t>
+            </w:r>
+          </w:p>
+        </w:tc>
+        <w:tc>
+          <w:tcPr>
+            <w:tcW w:w="1465" w:type="dxa"/>
+            <w:tcMar>
+              <w:top w:w="100" w:type="dxa"/>
+              <w:left w:w="108" w:type="dxa"/>
+              <w:bottom w:w="100" w:type="dxa"/>
+              <w:right w:w="108" w:type="dxa"/>
+            </w:tcMar>
+          </w:tcPr>
+          <w:p>
+            <w:r>
+              <w:rPr>
+                <w:rFonts w:ascii="Arial" w:eastAsia="Arial" w:hAnsi="Arial" w:cs="Arial"/>
+                <w:b/>
+              </w:rPr>
+              <w:t>Proceso</w:t>
+            </w:r>
+          </w:p>
+        </w:tc>
+        <w:tc>
+          <w:tcPr>
+            <w:tcW w:w="1249" w:type="dxa"/>
+            <w:tcMar>
+              <w:top w:w="100" w:type="dxa"/>
+              <w:left w:w="108" w:type="dxa"/>
+              <w:bottom w:w="100" w:type="dxa"/>
+              <w:right w:w="108" w:type="dxa"/>
+            </w:tcMar>
+          </w:tcPr>
+          <w:p>
+            <w:pPr>
+              <w:rPr>
+                <w:rFonts w:ascii="Arial" w:eastAsia="Arial" w:hAnsi="Arial" w:cs="Arial"/>
+              </w:rPr>
+            </w:pPr>
+            <w:r>
+              <w:rPr>
+                <w:rFonts w:ascii="Arial" w:eastAsia="Arial" w:hAnsi="Arial" w:cs="Arial"/>
+              </w:rPr>
+              <w:t>Filtrar  solicitudes de los postulantes</w:t>
+            </w:r>
+            <w:r>
+              <w:rPr>
+                <w:rFonts w:eastAsia="Arial"/>
+              </w:rPr>
+              <w:tab/>
+            </w:r>
+          </w:p>
+        </w:tc>
+      </w:tr>
+      <w:tr>
+        <w:trPr>
+          <w:trHeight w:val="887"/>
+        </w:trPr>
+        <w:tc>
+          <w:tcPr>
+            <w:tcW w:w="1605" w:type="dxa"/>
+            <w:tcMar>
+              <w:top w:w="100" w:type="dxa"/>
+              <w:left w:w="108" w:type="dxa"/>
+              <w:bottom w:w="100" w:type="dxa"/>
+              <w:right w:w="108" w:type="dxa"/>
+            </w:tcMar>
+          </w:tcPr>
+          <w:p/>
+        </w:tc>
+        <w:tc>
+          <w:tcPr>
+            <w:tcW w:w="4508" w:type="dxa"/>
+            <w:tcMar>
+              <w:top w:w="100" w:type="dxa"/>
+              <w:left w:w="108" w:type="dxa"/>
+              <w:bottom w:w="100" w:type="dxa"/>
+              <w:right w:w="108" w:type="dxa"/>
+            </w:tcMar>
+          </w:tcPr>
+          <w:p/>
+        </w:tc>
+        <w:tc>
+          <w:tcPr>
+            <w:tcW w:w="1465" w:type="dxa"/>
+            <w:tcMar>
+              <w:top w:w="100" w:type="dxa"/>
+              <w:left w:w="108" w:type="dxa"/>
+              <w:bottom w:w="100" w:type="dxa"/>
+              <w:right w:w="108" w:type="dxa"/>
+            </w:tcMar>
+          </w:tcPr>
+          <w:p>
+            <w:r>
+              <w:rPr>
+                <w:rFonts w:ascii="Arial" w:eastAsia="Arial" w:hAnsi="Arial" w:cs="Arial"/>
+                <w:b/>
+              </w:rPr>
+              <w:t>Responsable</w:t>
+            </w:r>
+          </w:p>
+        </w:tc>
+        <w:tc>
+          <w:tcPr>
+            <w:tcW w:w="1249" w:type="dxa"/>
+            <w:tcMar>
+              <w:top w:w="100" w:type="dxa"/>
+              <w:left w:w="108" w:type="dxa"/>
+              <w:bottom w:w="100" w:type="dxa"/>
+              <w:right w:w="108" w:type="dxa"/>
+            </w:tcMar>
+          </w:tcPr>
+          <w:p>
+            <w:pPr>
+              <w:rPr>
+                <w:rFonts w:ascii="Arial" w:eastAsia="Arial" w:hAnsi="Arial" w:cs="Arial"/>
+              </w:rPr>
+            </w:pPr>
+            <w:r>
+              <w:rPr>
+                <w:rFonts w:ascii="Arial" w:eastAsia="Arial" w:hAnsi="Arial" w:cs="Arial"/>
+              </w:rPr>
+              <w:t>Junior Quevedo Gutiérrez</w:t>
+            </w:r>
+          </w:p>
+          <w:p>
+            <w:pPr>
+              <w:rPr>
+                <w:rFonts w:ascii="Arial" w:eastAsia="Arial" w:hAnsi="Arial" w:cs="Arial"/>
+              </w:rPr>
+            </w:pPr>
+          </w:p>
+        </w:tc>
+      </w:tr>
+      <w:tr>
+        <w:trPr>
+          <w:trHeight w:val="671"/>
+        </w:trPr>
+        <w:tc>
+          <w:tcPr>
+            <w:tcW w:w="1605" w:type="dxa"/>
+            <w:tcMar>
+              <w:top w:w="100" w:type="dxa"/>
+              <w:left w:w="108" w:type="dxa"/>
+              <w:bottom w:w="100" w:type="dxa"/>
+              <w:right w:w="108" w:type="dxa"/>
+            </w:tcMar>
+          </w:tcPr>
+          <w:p/>
+          <w:p>
+            <w:r>
+              <w:rPr>
+                <w:rFonts w:ascii="Arial" w:eastAsia="Arial" w:hAnsi="Arial" w:cs="Arial"/>
+                <w:b/>
+              </w:rPr>
+              <w:t>Objetivo /Propósito</w:t>
+            </w:r>
+          </w:p>
+        </w:tc>
+        <w:tc>
+          <w:tcPr>
+            <w:tcW w:w="4508" w:type="dxa"/>
+            <w:tcMar>
+              <w:top w:w="100" w:type="dxa"/>
+              <w:left w:w="108" w:type="dxa"/>
+              <w:bottom w:w="100" w:type="dxa"/>
+              <w:right w:w="108" w:type="dxa"/>
+            </w:tcMar>
+          </w:tcPr>
+          <w:p>
+            <w:r>
+              <w:rPr>
+                <w:rFonts w:ascii="Arial" w:eastAsia="Arial" w:hAnsi="Arial" w:cs="Arial"/>
+              </w:rPr>
+              <w:t>Seleccionar a las personas que tengan el mejor perfil profesional y personal para los puestos de trabajo que solicitaron postulación.</w:t>
+            </w:r>
+          </w:p>
+        </w:tc>
+        <w:tc>
+          <w:tcPr>
+            <w:tcW w:w="1465" w:type="dxa"/>
+            <w:tcMar>
+              <w:top w:w="100" w:type="dxa"/>
+              <w:left w:w="108" w:type="dxa"/>
+              <w:bottom w:w="100" w:type="dxa"/>
+              <w:right w:w="108" w:type="dxa"/>
+            </w:tcMar>
+          </w:tcPr>
+          <w:p>
+            <w:pPr>
+              <w:spacing w:after="200" w:line="276" w:lineRule="auto"/>
+            </w:pPr>
+          </w:p>
+        </w:tc>
+        <w:tc>
+          <w:tcPr>
+            <w:tcW w:w="1249" w:type="dxa"/>
+            <w:tcMar>
+              <w:top w:w="100" w:type="dxa"/>
+              <w:left w:w="108" w:type="dxa"/>
+              <w:bottom w:w="100" w:type="dxa"/>
+              <w:right w:w="108" w:type="dxa"/>
+            </w:tcMar>
+          </w:tcPr>
+          <w:p>
+            <w:pPr>
+              <w:spacing w:after="200" w:line="276" w:lineRule="auto"/>
+            </w:pPr>
+          </w:p>
+        </w:tc>
+      </w:tr>
+      <w:tr>
+        <w:trPr>
+          <w:trHeight w:val="455"/>
+        </w:trPr>
+        <w:tc>
+          <w:tcPr>
+            <w:tcW w:w="1605" w:type="dxa"/>
+            <w:tcMar>
+              <w:top w:w="100" w:type="dxa"/>
+              <w:left w:w="108" w:type="dxa"/>
+              <w:bottom w:w="100" w:type="dxa"/>
+              <w:right w:w="108" w:type="dxa"/>
+            </w:tcMar>
+          </w:tcPr>
+          <w:p>
+            <w:r>
+              <w:rPr>
+                <w:rFonts w:ascii="Arial" w:eastAsia="Arial" w:hAnsi="Arial" w:cs="Arial"/>
+                <w:b/>
+              </w:rPr>
+              <w:t>Frecuencia</w:t>
+            </w:r>
+          </w:p>
+        </w:tc>
+        <w:tc>
+          <w:tcPr>
+            <w:tcW w:w="4508" w:type="dxa"/>
+            <w:tcMar>
+              <w:top w:w="100" w:type="dxa"/>
+              <w:left w:w="108" w:type="dxa"/>
+              <w:bottom w:w="100" w:type="dxa"/>
+              <w:right w:w="108" w:type="dxa"/>
+            </w:tcMar>
+          </w:tcPr>
+          <w:p>
+            <w:r>
+              <w:rPr>
+                <w:rFonts w:ascii="Arial" w:eastAsia="Arial" w:hAnsi="Arial" w:cs="Arial"/>
+              </w:rPr>
+              <w:t>Este proceso se realizará cada vez que se haga una convocatoria para contratar personal nuevo.</w:t>
+            </w:r>
+          </w:p>
+        </w:tc>
+        <w:tc>
+          <w:tcPr>
+            <w:tcW w:w="1465" w:type="dxa"/>
+            <w:tcMar>
+              <w:top w:w="100" w:type="dxa"/>
+              <w:left w:w="108" w:type="dxa"/>
+              <w:bottom w:w="100" w:type="dxa"/>
+              <w:right w:w="108" w:type="dxa"/>
+            </w:tcMar>
+          </w:tcPr>
+          <w:p>
+            <w:pPr>
+              <w:spacing w:after="200" w:line="276" w:lineRule="auto"/>
+            </w:pPr>
+          </w:p>
+        </w:tc>
+        <w:tc>
+          <w:tcPr>
+            <w:tcW w:w="1249" w:type="dxa"/>
+            <w:tcMar>
+              <w:top w:w="100" w:type="dxa"/>
+              <w:left w:w="108" w:type="dxa"/>
+              <w:bottom w:w="100" w:type="dxa"/>
+              <w:right w:w="108" w:type="dxa"/>
+            </w:tcMar>
+          </w:tcPr>
+          <w:p>
+            <w:pPr>
+              <w:spacing w:after="200" w:line="276" w:lineRule="auto"/>
+            </w:pPr>
+          </w:p>
+        </w:tc>
+      </w:tr>
+    </w:tbl>
+    <w:p>
+      <w:pPr>
+        <w:spacing w:before="120" w:after="60"/>
+        <w:ind w:left="1440"/>
+        <w:contextualSpacing/>
+        <w:jc w:val="both"/>
+      </w:pPr>
+    </w:p>
+    <w:p>
+      <w:pPr>
+        <w:spacing w:before="120" w:after="60"/>
+        <w:contextualSpacing/>
+        <w:jc w:val="both"/>
+      </w:pPr>
+      <w:r>
+        <w:tab/>
+      </w:r>
+      <w:r>
+        <w:tab/>
+      </w:r>
+    </w:p>
+    <w:tbl>
+      <w:tblPr>
+        <w:tblW w:w="8971" w:type="dxa"/>
+        <w:tblInd w:w="720" w:type="dxa"/>
+        <w:tblBorders>
+          <w:top w:val="single" w:sz="4" w:space="0" w:color="000000"/>
+          <w:left w:val="single" w:sz="4" w:space="0" w:color="000000"/>
+          <w:bottom w:val="single" w:sz="4" w:space="0" w:color="000000"/>
+          <w:right w:val="single" w:sz="4" w:space="0" w:color="000000"/>
+          <w:insideH w:val="single" w:sz="4" w:space="0" w:color="000000"/>
+          <w:insideV w:val="single" w:sz="4" w:space="0" w:color="000000"/>
+        </w:tblBorders>
+        <w:tblLayout w:type="fixed"/>
+        <w:tblLook w:val="0600" w:firstRow="0" w:lastRow="0" w:firstColumn="0" w:lastColumn="0" w:noHBand="1" w:noVBand="1"/>
+      </w:tblPr>
+      <w:tblGrid>
+        <w:gridCol w:w="1342"/>
+        <w:gridCol w:w="1809"/>
+        <w:gridCol w:w="4247"/>
+        <w:gridCol w:w="1573"/>
+      </w:tblGrid>
+      <w:tr>
+        <w:trPr>
+          <w:trHeight w:val="459"/>
+        </w:trPr>
+        <w:tc>
+          <w:tcPr>
+            <w:tcW w:w="1342" w:type="dxa"/>
+            <w:tcMar>
+              <w:top w:w="100" w:type="dxa"/>
+              <w:left w:w="108" w:type="dxa"/>
+              <w:bottom w:w="100" w:type="dxa"/>
+              <w:right w:w="108" w:type="dxa"/>
+            </w:tcMar>
+          </w:tcPr>
+          <w:p>
+            <w:pPr>
+              <w:jc w:val="center"/>
+            </w:pPr>
+            <w:r>
+              <w:rPr>
+                <w:rFonts w:ascii="Arial" w:eastAsia="Arial" w:hAnsi="Arial" w:cs="Arial"/>
+                <w:b/>
+              </w:rPr>
+              <w:t>Identificador</w:t>
+            </w:r>
+          </w:p>
+        </w:tc>
+        <w:tc>
+          <w:tcPr>
+            <w:tcW w:w="1809" w:type="dxa"/>
+            <w:tcMar>
+              <w:top w:w="100" w:type="dxa"/>
+              <w:left w:w="108" w:type="dxa"/>
+              <w:bottom w:w="100" w:type="dxa"/>
+              <w:right w:w="108" w:type="dxa"/>
+            </w:tcMar>
+          </w:tcPr>
+          <w:p>
+            <w:pPr>
+              <w:jc w:val="center"/>
+            </w:pPr>
+            <w:r>
+              <w:rPr>
+                <w:rFonts w:ascii="Arial" w:eastAsia="Arial" w:hAnsi="Arial" w:cs="Arial"/>
+                <w:b/>
+              </w:rPr>
+              <w:t>Actividad</w:t>
+            </w:r>
+          </w:p>
+        </w:tc>
+        <w:tc>
+          <w:tcPr>
+            <w:tcW w:w="4247" w:type="dxa"/>
+            <w:tcMar>
+              <w:top w:w="100" w:type="dxa"/>
+              <w:left w:w="108" w:type="dxa"/>
+              <w:bottom w:w="100" w:type="dxa"/>
+              <w:right w:w="108" w:type="dxa"/>
+            </w:tcMar>
+          </w:tcPr>
+          <w:p>
+            <w:pPr>
+              <w:jc w:val="center"/>
+            </w:pPr>
+            <w:r>
+              <w:rPr>
+                <w:rFonts w:ascii="Arial" w:eastAsia="Arial" w:hAnsi="Arial" w:cs="Arial"/>
+                <w:b/>
+              </w:rPr>
+              <w:t>Datos de Entrada</w:t>
+            </w:r>
+          </w:p>
+        </w:tc>
+        <w:tc>
+          <w:tcPr>
+            <w:tcW w:w="1573" w:type="dxa"/>
+            <w:tcMar>
+              <w:top w:w="100" w:type="dxa"/>
+              <w:left w:w="108" w:type="dxa"/>
+              <w:bottom w:w="100" w:type="dxa"/>
+              <w:right w:w="108" w:type="dxa"/>
+            </w:tcMar>
+          </w:tcPr>
+          <w:p>
+            <w:pPr>
+              <w:jc w:val="center"/>
+            </w:pPr>
+            <w:r>
+              <w:rPr>
+                <w:rFonts w:ascii="Arial" w:eastAsia="Arial" w:hAnsi="Arial" w:cs="Arial"/>
+                <w:b/>
+              </w:rPr>
+              <w:t>Datos de Salida</w:t>
+            </w:r>
+          </w:p>
+        </w:tc>
+      </w:tr>
+      <w:tr>
+        <w:trPr>
+          <w:trHeight w:val="696"/>
+        </w:trPr>
+        <w:tc>
+          <w:tcPr>
+            <w:tcW w:w="1342" w:type="dxa"/>
+            <w:tcMar>
+              <w:top w:w="100" w:type="dxa"/>
+              <w:left w:w="108" w:type="dxa"/>
+              <w:bottom w:w="100" w:type="dxa"/>
+              <w:right w:w="108" w:type="dxa"/>
+            </w:tcMar>
+          </w:tcPr>
+          <w:p>
+            <w:pPr>
+              <w:jc w:val="center"/>
+            </w:pPr>
+            <w:r>
+              <w:rPr>
+                <w:rFonts w:ascii="Arial" w:eastAsia="Arial" w:hAnsi="Arial" w:cs="Arial"/>
+              </w:rPr>
+              <w:t>1</w:t>
+            </w:r>
+          </w:p>
+        </w:tc>
+        <w:tc>
+          <w:tcPr>
+            <w:tcW w:w="1809" w:type="dxa"/>
+            <w:tcMar>
+              <w:top w:w="100" w:type="dxa"/>
+              <w:left w:w="108" w:type="dxa"/>
+              <w:bottom w:w="100" w:type="dxa"/>
+              <w:right w:w="108" w:type="dxa"/>
+            </w:tcMar>
+          </w:tcPr>
+          <w:p>
+            <w:pPr>
+              <w:pStyle w:val="HTMLconformatoprevio"/>
+              <w:shd w:val="clear" w:color="auto" w:fill="FFFFFF"/>
+              <w:rPr>
+                <w:rFonts w:ascii="inherit" w:hAnsi="inherit"/>
+                <w:color w:val="212121"/>
+              </w:rPr>
+            </w:pPr>
+            <w:r>
+              <w:rPr>
+                <w:rFonts w:ascii="Arial" w:eastAsia="Arial" w:hAnsi="Arial" w:cs="Arial"/>
+              </w:rPr>
+              <w:t>Evaluar historial de trabajo.</w:t>
+            </w:r>
+          </w:p>
+          <w:p/>
+        </w:tc>
+        <w:tc>
+          <w:tcPr>
+            <w:tcW w:w="4247" w:type="dxa"/>
+            <w:tcMar>
+              <w:top w:w="100" w:type="dxa"/>
+              <w:left w:w="108" w:type="dxa"/>
+              <w:bottom w:w="100" w:type="dxa"/>
+              <w:right w:w="108" w:type="dxa"/>
+            </w:tcMar>
+          </w:tcPr>
+          <w:p>
+            <w:r>
+              <w:rPr>
+                <w:rFonts w:ascii="Arial" w:eastAsia="Arial" w:hAnsi="Arial" w:cs="Arial"/>
+              </w:rPr>
+              <w:t>Información del postulante( datos se obtendrán del currículum vitae proporcionado por el mismo postulante)</w:t>
+            </w:r>
+          </w:p>
+        </w:tc>
+        <w:tc>
+          <w:tcPr>
+            <w:tcW w:w="1573" w:type="dxa"/>
+            <w:tcMar>
+              <w:top w:w="100" w:type="dxa"/>
+              <w:left w:w="108" w:type="dxa"/>
+              <w:bottom w:w="100" w:type="dxa"/>
+              <w:right w:w="108" w:type="dxa"/>
+            </w:tcMar>
+          </w:tcPr>
+          <w:p>
+            <w:r>
+              <w:rPr>
+                <w:rFonts w:ascii="Arial" w:eastAsia="Arial" w:hAnsi="Arial" w:cs="Arial"/>
+              </w:rPr>
+              <w:t xml:space="preserve">Postulante pre-seleccionados </w:t>
+            </w:r>
+          </w:p>
+        </w:tc>
+      </w:tr>
+      <w:tr>
+        <w:trPr>
+          <w:trHeight w:val="696"/>
+        </w:trPr>
+        <w:tc>
+          <w:tcPr>
+            <w:tcW w:w="1342" w:type="dxa"/>
+            <w:tcMar>
+              <w:top w:w="100" w:type="dxa"/>
+              <w:left w:w="108" w:type="dxa"/>
+              <w:bottom w:w="100" w:type="dxa"/>
+              <w:right w:w="108" w:type="dxa"/>
+            </w:tcMar>
+          </w:tcPr>
+          <w:p>
+            <w:pPr>
+              <w:jc w:val="center"/>
+            </w:pPr>
+            <w:r>
+              <w:rPr>
+                <w:rFonts w:ascii="Arial" w:eastAsia="Arial" w:hAnsi="Arial" w:cs="Arial"/>
+              </w:rPr>
+              <w:t>2</w:t>
+            </w:r>
+          </w:p>
+        </w:tc>
+        <w:tc>
+          <w:tcPr>
+            <w:tcW w:w="1809" w:type="dxa"/>
+            <w:tcMar>
+              <w:top w:w="100" w:type="dxa"/>
+              <w:left w:w="108" w:type="dxa"/>
+              <w:bottom w:w="100" w:type="dxa"/>
+              <w:right w:w="108" w:type="dxa"/>
+            </w:tcMar>
+          </w:tcPr>
+          <w:p>
+            <w:pPr>
+              <w:rPr>
+                <w:rFonts w:ascii="Arial" w:eastAsia="Arial" w:hAnsi="Arial" w:cs="Arial"/>
+              </w:rPr>
+            </w:pPr>
+            <w:r>
+              <w:rPr>
+                <w:rFonts w:ascii="Arial" w:eastAsia="Arial" w:hAnsi="Arial" w:cs="Arial"/>
+              </w:rPr>
+              <w:t>Evaluación psicotécnica</w:t>
+            </w:r>
+          </w:p>
+        </w:tc>
+        <w:tc>
+          <w:tcPr>
+            <w:tcW w:w="4247" w:type="dxa"/>
+            <w:tcMar>
+              <w:top w:w="100" w:type="dxa"/>
+              <w:left w:w="108" w:type="dxa"/>
+              <w:bottom w:w="100" w:type="dxa"/>
+              <w:right w:w="108" w:type="dxa"/>
+            </w:tcMar>
+          </w:tcPr>
+          <w:p>
+            <w:pPr>
+              <w:rPr>
+                <w:rFonts w:ascii="Arial" w:eastAsia="Arial" w:hAnsi="Arial" w:cs="Arial"/>
+              </w:rPr>
+            </w:pPr>
+            <w:r>
+              <w:rPr>
+                <w:rFonts w:ascii="Arial" w:eastAsia="Arial" w:hAnsi="Arial" w:cs="Arial"/>
+              </w:rPr>
+              <w:t>Postulante pre-seleccionados y examen de evaluación psicotécnica.</w:t>
+            </w:r>
+          </w:p>
+        </w:tc>
+        <w:tc>
+          <w:tcPr>
+            <w:tcW w:w="1573" w:type="dxa"/>
+            <w:tcMar>
+              <w:top w:w="100" w:type="dxa"/>
+              <w:left w:w="108" w:type="dxa"/>
+              <w:bottom w:w="100" w:type="dxa"/>
+              <w:right w:w="108" w:type="dxa"/>
+            </w:tcMar>
+          </w:tcPr>
+          <w:p>
+            <w:pPr>
+              <w:rPr>
+                <w:rFonts w:ascii="Arial" w:eastAsia="Arial" w:hAnsi="Arial" w:cs="Arial"/>
+              </w:rPr>
+            </w:pPr>
+            <w:r>
+              <w:rPr>
+                <w:rFonts w:ascii="Arial" w:eastAsia="Arial" w:hAnsi="Arial" w:cs="Arial"/>
+              </w:rPr>
+              <w:t>Resultados del examen de evaluación psicotécnicas</w:t>
+            </w:r>
+          </w:p>
+        </w:tc>
+      </w:tr>
+      <w:tr>
+        <w:trPr>
+          <w:trHeight w:val="459"/>
+        </w:trPr>
+        <w:tc>
+          <w:tcPr>
+            <w:tcW w:w="1342" w:type="dxa"/>
+            <w:tcMar>
+              <w:top w:w="100" w:type="dxa"/>
+              <w:left w:w="108" w:type="dxa"/>
+              <w:bottom w:w="100" w:type="dxa"/>
+              <w:right w:w="108" w:type="dxa"/>
+            </w:tcMar>
+          </w:tcPr>
+          <w:p>
+            <w:pPr>
+              <w:jc w:val="center"/>
+            </w:pPr>
+            <w:r>
+              <w:rPr>
+                <w:rFonts w:ascii="Arial" w:eastAsia="Arial" w:hAnsi="Arial" w:cs="Arial"/>
+              </w:rPr>
+              <w:t>3</w:t>
+            </w:r>
+          </w:p>
+        </w:tc>
+        <w:tc>
+          <w:tcPr>
+            <w:tcW w:w="1809" w:type="dxa"/>
+            <w:tcMar>
+              <w:top w:w="100" w:type="dxa"/>
+              <w:left w:w="108" w:type="dxa"/>
+              <w:bottom w:w="100" w:type="dxa"/>
+              <w:right w:w="108" w:type="dxa"/>
+            </w:tcMar>
+          </w:tcPr>
+          <w:p>
+            <w:r>
+              <w:rPr>
+                <w:rFonts w:ascii="Arial" w:eastAsia="Arial" w:hAnsi="Arial" w:cs="Arial"/>
+              </w:rPr>
+              <w:t>Entrevista Personal</w:t>
+            </w:r>
+          </w:p>
+        </w:tc>
+        <w:tc>
+          <w:tcPr>
+            <w:tcW w:w="4247" w:type="dxa"/>
+            <w:tcMar>
+              <w:top w:w="100" w:type="dxa"/>
+              <w:left w:w="108" w:type="dxa"/>
+              <w:bottom w:w="100" w:type="dxa"/>
+              <w:right w:w="108" w:type="dxa"/>
+            </w:tcMar>
+          </w:tcPr>
+          <w:p>
+            <w:r>
+              <w:rPr>
+                <w:rFonts w:ascii="Arial" w:eastAsia="Arial" w:hAnsi="Arial" w:cs="Arial"/>
+              </w:rPr>
+              <w:t xml:space="preserve">Postulante pre-seleccionado, resultados del examen de evaluación psicotécnica </w:t>
+            </w:r>
+          </w:p>
+        </w:tc>
+        <w:tc>
+          <w:tcPr>
+            <w:tcW w:w="1573" w:type="dxa"/>
+            <w:tcMar>
+              <w:top w:w="100" w:type="dxa"/>
+              <w:left w:w="108" w:type="dxa"/>
+              <w:bottom w:w="100" w:type="dxa"/>
+              <w:right w:w="108" w:type="dxa"/>
+            </w:tcMar>
+          </w:tcPr>
+          <w:p>
+            <w:r>
+              <w:rPr>
+                <w:rFonts w:ascii="Arial" w:eastAsia="Arial" w:hAnsi="Arial" w:cs="Arial"/>
+              </w:rPr>
+              <w:t>Postulante candidato</w:t>
+            </w:r>
+          </w:p>
+        </w:tc>
+      </w:tr>
+      <w:tr>
+        <w:trPr>
+          <w:trHeight w:val="696"/>
+        </w:trPr>
+        <w:tc>
+          <w:tcPr>
+            <w:tcW w:w="1342" w:type="dxa"/>
+            <w:tcMar>
+              <w:top w:w="100" w:type="dxa"/>
+              <w:left w:w="108" w:type="dxa"/>
+              <w:bottom w:w="100" w:type="dxa"/>
+              <w:right w:w="108" w:type="dxa"/>
+            </w:tcMar>
+          </w:tcPr>
+          <w:p>
+            <w:pPr>
+              <w:jc w:val="center"/>
+              <w:rPr>
+                <w:rFonts w:ascii="Arial" w:eastAsia="Arial" w:hAnsi="Arial" w:cs="Arial"/>
+              </w:rPr>
+            </w:pPr>
+            <w:r>
+              <w:rPr>
+                <w:rFonts w:ascii="Arial" w:eastAsia="Arial" w:hAnsi="Arial" w:cs="Arial"/>
+              </w:rPr>
+              <w:lastRenderedPageBreak/>
+              <w:t>4</w:t>
+            </w:r>
+          </w:p>
+        </w:tc>
+        <w:tc>
+          <w:tcPr>
+            <w:tcW w:w="1809" w:type="dxa"/>
+            <w:tcMar>
+              <w:top w:w="100" w:type="dxa"/>
+              <w:left w:w="108" w:type="dxa"/>
+              <w:bottom w:w="100" w:type="dxa"/>
+              <w:right w:w="108" w:type="dxa"/>
+            </w:tcMar>
+          </w:tcPr>
+          <w:p>
+            <w:pPr>
+              <w:rPr>
+                <w:rFonts w:ascii="Arial" w:eastAsia="Arial" w:hAnsi="Arial" w:cs="Arial"/>
+              </w:rPr>
+            </w:pPr>
+            <w:r>
+              <w:rPr>
+                <w:rFonts w:ascii="Arial" w:eastAsia="Arial" w:hAnsi="Arial" w:cs="Arial"/>
+              </w:rPr>
+              <w:t>Seleccionar entre postulantes candidatos</w:t>
+            </w:r>
+          </w:p>
+        </w:tc>
+        <w:tc>
+          <w:tcPr>
+            <w:tcW w:w="4247" w:type="dxa"/>
+            <w:tcMar>
+              <w:top w:w="100" w:type="dxa"/>
+              <w:left w:w="108" w:type="dxa"/>
+              <w:bottom w:w="100" w:type="dxa"/>
+              <w:right w:w="108" w:type="dxa"/>
+            </w:tcMar>
+          </w:tcPr>
+          <w:p>
+            <w:pPr>
+              <w:rPr>
+                <w:rFonts w:ascii="Arial" w:eastAsia="Arial" w:hAnsi="Arial" w:cs="Arial"/>
+              </w:rPr>
+            </w:pPr>
+            <w:r>
+              <w:rPr>
+                <w:rFonts w:ascii="Arial" w:eastAsia="Arial" w:hAnsi="Arial" w:cs="Arial"/>
+              </w:rPr>
+              <w:t>Postulante candidato.</w:t>
+            </w:r>
+          </w:p>
+        </w:tc>
+        <w:tc>
+          <w:tcPr>
+            <w:tcW w:w="1573" w:type="dxa"/>
+            <w:tcMar>
+              <w:top w:w="100" w:type="dxa"/>
+              <w:left w:w="108" w:type="dxa"/>
+              <w:bottom w:w="100" w:type="dxa"/>
+              <w:right w:w="108" w:type="dxa"/>
+            </w:tcMar>
+          </w:tcPr>
+          <w:p>
+            <w:pPr>
+              <w:rPr>
+                <w:rFonts w:ascii="Arial" w:eastAsia="Arial" w:hAnsi="Arial" w:cs="Arial"/>
+              </w:rPr>
+            </w:pPr>
+            <w:r>
+              <w:rPr>
+                <w:rFonts w:ascii="Arial" w:eastAsia="Arial" w:hAnsi="Arial" w:cs="Arial"/>
+              </w:rPr>
+              <w:t>Postulante Aprobado.</w:t>
+            </w:r>
+          </w:p>
+        </w:tc>
+      </w:tr>
+      <w:tr>
+        <w:trPr>
+          <w:trHeight w:val="472"/>
+        </w:trPr>
+        <w:tc>
+          <w:tcPr>
+            <w:tcW w:w="1342" w:type="dxa"/>
+            <w:tcMar>
+              <w:top w:w="100" w:type="dxa"/>
+              <w:left w:w="108" w:type="dxa"/>
+              <w:bottom w:w="100" w:type="dxa"/>
+              <w:right w:w="108" w:type="dxa"/>
+            </w:tcMar>
+          </w:tcPr>
+          <w:p>
+            <w:pPr>
+              <w:jc w:val="center"/>
+            </w:pPr>
+            <w:r>
+              <w:rPr>
+                <w:rFonts w:ascii="Arial" w:eastAsia="Arial" w:hAnsi="Arial" w:cs="Arial"/>
+              </w:rPr>
+              <w:t>5</w:t>
+            </w:r>
+          </w:p>
+        </w:tc>
+        <w:tc>
+          <w:tcPr>
+            <w:tcW w:w="1809" w:type="dxa"/>
+            <w:tcMar>
+              <w:top w:w="100" w:type="dxa"/>
+              <w:left w:w="108" w:type="dxa"/>
+              <w:bottom w:w="100" w:type="dxa"/>
+              <w:right w:w="108" w:type="dxa"/>
+            </w:tcMar>
+          </w:tcPr>
+          <w:p>
+            <w:r>
+              <w:rPr>
+                <w:rFonts w:ascii="Arial" w:eastAsia="Arial" w:hAnsi="Arial" w:cs="Arial"/>
+              </w:rPr>
+              <w:t>Negociar Salario</w:t>
+            </w:r>
+          </w:p>
+        </w:tc>
+        <w:tc>
+          <w:tcPr>
+            <w:tcW w:w="4247" w:type="dxa"/>
+            <w:tcMar>
+              <w:top w:w="100" w:type="dxa"/>
+              <w:left w:w="108" w:type="dxa"/>
+              <w:bottom w:w="100" w:type="dxa"/>
+              <w:right w:w="108" w:type="dxa"/>
+            </w:tcMar>
+          </w:tcPr>
+          <w:p>
+            <w:r>
+              <w:rPr>
+                <w:rFonts w:ascii="Arial" w:eastAsia="Arial" w:hAnsi="Arial" w:cs="Arial"/>
+              </w:rPr>
+              <w:t>Postulante aprobado</w:t>
+            </w:r>
+          </w:p>
+        </w:tc>
+        <w:tc>
+          <w:tcPr>
+            <w:tcW w:w="1573" w:type="dxa"/>
+            <w:tcMar>
+              <w:top w:w="100" w:type="dxa"/>
+              <w:left w:w="108" w:type="dxa"/>
+              <w:bottom w:w="100" w:type="dxa"/>
+              <w:right w:w="108" w:type="dxa"/>
+            </w:tcMar>
+          </w:tcPr>
+          <w:p>
+            <w:r>
+              <w:rPr>
+                <w:rFonts w:ascii="Arial" w:eastAsia="Arial" w:hAnsi="Arial" w:cs="Arial"/>
+              </w:rPr>
+              <w:t>Postulante Contratado</w:t>
+            </w:r>
+          </w:p>
+        </w:tc>
+      </w:tr>
+      <w:tr>
+        <w:trPr>
+          <w:trHeight w:val="459"/>
+        </w:trPr>
+        <w:tc>
+          <w:tcPr>
+            <w:tcW w:w="1342" w:type="dxa"/>
+            <w:tcMar>
+              <w:top w:w="100" w:type="dxa"/>
+              <w:left w:w="108" w:type="dxa"/>
+              <w:bottom w:w="100" w:type="dxa"/>
+              <w:right w:w="108" w:type="dxa"/>
+            </w:tcMar>
+          </w:tcPr>
+          <w:p>
+            <w:pPr>
+              <w:jc w:val="center"/>
+              <w:rPr>
+                <w:rFonts w:ascii="Arial" w:eastAsia="Arial" w:hAnsi="Arial" w:cs="Arial"/>
+              </w:rPr>
+            </w:pPr>
+            <w:r>
+              <w:rPr>
+                <w:rFonts w:ascii="Arial" w:eastAsia="Arial" w:hAnsi="Arial" w:cs="Arial"/>
+              </w:rPr>
+              <w:t>6</w:t>
+            </w:r>
+          </w:p>
+        </w:tc>
+        <w:tc>
+          <w:tcPr>
+            <w:tcW w:w="1809" w:type="dxa"/>
+            <w:tcMar>
+              <w:top w:w="100" w:type="dxa"/>
+              <w:left w:w="108" w:type="dxa"/>
+              <w:bottom w:w="100" w:type="dxa"/>
+              <w:right w:w="108" w:type="dxa"/>
+            </w:tcMar>
+          </w:tcPr>
+          <w:p>
+            <w:pPr>
+              <w:rPr>
+                <w:rFonts w:ascii="Arial" w:eastAsia="Arial" w:hAnsi="Arial" w:cs="Arial"/>
+              </w:rPr>
+            </w:pPr>
+            <w:r>
+              <w:rPr>
+                <w:rFonts w:ascii="Arial" w:eastAsia="Arial" w:hAnsi="Arial" w:cs="Arial"/>
+              </w:rPr>
+              <w:t>Informar sobre decisión</w:t>
+            </w:r>
+          </w:p>
+        </w:tc>
+        <w:tc>
+          <w:tcPr>
+            <w:tcW w:w="4247" w:type="dxa"/>
+            <w:tcMar>
+              <w:top w:w="100" w:type="dxa"/>
+              <w:left w:w="108" w:type="dxa"/>
+              <w:bottom w:w="100" w:type="dxa"/>
+              <w:right w:w="108" w:type="dxa"/>
+            </w:tcMar>
+          </w:tcPr>
+          <w:p>
+            <w:pPr>
+              <w:rPr>
+                <w:rFonts w:ascii="Arial" w:eastAsia="Arial" w:hAnsi="Arial" w:cs="Arial"/>
+              </w:rPr>
+            </w:pPr>
+            <w:r>
+              <w:rPr>
+                <w:rFonts w:ascii="Arial" w:eastAsia="Arial" w:hAnsi="Arial" w:cs="Arial"/>
+              </w:rPr>
+              <w:t>Postulante contratado</w:t>
+            </w:r>
+          </w:p>
+        </w:tc>
+        <w:tc>
+          <w:tcPr>
+            <w:tcW w:w="1573" w:type="dxa"/>
+            <w:tcMar>
+              <w:top w:w="100" w:type="dxa"/>
+              <w:left w:w="108" w:type="dxa"/>
+              <w:bottom w:w="100" w:type="dxa"/>
+              <w:right w:w="108" w:type="dxa"/>
+            </w:tcMar>
+          </w:tcPr>
+          <w:p>
+            <w:pPr>
+              <w:rPr>
+                <w:rFonts w:ascii="Arial" w:eastAsia="Arial" w:hAnsi="Arial" w:cs="Arial"/>
+              </w:rPr>
+            </w:pPr>
+            <w:r>
+              <w:rPr>
+                <w:rFonts w:ascii="Arial" w:eastAsia="Arial" w:hAnsi="Arial" w:cs="Arial"/>
+              </w:rPr>
+              <w:t>Informe de decisiones.</w:t>
+            </w:r>
+          </w:p>
+        </w:tc>
+      </w:tr>
+    </w:tbl>
+    <w:p>
+      <w:pPr>
+        <w:spacing w:before="120" w:after="60"/>
+        <w:contextualSpacing/>
+        <w:jc w:val="both"/>
+      </w:pPr>
+    </w:p>
+    <w:p>
+      <w:pPr>
         <w:numPr>
           <w:ilvl w:val="1"/>
           <w:numId w:val="1"/>
@@ -7353,6 +7856,54 @@
     </w:p>
     <w:p>
       <w:pPr>
+        <w:spacing w:before="120" w:after="60"/>
+        <w:ind w:left="720"/>
+        <w:contextualSpacing/>
+        <w:jc w:val="center"/>
+      </w:pPr>
+      <w:r>
+        <w:rPr>
+          <w:noProof/>
+        </w:rPr>
+        <w:drawing>
+          <wp:inline distT="0" distB="0" distL="0" distR="0" wp14:anchorId="1860DBC6" wp14:editId="50E81D24">
+            <wp:extent cx="5943600" cy="3003550"/>
+            <wp:effectExtent l="0" t="0" r="0" b="6350"/>
+            <wp:docPr id="2" name="Imagen 2"/>
+            <wp:cNvGraphicFramePr>
+              <a:graphicFrameLocks xmlns:a="http://schemas.openxmlformats.org/drawingml/2006/main" noChangeAspect="1"/>
+            </wp:cNvGraphicFramePr>
+            <a:graphic xmlns:a="http://schemas.openxmlformats.org/drawingml/2006/main">
+              <a:graphicData uri="http://schemas.openxmlformats.org/drawingml/2006/picture">
+                <pic:pic xmlns:pic="http://schemas.openxmlformats.org/drawingml/2006/picture">
+                  <pic:nvPicPr>
+                    <pic:cNvPr id="1" name=""/>
+                    <pic:cNvPicPr/>
+                  </pic:nvPicPr>
+                  <pic:blipFill>
+                    <a:blip r:embed="rId9"/>
+                    <a:stretch>
+                      <a:fillRect/>
+                    </a:stretch>
+                  </pic:blipFill>
+                  <pic:spPr>
+                    <a:xfrm>
+                      <a:off x="0" y="0"/>
+                      <a:ext cx="5943600" cy="3003550"/>
+                    </a:xfrm>
+                    <a:prstGeom prst="rect">
+                      <a:avLst/>
+                    </a:prstGeom>
+                  </pic:spPr>
+                </pic:pic>
+              </a:graphicData>
+            </a:graphic>
+          </wp:inline>
+        </w:drawing>
+      </w:r>
+    </w:p>
+    <w:p>
+      <w:pPr>
         <w:numPr>
           <w:ilvl w:val="1"/>
           <w:numId w:val="1"/>
@@ -7371,6 +7922,870 @@
     </w:p>
     <w:p>
       <w:pPr>
+        <w:spacing w:before="120" w:after="60"/>
+        <w:contextualSpacing/>
+        <w:jc w:val="both"/>
+      </w:pPr>
+    </w:p>
+    <w:tbl>
+      <w:tblPr>
+        <w:tblW w:w="8827" w:type="dxa"/>
+        <w:tblInd w:w="720" w:type="dxa"/>
+        <w:tblBorders>
+          <w:top w:val="single" w:sz="4" w:space="0" w:color="auto"/>
+          <w:left w:val="single" w:sz="4" w:space="0" w:color="auto"/>
+          <w:bottom w:val="single" w:sz="4" w:space="0" w:color="auto"/>
+          <w:right w:val="single" w:sz="4" w:space="0" w:color="auto"/>
+          <w:insideH w:val="single" w:sz="4" w:space="0" w:color="auto"/>
+          <w:insideV w:val="single" w:sz="4" w:space="0" w:color="auto"/>
+        </w:tblBorders>
+        <w:tblLayout w:type="fixed"/>
+        <w:tblLook w:val="0600" w:firstRow="0" w:lastRow="0" w:firstColumn="0" w:lastColumn="0" w:noHBand="1" w:noVBand="1"/>
+      </w:tblPr>
+      <w:tblGrid>
+        <w:gridCol w:w="387"/>
+        <w:gridCol w:w="1431"/>
+        <w:gridCol w:w="4993"/>
+        <w:gridCol w:w="1203"/>
+        <w:gridCol w:w="813"/>
+      </w:tblGrid>
+      <w:tr>
+        <w:trPr>
+          <w:trHeight w:val="412"/>
+        </w:trPr>
+        <w:tc>
+          <w:tcPr>
+            <w:tcW w:w="387" w:type="dxa"/>
+            <w:shd w:val="clear" w:color="auto" w:fill="FFFFFF"/>
+            <w:tcMar>
+              <w:top w:w="100" w:type="dxa"/>
+              <w:left w:w="108" w:type="dxa"/>
+              <w:bottom w:w="100" w:type="dxa"/>
+              <w:right w:w="108" w:type="dxa"/>
+            </w:tcMar>
+          </w:tcPr>
+          <w:p>
+            <w:pPr>
+              <w:jc w:val="center"/>
+            </w:pPr>
+            <w:bookmarkStart w:id="12" w:name="h.26in1rg" w:colFirst="0" w:colLast="0"/>
+            <w:bookmarkEnd w:id="12"/>
+            <w:r>
+              <w:rPr>
+                <w:rFonts w:ascii="Arial" w:eastAsia="Arial" w:hAnsi="Arial" w:cs="Arial"/>
+                <w:b/>
+              </w:rPr>
+              <w:t>ID</w:t>
+            </w:r>
+          </w:p>
+        </w:tc>
+        <w:tc>
+          <w:tcPr>
+            <w:tcW w:w="1431" w:type="dxa"/>
+            <w:shd w:val="clear" w:color="auto" w:fill="FFFFFF"/>
+            <w:tcMar>
+              <w:top w:w="100" w:type="dxa"/>
+              <w:left w:w="108" w:type="dxa"/>
+              <w:bottom w:w="100" w:type="dxa"/>
+              <w:right w:w="108" w:type="dxa"/>
+            </w:tcMar>
+          </w:tcPr>
+          <w:p>
+            <w:pPr>
+              <w:jc w:val="center"/>
+            </w:pPr>
+            <w:r>
+              <w:rPr>
+                <w:rFonts w:ascii="Arial" w:eastAsia="Arial" w:hAnsi="Arial" w:cs="Arial"/>
+                <w:b/>
+              </w:rPr>
+              <w:t>Actividad</w:t>
+            </w:r>
+          </w:p>
+        </w:tc>
+        <w:tc>
+          <w:tcPr>
+            <w:tcW w:w="4993" w:type="dxa"/>
+            <w:shd w:val="clear" w:color="auto" w:fill="FFFFFF"/>
+            <w:tcMar>
+              <w:top w:w="100" w:type="dxa"/>
+              <w:left w:w="108" w:type="dxa"/>
+              <w:bottom w:w="100" w:type="dxa"/>
+              <w:right w:w="108" w:type="dxa"/>
+            </w:tcMar>
+          </w:tcPr>
+          <w:p>
+            <w:pPr>
+              <w:jc w:val="center"/>
+            </w:pPr>
+            <w:r>
+              <w:rPr>
+                <w:rFonts w:ascii="Arial" w:eastAsia="Arial" w:hAnsi="Arial" w:cs="Arial"/>
+                <w:b/>
+              </w:rPr>
+              <w:t xml:space="preserve">Descripción </w:t>
+            </w:r>
+          </w:p>
+        </w:tc>
+        <w:tc>
+          <w:tcPr>
+            <w:tcW w:w="1203" w:type="dxa"/>
+            <w:shd w:val="clear" w:color="auto" w:fill="FFFFFF"/>
+            <w:tcMar>
+              <w:top w:w="100" w:type="dxa"/>
+              <w:left w:w="108" w:type="dxa"/>
+              <w:bottom w:w="100" w:type="dxa"/>
+              <w:right w:w="108" w:type="dxa"/>
+            </w:tcMar>
+          </w:tcPr>
+          <w:p>
+            <w:pPr>
+              <w:jc w:val="center"/>
+            </w:pPr>
+            <w:r>
+              <w:rPr>
+                <w:rFonts w:ascii="Arial" w:eastAsia="Arial" w:hAnsi="Arial" w:cs="Arial"/>
+                <w:b/>
+              </w:rPr>
+              <w:t>Rol</w:t>
+            </w:r>
+          </w:p>
+        </w:tc>
+        <w:tc>
+          <w:tcPr>
+            <w:tcW w:w="813" w:type="dxa"/>
+            <w:shd w:val="clear" w:color="auto" w:fill="FFFFFF"/>
+            <w:tcMar>
+              <w:top w:w="100" w:type="dxa"/>
+              <w:left w:w="108" w:type="dxa"/>
+              <w:bottom w:w="100" w:type="dxa"/>
+              <w:right w:w="108" w:type="dxa"/>
+            </w:tcMar>
+          </w:tcPr>
+          <w:p>
+            <w:pPr>
+              <w:jc w:val="center"/>
+            </w:pPr>
+            <w:r>
+              <w:rPr>
+                <w:rFonts w:ascii="Arial" w:eastAsia="Arial" w:hAnsi="Arial" w:cs="Arial"/>
+                <w:b/>
+              </w:rPr>
+              <w:t>Tipo</w:t>
+            </w:r>
+          </w:p>
+        </w:tc>
+      </w:tr>
+      <w:tr>
+        <w:trPr>
+          <w:trHeight w:val="1041"/>
+        </w:trPr>
+        <w:tc>
+          <w:tcPr>
+            <w:tcW w:w="387" w:type="dxa"/>
+            <w:shd w:val="clear" w:color="auto" w:fill="FFFFFF"/>
+            <w:tcMar>
+              <w:top w:w="100" w:type="dxa"/>
+              <w:left w:w="108" w:type="dxa"/>
+              <w:bottom w:w="100" w:type="dxa"/>
+              <w:right w:w="108" w:type="dxa"/>
+            </w:tcMar>
+          </w:tcPr>
+          <w:p>
+            <w:r>
+              <w:rPr>
+                <w:rFonts w:ascii="Arial" w:eastAsia="Arial" w:hAnsi="Arial" w:cs="Arial"/>
+              </w:rPr>
+              <w:lastRenderedPageBreak/>
+              <w:t>1</w:t>
+            </w:r>
+          </w:p>
+        </w:tc>
+        <w:tc>
+          <w:tcPr>
+            <w:tcW w:w="1431" w:type="dxa"/>
+            <w:shd w:val="clear" w:color="auto" w:fill="FFFFFF"/>
+            <w:tcMar>
+              <w:top w:w="100" w:type="dxa"/>
+              <w:left w:w="108" w:type="dxa"/>
+              <w:bottom w:w="100" w:type="dxa"/>
+              <w:right w:w="108" w:type="dxa"/>
+            </w:tcMar>
+          </w:tcPr>
+          <w:p>
+            <w:pPr>
+              <w:pStyle w:val="HTMLconformatoprevio"/>
+              <w:shd w:val="clear" w:color="auto" w:fill="FFFFFF"/>
+              <w:rPr>
+                <w:rFonts w:ascii="inherit" w:hAnsi="inherit"/>
+                <w:color w:val="212121"/>
+              </w:rPr>
+            </w:pPr>
+            <w:r>
+              <w:rPr>
+                <w:rFonts w:ascii="Arial" w:eastAsia="Arial" w:hAnsi="Arial" w:cs="Arial"/>
+              </w:rPr>
+              <w:t>Evaluar historial de trabajo.</w:t>
+            </w:r>
+          </w:p>
+          <w:p/>
+        </w:tc>
+        <w:tc>
+          <w:tcPr>
+            <w:tcW w:w="4993" w:type="dxa"/>
+            <w:shd w:val="clear" w:color="auto" w:fill="FFFFFF"/>
+            <w:tcMar>
+              <w:top w:w="100" w:type="dxa"/>
+              <w:left w:w="108" w:type="dxa"/>
+              <w:bottom w:w="100" w:type="dxa"/>
+              <w:right w:w="108" w:type="dxa"/>
+            </w:tcMar>
+          </w:tcPr>
+          <w:p>
+            <w:r>
+              <w:rPr>
+                <w:rFonts w:ascii="Arial" w:eastAsia="Arial" w:hAnsi="Arial" w:cs="Arial"/>
+              </w:rPr>
+              <w:t>Se realiza esta actividad cuando llegan todas los currículums vitae de todos los postulantes interesados en el trabajo para poder seleccionar los más capacitados según su experiencia</w:t>
+            </w:r>
+            <w:r>
+              <w:rPr>
+                <w:rFonts w:ascii="Arial" w:eastAsia="Arial" w:hAnsi="Arial" w:cs="Arial"/>
+              </w:rPr>
+              <w:t xml:space="preserve"> profesional marcada en el </w:t>
+            </w:r>
+            <w:r>
+              <w:rPr>
+                <w:rFonts w:ascii="Arial" w:eastAsia="Arial" w:hAnsi="Arial" w:cs="Arial"/>
+              </w:rPr>
+              <w:t>currículum</w:t>
+            </w:r>
+            <w:bookmarkStart w:id="13" w:name="_GoBack"/>
+            <w:bookmarkEnd w:id="13"/>
+            <w:r>
+              <w:rPr>
+                <w:rFonts w:ascii="Arial" w:eastAsia="Arial" w:hAnsi="Arial" w:cs="Arial"/>
+              </w:rPr>
+              <w:t>.</w:t>
+            </w:r>
+          </w:p>
+        </w:tc>
+        <w:tc>
+          <w:tcPr>
+            <w:tcW w:w="1203" w:type="dxa"/>
+            <w:shd w:val="clear" w:color="auto" w:fill="FFFFFF"/>
+            <w:tcMar>
+              <w:top w:w="100" w:type="dxa"/>
+              <w:left w:w="108" w:type="dxa"/>
+              <w:bottom w:w="100" w:type="dxa"/>
+              <w:right w:w="108" w:type="dxa"/>
+            </w:tcMar>
+          </w:tcPr>
+          <w:p>
+            <w:r>
+              <w:rPr>
+                <w:rFonts w:ascii="Arial" w:eastAsia="Arial" w:hAnsi="Arial" w:cs="Arial"/>
+              </w:rPr>
+              <w:t>Recursos Humanos</w:t>
+            </w:r>
+          </w:p>
+        </w:tc>
+        <w:tc>
+          <w:tcPr>
+            <w:tcW w:w="813" w:type="dxa"/>
+            <w:shd w:val="clear" w:color="auto" w:fill="FFFFFF"/>
+            <w:tcMar>
+              <w:top w:w="100" w:type="dxa"/>
+              <w:left w:w="108" w:type="dxa"/>
+              <w:bottom w:w="100" w:type="dxa"/>
+              <w:right w:w="108" w:type="dxa"/>
+            </w:tcMar>
+          </w:tcPr>
+          <w:p>
+            <w:r>
+              <w:rPr>
+                <w:rFonts w:ascii="Arial" w:eastAsia="Arial" w:hAnsi="Arial" w:cs="Arial"/>
+              </w:rPr>
+              <w:t>Manual</w:t>
+            </w:r>
+          </w:p>
+        </w:tc>
+      </w:tr>
+      <w:tr>
+        <w:trPr>
+          <w:trHeight w:val="884"/>
+        </w:trPr>
+        <w:tc>
+          <w:tcPr>
+            <w:tcW w:w="387" w:type="dxa"/>
+            <w:shd w:val="clear" w:color="auto" w:fill="FFFFFF"/>
+            <w:tcMar>
+              <w:top w:w="100" w:type="dxa"/>
+              <w:left w:w="108" w:type="dxa"/>
+              <w:bottom w:w="100" w:type="dxa"/>
+              <w:right w:w="108" w:type="dxa"/>
+            </w:tcMar>
+          </w:tcPr>
+          <w:p>
+            <w:r>
+              <w:rPr>
+                <w:rFonts w:ascii="Arial" w:eastAsia="Arial" w:hAnsi="Arial" w:cs="Arial"/>
+              </w:rPr>
+              <w:t>2</w:t>
+            </w:r>
+          </w:p>
+        </w:tc>
+        <w:tc>
+          <w:tcPr>
+            <w:tcW w:w="1431" w:type="dxa"/>
+            <w:shd w:val="clear" w:color="auto" w:fill="FFFFFF"/>
+            <w:tcMar>
+              <w:top w:w="100" w:type="dxa"/>
+              <w:left w:w="108" w:type="dxa"/>
+              <w:bottom w:w="100" w:type="dxa"/>
+              <w:right w:w="108" w:type="dxa"/>
+            </w:tcMar>
+          </w:tcPr>
+          <w:p>
+            <w:pPr>
+              <w:rPr>
+                <w:rFonts w:ascii="Arial" w:eastAsia="Arial" w:hAnsi="Arial" w:cs="Arial"/>
+              </w:rPr>
+            </w:pPr>
+            <w:r>
+              <w:rPr>
+                <w:rFonts w:ascii="Arial" w:eastAsia="Arial" w:hAnsi="Arial" w:cs="Arial"/>
+              </w:rPr>
+              <w:t>Evaluación psicotécnica</w:t>
+            </w:r>
+          </w:p>
+        </w:tc>
+        <w:tc>
+          <w:tcPr>
+            <w:tcW w:w="4993" w:type="dxa"/>
+            <w:shd w:val="clear" w:color="auto" w:fill="FFFFFF"/>
+            <w:tcMar>
+              <w:top w:w="100" w:type="dxa"/>
+              <w:left w:w="108" w:type="dxa"/>
+              <w:bottom w:w="100" w:type="dxa"/>
+              <w:right w:w="108" w:type="dxa"/>
+            </w:tcMar>
+          </w:tcPr>
+          <w:p>
+            <w:r>
+              <w:rPr>
+                <w:rFonts w:ascii="Arial" w:eastAsia="Arial" w:hAnsi="Arial" w:cs="Arial"/>
+              </w:rPr>
+              <w:t>A los postulantes pre-seleccionados se les llama para que puedan venir y dar un examen de evaluación psicotécnica por parte de recursos humanos</w:t>
+            </w:r>
+          </w:p>
+        </w:tc>
+        <w:tc>
+          <w:tcPr>
+            <w:tcW w:w="1203" w:type="dxa"/>
+            <w:shd w:val="clear" w:color="auto" w:fill="FFFFFF"/>
+            <w:tcMar>
+              <w:top w:w="100" w:type="dxa"/>
+              <w:left w:w="108" w:type="dxa"/>
+              <w:bottom w:w="100" w:type="dxa"/>
+              <w:right w:w="108" w:type="dxa"/>
+            </w:tcMar>
+          </w:tcPr>
+          <w:p>
+            <w:r>
+              <w:rPr>
+                <w:rFonts w:ascii="Arial" w:eastAsia="Arial" w:hAnsi="Arial" w:cs="Arial"/>
+              </w:rPr>
+              <w:t>Recursos Humanos</w:t>
+            </w:r>
+            <w:r>
+              <w:t xml:space="preserve"> </w:t>
+            </w:r>
+          </w:p>
+        </w:tc>
+        <w:tc>
+          <w:tcPr>
+            <w:tcW w:w="813" w:type="dxa"/>
+            <w:shd w:val="clear" w:color="auto" w:fill="FFFFFF"/>
+            <w:tcMar>
+              <w:top w:w="100" w:type="dxa"/>
+              <w:left w:w="108" w:type="dxa"/>
+              <w:bottom w:w="100" w:type="dxa"/>
+              <w:right w:w="108" w:type="dxa"/>
+            </w:tcMar>
+          </w:tcPr>
+          <w:p>
+            <w:r>
+              <w:rPr>
+                <w:rFonts w:ascii="Arial" w:eastAsia="Arial" w:hAnsi="Arial" w:cs="Arial"/>
+              </w:rPr>
+              <w:t>Manual</w:t>
+            </w:r>
+          </w:p>
+        </w:tc>
+      </w:tr>
+      <w:tr>
+        <w:trPr>
+          <w:trHeight w:val="845"/>
+        </w:trPr>
+        <w:tc>
+          <w:tcPr>
+            <w:tcW w:w="387" w:type="dxa"/>
+            <w:shd w:val="clear" w:color="auto" w:fill="FFFFFF"/>
+            <w:tcMar>
+              <w:top w:w="100" w:type="dxa"/>
+              <w:left w:w="108" w:type="dxa"/>
+              <w:bottom w:w="100" w:type="dxa"/>
+              <w:right w:w="108" w:type="dxa"/>
+            </w:tcMar>
+          </w:tcPr>
+          <w:p>
+            <w:r>
+              <w:rPr>
+                <w:rFonts w:ascii="Arial" w:eastAsia="Arial" w:hAnsi="Arial" w:cs="Arial"/>
+              </w:rPr>
+              <w:t>3</w:t>
+            </w:r>
+          </w:p>
+        </w:tc>
+        <w:tc>
+          <w:tcPr>
+            <w:tcW w:w="1431" w:type="dxa"/>
+            <w:shd w:val="clear" w:color="auto" w:fill="FFFFFF"/>
+            <w:tcMar>
+              <w:top w:w="100" w:type="dxa"/>
+              <w:left w:w="108" w:type="dxa"/>
+              <w:bottom w:w="100" w:type="dxa"/>
+              <w:right w:w="108" w:type="dxa"/>
+            </w:tcMar>
+          </w:tcPr>
+          <w:p>
+            <w:r>
+              <w:rPr>
+                <w:rFonts w:ascii="Arial" w:eastAsia="Arial" w:hAnsi="Arial" w:cs="Arial"/>
+              </w:rPr>
+              <w:t>Entrevista Personal</w:t>
+            </w:r>
+          </w:p>
+        </w:tc>
+        <w:tc>
+          <w:tcPr>
+            <w:tcW w:w="4993" w:type="dxa"/>
+            <w:shd w:val="clear" w:color="auto" w:fill="FFFFFF"/>
+            <w:tcMar>
+              <w:top w:w="100" w:type="dxa"/>
+              <w:left w:w="108" w:type="dxa"/>
+              <w:bottom w:w="100" w:type="dxa"/>
+              <w:right w:w="108" w:type="dxa"/>
+            </w:tcMar>
+          </w:tcPr>
+          <w:p>
+            <w:r>
+              <w:rPr>
+                <w:rFonts w:ascii="Arial" w:eastAsia="Arial" w:hAnsi="Arial" w:cs="Arial"/>
+              </w:rPr>
+              <w:t>Después de rendir evaluación psicotécnica, con estos resultados se hace una entrevista personal entre recursos humanos y el postulante.</w:t>
+            </w:r>
+          </w:p>
+        </w:tc>
+        <w:tc>
+          <w:tcPr>
+            <w:tcW w:w="1203" w:type="dxa"/>
+            <w:shd w:val="clear" w:color="auto" w:fill="FFFFFF"/>
+            <w:tcMar>
+              <w:top w:w="100" w:type="dxa"/>
+              <w:left w:w="108" w:type="dxa"/>
+              <w:bottom w:w="100" w:type="dxa"/>
+              <w:right w:w="108" w:type="dxa"/>
+            </w:tcMar>
+          </w:tcPr>
+          <w:p>
+            <w:r>
+              <w:rPr>
+                <w:rFonts w:ascii="Arial" w:eastAsia="Arial" w:hAnsi="Arial" w:cs="Arial"/>
+              </w:rPr>
+              <w:t>Recursos Humanos</w:t>
+            </w:r>
+          </w:p>
+        </w:tc>
+        <w:tc>
+          <w:tcPr>
+            <w:tcW w:w="813" w:type="dxa"/>
+            <w:shd w:val="clear" w:color="auto" w:fill="FFFFFF"/>
+            <w:tcMar>
+              <w:top w:w="100" w:type="dxa"/>
+              <w:left w:w="108" w:type="dxa"/>
+              <w:bottom w:w="100" w:type="dxa"/>
+              <w:right w:w="108" w:type="dxa"/>
+            </w:tcMar>
+          </w:tcPr>
+          <w:p>
+            <w:pPr>
+              <w:rPr>
+                <w:rFonts w:ascii="Arial" w:eastAsia="Arial" w:hAnsi="Arial" w:cs="Arial"/>
+              </w:rPr>
+            </w:pPr>
+            <w:r>
+              <w:rPr>
+                <w:rFonts w:ascii="Arial" w:eastAsia="Arial" w:hAnsi="Arial" w:cs="Arial"/>
+              </w:rPr>
+              <w:t>Colaborativo.</w:t>
+            </w:r>
+          </w:p>
+        </w:tc>
+      </w:tr>
+      <w:tr>
+        <w:trPr>
+          <w:trHeight w:val="1041"/>
+        </w:trPr>
+        <w:tc>
+          <w:tcPr>
+            <w:tcW w:w="387" w:type="dxa"/>
+            <w:shd w:val="clear" w:color="auto" w:fill="FFFFFF"/>
+            <w:tcMar>
+              <w:top w:w="100" w:type="dxa"/>
+              <w:left w:w="108" w:type="dxa"/>
+              <w:bottom w:w="100" w:type="dxa"/>
+              <w:right w:w="108" w:type="dxa"/>
+            </w:tcMar>
+          </w:tcPr>
+          <w:p>
+            <w:r>
+              <w:rPr>
+                <w:rFonts w:ascii="Arial" w:eastAsia="Arial" w:hAnsi="Arial" w:cs="Arial"/>
+              </w:rPr>
+              <w:t>4</w:t>
+            </w:r>
+          </w:p>
+        </w:tc>
+        <w:tc>
+          <w:tcPr>
+            <w:tcW w:w="1431" w:type="dxa"/>
+            <w:shd w:val="clear" w:color="auto" w:fill="FFFFFF"/>
+            <w:tcMar>
+              <w:top w:w="100" w:type="dxa"/>
+              <w:left w:w="108" w:type="dxa"/>
+              <w:bottom w:w="100" w:type="dxa"/>
+              <w:right w:w="108" w:type="dxa"/>
+            </w:tcMar>
+          </w:tcPr>
+          <w:p>
+            <w:pPr>
+              <w:rPr>
+                <w:rFonts w:ascii="Arial" w:eastAsia="Arial" w:hAnsi="Arial" w:cs="Arial"/>
+              </w:rPr>
+            </w:pPr>
+            <w:r>
+              <w:rPr>
+                <w:rFonts w:ascii="Arial" w:eastAsia="Arial" w:hAnsi="Arial" w:cs="Arial"/>
+              </w:rPr>
+              <w:t>Seleccionar entre postulantes candidatos</w:t>
+            </w:r>
+          </w:p>
+        </w:tc>
+        <w:tc>
+          <w:tcPr>
+            <w:tcW w:w="4993" w:type="dxa"/>
+            <w:shd w:val="clear" w:color="auto" w:fill="FFFFFF"/>
+            <w:tcMar>
+              <w:top w:w="100" w:type="dxa"/>
+              <w:left w:w="108" w:type="dxa"/>
+              <w:bottom w:w="100" w:type="dxa"/>
+              <w:right w:w="108" w:type="dxa"/>
+            </w:tcMar>
+          </w:tcPr>
+          <w:p>
+            <w:r>
+              <w:rPr>
+                <w:rFonts w:ascii="Arial" w:eastAsia="Arial" w:hAnsi="Arial" w:cs="Arial"/>
+              </w:rPr>
+              <w:t>Proceso de selección para escoger a los que finalmente podrán ser contratados según los filtros hechos hasta el momento por parte del Jefe de área.</w:t>
+            </w:r>
+          </w:p>
+        </w:tc>
+        <w:tc>
+          <w:tcPr>
+            <w:tcW w:w="1203" w:type="dxa"/>
+            <w:shd w:val="clear" w:color="auto" w:fill="FFFFFF"/>
+            <w:tcMar>
+              <w:top w:w="100" w:type="dxa"/>
+              <w:left w:w="108" w:type="dxa"/>
+              <w:bottom w:w="100" w:type="dxa"/>
+              <w:right w:w="108" w:type="dxa"/>
+            </w:tcMar>
+          </w:tcPr>
+          <w:p>
+            <w:r>
+              <w:rPr>
+                <w:rFonts w:ascii="Arial" w:eastAsia="Arial" w:hAnsi="Arial" w:cs="Arial"/>
+              </w:rPr>
+              <w:t>Jefe de área</w:t>
+            </w:r>
+          </w:p>
+        </w:tc>
+        <w:tc>
+          <w:tcPr>
+            <w:tcW w:w="813" w:type="dxa"/>
+            <w:shd w:val="clear" w:color="auto" w:fill="FFFFFF"/>
+            <w:tcMar>
+              <w:top w:w="100" w:type="dxa"/>
+              <w:left w:w="108" w:type="dxa"/>
+              <w:bottom w:w="100" w:type="dxa"/>
+              <w:right w:w="108" w:type="dxa"/>
+            </w:tcMar>
+          </w:tcPr>
+          <w:p>
+            <w:r>
+              <w:rPr>
+                <w:rFonts w:ascii="Arial" w:eastAsia="Arial" w:hAnsi="Arial" w:cs="Arial"/>
+              </w:rPr>
+              <w:t>Manual</w:t>
+            </w:r>
+          </w:p>
+        </w:tc>
+      </w:tr>
+      <w:tr>
+        <w:trPr>
+          <w:trHeight w:val="1493"/>
+        </w:trPr>
+        <w:tc>
+          <w:tcPr>
+            <w:tcW w:w="387" w:type="dxa"/>
+            <w:shd w:val="clear" w:color="auto" w:fill="FFFFFF"/>
+            <w:tcMar>
+              <w:top w:w="100" w:type="dxa"/>
+              <w:left w:w="108" w:type="dxa"/>
+              <w:bottom w:w="100" w:type="dxa"/>
+              <w:right w:w="108" w:type="dxa"/>
+            </w:tcMar>
+          </w:tcPr>
+          <w:p>
+            <w:r>
+              <w:rPr>
+                <w:rFonts w:ascii="Arial" w:eastAsia="Arial" w:hAnsi="Arial" w:cs="Arial"/>
+              </w:rPr>
+              <w:t>5</w:t>
+            </w:r>
+          </w:p>
+        </w:tc>
+        <w:tc>
+          <w:tcPr>
+            <w:tcW w:w="1431" w:type="dxa"/>
+            <w:shd w:val="clear" w:color="auto" w:fill="FFFFFF"/>
+            <w:tcMar>
+              <w:top w:w="100" w:type="dxa"/>
+              <w:left w:w="108" w:type="dxa"/>
+              <w:bottom w:w="100" w:type="dxa"/>
+              <w:right w:w="108" w:type="dxa"/>
+            </w:tcMar>
+          </w:tcPr>
+          <w:p>
+            <w:r>
+              <w:rPr>
+                <w:rFonts w:ascii="Arial" w:eastAsia="Arial" w:hAnsi="Arial" w:cs="Arial"/>
+              </w:rPr>
+              <w:t>Negociar Salario</w:t>
+            </w:r>
+          </w:p>
+        </w:tc>
+        <w:tc>
+          <w:tcPr>
+            <w:tcW w:w="4993" w:type="dxa"/>
+            <w:shd w:val="clear" w:color="auto" w:fill="FFFFFF"/>
+            <w:tcMar>
+              <w:top w:w="100" w:type="dxa"/>
+              <w:left w:w="108" w:type="dxa"/>
+              <w:bottom w:w="100" w:type="dxa"/>
+              <w:right w:w="108" w:type="dxa"/>
+            </w:tcMar>
+          </w:tcPr>
+          <w:p>
+            <w:r>
+              <w:rPr>
+                <w:rFonts w:ascii="Arial" w:eastAsia="Arial" w:hAnsi="Arial" w:cs="Arial"/>
+              </w:rPr>
+              <w:t>Los postulantes aprobados negociarán el salario que percibirá cuando ocupe el puesto de trabajo.</w:t>
+            </w:r>
+          </w:p>
+        </w:tc>
+        <w:tc>
+          <w:tcPr>
+            <w:tcW w:w="1203" w:type="dxa"/>
+            <w:shd w:val="clear" w:color="auto" w:fill="FFFFFF"/>
+            <w:tcMar>
+              <w:top w:w="100" w:type="dxa"/>
+              <w:left w:w="108" w:type="dxa"/>
+              <w:bottom w:w="100" w:type="dxa"/>
+              <w:right w:w="108" w:type="dxa"/>
+            </w:tcMar>
+          </w:tcPr>
+          <w:p>
+            <w:r>
+              <w:rPr>
+                <w:rFonts w:ascii="Arial" w:eastAsia="Arial" w:hAnsi="Arial" w:cs="Arial"/>
+              </w:rPr>
+              <w:t>Recursos Humanos</w:t>
+            </w:r>
+          </w:p>
+        </w:tc>
+        <w:tc>
+          <w:tcPr>
+            <w:tcW w:w="813" w:type="dxa"/>
+            <w:shd w:val="clear" w:color="auto" w:fill="FFFFFF"/>
+            <w:tcMar>
+              <w:top w:w="100" w:type="dxa"/>
+              <w:left w:w="108" w:type="dxa"/>
+              <w:bottom w:w="100" w:type="dxa"/>
+              <w:right w:w="108" w:type="dxa"/>
+            </w:tcMar>
+          </w:tcPr>
+          <w:p>
+            <w:r>
+              <w:rPr>
+                <w:rFonts w:ascii="Arial" w:eastAsia="Arial" w:hAnsi="Arial" w:cs="Arial"/>
+              </w:rPr>
+              <w:t>Colaborativo</w:t>
+            </w:r>
+          </w:p>
+        </w:tc>
+      </w:tr>
+      <w:tr>
+        <w:trPr>
+          <w:trHeight w:val="1591"/>
+        </w:trPr>
+        <w:tc>
+          <w:tcPr>
+            <w:tcW w:w="387" w:type="dxa"/>
+            <w:shd w:val="clear" w:color="auto" w:fill="FFFFFF"/>
+            <w:tcMar>
+              <w:top w:w="100" w:type="dxa"/>
+              <w:left w:w="108" w:type="dxa"/>
+              <w:bottom w:w="100" w:type="dxa"/>
+              <w:right w:w="108" w:type="dxa"/>
+            </w:tcMar>
+          </w:tcPr>
+          <w:p>
+            <w:r>
+              <w:rPr>
+                <w:rFonts w:ascii="Arial" w:eastAsia="Arial" w:hAnsi="Arial" w:cs="Arial"/>
+              </w:rPr>
+              <w:t>6</w:t>
+            </w:r>
+          </w:p>
+        </w:tc>
+        <w:tc>
+          <w:tcPr>
+            <w:tcW w:w="1431" w:type="dxa"/>
+            <w:shd w:val="clear" w:color="auto" w:fill="FFFFFF"/>
+            <w:tcMar>
+              <w:top w:w="100" w:type="dxa"/>
+              <w:left w:w="108" w:type="dxa"/>
+              <w:bottom w:w="100" w:type="dxa"/>
+              <w:right w:w="108" w:type="dxa"/>
+            </w:tcMar>
+          </w:tcPr>
+          <w:p>
+            <w:pPr>
+              <w:rPr>
+                <w:rFonts w:ascii="Arial" w:eastAsia="Arial" w:hAnsi="Arial" w:cs="Arial"/>
+              </w:rPr>
+            </w:pPr>
+            <w:r>
+              <w:rPr>
+                <w:rFonts w:ascii="Arial" w:eastAsia="Arial" w:hAnsi="Arial" w:cs="Arial"/>
+              </w:rPr>
+              <w:t>Informar sobre decisión</w:t>
+            </w:r>
+          </w:p>
+        </w:tc>
+        <w:tc>
+          <w:tcPr>
+            <w:tcW w:w="4993" w:type="dxa"/>
+            <w:shd w:val="clear" w:color="auto" w:fill="FFFFFF"/>
+            <w:tcMar>
+              <w:top w:w="100" w:type="dxa"/>
+              <w:left w:w="108" w:type="dxa"/>
+              <w:bottom w:w="100" w:type="dxa"/>
+              <w:right w:w="108" w:type="dxa"/>
+            </w:tcMar>
+          </w:tcPr>
+          <w:p>
+            <w:r>
+              <w:rPr>
+                <w:rFonts w:ascii="Arial" w:eastAsia="Arial" w:hAnsi="Arial" w:cs="Arial"/>
+              </w:rPr>
+              <w:t xml:space="preserve">Se realiza un proceso de </w:t>
+            </w:r>
+            <w:r>
+              <w:rPr>
+                <w:rFonts w:ascii="Arial" w:eastAsia="Arial" w:hAnsi="Arial" w:cs="Arial"/>
+              </w:rPr>
+              <w:t>aprobación</w:t>
+            </w:r>
+            <w:r>
+              <w:rPr>
+                <w:rFonts w:ascii="Arial" w:eastAsia="Arial" w:hAnsi="Arial" w:cs="Arial"/>
+              </w:rPr>
+              <w:t xml:space="preserve"> con la finalidad de verificar que este producto este a la medida de lo que se requiere (acorde a las necesidades de cada cliente), para luego ser almacenado en el repositorio de </w:t>
+            </w:r>
+            <w:r>
+              <w:rPr>
+                <w:rFonts w:ascii="Arial" w:eastAsia="Arial" w:hAnsi="Arial" w:cs="Arial"/>
+              </w:rPr>
+              <w:t>información</w:t>
+            </w:r>
+            <w:r>
+              <w:rPr>
+                <w:rFonts w:ascii="Arial" w:eastAsia="Arial" w:hAnsi="Arial" w:cs="Arial"/>
+              </w:rPr>
+              <w:t xml:space="preserve"> "XYZ" con el estado "Producto Aprobado".</w:t>
+            </w:r>
+          </w:p>
+        </w:tc>
+        <w:tc>
+          <w:tcPr>
+            <w:tcW w:w="1203" w:type="dxa"/>
+            <w:shd w:val="clear" w:color="auto" w:fill="FFFFFF"/>
+            <w:tcMar>
+              <w:top w:w="100" w:type="dxa"/>
+              <w:left w:w="108" w:type="dxa"/>
+              <w:bottom w:w="100" w:type="dxa"/>
+              <w:right w:w="108" w:type="dxa"/>
+            </w:tcMar>
+          </w:tcPr>
+          <w:p>
+            <w:r>
+              <w:rPr>
+                <w:rFonts w:ascii="Arial" w:eastAsia="Arial" w:hAnsi="Arial" w:cs="Arial"/>
+              </w:rPr>
+              <w:t xml:space="preserve">Gerencia de Marketing </w:t>
+            </w:r>
+          </w:p>
+        </w:tc>
+        <w:tc>
+          <w:tcPr>
+            <w:tcW w:w="813" w:type="dxa"/>
+            <w:shd w:val="clear" w:color="auto" w:fill="FFFFFF"/>
+            <w:tcMar>
+              <w:top w:w="100" w:type="dxa"/>
+              <w:left w:w="108" w:type="dxa"/>
+              <w:bottom w:w="100" w:type="dxa"/>
+              <w:right w:w="108" w:type="dxa"/>
+            </w:tcMar>
+          </w:tcPr>
+          <w:p>
+            <w:r>
+              <w:rPr>
+                <w:rFonts w:ascii="Arial" w:eastAsia="Arial" w:hAnsi="Arial" w:cs="Arial"/>
+              </w:rPr>
+              <w:t>Manual</w:t>
+            </w:r>
+          </w:p>
+        </w:tc>
+      </w:tr>
+    </w:tbl>
+    <w:p>
+      <w:pPr>
         <w:spacing w:after="120"/>
         <w:ind w:left="720"/>
         <w:jc w:val="both"/>
@@ -7379,8 +8794,6 @@
           <w:szCs w:val="22"/>
         </w:rPr>
       </w:pPr>
-      <w:bookmarkStart w:id="13" w:name="h.26in1rg" w:colFirst="0" w:colLast="0"/>
-      <w:bookmarkEnd w:id="13"/>
     </w:p>
     <w:p>
       <w:pPr>
@@ -7439,6 +8852,7 @@
           <w:rFonts w:ascii="Arial" w:eastAsia="Arial" w:hAnsi="Arial" w:cs="Arial"/>
           <w:b/>
         </w:rPr>
+        <w:lastRenderedPageBreak/>
         <w:t>Diagrama del Proceso</w:t>
       </w:r>
     </w:p>
@@ -7489,8 +8903,8 @@
       </w:pPr>
     </w:p>
     <w:sectPr>
-      <w:headerReference w:type="default" r:id="rId9"/>
-      <w:footerReference w:type="default" r:id="rId10"/>
+      <w:headerReference w:type="default" r:id="rId10"/>
+      <w:footerReference w:type="default" r:id="rId11"/>
       <w:pgSz w:w="12240" w:h="15840"/>
       <w:pgMar w:top="1440" w:right="1440" w:bottom="1440" w:left="1440" w:header="720" w:footer="720" w:gutter="0"/>
       <w:pgNumType w:start="1"/>
@@ -7619,7 +9033,7 @@
             <w:rPr>
               <w:noProof/>
             </w:rPr>
-            <w:t>14</w:t>
+            <w:t>12</w:t>
           </w:r>
           <w:r>
             <w:fldChar w:fldCharType="end"/>
@@ -7640,7 +9054,7 @@
             <w:rPr>
               <w:noProof/>
             </w:rPr>
-            <w:t>14</w:t>
+            <w:t>16</w:t>
           </w:r>
           <w:r>
             <w:fldChar w:fldCharType="end"/>
@@ -7682,15 +9096,10 @@
 
 <file path=word/header1.xml><?xml version="1.0" encoding="utf-8"?>
 <w:hdr xmlns:wpc="http://schemas.microsoft.com/office/word/2010/wordprocessingCanvas" xmlns:mc="http://schemas.openxmlformats.org/markup-compatibility/2006" xmlns:o="urn:schemas-microsoft-com:office:office" xmlns:r="http://schemas.openxmlformats.org/officeDocument/2006/relationships" xmlns:m="http://schemas.openxmlformats.org/officeDocument/2006/math" xmlns:v="urn:schemas-microsoft-com:vml" xmlns:wp14="http://schemas.microsoft.com/office/word/2010/wordprocessingDrawing" xmlns:wp="http://schemas.openxmlformats.org/drawingml/2006/wordprocessingDrawing" xmlns:w10="urn:schemas-microsoft-com:office:word" xmlns:w="http://schemas.openxmlformats.org/wordprocessingml/2006/main" xmlns:w14="http://schemas.microsoft.com/office/word/2010/wordml" xmlns:w15="http://schemas.microsoft.com/office/word/2012/wordml" xmlns:wpg="http://schemas.microsoft.com/office/word/2010/wordprocessingGroup" xmlns:wpi="http://schemas.microsoft.com/office/word/2010/wordprocessingInk" xmlns:wne="http://schemas.microsoft.com/office/word/2006/wordml" xmlns:wps="http://schemas.microsoft.com/office/word/2010/wordprocessingShape" mc:Ignorable="w14 w15 wp14">
-  <w:p>
-    <w:pPr>
-      <w:spacing w:before="720" w:after="200" w:line="276" w:lineRule="auto"/>
-    </w:pPr>
-  </w:p>
   <w:tbl>
     <w:tblPr>
       <w:tblStyle w:val="a3"/>
-      <w:tblW w:w="9521" w:type="dxa"/>
+      <w:tblW w:w="9445" w:type="dxa"/>
       <w:tblBorders>
         <w:top w:val="single" w:sz="6" w:space="0" w:color="000000"/>
         <w:left w:val="single" w:sz="6" w:space="0" w:color="000000"/>
@@ -7703,16 +9112,16 @@
       <w:tblLook w:val="0600" w:firstRow="0" w:lastRow="0" w:firstColumn="0" w:lastColumn="0" w:noHBand="1" w:noVBand="1"/>
     </w:tblPr>
     <w:tblGrid>
-      <w:gridCol w:w="6354"/>
-      <w:gridCol w:w="3167"/>
+      <w:gridCol w:w="6303"/>
+      <w:gridCol w:w="3142"/>
     </w:tblGrid>
     <w:tr>
       <w:trPr>
-        <w:trHeight w:val="445"/>
+        <w:trHeight w:val="436"/>
       </w:trPr>
       <w:tc>
         <w:tcPr>
-          <w:tcW w:w="6354" w:type="dxa"/>
+          <w:tcW w:w="6303" w:type="dxa"/>
           <w:tcMar>
             <w:top w:w="100" w:type="dxa"/>
             <w:left w:w="108" w:type="dxa"/>
@@ -7726,39 +9135,19 @@
             <w:contextualSpacing w:val="0"/>
             <w:jc w:val="center"/>
           </w:pPr>
-          <w:proofErr w:type="spellStart"/>
           <w:r>
             <w:rPr>
               <w:rFonts w:ascii="Calibri" w:eastAsia="Calibri" w:hAnsi="Calibri" w:cs="Calibri"/>
               <w:sz w:val="28"/>
               <w:szCs w:val="28"/>
             </w:rPr>
-            <w:t>Work</w:t>
+            <w:t>Work in Nestle</w:t>
           </w:r>
-          <w:proofErr w:type="spellEnd"/>
-          <w:r>
-            <w:rPr>
-              <w:rFonts w:ascii="Calibri" w:eastAsia="Calibri" w:hAnsi="Calibri" w:cs="Calibri"/>
-              <w:sz w:val="28"/>
-              <w:szCs w:val="28"/>
-            </w:rPr>
-            <w:t xml:space="preserve"> in </w:t>
-          </w:r>
-          <w:proofErr w:type="spellStart"/>
-          <w:r>
-            <w:rPr>
-              <w:rFonts w:ascii="Calibri" w:eastAsia="Calibri" w:hAnsi="Calibri" w:cs="Calibri"/>
-              <w:sz w:val="28"/>
-              <w:szCs w:val="28"/>
-            </w:rPr>
-            <w:t>Nestle</w:t>
-          </w:r>
-          <w:proofErr w:type="spellEnd"/>
         </w:p>
       </w:tc>
       <w:tc>
         <w:tcPr>
-          <w:tcW w:w="3167" w:type="dxa"/>
+          <w:tcW w:w="3142" w:type="dxa"/>
           <w:tcMar>
             <w:top w:w="100" w:type="dxa"/>
             <w:left w:w="108" w:type="dxa"/>
@@ -7776,18 +9165,18 @@
             <w:contextualSpacing w:val="0"/>
           </w:pPr>
           <w:r>
-            <w:t xml:space="preserve">  Versión:           1.1</w:t>
+            <w:t xml:space="preserve">  Versión:           1.2</w:t>
           </w:r>
         </w:p>
       </w:tc>
     </w:tr>
     <w:tr>
       <w:trPr>
-        <w:trHeight w:val="107"/>
+        <w:trHeight w:val="78"/>
       </w:trPr>
       <w:tc>
         <w:tcPr>
-          <w:tcW w:w="6354" w:type="dxa"/>
+          <w:tcW w:w="6303" w:type="dxa"/>
           <w:tcMar>
             <w:top w:w="100" w:type="dxa"/>
             <w:left w:w="108" w:type="dxa"/>
@@ -7806,7 +9195,7 @@
       </w:tc>
       <w:tc>
         <w:tcPr>
-          <w:tcW w:w="3167" w:type="dxa"/>
+          <w:tcW w:w="3142" w:type="dxa"/>
           <w:tcMar>
             <w:top w:w="100" w:type="dxa"/>
             <w:left w:w="108" w:type="dxa"/>
@@ -7839,7 +9228,7 @@
 
 <file path=word/numbering.xml><?xml version="1.0" encoding="utf-8"?>
 <w:numbering xmlns:wpc="http://schemas.microsoft.com/office/word/2010/wordprocessingCanvas" xmlns:mc="http://schemas.openxmlformats.org/markup-compatibility/2006" xmlns:o="urn:schemas-microsoft-com:office:office" xmlns:r="http://schemas.openxmlformats.org/officeDocument/2006/relationships" xmlns:m="http://schemas.openxmlformats.org/officeDocument/2006/math" xmlns:v="urn:schemas-microsoft-com:vml" xmlns:wp14="http://schemas.microsoft.com/office/word/2010/wordprocessingDrawing" xmlns:wp="http://schemas.openxmlformats.org/drawingml/2006/wordprocessingDrawing" xmlns:w10="urn:schemas-microsoft-com:office:word" xmlns:w="http://schemas.openxmlformats.org/wordprocessingml/2006/main" xmlns:w14="http://schemas.microsoft.com/office/word/2010/wordml" xmlns:w15="http://schemas.microsoft.com/office/word/2012/wordml" xmlns:wpg="http://schemas.microsoft.com/office/word/2010/wordprocessingGroup" xmlns:wpi="http://schemas.microsoft.com/office/word/2010/wordprocessingInk" xmlns:wne="http://schemas.microsoft.com/office/word/2006/wordml" xmlns:wps="http://schemas.microsoft.com/office/word/2010/wordprocessingShape" mc:Ignorable="w14 w15 wp14">
-  <w:abstractNum w:abstractNumId="0" w15:restartNumberingAfterBreak="0">
+  <w:abstractNum w:abstractNumId="0">
     <w:nsid w:val="0DD44067"/>
     <w:multiLevelType w:val="multilevel"/>
     <w:tmpl w:val="F5B2635E"/>
@@ -7961,7 +9350,7 @@
       </w:rPr>
     </w:lvl>
   </w:abstractNum>
-  <w:abstractNum w:abstractNumId="1" w15:restartNumberingAfterBreak="0">
+  <w:abstractNum w:abstractNumId="1">
     <w:nsid w:val="44BC259E"/>
     <w:multiLevelType w:val="multilevel"/>
     <w:tmpl w:val="A9C20E1E"/>
@@ -8636,8 +10025,11 @@
     <w:tblPr>
       <w:tblStyleRowBandSize w:val="1"/>
       <w:tblStyleColBandSize w:val="1"/>
+      <w:tblInd w:w="0" w:type="dxa"/>
       <w:tblCellMar>
+        <w:top w:w="0" w:type="dxa"/>
         <w:left w:w="0" w:type="dxa"/>
+        <w:bottom w:w="0" w:type="dxa"/>
         <w:right w:w="0" w:type="dxa"/>
       </w:tblCellMar>
     </w:tblPr>
@@ -8650,8 +10042,11 @@
     <w:tblPr>
       <w:tblStyleRowBandSize w:val="1"/>
       <w:tblStyleColBandSize w:val="1"/>
+      <w:tblInd w:w="0" w:type="dxa"/>
       <w:tblCellMar>
+        <w:top w:w="0" w:type="dxa"/>
         <w:left w:w="0" w:type="dxa"/>
+        <w:bottom w:w="0" w:type="dxa"/>
         <w:right w:w="0" w:type="dxa"/>
       </w:tblCellMar>
     </w:tblPr>
@@ -8664,8 +10059,11 @@
     <w:tblPr>
       <w:tblStyleRowBandSize w:val="1"/>
       <w:tblStyleColBandSize w:val="1"/>
+      <w:tblInd w:w="0" w:type="dxa"/>
       <w:tblCellMar>
+        <w:top w:w="0" w:type="dxa"/>
         <w:left w:w="0" w:type="dxa"/>
+        <w:bottom w:w="0" w:type="dxa"/>
         <w:right w:w="0" w:type="dxa"/>
       </w:tblCellMar>
     </w:tblPr>
@@ -8678,8 +10076,11 @@
     <w:tblPr>
       <w:tblStyleRowBandSize w:val="1"/>
       <w:tblStyleColBandSize w:val="1"/>
+      <w:tblInd w:w="0" w:type="dxa"/>
       <w:tblCellMar>
+        <w:top w:w="0" w:type="dxa"/>
         <w:left w:w="0" w:type="dxa"/>
+        <w:bottom w:w="0" w:type="dxa"/>
         <w:right w:w="0" w:type="dxa"/>
       </w:tblCellMar>
     </w:tblPr>
@@ -8692,8 +10093,11 @@
     <w:tblPr>
       <w:tblStyleRowBandSize w:val="1"/>
       <w:tblStyleColBandSize w:val="1"/>
+      <w:tblInd w:w="0" w:type="dxa"/>
       <w:tblCellMar>
+        <w:top w:w="0" w:type="dxa"/>
         <w:left w:w="0" w:type="dxa"/>
+        <w:bottom w:w="0" w:type="dxa"/>
         <w:right w:w="0" w:type="dxa"/>
       </w:tblCellMar>
     </w:tblPr>
@@ -8706,8 +10110,11 @@
     <w:tblPr>
       <w:tblStyleRowBandSize w:val="1"/>
       <w:tblStyleColBandSize w:val="1"/>
+      <w:tblInd w:w="0" w:type="dxa"/>
       <w:tblCellMar>
+        <w:top w:w="0" w:type="dxa"/>
         <w:left w:w="0" w:type="dxa"/>
+        <w:bottom w:w="0" w:type="dxa"/>
         <w:right w:w="0" w:type="dxa"/>
       </w:tblCellMar>
     </w:tblPr>
@@ -8780,6 +10187,52 @@
     <w:link w:val="Piedepgina"/>
     <w:uiPriority w:val="99"/>
     <w:rsid w:val="00370673"/>
+  </w:style>
+  <w:style w:type="paragraph" w:styleId="HTMLconformatoprevio">
+    <w:name w:val="HTML Preformatted"/>
+    <w:basedOn w:val="Normal"/>
+    <w:link w:val="HTMLconformatoprevioCar"/>
+    <w:uiPriority w:val="99"/>
+    <w:semiHidden/>
+    <w:unhideWhenUsed/>
+    <w:rsid w:val="002E1417"/>
+    <w:pPr>
+      <w:widowControl/>
+      <w:tabs>
+        <w:tab w:val="left" w:pos="916"/>
+        <w:tab w:val="left" w:pos="1832"/>
+        <w:tab w:val="left" w:pos="2748"/>
+        <w:tab w:val="left" w:pos="3664"/>
+        <w:tab w:val="left" w:pos="4580"/>
+        <w:tab w:val="left" w:pos="5496"/>
+        <w:tab w:val="left" w:pos="6412"/>
+        <w:tab w:val="left" w:pos="7328"/>
+        <w:tab w:val="left" w:pos="8244"/>
+        <w:tab w:val="left" w:pos="9160"/>
+        <w:tab w:val="left" w:pos="10076"/>
+        <w:tab w:val="left" w:pos="10992"/>
+        <w:tab w:val="left" w:pos="11908"/>
+        <w:tab w:val="left" w:pos="12824"/>
+        <w:tab w:val="left" w:pos="13740"/>
+        <w:tab w:val="left" w:pos="14656"/>
+      </w:tabs>
+    </w:pPr>
+    <w:rPr>
+      <w:rFonts w:ascii="Courier New" w:hAnsi="Courier New" w:cs="Courier New"/>
+      <w:color w:val="auto"/>
+    </w:rPr>
+  </w:style>
+  <w:style w:type="character" w:customStyle="1" w:styleId="HTMLconformatoprevioCar">
+    <w:name w:val="HTML con formato previo Car"/>
+    <w:basedOn w:val="Fuentedeprrafopredeter"/>
+    <w:link w:val="HTMLconformatoprevio"/>
+    <w:uiPriority w:val="99"/>
+    <w:semiHidden/>
+    <w:rsid w:val="002E1417"/>
+    <w:rPr>
+      <w:rFonts w:ascii="Courier New" w:hAnsi="Courier New" w:cs="Courier New"/>
+      <w:color w:val="auto"/>
+    </w:rPr>
   </w:style>
 </w:styles>
 </file>

</xml_diff>

<commit_message>
se agrego el proceso 5
</commit_message>
<xml_diff>
--- a/WIN/Librería de Trabajo/Negocio/WIN-DN.docx
+++ b/WIN/Librería de Trabajo/Negocio/WIN-DN.docx
@@ -110,8 +110,19 @@
           <w:sz w:val="28"/>
           <w:szCs w:val="28"/>
         </w:rPr>
-        <w:t>Work in Nestle</w:t>
+        <w:t xml:space="preserve">Work in </w:t>
       </w:r>
+      <w:proofErr w:type="spellStart"/>
+      <w:r>
+        <w:rPr>
+          <w:rFonts w:ascii="Calibri" w:eastAsia="Calibri" w:hAnsi="Calibri" w:cs="Calibri"/>
+          <w:b/>
+          <w:sz w:val="28"/>
+          <w:szCs w:val="28"/>
+        </w:rPr>
+        <w:t>Nestle</w:t>
+      </w:r>
+      <w:proofErr w:type="spellEnd"/>
       <w:r>
         <w:rPr>
           <w:rFonts w:ascii="Arial" w:eastAsia="Arial" w:hAnsi="Arial" w:cs="Arial"/>
@@ -134,7 +145,7 @@
           <w:sz w:val="36"/>
           <w:szCs w:val="36"/>
         </w:rPr>
-        <w:t>Versión 1.1</w:t>
+        <w:t>Versión 1.2</w:t>
       </w:r>
     </w:p>
     <w:p>
@@ -585,6 +596,9 @@
               <w:contextualSpacing w:val="0"/>
               <w:jc w:val="both"/>
             </w:pPr>
+            <w:r>
+              <w:t>22/04/2016</w:t>
+            </w:r>
           </w:p>
         </w:tc>
         <w:tc>
@@ -603,6 +617,9 @@
               <w:contextualSpacing w:val="0"/>
               <w:jc w:val="both"/>
             </w:pPr>
+            <w:r>
+              <w:t>1.3</w:t>
+            </w:r>
           </w:p>
         </w:tc>
         <w:tc>
@@ -621,6 +638,9 @@
               <w:contextualSpacing w:val="0"/>
               <w:jc w:val="both"/>
             </w:pPr>
+            <w:r>
+              <w:t>Proceso5: Publicación de resultados</w:t>
+            </w:r>
           </w:p>
         </w:tc>
         <w:tc>
@@ -639,6 +659,9 @@
               <w:contextualSpacing w:val="0"/>
               <w:jc w:val="both"/>
             </w:pPr>
+            <w:r>
+              <w:t>Ricardo Palacin</w:t>
+            </w:r>
           </w:p>
         </w:tc>
       </w:tr>
@@ -1302,7 +1325,15 @@
         <w:jc w:val="both"/>
       </w:pPr>
       <w:r>
-        <w:t xml:space="preserve">Currículum Vitae (CV) : </w:t>
+        <w:t>Currículum Vitae (CV</w:t>
+      </w:r>
+      <w:proofErr w:type="gramStart"/>
+      <w:r>
+        <w:t>) :</w:t>
+      </w:r>
+      <w:proofErr w:type="gramEnd"/>
+      <w:r>
+        <w:t xml:space="preserve"> </w:t>
       </w:r>
       <w:r>
         <w:t>es el documento de presentación de habilidades, formación y vida laboral, con el fin de optar a un puesto de trabajo.</w:t>
@@ -1375,7 +1406,25 @@
           <w:szCs w:val="24"/>
         </w:rPr>
         <w:lastRenderedPageBreak/>
-        <w:t>Proceso 1: Solicitar contratación()</w:t>
+        <w:t>Proceso 1: Solicitar contratación(</w:t>
+      </w:r>
+      <w:r>
+        <w:rPr>
+          <w:rFonts w:ascii="Arial" w:eastAsia="Arial" w:hAnsi="Arial" w:cs="Arial"/>
+          <w:b/>
+          <w:sz w:val="24"/>
+          <w:szCs w:val="24"/>
+        </w:rPr>
+        <w:t>Álvaro Orellana</w:t>
+      </w:r>
+      <w:r>
+        <w:rPr>
+          <w:rFonts w:ascii="Arial" w:eastAsia="Arial" w:hAnsi="Arial" w:cs="Arial"/>
+          <w:b/>
+          <w:sz w:val="24"/>
+          <w:szCs w:val="24"/>
+        </w:rPr>
+        <w:t>)</w:t>
       </w:r>
     </w:p>
     <w:p>
@@ -1975,11 +2024,47 @@
             <w:pPr>
               <w:contextualSpacing w:val="0"/>
             </w:pPr>
-            <w:r>
-              <w:rPr>
-                <w:rFonts w:ascii="Arial" w:eastAsia="Arial" w:hAnsi="Arial" w:cs="Arial"/>
-              </w:rPr>
-              <w:t>Informacion de las Unidades de Negocio (Esto sera obtenido del repositorio de informacion CRM de "XYZ").</w:t>
+            <w:proofErr w:type="spellStart"/>
+            <w:r>
+              <w:rPr>
+                <w:rFonts w:ascii="Arial" w:eastAsia="Arial" w:hAnsi="Arial" w:cs="Arial"/>
+              </w:rPr>
+              <w:t>Informacion</w:t>
+            </w:r>
+            <w:proofErr w:type="spellEnd"/>
+            <w:r>
+              <w:rPr>
+                <w:rFonts w:ascii="Arial" w:eastAsia="Arial" w:hAnsi="Arial" w:cs="Arial"/>
+              </w:rPr>
+              <w:t xml:space="preserve"> de las Unidades de Negocio (Esto </w:t>
+            </w:r>
+            <w:proofErr w:type="spellStart"/>
+            <w:r>
+              <w:rPr>
+                <w:rFonts w:ascii="Arial" w:eastAsia="Arial" w:hAnsi="Arial" w:cs="Arial"/>
+              </w:rPr>
+              <w:t>sera</w:t>
+            </w:r>
+            <w:proofErr w:type="spellEnd"/>
+            <w:r>
+              <w:rPr>
+                <w:rFonts w:ascii="Arial" w:eastAsia="Arial" w:hAnsi="Arial" w:cs="Arial"/>
+              </w:rPr>
+              <w:t xml:space="preserve"> obtenido del repositorio de </w:t>
+            </w:r>
+            <w:proofErr w:type="spellStart"/>
+            <w:r>
+              <w:rPr>
+                <w:rFonts w:ascii="Arial" w:eastAsia="Arial" w:hAnsi="Arial" w:cs="Arial"/>
+              </w:rPr>
+              <w:t>informacion</w:t>
+            </w:r>
+            <w:proofErr w:type="spellEnd"/>
+            <w:r>
+              <w:rPr>
+                <w:rFonts w:ascii="Arial" w:eastAsia="Arial" w:hAnsi="Arial" w:cs="Arial"/>
+              </w:rPr>
+              <w:t xml:space="preserve"> CRM de "XYZ").</w:t>
             </w:r>
           </w:p>
         </w:tc>
@@ -2066,22 +2151,58 @@
             <w:pPr>
               <w:contextualSpacing w:val="0"/>
             </w:pPr>
-            <w:r>
-              <w:rPr>
-                <w:rFonts w:ascii="Arial" w:eastAsia="Arial" w:hAnsi="Arial" w:cs="Arial"/>
-              </w:rPr>
-              <w:t>Informacion de Clientes segmentados por unidad de negocio elegida.</w:t>
-            </w:r>
-          </w:p>
-          <w:p>
-            <w:pPr>
-              <w:contextualSpacing w:val="0"/>
-            </w:pPr>
-            <w:r>
-              <w:rPr>
-                <w:rFonts w:ascii="Arial" w:eastAsia="Arial" w:hAnsi="Arial" w:cs="Arial"/>
-              </w:rPr>
-              <w:t>(Esto sera obtenido del repositorio de informacion CRM de "XYZ").</w:t>
+            <w:proofErr w:type="spellStart"/>
+            <w:r>
+              <w:rPr>
+                <w:rFonts w:ascii="Arial" w:eastAsia="Arial" w:hAnsi="Arial" w:cs="Arial"/>
+              </w:rPr>
+              <w:t>Informacion</w:t>
+            </w:r>
+            <w:proofErr w:type="spellEnd"/>
+            <w:r>
+              <w:rPr>
+                <w:rFonts w:ascii="Arial" w:eastAsia="Arial" w:hAnsi="Arial" w:cs="Arial"/>
+              </w:rPr>
+              <w:t xml:space="preserve"> de Clientes segmentados por unidad de negocio elegida.</w:t>
+            </w:r>
+          </w:p>
+          <w:p>
+            <w:pPr>
+              <w:contextualSpacing w:val="0"/>
+            </w:pPr>
+            <w:r>
+              <w:rPr>
+                <w:rFonts w:ascii="Arial" w:eastAsia="Arial" w:hAnsi="Arial" w:cs="Arial"/>
+              </w:rPr>
+              <w:t xml:space="preserve">(Esto </w:t>
+            </w:r>
+            <w:proofErr w:type="spellStart"/>
+            <w:r>
+              <w:rPr>
+                <w:rFonts w:ascii="Arial" w:eastAsia="Arial" w:hAnsi="Arial" w:cs="Arial"/>
+              </w:rPr>
+              <w:t>sera</w:t>
+            </w:r>
+            <w:proofErr w:type="spellEnd"/>
+            <w:r>
+              <w:rPr>
+                <w:rFonts w:ascii="Arial" w:eastAsia="Arial" w:hAnsi="Arial" w:cs="Arial"/>
+              </w:rPr>
+              <w:t xml:space="preserve"> obtenido del repositorio de </w:t>
+            </w:r>
+            <w:proofErr w:type="spellStart"/>
+            <w:r>
+              <w:rPr>
+                <w:rFonts w:ascii="Arial" w:eastAsia="Arial" w:hAnsi="Arial" w:cs="Arial"/>
+              </w:rPr>
+              <w:t>informacion</w:t>
+            </w:r>
+            <w:proofErr w:type="spellEnd"/>
+            <w:r>
+              <w:rPr>
+                <w:rFonts w:ascii="Arial" w:eastAsia="Arial" w:hAnsi="Arial" w:cs="Arial"/>
+              </w:rPr>
+              <w:t xml:space="preserve"> CRM de "XYZ").</w:t>
             </w:r>
           </w:p>
         </w:tc>
@@ -2522,6 +2643,63 @@
         <w:ind w:left="720"/>
         <w:jc w:val="both"/>
       </w:pPr>
+      <w:r>
+        <w:rPr>
+          <w:noProof/>
+          <w:lang w:val="es-PE" w:eastAsia="es-PE"/>
+        </w:rPr>
+        <w:drawing>
+          <wp:inline distT="0" distB="0" distL="0" distR="0">
+            <wp:extent cx="5935955" cy="2886323"/>
+            <wp:effectExtent l="0" t="0" r="8255" b="0"/>
+            <wp:docPr id="3" name="Imagen 3" descr="C:\Users\riksoft\Desktop\Git\WIN\Solicitar contratación.png"/>
+            <wp:cNvGraphicFramePr>
+              <a:graphicFrameLocks xmlns:a="http://schemas.openxmlformats.org/drawingml/2006/main" noChangeAspect="1"/>
+            </wp:cNvGraphicFramePr>
+            <a:graphic xmlns:a="http://schemas.openxmlformats.org/drawingml/2006/main">
+              <a:graphicData uri="http://schemas.openxmlformats.org/drawingml/2006/picture">
+                <pic:pic xmlns:pic="http://schemas.openxmlformats.org/drawingml/2006/picture">
+                  <pic:nvPicPr>
+                    <pic:cNvPr id="0" name="Picture 1" descr="C:\Users\riksoft\Desktop\Git\WIN\Solicitar contratación.png"/>
+                    <pic:cNvPicPr>
+                      <a:picLocks noChangeAspect="1" noChangeArrowheads="1"/>
+                    </pic:cNvPicPr>
+                  </pic:nvPicPr>
+                  <pic:blipFill rotWithShape="1">
+                    <a:blip r:embed="rId8">
+                      <a:extLst>
+                        <a:ext uri="{28A0092B-C50C-407E-A947-70E740481C1C}">
+                          <a14:useLocalDpi xmlns:a14="http://schemas.microsoft.com/office/drawing/2010/main" val="0"/>
+                        </a:ext>
+                      </a:extLst>
+                    </a:blip>
+                    <a:srcRect b="14588"/>
+                    <a:stretch/>
+                  </pic:blipFill>
+                  <pic:spPr bwMode="auto">
+                    <a:xfrm>
+                      <a:off x="0" y="0"/>
+                      <a:ext cx="5943600" cy="2890040"/>
+                    </a:xfrm>
+                    <a:prstGeom prst="rect">
+                      <a:avLst/>
+                    </a:prstGeom>
+                    <a:noFill/>
+                    <a:ln>
+                      <a:noFill/>
+                    </a:ln>
+                    <a:extLst>
+                      <a:ext uri="{53640926-AAD7-44D8-BBD7-CCE9431645EC}">
+                        <a14:shadowObscured xmlns:a14="http://schemas.microsoft.com/office/drawing/2010/main"/>
+                      </a:ext>
+                    </a:extLst>
+                  </pic:spPr>
+                </pic:pic>
+              </a:graphicData>
+            </a:graphic>
+          </wp:inline>
+        </w:drawing>
+      </w:r>
     </w:p>
     <w:p>
       <w:pPr>
@@ -2536,47 +2714,6 @@
         <w:ind w:left="720"/>
         <w:jc w:val="both"/>
       </w:pPr>
-      <w:r>
-        <w:rPr>
-          <w:noProof/>
-        </w:rPr>
-        <w:lastRenderedPageBreak/>
-        <w:drawing>
-          <wp:inline distT="0" distB="0" distL="114300" distR="114300">
-            <wp:extent cx="5941060" cy="3778885"/>
-            <wp:effectExtent l="0" t="0" r="0" b="0"/>
-            <wp:docPr id="1" name="image01.png"/>
-            <wp:cNvGraphicFramePr/>
-            <a:graphic xmlns:a="http://schemas.openxmlformats.org/drawingml/2006/main">
-              <a:graphicData uri="http://schemas.openxmlformats.org/drawingml/2006/picture">
-                <pic:pic xmlns:pic="http://schemas.openxmlformats.org/drawingml/2006/picture">
-                  <pic:nvPicPr>
-                    <pic:cNvPr id="0" name="image01.png"/>
-                    <pic:cNvPicPr preferRelativeResize="0"/>
-                  </pic:nvPicPr>
-                  <pic:blipFill>
-                    <a:blip r:embed="rId8"/>
-                    <a:srcRect/>
-                    <a:stretch>
-                      <a:fillRect/>
-                    </a:stretch>
-                  </pic:blipFill>
-                  <pic:spPr>
-                    <a:xfrm>
-                      <a:off x="0" y="0"/>
-                      <a:ext cx="5941060" cy="3778885"/>
-                    </a:xfrm>
-                    <a:prstGeom prst="rect">
-                      <a:avLst/>
-                    </a:prstGeom>
-                    <a:ln/>
-                  </pic:spPr>
-                </pic:pic>
-              </a:graphicData>
-            </a:graphic>
-          </wp:inline>
-        </w:drawing>
-      </w:r>
     </w:p>
     <w:p>
       <w:pPr>
@@ -2688,7 +2825,6 @@
                 <w:rFonts w:ascii="Arial" w:eastAsia="Arial" w:hAnsi="Arial" w:cs="Arial"/>
                 <w:b/>
               </w:rPr>
-              <w:lastRenderedPageBreak/>
               <w:t>ID</w:t>
             </w:r>
           </w:p>
@@ -2734,12 +2870,21 @@
               <w:contextualSpacing w:val="0"/>
               <w:jc w:val="center"/>
             </w:pPr>
+            <w:proofErr w:type="spellStart"/>
             <w:r>
               <w:rPr>
                 <w:rFonts w:ascii="Arial" w:eastAsia="Arial" w:hAnsi="Arial" w:cs="Arial"/>
                 <w:b/>
               </w:rPr>
-              <w:t xml:space="preserve">Descripcion </w:t>
+              <w:t>Descripcion</w:t>
+            </w:r>
+            <w:proofErr w:type="spellEnd"/>
+            <w:r>
+              <w:rPr>
+                <w:rFonts w:ascii="Arial" w:eastAsia="Arial" w:hAnsi="Arial" w:cs="Arial"/>
+                <w:b/>
+              </w:rPr>
+              <w:t xml:space="preserve"> </w:t>
             </w:r>
           </w:p>
         </w:tc>
@@ -2863,18 +3008,74 @@
               <w:rPr>
                 <w:rFonts w:ascii="Arial" w:eastAsia="Arial" w:hAnsi="Arial" w:cs="Arial"/>
               </w:rPr>
-              <w:t>Se realiza la actividad cuando el jefe de producto le indica al analista la unidad de negocio a la que pertenera el producto creado.</w:t>
-            </w:r>
-          </w:p>
-          <w:p>
-            <w:pPr>
-              <w:contextualSpacing w:val="0"/>
-            </w:pPr>
-            <w:r>
-              <w:rPr>
-                <w:rFonts w:ascii="Arial" w:eastAsia="Arial" w:hAnsi="Arial" w:cs="Arial"/>
-              </w:rPr>
-              <w:t xml:space="preserve">Las unidades de Negocio pueden ser: Capacitacion Abierta, Capacitacion Cerrada y Consultoria. </w:t>
+              <w:t xml:space="preserve">Se realiza la actividad cuando el jefe de producto le indica al analista la unidad de negocio a la que </w:t>
+            </w:r>
+            <w:proofErr w:type="spellStart"/>
+            <w:r>
+              <w:rPr>
+                <w:rFonts w:ascii="Arial" w:eastAsia="Arial" w:hAnsi="Arial" w:cs="Arial"/>
+              </w:rPr>
+              <w:t>pertenera</w:t>
+            </w:r>
+            <w:proofErr w:type="spellEnd"/>
+            <w:r>
+              <w:rPr>
+                <w:rFonts w:ascii="Arial" w:eastAsia="Arial" w:hAnsi="Arial" w:cs="Arial"/>
+              </w:rPr>
+              <w:t xml:space="preserve"> el producto creado.</w:t>
+            </w:r>
+          </w:p>
+          <w:p>
+            <w:pPr>
+              <w:contextualSpacing w:val="0"/>
+            </w:pPr>
+            <w:r>
+              <w:rPr>
+                <w:rFonts w:ascii="Arial" w:eastAsia="Arial" w:hAnsi="Arial" w:cs="Arial"/>
+              </w:rPr>
+              <w:t xml:space="preserve">Las unidades de Negocio pueden ser: </w:t>
+            </w:r>
+            <w:proofErr w:type="spellStart"/>
+            <w:r>
+              <w:rPr>
+                <w:rFonts w:ascii="Arial" w:eastAsia="Arial" w:hAnsi="Arial" w:cs="Arial"/>
+              </w:rPr>
+              <w:t>Capacitacion</w:t>
+            </w:r>
+            <w:proofErr w:type="spellEnd"/>
+            <w:r>
+              <w:rPr>
+                <w:rFonts w:ascii="Arial" w:eastAsia="Arial" w:hAnsi="Arial" w:cs="Arial"/>
+              </w:rPr>
+              <w:t xml:space="preserve"> Abierta, </w:t>
+            </w:r>
+            <w:proofErr w:type="spellStart"/>
+            <w:r>
+              <w:rPr>
+                <w:rFonts w:ascii="Arial" w:eastAsia="Arial" w:hAnsi="Arial" w:cs="Arial"/>
+              </w:rPr>
+              <w:t>Capacitacion</w:t>
+            </w:r>
+            <w:proofErr w:type="spellEnd"/>
+            <w:r>
+              <w:rPr>
+                <w:rFonts w:ascii="Arial" w:eastAsia="Arial" w:hAnsi="Arial" w:cs="Arial"/>
+              </w:rPr>
+              <w:t xml:space="preserve"> Cerrada y </w:t>
+            </w:r>
+            <w:proofErr w:type="spellStart"/>
+            <w:r>
+              <w:rPr>
+                <w:rFonts w:ascii="Arial" w:eastAsia="Arial" w:hAnsi="Arial" w:cs="Arial"/>
+              </w:rPr>
+              <w:t>Consultoria</w:t>
+            </w:r>
+            <w:proofErr w:type="spellEnd"/>
+            <w:r>
+              <w:rPr>
+                <w:rFonts w:ascii="Arial" w:eastAsia="Arial" w:hAnsi="Arial" w:cs="Arial"/>
+              </w:rPr>
+              <w:t xml:space="preserve">. </w:t>
             </w:r>
           </w:p>
         </w:tc>
@@ -3239,7 +3440,91 @@
               <w:rPr>
                 <w:rFonts w:ascii="Arial" w:eastAsia="Arial" w:hAnsi="Arial" w:cs="Arial"/>
               </w:rPr>
-              <w:t>Se realiza la creacion del producto, llenando las caracteristicas propias del mismo, segun la unidad de negocio para la que se este trabajando y segun el segmento de cliente al que se ofrecera.</w:t>
+              <w:t xml:space="preserve">Se realiza la </w:t>
+            </w:r>
+            <w:proofErr w:type="spellStart"/>
+            <w:r>
+              <w:rPr>
+                <w:rFonts w:ascii="Arial" w:eastAsia="Arial" w:hAnsi="Arial" w:cs="Arial"/>
+              </w:rPr>
+              <w:t>creacion</w:t>
+            </w:r>
+            <w:proofErr w:type="spellEnd"/>
+            <w:r>
+              <w:rPr>
+                <w:rFonts w:ascii="Arial" w:eastAsia="Arial" w:hAnsi="Arial" w:cs="Arial"/>
+              </w:rPr>
+              <w:t xml:space="preserve"> del producto, llenando las </w:t>
+            </w:r>
+            <w:proofErr w:type="spellStart"/>
+            <w:r>
+              <w:rPr>
+                <w:rFonts w:ascii="Arial" w:eastAsia="Arial" w:hAnsi="Arial" w:cs="Arial"/>
+              </w:rPr>
+              <w:t>caracteristicas</w:t>
+            </w:r>
+            <w:proofErr w:type="spellEnd"/>
+            <w:r>
+              <w:rPr>
+                <w:rFonts w:ascii="Arial" w:eastAsia="Arial" w:hAnsi="Arial" w:cs="Arial"/>
+              </w:rPr>
+              <w:t xml:space="preserve"> propias del mismo, </w:t>
+            </w:r>
+            <w:proofErr w:type="spellStart"/>
+            <w:r>
+              <w:rPr>
+                <w:rFonts w:ascii="Arial" w:eastAsia="Arial" w:hAnsi="Arial" w:cs="Arial"/>
+              </w:rPr>
+              <w:t>segun</w:t>
+            </w:r>
+            <w:proofErr w:type="spellEnd"/>
+            <w:r>
+              <w:rPr>
+                <w:rFonts w:ascii="Arial" w:eastAsia="Arial" w:hAnsi="Arial" w:cs="Arial"/>
+              </w:rPr>
+              <w:t xml:space="preserve"> la unidad de negocio para la que se </w:t>
+            </w:r>
+            <w:proofErr w:type="spellStart"/>
+            <w:r>
+              <w:rPr>
+                <w:rFonts w:ascii="Arial" w:eastAsia="Arial" w:hAnsi="Arial" w:cs="Arial"/>
+              </w:rPr>
+              <w:t>este</w:t>
+            </w:r>
+            <w:proofErr w:type="spellEnd"/>
+            <w:r>
+              <w:rPr>
+                <w:rFonts w:ascii="Arial" w:eastAsia="Arial" w:hAnsi="Arial" w:cs="Arial"/>
+              </w:rPr>
+              <w:t xml:space="preserve"> trabajando y </w:t>
+            </w:r>
+            <w:proofErr w:type="spellStart"/>
+            <w:r>
+              <w:rPr>
+                <w:rFonts w:ascii="Arial" w:eastAsia="Arial" w:hAnsi="Arial" w:cs="Arial"/>
+              </w:rPr>
+              <w:t>segun</w:t>
+            </w:r>
+            <w:proofErr w:type="spellEnd"/>
+            <w:r>
+              <w:rPr>
+                <w:rFonts w:ascii="Arial" w:eastAsia="Arial" w:hAnsi="Arial" w:cs="Arial"/>
+              </w:rPr>
+              <w:t xml:space="preserve"> el segmento de cliente al que se </w:t>
+            </w:r>
+            <w:proofErr w:type="spellStart"/>
+            <w:r>
+              <w:rPr>
+                <w:rFonts w:ascii="Arial" w:eastAsia="Arial" w:hAnsi="Arial" w:cs="Arial"/>
+              </w:rPr>
+              <w:t>ofrecera</w:t>
+            </w:r>
+            <w:proofErr w:type="spellEnd"/>
+            <w:r>
+              <w:rPr>
+                <w:rFonts w:ascii="Arial" w:eastAsia="Arial" w:hAnsi="Arial" w:cs="Arial"/>
+              </w:rPr>
+              <w:t>.</w:t>
             </w:r>
           </w:p>
         </w:tc>
@@ -3313,6 +3598,7 @@
               <w:rPr>
                 <w:rFonts w:ascii="Arial" w:eastAsia="Arial" w:hAnsi="Arial" w:cs="Arial"/>
               </w:rPr>
+              <w:lastRenderedPageBreak/>
               <w:t>5</w:t>
             </w:r>
           </w:p>
@@ -3359,7 +3645,49 @@
               <w:rPr>
                 <w:rFonts w:ascii="Arial" w:eastAsia="Arial" w:hAnsi="Arial" w:cs="Arial"/>
               </w:rPr>
-              <w:t>Se realiza un proceso de validacion del producto en el cual se revisa que este cumpla con los requisitos solicitados, como son: personal capacitado, material didactico de primera, etc.  Si el producto pasa la validacion se actualiza su estado a "Producto Validado".</w:t>
+              <w:t xml:space="preserve">Se realiza un proceso de </w:t>
+            </w:r>
+            <w:proofErr w:type="spellStart"/>
+            <w:r>
+              <w:rPr>
+                <w:rFonts w:ascii="Arial" w:eastAsia="Arial" w:hAnsi="Arial" w:cs="Arial"/>
+              </w:rPr>
+              <w:t>validacion</w:t>
+            </w:r>
+            <w:proofErr w:type="spellEnd"/>
+            <w:r>
+              <w:rPr>
+                <w:rFonts w:ascii="Arial" w:eastAsia="Arial" w:hAnsi="Arial" w:cs="Arial"/>
+              </w:rPr>
+              <w:t xml:space="preserve"> del producto en el cual se revisa que este cumpla con los requisitos solicitados, como son: personal capacitado, material </w:t>
+            </w:r>
+            <w:proofErr w:type="spellStart"/>
+            <w:r>
+              <w:rPr>
+                <w:rFonts w:ascii="Arial" w:eastAsia="Arial" w:hAnsi="Arial" w:cs="Arial"/>
+              </w:rPr>
+              <w:t>didactico</w:t>
+            </w:r>
+            <w:proofErr w:type="spellEnd"/>
+            <w:r>
+              <w:rPr>
+                <w:rFonts w:ascii="Arial" w:eastAsia="Arial" w:hAnsi="Arial" w:cs="Arial"/>
+              </w:rPr>
+              <w:t xml:space="preserve"> de primera, etc.  Si el producto pasa la </w:t>
+            </w:r>
+            <w:proofErr w:type="spellStart"/>
+            <w:r>
+              <w:rPr>
+                <w:rFonts w:ascii="Arial" w:eastAsia="Arial" w:hAnsi="Arial" w:cs="Arial"/>
+              </w:rPr>
+              <w:t>validacion</w:t>
+            </w:r>
+            <w:proofErr w:type="spellEnd"/>
+            <w:r>
+              <w:rPr>
+                <w:rFonts w:ascii="Arial" w:eastAsia="Arial" w:hAnsi="Arial" w:cs="Arial"/>
+              </w:rPr>
+              <w:t xml:space="preserve"> se actualiza su estado a "Producto Validado".</w:t>
             </w:r>
           </w:p>
         </w:tc>
@@ -3479,7 +3807,35 @@
               <w:rPr>
                 <w:rFonts w:ascii="Arial" w:eastAsia="Arial" w:hAnsi="Arial" w:cs="Arial"/>
               </w:rPr>
-              <w:t>Se realiza un proceso de aprobacion con la finalidad de verificar que este producto este a la medida de lo que se requiere (acorde a las necesidades de cada cliente), para luego ser almacenado en el repositorio de informacion "XYZ" con el estado "Producto Aprobado".</w:t>
+              <w:t xml:space="preserve">Se realiza un proceso de </w:t>
+            </w:r>
+            <w:proofErr w:type="spellStart"/>
+            <w:r>
+              <w:rPr>
+                <w:rFonts w:ascii="Arial" w:eastAsia="Arial" w:hAnsi="Arial" w:cs="Arial"/>
+              </w:rPr>
+              <w:t>aprobacion</w:t>
+            </w:r>
+            <w:proofErr w:type="spellEnd"/>
+            <w:r>
+              <w:rPr>
+                <w:rFonts w:ascii="Arial" w:eastAsia="Arial" w:hAnsi="Arial" w:cs="Arial"/>
+              </w:rPr>
+              <w:t xml:space="preserve"> con la finalidad de verificar que este producto este a la medida de lo que se requiere (acorde a las necesidades de cada cliente), para luego ser almacenado en el repositorio de </w:t>
+            </w:r>
+            <w:proofErr w:type="spellStart"/>
+            <w:r>
+              <w:rPr>
+                <w:rFonts w:ascii="Arial" w:eastAsia="Arial" w:hAnsi="Arial" w:cs="Arial"/>
+              </w:rPr>
+              <w:t>informacion</w:t>
+            </w:r>
+            <w:proofErr w:type="spellEnd"/>
+            <w:r>
+              <w:rPr>
+                <w:rFonts w:ascii="Arial" w:eastAsia="Arial" w:hAnsi="Arial" w:cs="Arial"/>
+              </w:rPr>
+              <w:t xml:space="preserve"> "XYZ" con el estado "Producto Aprobado".</w:t>
             </w:r>
           </w:p>
         </w:tc>
@@ -3596,8 +3952,6 @@
         </w:rPr>
         <w:t xml:space="preserve"> (Diana Quintanilla)</w:t>
       </w:r>
-      <w:bookmarkStart w:id="12" w:name="_GoBack"/>
-      <w:bookmarkEnd w:id="12"/>
     </w:p>
     <w:p>
       <w:pPr>
@@ -3945,6 +4299,7 @@
                 <w:rFonts w:ascii="Arial" w:eastAsia="Arial" w:hAnsi="Arial" w:cs="Arial"/>
                 <w:b/>
               </w:rPr>
+              <w:lastRenderedPageBreak/>
               <w:t>Frecuencia</w:t>
             </w:r>
           </w:p>
@@ -4364,14 +4719,7 @@
               <w:rPr>
                 <w:rFonts w:ascii="Arial" w:eastAsia="Arial" w:hAnsi="Arial" w:cs="Arial"/>
               </w:rPr>
-              <w:t xml:space="preserve">Contactarse con </w:t>
-            </w:r>
-            <w:r>
-              <w:rPr>
-                <w:rFonts w:ascii="Arial" w:eastAsia="Arial" w:hAnsi="Arial" w:cs="Arial"/>
-              </w:rPr>
-              <w:lastRenderedPageBreak/>
-              <w:t>personas relacionadas al puesto.</w:t>
+              <w:t>Contactarse con personas relacionadas al puesto.</w:t>
             </w:r>
           </w:p>
           <w:p>
@@ -4398,15 +4746,7 @@
               <w:rPr>
                 <w:rFonts w:ascii="Arial" w:eastAsia="Arial" w:hAnsi="Arial" w:cs="Arial"/>
               </w:rPr>
-              <w:lastRenderedPageBreak/>
-              <w:t xml:space="preserve">Lista de datos sobre personas relacionadas al </w:t>
-            </w:r>
-            <w:r>
-              <w:rPr>
-                <w:rFonts w:ascii="Arial" w:eastAsia="Arial" w:hAnsi="Arial" w:cs="Arial"/>
-              </w:rPr>
-              <w:lastRenderedPageBreak/>
-              <w:t>puesto.</w:t>
+              <w:t>Lista de datos sobre personas relacionadas al puesto.</w:t>
             </w:r>
           </w:p>
         </w:tc>
@@ -4447,7 +4787,6 @@
               <w:rPr>
                 <w:rFonts w:ascii="Arial" w:eastAsia="Arial" w:hAnsi="Arial" w:cs="Arial"/>
               </w:rPr>
-              <w:lastRenderedPageBreak/>
               <w:t>3</w:t>
             </w:r>
           </w:p>
@@ -4839,6 +5178,7 @@
       <w:r>
         <w:rPr>
           <w:noProof/>
+          <w:lang w:val="es-PE" w:eastAsia="es-PE"/>
         </w:rPr>
         <w:lastRenderedPageBreak/>
         <w:drawing>
@@ -5612,8 +5952,9 @@
                 <w:szCs w:val="18"/>
                 <w:lang w:eastAsia="es-PE"/>
               </w:rPr>
-              <w:t>una lista de antiguos empleados</w:t>
-            </w:r>
+              <w:t xml:space="preserve">una lista de antiguos </w:t>
+            </w:r>
+            <w:proofErr w:type="spellStart"/>
             <w:r>
               <w:rPr>
                 <w:rFonts w:ascii="Arial" w:eastAsia="Arial" w:hAnsi="Arial" w:cs="Arial"/>
@@ -5621,7 +5962,28 @@
                 <w:szCs w:val="18"/>
                 <w:lang w:eastAsia="es-PE"/>
               </w:rPr>
-              <w:t>,o antiguos postulantes.</w:t>
+              <w:t>empleados</w:t>
+            </w:r>
+            <w:proofErr w:type="gramStart"/>
+            <w:r>
+              <w:rPr>
+                <w:rFonts w:ascii="Arial" w:eastAsia="Arial" w:hAnsi="Arial" w:cs="Arial"/>
+                <w:sz w:val="18"/>
+                <w:szCs w:val="18"/>
+                <w:lang w:eastAsia="es-PE"/>
+              </w:rPr>
+              <w:t>,o</w:t>
+            </w:r>
+            <w:proofErr w:type="spellEnd"/>
+            <w:proofErr w:type="gramEnd"/>
+            <w:r>
+              <w:rPr>
+                <w:rFonts w:ascii="Arial" w:eastAsia="Arial" w:hAnsi="Arial" w:cs="Arial"/>
+                <w:sz w:val="18"/>
+                <w:szCs w:val="18"/>
+                <w:lang w:eastAsia="es-PE"/>
+              </w:rPr>
+              <w:t xml:space="preserve"> antiguos postulantes.</w:t>
             </w:r>
           </w:p>
         </w:tc>
@@ -6914,97 +7276,6 @@
         <w:jc w:val="both"/>
       </w:pPr>
     </w:p>
-    <w:p>
-      <w:pPr>
-        <w:spacing w:before="120" w:after="60"/>
-        <w:contextualSpacing/>
-        <w:jc w:val="both"/>
-      </w:pPr>
-    </w:p>
-    <w:p>
-      <w:pPr>
-        <w:spacing w:before="120" w:after="60"/>
-        <w:contextualSpacing/>
-        <w:jc w:val="both"/>
-      </w:pPr>
-    </w:p>
-    <w:p>
-      <w:pPr>
-        <w:spacing w:before="120" w:after="60"/>
-        <w:contextualSpacing/>
-        <w:jc w:val="both"/>
-      </w:pPr>
-    </w:p>
-    <w:p>
-      <w:pPr>
-        <w:spacing w:before="120" w:after="60"/>
-        <w:contextualSpacing/>
-        <w:jc w:val="both"/>
-      </w:pPr>
-    </w:p>
-    <w:p>
-      <w:pPr>
-        <w:spacing w:before="120" w:after="60"/>
-        <w:contextualSpacing/>
-        <w:jc w:val="both"/>
-      </w:pPr>
-    </w:p>
-    <w:p>
-      <w:pPr>
-        <w:spacing w:before="120" w:after="60"/>
-        <w:contextualSpacing/>
-        <w:jc w:val="both"/>
-      </w:pPr>
-    </w:p>
-    <w:p>
-      <w:pPr>
-        <w:spacing w:before="120" w:after="60"/>
-        <w:contextualSpacing/>
-        <w:jc w:val="both"/>
-      </w:pPr>
-    </w:p>
-    <w:p>
-      <w:pPr>
-        <w:spacing w:before="120" w:after="60"/>
-        <w:contextualSpacing/>
-        <w:jc w:val="both"/>
-      </w:pPr>
-    </w:p>
-    <w:p>
-      <w:pPr>
-        <w:spacing w:before="120" w:after="60"/>
-        <w:contextualSpacing/>
-        <w:jc w:val="both"/>
-      </w:pPr>
-    </w:p>
-    <w:p>
-      <w:pPr>
-        <w:spacing w:before="120" w:after="60"/>
-        <w:contextualSpacing/>
-        <w:jc w:val="both"/>
-      </w:pPr>
-    </w:p>
-    <w:p>
-      <w:pPr>
-        <w:spacing w:before="120" w:after="60"/>
-        <w:contextualSpacing/>
-        <w:jc w:val="both"/>
-      </w:pPr>
-    </w:p>
-    <w:p>
-      <w:pPr>
-        <w:spacing w:before="120" w:after="60"/>
-        <w:contextualSpacing/>
-        <w:jc w:val="both"/>
-      </w:pPr>
-    </w:p>
-    <w:p>
-      <w:pPr>
-        <w:spacing w:before="120" w:after="60"/>
-        <w:contextualSpacing/>
-        <w:jc w:val="both"/>
-      </w:pPr>
-    </w:p>
     <w:tbl>
       <w:tblPr>
         <w:tblStyle w:val="a1"/>
@@ -7445,8 +7716,16 @@
               <w:rPr>
                 <w:rFonts w:ascii="Arial" w:eastAsia="Arial" w:hAnsi="Arial" w:cs="Arial"/>
               </w:rPr>
-              <w:t>Unificar lista de CVs</w:t>
-            </w:r>
+              <w:t xml:space="preserve">Unificar lista de </w:t>
+            </w:r>
+            <w:proofErr w:type="spellStart"/>
+            <w:r>
+              <w:rPr>
+                <w:rFonts w:ascii="Arial" w:eastAsia="Arial" w:hAnsi="Arial" w:cs="Arial"/>
+              </w:rPr>
+              <w:t>CVs</w:t>
+            </w:r>
+            <w:proofErr w:type="spellEnd"/>
           </w:p>
         </w:tc>
         <w:tc>
@@ -7511,7 +7790,6 @@
               <w:jc w:val="center"/>
             </w:pPr>
             <w:r>
-              <w:lastRenderedPageBreak/>
               <w:t>5</w:t>
             </w:r>
           </w:p>
@@ -7851,6 +8129,7 @@
       <w:r>
         <w:rPr>
           <w:noProof/>
+          <w:lang w:val="es-PE" w:eastAsia="es-PE"/>
         </w:rPr>
         <w:drawing>
           <wp:inline distT="0" distB="0" distL="0" distR="0" wp14:anchorId="3C4CD21B" wp14:editId="15173F84">
@@ -8179,6 +8458,7 @@
                 <w:lang w:val="es-PE" w:eastAsia="es-PE"/>
               </w:rPr>
             </w:pPr>
+            <w:proofErr w:type="spellStart"/>
             <w:r>
               <w:rPr>
                 <w:rFonts w:ascii="Arial" w:eastAsia="Arial" w:hAnsi="Arial" w:cs="Arial"/>
@@ -8188,7 +8468,19 @@
                 <w:szCs w:val="18"/>
                 <w:lang w:eastAsia="es-PE"/>
               </w:rPr>
-              <w:t xml:space="preserve">Descripcion </w:t>
+              <w:t>Descripcion</w:t>
+            </w:r>
+            <w:proofErr w:type="spellEnd"/>
+            <w:r>
+              <w:rPr>
+                <w:rFonts w:ascii="Arial" w:eastAsia="Arial" w:hAnsi="Arial" w:cs="Arial"/>
+                <w:b/>
+                <w:bCs/>
+                <w:sz w:val="18"/>
+                <w:szCs w:val="18"/>
+                <w:lang w:eastAsia="es-PE"/>
+              </w:rPr>
+              <w:t xml:space="preserve"> </w:t>
             </w:r>
           </w:p>
         </w:tc>
@@ -8733,7 +9025,27 @@
                 <w:szCs w:val="18"/>
                 <w:lang w:eastAsia="es-PE"/>
               </w:rPr>
-              <w:t>Se realiza la actividad cuando se desea extraer la lista de postulantes a partir de los correos recibidos por portulación o contacto directo, en caso sea hecho la convocatoria por avisos de clasificados</w:t>
+              <w:t xml:space="preserve">Se realiza la actividad cuando se desea extraer la lista de postulantes a partir de los correos recibidos por </w:t>
+            </w:r>
+            <w:proofErr w:type="spellStart"/>
+            <w:r>
+              <w:rPr>
+                <w:rFonts w:ascii="Arial" w:eastAsia="Arial" w:hAnsi="Arial" w:cs="Arial"/>
+                <w:sz w:val="18"/>
+                <w:szCs w:val="18"/>
+                <w:lang w:eastAsia="es-PE"/>
+              </w:rPr>
+              <w:t>portulación</w:t>
+            </w:r>
+            <w:proofErr w:type="spellEnd"/>
+            <w:r>
+              <w:rPr>
+                <w:rFonts w:ascii="Arial" w:eastAsia="Arial" w:hAnsi="Arial" w:cs="Arial"/>
+                <w:sz w:val="18"/>
+                <w:szCs w:val="18"/>
+                <w:lang w:eastAsia="es-PE"/>
+              </w:rPr>
+              <w:t xml:space="preserve"> o contacto directo, en caso sea hecho la convocatoria por avisos de clasificados</w:t>
             </w:r>
           </w:p>
         </w:tc>
@@ -8878,8 +9190,19 @@
                 <w:szCs w:val="18"/>
                 <w:lang w:eastAsia="es-PE"/>
               </w:rPr>
-              <w:t>Unificar lista de CVs</w:t>
-            </w:r>
+              <w:t xml:space="preserve">Unificar lista de </w:t>
+            </w:r>
+            <w:proofErr w:type="spellStart"/>
+            <w:r>
+              <w:rPr>
+                <w:rFonts w:ascii="Arial" w:eastAsia="Arial" w:hAnsi="Arial" w:cs="Arial"/>
+                <w:sz w:val="18"/>
+                <w:szCs w:val="18"/>
+                <w:lang w:eastAsia="es-PE"/>
+              </w:rPr>
+              <w:t>CVs</w:t>
+            </w:r>
+            <w:proofErr w:type="spellEnd"/>
           </w:p>
         </w:tc>
         <w:tc>
@@ -8912,7 +9235,27 @@
                 <w:szCs w:val="18"/>
                 <w:lang w:eastAsia="es-PE"/>
               </w:rPr>
-              <w:t>Se realiza la creacion del producto, cuando ya se tiene la lista de cv de postulantes por portales y la lista de cv de postulantes directos, para unir ambas listas en una sola</w:t>
+              <w:t xml:space="preserve">Se realiza la </w:t>
+            </w:r>
+            <w:proofErr w:type="spellStart"/>
+            <w:r>
+              <w:rPr>
+                <w:rFonts w:ascii="Arial" w:eastAsia="Arial" w:hAnsi="Arial" w:cs="Arial"/>
+                <w:sz w:val="18"/>
+                <w:szCs w:val="18"/>
+                <w:lang w:eastAsia="es-PE"/>
+              </w:rPr>
+              <w:t>creacion</w:t>
+            </w:r>
+            <w:proofErr w:type="spellEnd"/>
+            <w:r>
+              <w:rPr>
+                <w:rFonts w:ascii="Arial" w:eastAsia="Arial" w:hAnsi="Arial" w:cs="Arial"/>
+                <w:sz w:val="18"/>
+                <w:szCs w:val="18"/>
+                <w:lang w:eastAsia="es-PE"/>
+              </w:rPr>
+              <w:t xml:space="preserve"> del producto, cuando ya se tiene la lista de cv de postulantes por portales y la lista de cv de postulantes directos, para unir ambas listas en una sola</w:t>
             </w:r>
           </w:p>
         </w:tc>
@@ -9091,7 +9434,47 @@
                 <w:szCs w:val="18"/>
                 <w:lang w:eastAsia="es-PE"/>
               </w:rPr>
-              <w:t>Se realiza un proceso de validacion de los cvs, filtrando (aprobando) aquellos que cumpla con los requisitos solicitados, como son: personal capacitado, edad, conocimientos, experiencia, o según corresponda</w:t>
+              <w:t xml:space="preserve">Se realiza un proceso de </w:t>
+            </w:r>
+            <w:proofErr w:type="spellStart"/>
+            <w:r>
+              <w:rPr>
+                <w:rFonts w:ascii="Arial" w:eastAsia="Arial" w:hAnsi="Arial" w:cs="Arial"/>
+                <w:sz w:val="18"/>
+                <w:szCs w:val="18"/>
+                <w:lang w:eastAsia="es-PE"/>
+              </w:rPr>
+              <w:t>validacion</w:t>
+            </w:r>
+            <w:proofErr w:type="spellEnd"/>
+            <w:r>
+              <w:rPr>
+                <w:rFonts w:ascii="Arial" w:eastAsia="Arial" w:hAnsi="Arial" w:cs="Arial"/>
+                <w:sz w:val="18"/>
+                <w:szCs w:val="18"/>
+                <w:lang w:eastAsia="es-PE"/>
+              </w:rPr>
+              <w:t xml:space="preserve"> de los </w:t>
+            </w:r>
+            <w:proofErr w:type="spellStart"/>
+            <w:r>
+              <w:rPr>
+                <w:rFonts w:ascii="Arial" w:eastAsia="Arial" w:hAnsi="Arial" w:cs="Arial"/>
+                <w:sz w:val="18"/>
+                <w:szCs w:val="18"/>
+                <w:lang w:eastAsia="es-PE"/>
+              </w:rPr>
+              <w:t>cvs</w:t>
+            </w:r>
+            <w:proofErr w:type="spellEnd"/>
+            <w:r>
+              <w:rPr>
+                <w:rFonts w:ascii="Arial" w:eastAsia="Arial" w:hAnsi="Arial" w:cs="Arial"/>
+                <w:sz w:val="18"/>
+                <w:szCs w:val="18"/>
+                <w:lang w:eastAsia="es-PE"/>
+              </w:rPr>
+              <w:t>, filtrando (aprobando) aquellos que cumpla con los requisitos solicitados, como son: personal capacitado, edad, conocimientos, experiencia, o según corresponda</w:t>
             </w:r>
           </w:p>
         </w:tc>
@@ -9270,7 +9653,47 @@
                 <w:szCs w:val="18"/>
                 <w:lang w:eastAsia="es-PE"/>
               </w:rPr>
-              <w:t>Se realiza un proceso de conteo de los cvs aprobados, es decir los que cumplieron los requisitos minimos para ser contactados</w:t>
+              <w:t xml:space="preserve">Se realiza un proceso de conteo de los </w:t>
+            </w:r>
+            <w:proofErr w:type="spellStart"/>
+            <w:r>
+              <w:rPr>
+                <w:rFonts w:ascii="Arial" w:eastAsia="Arial" w:hAnsi="Arial" w:cs="Arial"/>
+                <w:sz w:val="18"/>
+                <w:szCs w:val="18"/>
+                <w:lang w:eastAsia="es-PE"/>
+              </w:rPr>
+              <w:t>cvs</w:t>
+            </w:r>
+            <w:proofErr w:type="spellEnd"/>
+            <w:r>
+              <w:rPr>
+                <w:rFonts w:ascii="Arial" w:eastAsia="Arial" w:hAnsi="Arial" w:cs="Arial"/>
+                <w:sz w:val="18"/>
+                <w:szCs w:val="18"/>
+                <w:lang w:eastAsia="es-PE"/>
+              </w:rPr>
+              <w:t xml:space="preserve"> aprobados, es decir los que cumplieron los requisitos </w:t>
+            </w:r>
+            <w:proofErr w:type="spellStart"/>
+            <w:r>
+              <w:rPr>
+                <w:rFonts w:ascii="Arial" w:eastAsia="Arial" w:hAnsi="Arial" w:cs="Arial"/>
+                <w:sz w:val="18"/>
+                <w:szCs w:val="18"/>
+                <w:lang w:eastAsia="es-PE"/>
+              </w:rPr>
+              <w:t>minimos</w:t>
+            </w:r>
+            <w:proofErr w:type="spellEnd"/>
+            <w:r>
+              <w:rPr>
+                <w:rFonts w:ascii="Arial" w:eastAsia="Arial" w:hAnsi="Arial" w:cs="Arial"/>
+                <w:sz w:val="18"/>
+                <w:szCs w:val="18"/>
+                <w:lang w:eastAsia="es-PE"/>
+              </w:rPr>
+              <w:t xml:space="preserve"> para ser contactados</w:t>
             </w:r>
           </w:p>
         </w:tc>
@@ -9381,7 +9804,6 @@
                 <w:szCs w:val="18"/>
                 <w:lang w:val="es-PE" w:eastAsia="es-PE"/>
               </w:rPr>
-              <w:lastRenderedPageBreak/>
               <w:t>7</w:t>
             </w:r>
           </w:p>
@@ -9450,7 +9872,127 @@
                 <w:szCs w:val="18"/>
                 <w:lang w:val="es-PE" w:eastAsia="es-PE"/>
               </w:rPr>
-              <w:t>Se realiza este proceso en caso la lista de cvs aprovados sea inferior a lo minimo estabecido por las politicas de contratacion, es decir menos de 5</w:t>
+              <w:t xml:space="preserve">Se realiza este proceso en caso la lista de </w:t>
+            </w:r>
+            <w:proofErr w:type="spellStart"/>
+            <w:r>
+              <w:rPr>
+                <w:rFonts w:ascii="Arial" w:hAnsi="Arial" w:cs="Arial"/>
+                <w:sz w:val="18"/>
+                <w:szCs w:val="18"/>
+                <w:lang w:val="es-PE" w:eastAsia="es-PE"/>
+              </w:rPr>
+              <w:t>cvs</w:t>
+            </w:r>
+            <w:proofErr w:type="spellEnd"/>
+            <w:r>
+              <w:rPr>
+                <w:rFonts w:ascii="Arial" w:hAnsi="Arial" w:cs="Arial"/>
+                <w:sz w:val="18"/>
+                <w:szCs w:val="18"/>
+                <w:lang w:val="es-PE" w:eastAsia="es-PE"/>
+              </w:rPr>
+              <w:t xml:space="preserve"> </w:t>
+            </w:r>
+            <w:proofErr w:type="spellStart"/>
+            <w:r>
+              <w:rPr>
+                <w:rFonts w:ascii="Arial" w:hAnsi="Arial" w:cs="Arial"/>
+                <w:sz w:val="18"/>
+                <w:szCs w:val="18"/>
+                <w:lang w:val="es-PE" w:eastAsia="es-PE"/>
+              </w:rPr>
+              <w:t>aprovados</w:t>
+            </w:r>
+            <w:proofErr w:type="spellEnd"/>
+            <w:r>
+              <w:rPr>
+                <w:rFonts w:ascii="Arial" w:hAnsi="Arial" w:cs="Arial"/>
+                <w:sz w:val="18"/>
+                <w:szCs w:val="18"/>
+                <w:lang w:val="es-PE" w:eastAsia="es-PE"/>
+              </w:rPr>
+              <w:t xml:space="preserve"> sea inferior a lo </w:t>
+            </w:r>
+            <w:proofErr w:type="spellStart"/>
+            <w:r>
+              <w:rPr>
+                <w:rFonts w:ascii="Arial" w:hAnsi="Arial" w:cs="Arial"/>
+                <w:sz w:val="18"/>
+                <w:szCs w:val="18"/>
+                <w:lang w:val="es-PE" w:eastAsia="es-PE"/>
+              </w:rPr>
+              <w:t>minimo</w:t>
+            </w:r>
+            <w:proofErr w:type="spellEnd"/>
+            <w:r>
+              <w:rPr>
+                <w:rFonts w:ascii="Arial" w:hAnsi="Arial" w:cs="Arial"/>
+                <w:sz w:val="18"/>
+                <w:szCs w:val="18"/>
+                <w:lang w:val="es-PE" w:eastAsia="es-PE"/>
+              </w:rPr>
+              <w:t xml:space="preserve"> </w:t>
+            </w:r>
+            <w:proofErr w:type="spellStart"/>
+            <w:r>
+              <w:rPr>
+                <w:rFonts w:ascii="Arial" w:hAnsi="Arial" w:cs="Arial"/>
+                <w:sz w:val="18"/>
+                <w:szCs w:val="18"/>
+                <w:lang w:val="es-PE" w:eastAsia="es-PE"/>
+              </w:rPr>
+              <w:t>estabecido</w:t>
+            </w:r>
+            <w:proofErr w:type="spellEnd"/>
+            <w:r>
+              <w:rPr>
+                <w:rFonts w:ascii="Arial" w:hAnsi="Arial" w:cs="Arial"/>
+                <w:sz w:val="18"/>
+                <w:szCs w:val="18"/>
+                <w:lang w:val="es-PE" w:eastAsia="es-PE"/>
+              </w:rPr>
+              <w:t xml:space="preserve"> por las </w:t>
+            </w:r>
+            <w:proofErr w:type="spellStart"/>
+            <w:r>
+              <w:rPr>
+                <w:rFonts w:ascii="Arial" w:hAnsi="Arial" w:cs="Arial"/>
+                <w:sz w:val="18"/>
+                <w:szCs w:val="18"/>
+                <w:lang w:val="es-PE" w:eastAsia="es-PE"/>
+              </w:rPr>
+              <w:t>politicas</w:t>
+            </w:r>
+            <w:proofErr w:type="spellEnd"/>
+            <w:r>
+              <w:rPr>
+                <w:rFonts w:ascii="Arial" w:hAnsi="Arial" w:cs="Arial"/>
+                <w:sz w:val="18"/>
+                <w:szCs w:val="18"/>
+                <w:lang w:val="es-PE" w:eastAsia="es-PE"/>
+              </w:rPr>
+              <w:t xml:space="preserve"> de </w:t>
+            </w:r>
+            <w:proofErr w:type="spellStart"/>
+            <w:r>
+              <w:rPr>
+                <w:rFonts w:ascii="Arial" w:hAnsi="Arial" w:cs="Arial"/>
+                <w:sz w:val="18"/>
+                <w:szCs w:val="18"/>
+                <w:lang w:val="es-PE" w:eastAsia="es-PE"/>
+              </w:rPr>
+              <w:t>contratacion</w:t>
+            </w:r>
+            <w:proofErr w:type="spellEnd"/>
+            <w:r>
+              <w:rPr>
+                <w:rFonts w:ascii="Arial" w:hAnsi="Arial" w:cs="Arial"/>
+                <w:sz w:val="18"/>
+                <w:szCs w:val="18"/>
+                <w:lang w:val="es-PE" w:eastAsia="es-PE"/>
+              </w:rPr>
+              <w:t>, es decir menos de 5</w:t>
             </w:r>
           </w:p>
         </w:tc>
@@ -9626,6 +10168,7 @@
                 <w:rFonts w:ascii="Arial" w:eastAsia="Arial" w:hAnsi="Arial" w:cs="Arial"/>
                 <w:b/>
               </w:rPr>
+              <w:lastRenderedPageBreak/>
               <w:t xml:space="preserve">Número o código </w:t>
             </w:r>
           </w:p>
@@ -10120,7 +10663,7 @@
           </w:tcPr>
           <w:p>
             <w:pPr>
-              <w:pStyle w:val="HTMLPreformatted"/>
+              <w:pStyle w:val="HTMLconformatoprevio"/>
               <w:shd w:val="clear" w:color="auto" w:fill="FFFFFF"/>
               <w:rPr>
                 <w:rFonts w:ascii="inherit" w:hAnsi="inherit"/>
@@ -10197,7 +10740,6 @@
               <w:rPr>
                 <w:rFonts w:ascii="Arial" w:eastAsia="Arial" w:hAnsi="Arial" w:cs="Arial"/>
               </w:rPr>
-              <w:lastRenderedPageBreak/>
               <w:t>2</w:t>
             </w:r>
           </w:p>
@@ -10483,6 +11025,7 @@
               <w:rPr>
                 <w:rFonts w:ascii="Arial" w:eastAsia="Arial" w:hAnsi="Arial" w:cs="Arial"/>
               </w:rPr>
+              <w:lastRenderedPageBreak/>
               <w:t>5</w:t>
             </w:r>
           </w:p>
@@ -10683,8 +11226,8 @@
       <w:r>
         <w:rPr>
           <w:noProof/>
+          <w:lang w:val="es-PE" w:eastAsia="es-PE"/>
         </w:rPr>
-        <w:lastRenderedPageBreak/>
         <w:drawing>
           <wp:inline distT="0" distB="0" distL="0" distR="0" wp14:anchorId="1860DBC6" wp14:editId="50E81D24">
             <wp:extent cx="5943600" cy="3003550"/>
@@ -10788,8 +11331,8 @@
             <w:pPr>
               <w:jc w:val="center"/>
             </w:pPr>
-            <w:bookmarkStart w:id="13" w:name="h.26in1rg" w:colFirst="0" w:colLast="0"/>
-            <w:bookmarkEnd w:id="13"/>
+            <w:bookmarkStart w:id="12" w:name="h.26in1rg" w:colFirst="0" w:colLast="0"/>
+            <w:bookmarkEnd w:id="12"/>
             <w:r>
               <w:rPr>
                 <w:rFonts w:ascii="Arial" w:eastAsia="Arial" w:hAnsi="Arial" w:cs="Arial"/>
@@ -10933,7 +11476,7 @@
           </w:tcPr>
           <w:p>
             <w:pPr>
-              <w:pStyle w:val="HTMLPreformatted"/>
+              <w:pStyle w:val="HTMLconformatoprevio"/>
               <w:shd w:val="clear" w:color="auto" w:fill="FFFFFF"/>
               <w:rPr>
                 <w:rFonts w:ascii="inherit" w:hAnsi="inherit"/>
@@ -11030,6 +11573,7 @@
               <w:rPr>
                 <w:rFonts w:ascii="Arial" w:eastAsia="Arial" w:hAnsi="Arial" w:cs="Arial"/>
               </w:rPr>
+              <w:lastRenderedPageBreak/>
               <w:t>2</w:t>
             </w:r>
           </w:p>
@@ -11143,7 +11687,6 @@
               <w:rPr>
                 <w:rFonts w:ascii="Arial" w:eastAsia="Arial" w:hAnsi="Arial" w:cs="Arial"/>
               </w:rPr>
-              <w:lastRenderedPageBreak/>
               <w:t>3</w:t>
             </w:r>
           </w:p>
@@ -11573,6 +12116,27 @@
     </w:p>
     <w:p>
       <w:pPr>
+        <w:rPr>
+          <w:rFonts w:ascii="Arial" w:eastAsia="Arial" w:hAnsi="Arial" w:cs="Arial"/>
+          <w:b/>
+          <w:sz w:val="24"/>
+          <w:szCs w:val="24"/>
+        </w:rPr>
+      </w:pPr>
+      <w:bookmarkStart w:id="13" w:name="h.lnxbz9" w:colFirst="0" w:colLast="0"/>
+      <w:bookmarkEnd w:id="13"/>
+      <w:r>
+        <w:rPr>
+          <w:rFonts w:ascii="Arial" w:eastAsia="Arial" w:hAnsi="Arial" w:cs="Arial"/>
+          <w:b/>
+          <w:sz w:val="24"/>
+          <w:szCs w:val="24"/>
+        </w:rPr>
+        <w:br w:type="page"/>
+      </w:r>
+    </w:p>
+    <w:p>
+      <w:pPr>
         <w:numPr>
           <w:ilvl w:val="0"/>
           <w:numId w:val="1"/>
@@ -11581,8 +12145,6 @@
         <w:contextualSpacing/>
         <w:jc w:val="both"/>
       </w:pPr>
-      <w:bookmarkStart w:id="14" w:name="h.lnxbz9" w:colFirst="0" w:colLast="0"/>
-      <w:bookmarkEnd w:id="14"/>
       <w:r>
         <w:rPr>
           <w:rFonts w:ascii="Arial" w:eastAsia="Arial" w:hAnsi="Arial" w:cs="Arial"/>
@@ -11590,6 +12152,7 @@
           <w:sz w:val="24"/>
           <w:szCs w:val="24"/>
         </w:rPr>
+        <w:lastRenderedPageBreak/>
         <w:t>Procesos 5</w:t>
       </w:r>
     </w:p>
@@ -11603,8 +12166,8 @@
         <w:contextualSpacing/>
         <w:jc w:val="both"/>
       </w:pPr>
-      <w:bookmarkStart w:id="15" w:name="h.35nkun2" w:colFirst="0" w:colLast="0"/>
-      <w:bookmarkEnd w:id="15"/>
+      <w:bookmarkStart w:id="14" w:name="h.35nkun2" w:colFirst="0" w:colLast="0"/>
+      <w:bookmarkEnd w:id="14"/>
       <w:r>
         <w:rPr>
           <w:rFonts w:ascii="Arial" w:eastAsia="Arial" w:hAnsi="Arial" w:cs="Arial"/>
@@ -11613,6 +12176,933 @@
         <w:t>Ficha de Proceso</w:t>
       </w:r>
     </w:p>
+    <w:tbl>
+      <w:tblPr>
+        <w:tblStyle w:val="a0"/>
+        <w:tblW w:w="9468" w:type="dxa"/>
+        <w:tblInd w:w="851" w:type="dxa"/>
+        <w:tblBorders>
+          <w:top w:val="single" w:sz="4" w:space="0" w:color="000000"/>
+          <w:left w:val="single" w:sz="4" w:space="0" w:color="000000"/>
+          <w:bottom w:val="single" w:sz="4" w:space="0" w:color="000000"/>
+          <w:right w:val="single" w:sz="4" w:space="0" w:color="000000"/>
+          <w:insideH w:val="single" w:sz="4" w:space="0" w:color="000000"/>
+          <w:insideV w:val="single" w:sz="4" w:space="0" w:color="000000"/>
+        </w:tblBorders>
+        <w:tblLayout w:type="fixed"/>
+        <w:tblLook w:val="0600" w:firstRow="0" w:lastRow="0" w:firstColumn="0" w:lastColumn="0" w:noHBand="1" w:noVBand="1"/>
+      </w:tblPr>
+      <w:tblGrid>
+        <w:gridCol w:w="1926"/>
+        <w:gridCol w:w="4707"/>
+        <w:gridCol w:w="1530"/>
+        <w:gridCol w:w="1305"/>
+      </w:tblGrid>
+      <w:tr>
+        <w:tc>
+          <w:tcPr>
+            <w:tcW w:w="1926" w:type="dxa"/>
+            <w:tcMar>
+              <w:top w:w="100" w:type="dxa"/>
+              <w:left w:w="108" w:type="dxa"/>
+              <w:bottom w:w="100" w:type="dxa"/>
+              <w:right w:w="108" w:type="dxa"/>
+            </w:tcMar>
+          </w:tcPr>
+          <w:p>
+            <w:pPr>
+              <w:contextualSpacing w:val="0"/>
+            </w:pPr>
+            <w:r>
+              <w:rPr>
+                <w:rFonts w:ascii="Arial" w:eastAsia="Arial" w:hAnsi="Arial" w:cs="Arial"/>
+                <w:b/>
+              </w:rPr>
+              <w:t xml:space="preserve">Número o código </w:t>
+            </w:r>
+          </w:p>
+          <w:p>
+            <w:pPr>
+              <w:contextualSpacing w:val="0"/>
+            </w:pPr>
+            <w:r>
+              <w:rPr>
+                <w:rFonts w:ascii="Arial" w:eastAsia="Arial" w:hAnsi="Arial" w:cs="Arial"/>
+                <w:b/>
+              </w:rPr>
+              <w:t>de proceso</w:t>
+            </w:r>
+          </w:p>
+        </w:tc>
+        <w:tc>
+          <w:tcPr>
+            <w:tcW w:w="4707" w:type="dxa"/>
+            <w:tcMar>
+              <w:top w:w="100" w:type="dxa"/>
+              <w:left w:w="108" w:type="dxa"/>
+              <w:bottom w:w="100" w:type="dxa"/>
+              <w:right w:w="108" w:type="dxa"/>
+            </w:tcMar>
+          </w:tcPr>
+          <w:p>
+            <w:pPr>
+              <w:contextualSpacing w:val="0"/>
+            </w:pPr>
+            <w:r>
+              <w:rPr>
+                <w:rFonts w:ascii="Arial" w:eastAsia="Arial" w:hAnsi="Arial" w:cs="Arial"/>
+              </w:rPr>
+              <w:t>PROC-005</w:t>
+            </w:r>
+          </w:p>
+        </w:tc>
+        <w:tc>
+          <w:tcPr>
+            <w:tcW w:w="1530" w:type="dxa"/>
+            <w:tcMar>
+              <w:top w:w="100" w:type="dxa"/>
+              <w:left w:w="108" w:type="dxa"/>
+              <w:bottom w:w="100" w:type="dxa"/>
+              <w:right w:w="108" w:type="dxa"/>
+            </w:tcMar>
+          </w:tcPr>
+          <w:p>
+            <w:pPr>
+              <w:contextualSpacing w:val="0"/>
+            </w:pPr>
+            <w:r>
+              <w:rPr>
+                <w:rFonts w:ascii="Arial" w:eastAsia="Arial" w:hAnsi="Arial" w:cs="Arial"/>
+                <w:b/>
+              </w:rPr>
+              <w:t>Proceso</w:t>
+            </w:r>
+          </w:p>
+        </w:tc>
+        <w:tc>
+          <w:tcPr>
+            <w:tcW w:w="1305" w:type="dxa"/>
+            <w:tcMar>
+              <w:top w:w="100" w:type="dxa"/>
+              <w:left w:w="108" w:type="dxa"/>
+              <w:bottom w:w="100" w:type="dxa"/>
+              <w:right w:w="108" w:type="dxa"/>
+            </w:tcMar>
+          </w:tcPr>
+          <w:p>
+            <w:pPr>
+              <w:contextualSpacing w:val="0"/>
+            </w:pPr>
+            <w:r>
+              <w:rPr>
+                <w:rFonts w:ascii="Arial" w:eastAsia="Arial" w:hAnsi="Arial" w:cs="Arial"/>
+              </w:rPr>
+              <w:t xml:space="preserve">Publicar </w:t>
+            </w:r>
+            <w:r>
+              <w:rPr>
+                <w:rFonts w:ascii="Arial" w:eastAsia="Arial" w:hAnsi="Arial" w:cs="Arial"/>
+              </w:rPr>
+              <w:t>resultados</w:t>
+            </w:r>
+          </w:p>
+          <w:p>
+            <w:pPr>
+              <w:contextualSpacing w:val="0"/>
+            </w:pPr>
+          </w:p>
+        </w:tc>
+      </w:tr>
+      <w:tr>
+        <w:tc>
+          <w:tcPr>
+            <w:tcW w:w="1926" w:type="dxa"/>
+            <w:tcMar>
+              <w:top w:w="100" w:type="dxa"/>
+              <w:left w:w="108" w:type="dxa"/>
+              <w:bottom w:w="100" w:type="dxa"/>
+              <w:right w:w="108" w:type="dxa"/>
+            </w:tcMar>
+          </w:tcPr>
+          <w:p>
+            <w:pPr>
+              <w:contextualSpacing w:val="0"/>
+            </w:pPr>
+          </w:p>
+        </w:tc>
+        <w:tc>
+          <w:tcPr>
+            <w:tcW w:w="4707" w:type="dxa"/>
+            <w:tcMar>
+              <w:top w:w="100" w:type="dxa"/>
+              <w:left w:w="108" w:type="dxa"/>
+              <w:bottom w:w="100" w:type="dxa"/>
+              <w:right w:w="108" w:type="dxa"/>
+            </w:tcMar>
+          </w:tcPr>
+          <w:p>
+            <w:pPr>
+              <w:contextualSpacing w:val="0"/>
+            </w:pPr>
+          </w:p>
+        </w:tc>
+        <w:tc>
+          <w:tcPr>
+            <w:tcW w:w="1530" w:type="dxa"/>
+            <w:tcMar>
+              <w:top w:w="100" w:type="dxa"/>
+              <w:left w:w="108" w:type="dxa"/>
+              <w:bottom w:w="100" w:type="dxa"/>
+              <w:right w:w="108" w:type="dxa"/>
+            </w:tcMar>
+          </w:tcPr>
+          <w:p>
+            <w:pPr>
+              <w:contextualSpacing w:val="0"/>
+            </w:pPr>
+            <w:r>
+              <w:rPr>
+                <w:rFonts w:ascii="Arial" w:eastAsia="Arial" w:hAnsi="Arial" w:cs="Arial"/>
+                <w:b/>
+              </w:rPr>
+              <w:t>Responsable</w:t>
+            </w:r>
+          </w:p>
+        </w:tc>
+        <w:tc>
+          <w:tcPr>
+            <w:tcW w:w="1305" w:type="dxa"/>
+            <w:tcMar>
+              <w:top w:w="100" w:type="dxa"/>
+              <w:left w:w="108" w:type="dxa"/>
+              <w:bottom w:w="100" w:type="dxa"/>
+              <w:right w:w="108" w:type="dxa"/>
+            </w:tcMar>
+          </w:tcPr>
+          <w:p>
+            <w:r>
+              <w:t>Encargado de publicaciones</w:t>
+            </w:r>
+          </w:p>
+        </w:tc>
+      </w:tr>
+      <w:tr>
+        <w:tc>
+          <w:tcPr>
+            <w:tcW w:w="1926" w:type="dxa"/>
+            <w:tcMar>
+              <w:top w:w="100" w:type="dxa"/>
+              <w:left w:w="108" w:type="dxa"/>
+              <w:bottom w:w="100" w:type="dxa"/>
+              <w:right w:w="108" w:type="dxa"/>
+            </w:tcMar>
+          </w:tcPr>
+          <w:p>
+            <w:pPr>
+              <w:contextualSpacing w:val="0"/>
+            </w:pPr>
+          </w:p>
+          <w:p>
+            <w:pPr>
+              <w:contextualSpacing w:val="0"/>
+            </w:pPr>
+            <w:r>
+              <w:rPr>
+                <w:rFonts w:ascii="Arial" w:eastAsia="Arial" w:hAnsi="Arial" w:cs="Arial"/>
+                <w:b/>
+              </w:rPr>
+              <w:t>Objetivo / Propósito</w:t>
+            </w:r>
+          </w:p>
+        </w:tc>
+        <w:tc>
+          <w:tcPr>
+            <w:tcW w:w="4707" w:type="dxa"/>
+            <w:tcMar>
+              <w:top w:w="100" w:type="dxa"/>
+              <w:left w:w="108" w:type="dxa"/>
+              <w:bottom w:w="100" w:type="dxa"/>
+              <w:right w:w="108" w:type="dxa"/>
+            </w:tcMar>
+          </w:tcPr>
+          <w:p>
+            <w:pPr>
+              <w:contextualSpacing w:val="0"/>
+            </w:pPr>
+            <w:r>
+              <w:rPr>
+                <w:rFonts w:ascii="Arial" w:eastAsia="Arial" w:hAnsi="Arial" w:cs="Arial"/>
+              </w:rPr>
+              <w:t xml:space="preserve">Publicar </w:t>
+            </w:r>
+            <w:r>
+              <w:rPr>
+                <w:rFonts w:ascii="Arial" w:eastAsia="Arial" w:hAnsi="Arial" w:cs="Arial"/>
+              </w:rPr>
+              <w:t>los resultados del candidato ganador del puesto laboral</w:t>
+            </w:r>
+            <w:r>
+              <w:rPr>
+                <w:rFonts w:ascii="Arial" w:eastAsia="Arial" w:hAnsi="Arial" w:cs="Arial"/>
+              </w:rPr>
+              <w:t>.</w:t>
+            </w:r>
+          </w:p>
+        </w:tc>
+        <w:tc>
+          <w:tcPr>
+            <w:tcW w:w="1530" w:type="dxa"/>
+            <w:tcMar>
+              <w:top w:w="100" w:type="dxa"/>
+              <w:left w:w="108" w:type="dxa"/>
+              <w:bottom w:w="100" w:type="dxa"/>
+              <w:right w:w="108" w:type="dxa"/>
+            </w:tcMar>
+          </w:tcPr>
+          <w:p>
+            <w:pPr>
+              <w:spacing w:after="200" w:line="276" w:lineRule="auto"/>
+              <w:contextualSpacing w:val="0"/>
+            </w:pPr>
+          </w:p>
+        </w:tc>
+        <w:tc>
+          <w:tcPr>
+            <w:tcW w:w="1305" w:type="dxa"/>
+            <w:tcMar>
+              <w:top w:w="100" w:type="dxa"/>
+              <w:left w:w="108" w:type="dxa"/>
+              <w:bottom w:w="100" w:type="dxa"/>
+              <w:right w:w="108" w:type="dxa"/>
+            </w:tcMar>
+          </w:tcPr>
+          <w:p>
+            <w:pPr>
+              <w:spacing w:after="200" w:line="276" w:lineRule="auto"/>
+              <w:contextualSpacing w:val="0"/>
+            </w:pPr>
+          </w:p>
+        </w:tc>
+      </w:tr>
+      <w:tr>
+        <w:tc>
+          <w:tcPr>
+            <w:tcW w:w="1926" w:type="dxa"/>
+            <w:tcMar>
+              <w:top w:w="100" w:type="dxa"/>
+              <w:left w:w="108" w:type="dxa"/>
+              <w:bottom w:w="100" w:type="dxa"/>
+              <w:right w:w="108" w:type="dxa"/>
+            </w:tcMar>
+          </w:tcPr>
+          <w:p>
+            <w:pPr>
+              <w:contextualSpacing w:val="0"/>
+            </w:pPr>
+            <w:r>
+              <w:rPr>
+                <w:rFonts w:ascii="Arial" w:eastAsia="Arial" w:hAnsi="Arial" w:cs="Arial"/>
+                <w:b/>
+              </w:rPr>
+              <w:t>Frecuencia</w:t>
+            </w:r>
+          </w:p>
+        </w:tc>
+        <w:tc>
+          <w:tcPr>
+            <w:tcW w:w="4707" w:type="dxa"/>
+            <w:tcMar>
+              <w:top w:w="100" w:type="dxa"/>
+              <w:left w:w="108" w:type="dxa"/>
+              <w:bottom w:w="100" w:type="dxa"/>
+              <w:right w:w="108" w:type="dxa"/>
+            </w:tcMar>
+          </w:tcPr>
+          <w:p>
+            <w:pPr>
+              <w:contextualSpacing w:val="0"/>
+            </w:pPr>
+            <w:r>
+              <w:rPr>
+                <w:rFonts w:ascii="Arial" w:eastAsia="Arial" w:hAnsi="Arial" w:cs="Arial"/>
+              </w:rPr>
+              <w:t>Este proceso se realiza cada vez se tenga una o unas vacantes de trabajo, y en un periodo determinado</w:t>
+            </w:r>
+            <w:r>
+              <w:rPr>
+                <w:rFonts w:ascii="Arial" w:eastAsia="Arial" w:hAnsi="Arial" w:cs="Arial"/>
+              </w:rPr>
+              <w:t>.</w:t>
+            </w:r>
+          </w:p>
+        </w:tc>
+        <w:tc>
+          <w:tcPr>
+            <w:tcW w:w="1530" w:type="dxa"/>
+            <w:tcMar>
+              <w:top w:w="100" w:type="dxa"/>
+              <w:left w:w="108" w:type="dxa"/>
+              <w:bottom w:w="100" w:type="dxa"/>
+              <w:right w:w="108" w:type="dxa"/>
+            </w:tcMar>
+          </w:tcPr>
+          <w:p>
+            <w:pPr>
+              <w:spacing w:after="200" w:line="276" w:lineRule="auto"/>
+              <w:contextualSpacing w:val="0"/>
+            </w:pPr>
+          </w:p>
+        </w:tc>
+        <w:tc>
+          <w:tcPr>
+            <w:tcW w:w="1305" w:type="dxa"/>
+            <w:tcMar>
+              <w:top w:w="100" w:type="dxa"/>
+              <w:left w:w="108" w:type="dxa"/>
+              <w:bottom w:w="100" w:type="dxa"/>
+              <w:right w:w="108" w:type="dxa"/>
+            </w:tcMar>
+          </w:tcPr>
+          <w:p>
+            <w:pPr>
+              <w:spacing w:after="200" w:line="276" w:lineRule="auto"/>
+              <w:contextualSpacing w:val="0"/>
+            </w:pPr>
+          </w:p>
+        </w:tc>
+      </w:tr>
+    </w:tbl>
+    <w:p>
+      <w:pPr>
+        <w:spacing w:before="120" w:after="60"/>
+        <w:contextualSpacing/>
+        <w:jc w:val="both"/>
+      </w:pPr>
+    </w:p>
+    <w:tbl>
+      <w:tblPr>
+        <w:tblStyle w:val="a1"/>
+        <w:tblW w:w="9468" w:type="dxa"/>
+        <w:tblBorders>
+          <w:top w:val="single" w:sz="4" w:space="0" w:color="000000"/>
+          <w:left w:val="single" w:sz="4" w:space="0" w:color="000000"/>
+          <w:bottom w:val="single" w:sz="4" w:space="0" w:color="000000"/>
+          <w:right w:val="single" w:sz="4" w:space="0" w:color="000000"/>
+          <w:insideH w:val="single" w:sz="4" w:space="0" w:color="000000"/>
+          <w:insideV w:val="single" w:sz="4" w:space="0" w:color="000000"/>
+        </w:tblBorders>
+        <w:tblLayout w:type="fixed"/>
+        <w:tblLook w:val="0600" w:firstRow="0" w:lastRow="0" w:firstColumn="0" w:lastColumn="0" w:noHBand="1" w:noVBand="1"/>
+      </w:tblPr>
+      <w:tblGrid>
+        <w:gridCol w:w="1417"/>
+        <w:gridCol w:w="1910"/>
+        <w:gridCol w:w="4480"/>
+        <w:gridCol w:w="1661"/>
+      </w:tblGrid>
+      <w:tr>
+        <w:tc>
+          <w:tcPr>
+            <w:tcW w:w="1417" w:type="dxa"/>
+            <w:tcMar>
+              <w:top w:w="100" w:type="dxa"/>
+              <w:left w:w="108" w:type="dxa"/>
+              <w:bottom w:w="100" w:type="dxa"/>
+              <w:right w:w="108" w:type="dxa"/>
+            </w:tcMar>
+          </w:tcPr>
+          <w:p>
+            <w:pPr>
+              <w:contextualSpacing w:val="0"/>
+              <w:jc w:val="center"/>
+            </w:pPr>
+            <w:r>
+              <w:rPr>
+                <w:rFonts w:ascii="Arial" w:eastAsia="Arial" w:hAnsi="Arial" w:cs="Arial"/>
+                <w:b/>
+              </w:rPr>
+              <w:t>Identificador</w:t>
+            </w:r>
+          </w:p>
+        </w:tc>
+        <w:tc>
+          <w:tcPr>
+            <w:tcW w:w="1910" w:type="dxa"/>
+            <w:tcMar>
+              <w:top w:w="100" w:type="dxa"/>
+              <w:left w:w="108" w:type="dxa"/>
+              <w:bottom w:w="100" w:type="dxa"/>
+              <w:right w:w="108" w:type="dxa"/>
+            </w:tcMar>
+          </w:tcPr>
+          <w:p>
+            <w:pPr>
+              <w:contextualSpacing w:val="0"/>
+              <w:jc w:val="center"/>
+            </w:pPr>
+            <w:r>
+              <w:rPr>
+                <w:rFonts w:ascii="Arial" w:eastAsia="Arial" w:hAnsi="Arial" w:cs="Arial"/>
+                <w:b/>
+              </w:rPr>
+              <w:t>Actividad</w:t>
+            </w:r>
+          </w:p>
+        </w:tc>
+        <w:tc>
+          <w:tcPr>
+            <w:tcW w:w="4480" w:type="dxa"/>
+            <w:tcMar>
+              <w:top w:w="100" w:type="dxa"/>
+              <w:left w:w="108" w:type="dxa"/>
+              <w:bottom w:w="100" w:type="dxa"/>
+              <w:right w:w="108" w:type="dxa"/>
+            </w:tcMar>
+          </w:tcPr>
+          <w:p>
+            <w:pPr>
+              <w:contextualSpacing w:val="0"/>
+              <w:jc w:val="center"/>
+            </w:pPr>
+            <w:r>
+              <w:rPr>
+                <w:rFonts w:ascii="Arial" w:eastAsia="Arial" w:hAnsi="Arial" w:cs="Arial"/>
+                <w:b/>
+              </w:rPr>
+              <w:t>Datos de Entrada</w:t>
+            </w:r>
+          </w:p>
+        </w:tc>
+        <w:tc>
+          <w:tcPr>
+            <w:tcW w:w="1661" w:type="dxa"/>
+            <w:tcMar>
+              <w:top w:w="100" w:type="dxa"/>
+              <w:left w:w="108" w:type="dxa"/>
+              <w:bottom w:w="100" w:type="dxa"/>
+              <w:right w:w="108" w:type="dxa"/>
+            </w:tcMar>
+          </w:tcPr>
+          <w:p>
+            <w:pPr>
+              <w:contextualSpacing w:val="0"/>
+              <w:jc w:val="center"/>
+            </w:pPr>
+            <w:r>
+              <w:rPr>
+                <w:rFonts w:ascii="Arial" w:eastAsia="Arial" w:hAnsi="Arial" w:cs="Arial"/>
+                <w:b/>
+              </w:rPr>
+              <w:t>Datos de Salida</w:t>
+            </w:r>
+          </w:p>
+        </w:tc>
+      </w:tr>
+      <w:tr>
+        <w:tc>
+          <w:tcPr>
+            <w:tcW w:w="1417" w:type="dxa"/>
+            <w:tcMar>
+              <w:top w:w="100" w:type="dxa"/>
+              <w:left w:w="108" w:type="dxa"/>
+              <w:bottom w:w="100" w:type="dxa"/>
+              <w:right w:w="108" w:type="dxa"/>
+            </w:tcMar>
+          </w:tcPr>
+          <w:p>
+            <w:pPr>
+              <w:contextualSpacing w:val="0"/>
+              <w:jc w:val="center"/>
+            </w:pPr>
+            <w:r>
+              <w:rPr>
+                <w:rFonts w:ascii="Arial" w:eastAsia="Arial" w:hAnsi="Arial" w:cs="Arial"/>
+              </w:rPr>
+              <w:t>1</w:t>
+            </w:r>
+          </w:p>
+        </w:tc>
+        <w:tc>
+          <w:tcPr>
+            <w:tcW w:w="1910" w:type="dxa"/>
+            <w:tcMar>
+              <w:top w:w="100" w:type="dxa"/>
+              <w:left w:w="108" w:type="dxa"/>
+              <w:bottom w:w="100" w:type="dxa"/>
+              <w:right w:w="108" w:type="dxa"/>
+            </w:tcMar>
+          </w:tcPr>
+          <w:p>
+            <w:pPr>
+              <w:contextualSpacing w:val="0"/>
+            </w:pPr>
+            <w:r>
+              <w:rPr>
+                <w:rFonts w:ascii="Arial" w:eastAsia="Arial" w:hAnsi="Arial" w:cs="Arial"/>
+              </w:rPr>
+              <w:t>Obtener documentos de evaluación de candidatos</w:t>
+            </w:r>
+            <w:r>
+              <w:rPr>
+                <w:rFonts w:ascii="Arial" w:eastAsia="Arial" w:hAnsi="Arial" w:cs="Arial"/>
+              </w:rPr>
+              <w:t>.</w:t>
+            </w:r>
+          </w:p>
+        </w:tc>
+        <w:tc>
+          <w:tcPr>
+            <w:tcW w:w="4480" w:type="dxa"/>
+            <w:tcMar>
+              <w:top w:w="100" w:type="dxa"/>
+              <w:left w:w="108" w:type="dxa"/>
+              <w:bottom w:w="100" w:type="dxa"/>
+              <w:right w:w="108" w:type="dxa"/>
+            </w:tcMar>
+          </w:tcPr>
+          <w:p>
+            <w:pPr>
+              <w:contextualSpacing w:val="0"/>
+            </w:pPr>
+            <w:r>
+              <w:rPr>
+                <w:rFonts w:ascii="Arial" w:eastAsia="Arial" w:hAnsi="Arial" w:cs="Arial"/>
+              </w:rPr>
+              <w:t xml:space="preserve">Documento que muestra los puntajes obtenidos por los candidatos en cada prueba (evaluación cv, entrevista, </w:t>
+            </w:r>
+            <w:proofErr w:type="spellStart"/>
+            <w:r>
+              <w:rPr>
+                <w:rFonts w:ascii="Arial" w:eastAsia="Arial" w:hAnsi="Arial" w:cs="Arial"/>
+              </w:rPr>
+              <w:t>etc</w:t>
+            </w:r>
+            <w:proofErr w:type="spellEnd"/>
+            <w:r>
+              <w:rPr>
+                <w:rFonts w:ascii="Arial" w:eastAsia="Arial" w:hAnsi="Arial" w:cs="Arial"/>
+              </w:rPr>
+              <w:t>)</w:t>
+            </w:r>
+          </w:p>
+        </w:tc>
+        <w:tc>
+          <w:tcPr>
+            <w:tcW w:w="1661" w:type="dxa"/>
+            <w:tcMar>
+              <w:top w:w="100" w:type="dxa"/>
+              <w:left w:w="108" w:type="dxa"/>
+              <w:bottom w:w="100" w:type="dxa"/>
+              <w:right w:w="108" w:type="dxa"/>
+            </w:tcMar>
+          </w:tcPr>
+          <w:p>
+            <w:pPr>
+              <w:contextualSpacing w:val="0"/>
+            </w:pPr>
+            <w:r>
+              <w:t>Datos del candidato ganador</w:t>
+            </w:r>
+          </w:p>
+        </w:tc>
+      </w:tr>
+      <w:tr>
+        <w:tc>
+          <w:tcPr>
+            <w:tcW w:w="1417" w:type="dxa"/>
+            <w:tcMar>
+              <w:top w:w="100" w:type="dxa"/>
+              <w:left w:w="108" w:type="dxa"/>
+              <w:bottom w:w="100" w:type="dxa"/>
+              <w:right w:w="108" w:type="dxa"/>
+            </w:tcMar>
+          </w:tcPr>
+          <w:p>
+            <w:pPr>
+              <w:jc w:val="center"/>
+              <w:rPr>
+                <w:rFonts w:ascii="Arial" w:eastAsia="Arial" w:hAnsi="Arial" w:cs="Arial"/>
+              </w:rPr>
+            </w:pPr>
+            <w:r>
+              <w:rPr>
+                <w:rFonts w:ascii="Arial" w:eastAsia="Arial" w:hAnsi="Arial" w:cs="Arial"/>
+              </w:rPr>
+              <w:t>2</w:t>
+            </w:r>
+          </w:p>
+        </w:tc>
+        <w:tc>
+          <w:tcPr>
+            <w:tcW w:w="1910" w:type="dxa"/>
+            <w:tcMar>
+              <w:top w:w="100" w:type="dxa"/>
+              <w:left w:w="108" w:type="dxa"/>
+              <w:bottom w:w="100" w:type="dxa"/>
+              <w:right w:w="108" w:type="dxa"/>
+            </w:tcMar>
+          </w:tcPr>
+          <w:p>
+            <w:pPr>
+              <w:rPr>
+                <w:rFonts w:ascii="Arial" w:eastAsia="Arial" w:hAnsi="Arial" w:cs="Arial"/>
+              </w:rPr>
+            </w:pPr>
+            <w:r>
+              <w:rPr>
+                <w:rFonts w:ascii="Arial" w:eastAsia="Arial" w:hAnsi="Arial" w:cs="Arial"/>
+              </w:rPr>
+              <w:t>Publicar documentos oficializando al ganador</w:t>
+            </w:r>
+          </w:p>
+        </w:tc>
+        <w:tc>
+          <w:tcPr>
+            <w:tcW w:w="4480" w:type="dxa"/>
+            <w:tcMar>
+              <w:top w:w="100" w:type="dxa"/>
+              <w:left w:w="108" w:type="dxa"/>
+              <w:bottom w:w="100" w:type="dxa"/>
+              <w:right w:w="108" w:type="dxa"/>
+            </w:tcMar>
+          </w:tcPr>
+          <w:p>
+            <w:pPr>
+              <w:rPr>
+                <w:rFonts w:ascii="Arial" w:eastAsia="Arial" w:hAnsi="Arial" w:cs="Arial"/>
+              </w:rPr>
+            </w:pPr>
+            <w:r>
+              <w:rPr>
+                <w:rFonts w:ascii="Arial" w:eastAsia="Arial" w:hAnsi="Arial" w:cs="Arial"/>
+              </w:rPr>
+              <w:t>Documento firmado por el encargado de recursos humanos</w:t>
+            </w:r>
+          </w:p>
+        </w:tc>
+        <w:tc>
+          <w:tcPr>
+            <w:tcW w:w="1661" w:type="dxa"/>
+            <w:tcMar>
+              <w:top w:w="100" w:type="dxa"/>
+              <w:left w:w="108" w:type="dxa"/>
+              <w:bottom w:w="100" w:type="dxa"/>
+              <w:right w:w="108" w:type="dxa"/>
+            </w:tcMar>
+          </w:tcPr>
+          <w:p/>
+        </w:tc>
+      </w:tr>
+      <w:tr>
+        <w:tc>
+          <w:tcPr>
+            <w:tcW w:w="1417" w:type="dxa"/>
+            <w:tcMar>
+              <w:top w:w="100" w:type="dxa"/>
+              <w:left w:w="108" w:type="dxa"/>
+              <w:bottom w:w="100" w:type="dxa"/>
+              <w:right w:w="108" w:type="dxa"/>
+            </w:tcMar>
+          </w:tcPr>
+          <w:p>
+            <w:pPr>
+              <w:contextualSpacing w:val="0"/>
+              <w:jc w:val="center"/>
+            </w:pPr>
+            <w:r>
+              <w:rPr>
+                <w:rFonts w:ascii="Arial" w:eastAsia="Arial" w:hAnsi="Arial" w:cs="Arial"/>
+              </w:rPr>
+              <w:t>3</w:t>
+            </w:r>
+          </w:p>
+        </w:tc>
+        <w:tc>
+          <w:tcPr>
+            <w:tcW w:w="1910" w:type="dxa"/>
+            <w:tcMar>
+              <w:top w:w="100" w:type="dxa"/>
+              <w:left w:w="108" w:type="dxa"/>
+              <w:bottom w:w="100" w:type="dxa"/>
+              <w:right w:w="108" w:type="dxa"/>
+            </w:tcMar>
+          </w:tcPr>
+          <w:p>
+            <w:pPr>
+              <w:contextualSpacing w:val="0"/>
+              <w:rPr>
+                <w:rFonts w:ascii="Arial" w:eastAsia="Arial" w:hAnsi="Arial" w:cs="Arial"/>
+              </w:rPr>
+            </w:pPr>
+            <w:r>
+              <w:rPr>
+                <w:rFonts w:ascii="Arial" w:eastAsia="Arial" w:hAnsi="Arial" w:cs="Arial"/>
+              </w:rPr>
+              <w:t>Contactar</w:t>
+            </w:r>
+            <w:r>
+              <w:rPr>
+                <w:rFonts w:ascii="Arial" w:eastAsia="Arial" w:hAnsi="Arial" w:cs="Arial"/>
+              </w:rPr>
+              <w:t xml:space="preserve"> con </w:t>
+            </w:r>
+            <w:r>
+              <w:rPr>
+                <w:rFonts w:ascii="Arial" w:eastAsia="Arial" w:hAnsi="Arial" w:cs="Arial"/>
+              </w:rPr>
+              <w:t>el candidato ganador</w:t>
+            </w:r>
+          </w:p>
+          <w:p>
+            <w:pPr>
+              <w:contextualSpacing w:val="0"/>
+            </w:pPr>
+          </w:p>
+        </w:tc>
+        <w:tc>
+          <w:tcPr>
+            <w:tcW w:w="4480" w:type="dxa"/>
+            <w:tcMar>
+              <w:top w:w="100" w:type="dxa"/>
+              <w:left w:w="108" w:type="dxa"/>
+              <w:bottom w:w="100" w:type="dxa"/>
+              <w:right w:w="108" w:type="dxa"/>
+            </w:tcMar>
+          </w:tcPr>
+          <w:p>
+            <w:pPr>
+              <w:contextualSpacing w:val="0"/>
+            </w:pPr>
+            <w:r>
+              <w:rPr>
+                <w:rFonts w:ascii="Arial" w:eastAsia="Arial" w:hAnsi="Arial" w:cs="Arial"/>
+              </w:rPr>
+              <w:t>Datos del candidato ganador (Teléfono, correo, etc.)</w:t>
+            </w:r>
+          </w:p>
+        </w:tc>
+        <w:tc>
+          <w:tcPr>
+            <w:tcW w:w="1661" w:type="dxa"/>
+            <w:tcMar>
+              <w:top w:w="100" w:type="dxa"/>
+              <w:left w:w="108" w:type="dxa"/>
+              <w:bottom w:w="100" w:type="dxa"/>
+              <w:right w:w="108" w:type="dxa"/>
+            </w:tcMar>
+          </w:tcPr>
+          <w:p>
+            <w:pPr>
+              <w:contextualSpacing w:val="0"/>
+            </w:pPr>
+          </w:p>
+        </w:tc>
+      </w:tr>
+      <w:tr>
+        <w:tc>
+          <w:tcPr>
+            <w:tcW w:w="1417" w:type="dxa"/>
+            <w:tcMar>
+              <w:top w:w="100" w:type="dxa"/>
+              <w:left w:w="108" w:type="dxa"/>
+              <w:bottom w:w="100" w:type="dxa"/>
+              <w:right w:w="108" w:type="dxa"/>
+            </w:tcMar>
+          </w:tcPr>
+          <w:p>
+            <w:pPr>
+              <w:contextualSpacing w:val="0"/>
+              <w:jc w:val="center"/>
+            </w:pPr>
+            <w:r>
+              <w:rPr>
+                <w:rFonts w:ascii="Arial" w:eastAsia="Arial" w:hAnsi="Arial" w:cs="Arial"/>
+              </w:rPr>
+              <w:t>4</w:t>
+            </w:r>
+          </w:p>
+        </w:tc>
+        <w:tc>
+          <w:tcPr>
+            <w:tcW w:w="1910" w:type="dxa"/>
+            <w:tcMar>
+              <w:top w:w="100" w:type="dxa"/>
+              <w:left w:w="108" w:type="dxa"/>
+              <w:bottom w:w="100" w:type="dxa"/>
+              <w:right w:w="108" w:type="dxa"/>
+            </w:tcMar>
+          </w:tcPr>
+          <w:p>
+            <w:pPr>
+              <w:contextualSpacing w:val="0"/>
+            </w:pPr>
+            <w:r>
+              <w:rPr>
+                <w:rFonts w:ascii="Arial" w:eastAsia="Arial" w:hAnsi="Arial" w:cs="Arial"/>
+              </w:rPr>
+              <w:t>Acordar día de firma de contrato</w:t>
+            </w:r>
+            <w:r>
+              <w:rPr>
+                <w:rFonts w:ascii="Arial" w:eastAsia="Arial" w:hAnsi="Arial" w:cs="Arial"/>
+              </w:rPr>
+              <w:t>.</w:t>
+            </w:r>
+          </w:p>
+        </w:tc>
+        <w:tc>
+          <w:tcPr>
+            <w:tcW w:w="4480" w:type="dxa"/>
+            <w:tcMar>
+              <w:top w:w="100" w:type="dxa"/>
+              <w:left w:w="108" w:type="dxa"/>
+              <w:bottom w:w="100" w:type="dxa"/>
+              <w:right w:w="108" w:type="dxa"/>
+            </w:tcMar>
+          </w:tcPr>
+          <w:p>
+            <w:pPr>
+              <w:contextualSpacing w:val="0"/>
+            </w:pPr>
+            <w:r>
+              <w:rPr>
+                <w:rFonts w:ascii="Arial" w:eastAsia="Arial" w:hAnsi="Arial" w:cs="Arial"/>
+              </w:rPr>
+              <w:t>Políticas de la empresa.</w:t>
+            </w:r>
+          </w:p>
+        </w:tc>
+        <w:tc>
+          <w:tcPr>
+            <w:tcW w:w="1661" w:type="dxa"/>
+            <w:tcMar>
+              <w:top w:w="100" w:type="dxa"/>
+              <w:left w:w="108" w:type="dxa"/>
+              <w:bottom w:w="100" w:type="dxa"/>
+              <w:right w:w="108" w:type="dxa"/>
+            </w:tcMar>
+          </w:tcPr>
+          <w:p>
+            <w:pPr>
+              <w:contextualSpacing w:val="0"/>
+            </w:pPr>
+            <w:r>
+              <w:rPr>
+                <w:rFonts w:ascii="Arial" w:eastAsia="Arial" w:hAnsi="Arial" w:cs="Arial"/>
+              </w:rPr>
+              <w:t xml:space="preserve">Fecha de reunión para el </w:t>
+            </w:r>
+            <w:r>
+              <w:rPr>
+                <w:rFonts w:ascii="Arial" w:eastAsia="Arial" w:hAnsi="Arial" w:cs="Arial"/>
+              </w:rPr>
+              <w:lastRenderedPageBreak/>
+              <w:t>contrato</w:t>
+            </w:r>
+          </w:p>
+        </w:tc>
+      </w:tr>
+    </w:tbl>
     <w:p>
       <w:pPr>
         <w:numPr>
@@ -11628,7 +13118,72 @@
           <w:rFonts w:ascii="Arial" w:eastAsia="Arial" w:hAnsi="Arial" w:cs="Arial"/>
           <w:b/>
         </w:rPr>
+        <w:lastRenderedPageBreak/>
         <w:t>Diagrama del Proceso</w:t>
+      </w:r>
+    </w:p>
+    <w:p>
+      <w:pPr>
+        <w:spacing w:before="120" w:after="60"/>
+        <w:contextualSpacing/>
+        <w:jc w:val="both"/>
+      </w:pPr>
+      <w:r>
+        <w:rPr>
+          <w:noProof/>
+          <w:lang w:val="es-PE" w:eastAsia="es-PE"/>
+        </w:rPr>
+        <w:drawing>
+          <wp:inline distT="0" distB="0" distL="0" distR="0">
+            <wp:extent cx="5944524" cy="3132814"/>
+            <wp:effectExtent l="0" t="0" r="0" b="0"/>
+            <wp:docPr id="1" name="Imagen 1" descr="C:\Users\riksoft\Desktop\Git\WIN\Publicar resultados.png"/>
+            <wp:cNvGraphicFramePr>
+              <a:graphicFrameLocks xmlns:a="http://schemas.openxmlformats.org/drawingml/2006/main" noChangeAspect="1"/>
+            </wp:cNvGraphicFramePr>
+            <a:graphic xmlns:a="http://schemas.openxmlformats.org/drawingml/2006/main">
+              <a:graphicData uri="http://schemas.openxmlformats.org/drawingml/2006/picture">
+                <pic:pic xmlns:pic="http://schemas.openxmlformats.org/drawingml/2006/picture">
+                  <pic:nvPicPr>
+                    <pic:cNvPr id="0" name="Picture 1" descr="C:\Users\riksoft\Desktop\Git\WIN\Publicar resultados.png"/>
+                    <pic:cNvPicPr>
+                      <a:picLocks noChangeAspect="1" noChangeArrowheads="1"/>
+                    </pic:cNvPicPr>
+                  </pic:nvPicPr>
+                  <pic:blipFill rotWithShape="1">
+                    <a:blip r:embed="rId12">
+                      <a:extLst>
+                        <a:ext uri="{28A0092B-C50C-407E-A947-70E740481C1C}">
+                          <a14:useLocalDpi xmlns:a14="http://schemas.microsoft.com/office/drawing/2010/main" val="0"/>
+                        </a:ext>
+                      </a:extLst>
+                    </a:blip>
+                    <a:srcRect b="19262"/>
+                    <a:stretch/>
+                  </pic:blipFill>
+                  <pic:spPr bwMode="auto">
+                    <a:xfrm>
+                      <a:off x="0" y="0"/>
+                      <a:ext cx="5943600" cy="3132327"/>
+                    </a:xfrm>
+                    <a:prstGeom prst="rect">
+                      <a:avLst/>
+                    </a:prstGeom>
+                    <a:noFill/>
+                    <a:ln>
+                      <a:noFill/>
+                    </a:ln>
+                    <a:extLst>
+                      <a:ext uri="{53640926-AAD7-44D8-BBD7-CCE9431645EC}">
+                        <a14:shadowObscured xmlns:a14="http://schemas.microsoft.com/office/drawing/2010/main"/>
+                      </a:ext>
+                    </a:extLst>
+                  </pic:spPr>
+                </pic:pic>
+              </a:graphicData>
+            </a:graphic>
+          </wp:inline>
+        </w:drawing>
       </w:r>
     </w:p>
     <w:p>
@@ -11649,6 +13204,1050 @@
         <w:t>Descripción de Actividades</w:t>
       </w:r>
     </w:p>
+    <w:tbl>
+      <w:tblPr>
+        <w:tblW w:w="10580" w:type="dxa"/>
+        <w:jc w:val="center"/>
+        <w:tblCellMar>
+          <w:left w:w="70" w:type="dxa"/>
+          <w:right w:w="70" w:type="dxa"/>
+        </w:tblCellMar>
+        <w:tblLook w:val="04A0" w:firstRow="1" w:lastRow="0" w:firstColumn="1" w:lastColumn="0" w:noHBand="0" w:noVBand="1"/>
+      </w:tblPr>
+      <w:tblGrid>
+        <w:gridCol w:w="660"/>
+        <w:gridCol w:w="2440"/>
+        <w:gridCol w:w="4120"/>
+        <w:gridCol w:w="2080"/>
+        <w:gridCol w:w="1280"/>
+      </w:tblGrid>
+      <w:tr>
+        <w:trPr>
+          <w:trHeight w:val="288"/>
+          <w:jc w:val="center"/>
+        </w:trPr>
+        <w:tc>
+          <w:tcPr>
+            <w:tcW w:w="660" w:type="dxa"/>
+            <w:tcBorders>
+              <w:top w:val="single" w:sz="4" w:space="0" w:color="auto"/>
+              <w:left w:val="single" w:sz="4" w:space="0" w:color="auto"/>
+              <w:bottom w:val="single" w:sz="4" w:space="0" w:color="auto"/>
+              <w:right w:val="single" w:sz="4" w:space="0" w:color="auto"/>
+            </w:tcBorders>
+            <w:shd w:val="clear" w:color="000000" w:fill="FFFFFF"/>
+            <w:vAlign w:val="center"/>
+            <w:hideMark/>
+          </w:tcPr>
+          <w:p>
+            <w:pPr>
+              <w:widowControl/>
+              <w:jc w:val="center"/>
+              <w:rPr>
+                <w:rFonts w:ascii="Arial" w:hAnsi="Arial" w:cs="Arial"/>
+                <w:b/>
+                <w:bCs/>
+                <w:sz w:val="18"/>
+                <w:szCs w:val="18"/>
+                <w:lang w:val="es-PE" w:eastAsia="es-PE"/>
+              </w:rPr>
+            </w:pPr>
+            <w:r>
+              <w:rPr>
+                <w:rFonts w:ascii="Arial" w:eastAsia="Arial" w:hAnsi="Arial" w:cs="Arial"/>
+                <w:b/>
+                <w:bCs/>
+                <w:sz w:val="18"/>
+                <w:szCs w:val="18"/>
+                <w:lang w:eastAsia="es-PE"/>
+              </w:rPr>
+              <w:t>ID</w:t>
+            </w:r>
+          </w:p>
+        </w:tc>
+        <w:tc>
+          <w:tcPr>
+            <w:tcW w:w="2440" w:type="dxa"/>
+            <w:tcBorders>
+              <w:top w:val="single" w:sz="4" w:space="0" w:color="auto"/>
+              <w:left w:val="nil"/>
+              <w:bottom w:val="single" w:sz="4" w:space="0" w:color="auto"/>
+              <w:right w:val="single" w:sz="4" w:space="0" w:color="auto"/>
+            </w:tcBorders>
+            <w:shd w:val="clear" w:color="000000" w:fill="FFFFFF"/>
+            <w:vAlign w:val="center"/>
+            <w:hideMark/>
+          </w:tcPr>
+          <w:p>
+            <w:pPr>
+              <w:widowControl/>
+              <w:jc w:val="center"/>
+              <w:rPr>
+                <w:rFonts w:ascii="Arial" w:hAnsi="Arial" w:cs="Arial"/>
+                <w:b/>
+                <w:bCs/>
+                <w:sz w:val="18"/>
+                <w:szCs w:val="18"/>
+                <w:lang w:val="es-PE" w:eastAsia="es-PE"/>
+              </w:rPr>
+            </w:pPr>
+            <w:r>
+              <w:rPr>
+                <w:rFonts w:ascii="Arial" w:eastAsia="Arial" w:hAnsi="Arial" w:cs="Arial"/>
+                <w:b/>
+                <w:bCs/>
+                <w:sz w:val="18"/>
+                <w:szCs w:val="18"/>
+                <w:lang w:eastAsia="es-PE"/>
+              </w:rPr>
+              <w:t>Actividad</w:t>
+            </w:r>
+          </w:p>
+        </w:tc>
+        <w:tc>
+          <w:tcPr>
+            <w:tcW w:w="4120" w:type="dxa"/>
+            <w:tcBorders>
+              <w:top w:val="single" w:sz="4" w:space="0" w:color="auto"/>
+              <w:left w:val="nil"/>
+              <w:bottom w:val="single" w:sz="4" w:space="0" w:color="auto"/>
+              <w:right w:val="single" w:sz="4" w:space="0" w:color="auto"/>
+            </w:tcBorders>
+            <w:shd w:val="clear" w:color="000000" w:fill="FFFFFF"/>
+            <w:vAlign w:val="center"/>
+            <w:hideMark/>
+          </w:tcPr>
+          <w:p>
+            <w:pPr>
+              <w:widowControl/>
+              <w:jc w:val="center"/>
+              <w:rPr>
+                <w:rFonts w:ascii="Arial" w:hAnsi="Arial" w:cs="Arial"/>
+                <w:b/>
+                <w:bCs/>
+                <w:sz w:val="18"/>
+                <w:szCs w:val="18"/>
+                <w:lang w:val="es-PE" w:eastAsia="es-PE"/>
+              </w:rPr>
+            </w:pPr>
+            <w:r>
+              <w:rPr>
+                <w:rFonts w:ascii="Arial" w:eastAsia="Arial" w:hAnsi="Arial" w:cs="Arial"/>
+                <w:b/>
+                <w:bCs/>
+                <w:sz w:val="18"/>
+                <w:szCs w:val="18"/>
+                <w:lang w:eastAsia="es-PE"/>
+              </w:rPr>
+              <w:t xml:space="preserve">Descripción </w:t>
+            </w:r>
+          </w:p>
+        </w:tc>
+        <w:tc>
+          <w:tcPr>
+            <w:tcW w:w="2080" w:type="dxa"/>
+            <w:tcBorders>
+              <w:top w:val="single" w:sz="4" w:space="0" w:color="auto"/>
+              <w:left w:val="nil"/>
+              <w:bottom w:val="single" w:sz="4" w:space="0" w:color="auto"/>
+              <w:right w:val="single" w:sz="4" w:space="0" w:color="auto"/>
+            </w:tcBorders>
+            <w:shd w:val="clear" w:color="000000" w:fill="FFFFFF"/>
+            <w:vAlign w:val="center"/>
+            <w:hideMark/>
+          </w:tcPr>
+          <w:p>
+            <w:pPr>
+              <w:widowControl/>
+              <w:jc w:val="center"/>
+              <w:rPr>
+                <w:rFonts w:ascii="Arial" w:hAnsi="Arial" w:cs="Arial"/>
+                <w:b/>
+                <w:bCs/>
+                <w:sz w:val="18"/>
+                <w:szCs w:val="18"/>
+                <w:lang w:val="es-PE" w:eastAsia="es-PE"/>
+              </w:rPr>
+            </w:pPr>
+            <w:r>
+              <w:rPr>
+                <w:rFonts w:ascii="Arial" w:eastAsia="Arial" w:hAnsi="Arial" w:cs="Arial"/>
+                <w:b/>
+                <w:bCs/>
+                <w:sz w:val="18"/>
+                <w:szCs w:val="18"/>
+                <w:lang w:eastAsia="es-PE"/>
+              </w:rPr>
+              <w:t>Rol</w:t>
+            </w:r>
+          </w:p>
+        </w:tc>
+        <w:tc>
+          <w:tcPr>
+            <w:tcW w:w="1280" w:type="dxa"/>
+            <w:tcBorders>
+              <w:top w:val="single" w:sz="4" w:space="0" w:color="auto"/>
+              <w:left w:val="nil"/>
+              <w:bottom w:val="single" w:sz="4" w:space="0" w:color="auto"/>
+              <w:right w:val="single" w:sz="4" w:space="0" w:color="auto"/>
+            </w:tcBorders>
+            <w:shd w:val="clear" w:color="000000" w:fill="FFFFFF"/>
+            <w:vAlign w:val="center"/>
+            <w:hideMark/>
+          </w:tcPr>
+          <w:p>
+            <w:pPr>
+              <w:widowControl/>
+              <w:jc w:val="center"/>
+              <w:rPr>
+                <w:rFonts w:ascii="Arial" w:hAnsi="Arial" w:cs="Arial"/>
+                <w:b/>
+                <w:bCs/>
+                <w:sz w:val="18"/>
+                <w:szCs w:val="18"/>
+                <w:lang w:val="es-PE" w:eastAsia="es-PE"/>
+              </w:rPr>
+            </w:pPr>
+            <w:r>
+              <w:rPr>
+                <w:rFonts w:ascii="Arial" w:eastAsia="Arial" w:hAnsi="Arial" w:cs="Arial"/>
+                <w:b/>
+                <w:bCs/>
+                <w:sz w:val="18"/>
+                <w:szCs w:val="18"/>
+                <w:lang w:eastAsia="es-PE"/>
+              </w:rPr>
+              <w:t>Tipo</w:t>
+            </w:r>
+          </w:p>
+        </w:tc>
+      </w:tr>
+      <w:tr>
+        <w:trPr>
+          <w:trHeight w:val="684"/>
+          <w:jc w:val="center"/>
+        </w:trPr>
+        <w:tc>
+          <w:tcPr>
+            <w:tcW w:w="660" w:type="dxa"/>
+            <w:tcBorders>
+              <w:top w:val="nil"/>
+              <w:left w:val="single" w:sz="4" w:space="0" w:color="auto"/>
+              <w:bottom w:val="single" w:sz="4" w:space="0" w:color="auto"/>
+              <w:right w:val="single" w:sz="4" w:space="0" w:color="auto"/>
+            </w:tcBorders>
+            <w:shd w:val="clear" w:color="000000" w:fill="FFFFFF"/>
+            <w:vAlign w:val="center"/>
+            <w:hideMark/>
+          </w:tcPr>
+          <w:p>
+            <w:pPr>
+              <w:widowControl/>
+              <w:jc w:val="center"/>
+              <w:rPr>
+                <w:rFonts w:ascii="Arial" w:hAnsi="Arial" w:cs="Arial"/>
+                <w:sz w:val="18"/>
+                <w:szCs w:val="18"/>
+                <w:lang w:val="es-PE" w:eastAsia="es-PE"/>
+              </w:rPr>
+            </w:pPr>
+            <w:r>
+              <w:rPr>
+                <w:rFonts w:ascii="Arial" w:eastAsia="Arial" w:hAnsi="Arial" w:cs="Arial"/>
+                <w:sz w:val="18"/>
+                <w:szCs w:val="18"/>
+                <w:lang w:eastAsia="es-PE"/>
+              </w:rPr>
+              <w:t>1</w:t>
+            </w:r>
+          </w:p>
+        </w:tc>
+        <w:tc>
+          <w:tcPr>
+            <w:tcW w:w="2440" w:type="dxa"/>
+            <w:tcBorders>
+              <w:top w:val="nil"/>
+              <w:left w:val="nil"/>
+              <w:bottom w:val="single" w:sz="4" w:space="0" w:color="auto"/>
+              <w:right w:val="single" w:sz="4" w:space="0" w:color="auto"/>
+            </w:tcBorders>
+            <w:shd w:val="clear" w:color="auto" w:fill="auto"/>
+            <w:hideMark/>
+          </w:tcPr>
+          <w:p>
+            <w:r>
+              <w:rPr>
+                <w:rFonts w:ascii="Arial" w:eastAsia="Arial" w:hAnsi="Arial" w:cs="Arial"/>
+              </w:rPr>
+              <w:t>Obtener documentos de evaluación de candidatos</w:t>
+            </w:r>
+            <w:r>
+              <w:rPr>
+                <w:rFonts w:ascii="Arial" w:eastAsia="Arial" w:hAnsi="Arial" w:cs="Arial"/>
+              </w:rPr>
+              <w:t>.</w:t>
+            </w:r>
+          </w:p>
+        </w:tc>
+        <w:tc>
+          <w:tcPr>
+            <w:tcW w:w="4120" w:type="dxa"/>
+            <w:tcBorders>
+              <w:top w:val="nil"/>
+              <w:left w:val="nil"/>
+              <w:bottom w:val="single" w:sz="4" w:space="0" w:color="auto"/>
+              <w:right w:val="single" w:sz="4" w:space="0" w:color="auto"/>
+            </w:tcBorders>
+            <w:shd w:val="clear" w:color="000000" w:fill="FFFFFF"/>
+            <w:vAlign w:val="center"/>
+            <w:hideMark/>
+          </w:tcPr>
+          <w:p>
+            <w:pPr>
+              <w:widowControl/>
+              <w:rPr>
+                <w:rFonts w:ascii="Arial" w:hAnsi="Arial" w:cs="Arial"/>
+                <w:sz w:val="18"/>
+                <w:szCs w:val="18"/>
+                <w:lang w:val="es-PE" w:eastAsia="es-PE"/>
+              </w:rPr>
+            </w:pPr>
+            <w:r>
+              <w:rPr>
+                <w:rFonts w:ascii="Arial" w:eastAsia="Arial" w:hAnsi="Arial" w:cs="Arial"/>
+                <w:sz w:val="18"/>
+                <w:szCs w:val="18"/>
+                <w:lang w:eastAsia="es-PE"/>
+              </w:rPr>
+              <w:t xml:space="preserve">Se realiza la actividad cuando </w:t>
+            </w:r>
+            <w:r>
+              <w:rPr>
+                <w:rFonts w:ascii="Arial" w:eastAsia="Arial" w:hAnsi="Arial" w:cs="Arial"/>
+                <w:sz w:val="18"/>
+                <w:szCs w:val="18"/>
+                <w:lang w:eastAsia="es-PE"/>
+              </w:rPr>
+              <w:t>el encargado de</w:t>
+            </w:r>
+            <w:r>
+              <w:rPr>
+                <w:rFonts w:ascii="Arial" w:eastAsia="Arial" w:hAnsi="Arial" w:cs="Arial"/>
+                <w:sz w:val="18"/>
+                <w:szCs w:val="18"/>
+                <w:lang w:eastAsia="es-PE"/>
+              </w:rPr>
+              <w:t xml:space="preserve"> recursos humanos informa al jefe de área los resultados de evaluación.</w:t>
+            </w:r>
+          </w:p>
+        </w:tc>
+        <w:tc>
+          <w:tcPr>
+            <w:tcW w:w="2080" w:type="dxa"/>
+            <w:tcBorders>
+              <w:top w:val="nil"/>
+              <w:left w:val="nil"/>
+              <w:bottom w:val="single" w:sz="4" w:space="0" w:color="auto"/>
+              <w:right w:val="single" w:sz="4" w:space="0" w:color="auto"/>
+            </w:tcBorders>
+            <w:shd w:val="clear" w:color="000000" w:fill="FFFFFF"/>
+            <w:vAlign w:val="center"/>
+            <w:hideMark/>
+          </w:tcPr>
+          <w:p>
+            <w:pPr>
+              <w:widowControl/>
+              <w:jc w:val="center"/>
+              <w:rPr>
+                <w:rFonts w:ascii="Arial" w:hAnsi="Arial" w:cs="Arial"/>
+                <w:sz w:val="18"/>
+                <w:szCs w:val="18"/>
+                <w:lang w:val="es-PE" w:eastAsia="es-PE"/>
+              </w:rPr>
+            </w:pPr>
+            <w:r>
+              <w:rPr>
+                <w:rFonts w:ascii="Arial" w:eastAsia="Arial" w:hAnsi="Arial" w:cs="Arial"/>
+                <w:sz w:val="18"/>
+                <w:szCs w:val="18"/>
+                <w:lang w:eastAsia="es-PE"/>
+              </w:rPr>
+              <w:t xml:space="preserve">Jefe del </w:t>
+            </w:r>
+            <w:proofErr w:type="spellStart"/>
+            <w:r>
+              <w:rPr>
+                <w:rFonts w:ascii="Arial" w:eastAsia="Arial" w:hAnsi="Arial" w:cs="Arial"/>
+                <w:sz w:val="18"/>
+                <w:szCs w:val="18"/>
+                <w:lang w:eastAsia="es-PE"/>
+              </w:rPr>
+              <w:t>area</w:t>
+            </w:r>
+            <w:proofErr w:type="spellEnd"/>
+          </w:p>
+        </w:tc>
+        <w:tc>
+          <w:tcPr>
+            <w:tcW w:w="1280" w:type="dxa"/>
+            <w:tcBorders>
+              <w:top w:val="nil"/>
+              <w:left w:val="nil"/>
+              <w:bottom w:val="single" w:sz="4" w:space="0" w:color="auto"/>
+              <w:right w:val="single" w:sz="4" w:space="0" w:color="auto"/>
+            </w:tcBorders>
+            <w:shd w:val="clear" w:color="000000" w:fill="FFFFFF"/>
+            <w:vAlign w:val="center"/>
+            <w:hideMark/>
+          </w:tcPr>
+          <w:p>
+            <w:pPr>
+              <w:widowControl/>
+              <w:jc w:val="center"/>
+              <w:rPr>
+                <w:rFonts w:ascii="Arial" w:hAnsi="Arial" w:cs="Arial"/>
+                <w:sz w:val="18"/>
+                <w:szCs w:val="18"/>
+                <w:lang w:val="es-PE" w:eastAsia="es-PE"/>
+              </w:rPr>
+            </w:pPr>
+            <w:r>
+              <w:rPr>
+                <w:rFonts w:ascii="Arial" w:eastAsia="Arial" w:hAnsi="Arial" w:cs="Arial"/>
+                <w:sz w:val="18"/>
+                <w:szCs w:val="18"/>
+                <w:lang w:eastAsia="es-PE"/>
+              </w:rPr>
+              <w:t>Manual</w:t>
+            </w:r>
+          </w:p>
+        </w:tc>
+      </w:tr>
+      <w:tr>
+        <w:trPr>
+          <w:trHeight w:val="684"/>
+          <w:jc w:val="center"/>
+        </w:trPr>
+        <w:tc>
+          <w:tcPr>
+            <w:tcW w:w="660" w:type="dxa"/>
+            <w:tcBorders>
+              <w:top w:val="nil"/>
+              <w:left w:val="single" w:sz="4" w:space="0" w:color="auto"/>
+              <w:bottom w:val="single" w:sz="4" w:space="0" w:color="auto"/>
+              <w:right w:val="single" w:sz="4" w:space="0" w:color="auto"/>
+            </w:tcBorders>
+            <w:shd w:val="clear" w:color="000000" w:fill="FFFFFF"/>
+            <w:vAlign w:val="center"/>
+            <w:hideMark/>
+          </w:tcPr>
+          <w:p>
+            <w:pPr>
+              <w:widowControl/>
+              <w:jc w:val="center"/>
+              <w:rPr>
+                <w:rFonts w:ascii="Arial" w:hAnsi="Arial" w:cs="Arial"/>
+                <w:sz w:val="18"/>
+                <w:szCs w:val="18"/>
+                <w:lang w:val="es-PE" w:eastAsia="es-PE"/>
+              </w:rPr>
+            </w:pPr>
+            <w:r>
+              <w:rPr>
+                <w:rFonts w:ascii="Arial" w:eastAsia="Arial" w:hAnsi="Arial" w:cs="Arial"/>
+                <w:sz w:val="18"/>
+                <w:szCs w:val="18"/>
+                <w:lang w:eastAsia="es-PE"/>
+              </w:rPr>
+              <w:t>2</w:t>
+            </w:r>
+          </w:p>
+        </w:tc>
+        <w:tc>
+          <w:tcPr>
+            <w:tcW w:w="2440" w:type="dxa"/>
+            <w:tcBorders>
+              <w:top w:val="nil"/>
+              <w:left w:val="nil"/>
+              <w:bottom w:val="single" w:sz="4" w:space="0" w:color="auto"/>
+              <w:right w:val="single" w:sz="4" w:space="0" w:color="auto"/>
+            </w:tcBorders>
+            <w:shd w:val="clear" w:color="auto" w:fill="auto"/>
+            <w:hideMark/>
+          </w:tcPr>
+          <w:p>
+            <w:pPr>
+              <w:rPr>
+                <w:rFonts w:ascii="Arial" w:eastAsia="Arial" w:hAnsi="Arial" w:cs="Arial"/>
+              </w:rPr>
+            </w:pPr>
+            <w:r>
+              <w:rPr>
+                <w:rFonts w:ascii="Arial" w:eastAsia="Arial" w:hAnsi="Arial" w:cs="Arial"/>
+              </w:rPr>
+              <w:t>Publicar documentos oficializando al ganador</w:t>
+            </w:r>
+          </w:p>
+        </w:tc>
+        <w:tc>
+          <w:tcPr>
+            <w:tcW w:w="4120" w:type="dxa"/>
+            <w:tcBorders>
+              <w:top w:val="nil"/>
+              <w:left w:val="nil"/>
+              <w:bottom w:val="single" w:sz="4" w:space="0" w:color="auto"/>
+              <w:right w:val="single" w:sz="4" w:space="0" w:color="auto"/>
+            </w:tcBorders>
+            <w:shd w:val="clear" w:color="000000" w:fill="FFFFFF"/>
+            <w:vAlign w:val="center"/>
+            <w:hideMark/>
+          </w:tcPr>
+          <w:p>
+            <w:pPr>
+              <w:widowControl/>
+              <w:rPr>
+                <w:rFonts w:ascii="Arial" w:hAnsi="Arial" w:cs="Arial"/>
+                <w:sz w:val="18"/>
+                <w:szCs w:val="18"/>
+                <w:lang w:val="es-PE" w:eastAsia="es-PE"/>
+              </w:rPr>
+            </w:pPr>
+            <w:r>
+              <w:rPr>
+                <w:rFonts w:ascii="Arial" w:eastAsia="Arial" w:hAnsi="Arial" w:cs="Arial"/>
+                <w:sz w:val="18"/>
+                <w:szCs w:val="18"/>
+                <w:lang w:eastAsia="es-PE"/>
+              </w:rPr>
+              <w:t xml:space="preserve">Se realiza la actividad cuando </w:t>
+            </w:r>
+            <w:r>
+              <w:rPr>
+                <w:rFonts w:ascii="Arial" w:eastAsia="Arial" w:hAnsi="Arial" w:cs="Arial"/>
+                <w:sz w:val="18"/>
+                <w:szCs w:val="18"/>
+                <w:lang w:eastAsia="es-PE"/>
+              </w:rPr>
+              <w:t>el jefe del área firma un documento dando el resultado del ganador de la convocatoria.</w:t>
+            </w:r>
+          </w:p>
+        </w:tc>
+        <w:tc>
+          <w:tcPr>
+            <w:tcW w:w="2080" w:type="dxa"/>
+            <w:tcBorders>
+              <w:top w:val="nil"/>
+              <w:left w:val="nil"/>
+              <w:bottom w:val="single" w:sz="4" w:space="0" w:color="auto"/>
+              <w:right w:val="single" w:sz="4" w:space="0" w:color="auto"/>
+            </w:tcBorders>
+            <w:shd w:val="clear" w:color="000000" w:fill="FFFFFF"/>
+            <w:vAlign w:val="center"/>
+            <w:hideMark/>
+          </w:tcPr>
+          <w:p>
+            <w:pPr>
+              <w:widowControl/>
+              <w:jc w:val="center"/>
+              <w:rPr>
+                <w:rFonts w:ascii="Arial" w:hAnsi="Arial" w:cs="Arial"/>
+                <w:sz w:val="18"/>
+                <w:szCs w:val="18"/>
+                <w:lang w:val="es-PE" w:eastAsia="es-PE"/>
+              </w:rPr>
+            </w:pPr>
+            <w:r>
+              <w:rPr>
+                <w:rFonts w:ascii="Arial" w:eastAsia="Arial" w:hAnsi="Arial" w:cs="Arial"/>
+                <w:sz w:val="18"/>
+                <w:szCs w:val="18"/>
+                <w:lang w:eastAsia="es-PE"/>
+              </w:rPr>
+              <w:t>Encargado de publicaciones</w:t>
+            </w:r>
+          </w:p>
+        </w:tc>
+        <w:tc>
+          <w:tcPr>
+            <w:tcW w:w="1280" w:type="dxa"/>
+            <w:tcBorders>
+              <w:top w:val="nil"/>
+              <w:left w:val="nil"/>
+              <w:bottom w:val="single" w:sz="4" w:space="0" w:color="auto"/>
+              <w:right w:val="single" w:sz="4" w:space="0" w:color="auto"/>
+            </w:tcBorders>
+            <w:shd w:val="clear" w:color="000000" w:fill="FFFFFF"/>
+            <w:vAlign w:val="center"/>
+            <w:hideMark/>
+          </w:tcPr>
+          <w:p>
+            <w:pPr>
+              <w:widowControl/>
+              <w:jc w:val="center"/>
+              <w:rPr>
+                <w:rFonts w:ascii="Arial" w:hAnsi="Arial" w:cs="Arial"/>
+                <w:sz w:val="18"/>
+                <w:szCs w:val="18"/>
+                <w:lang w:val="es-PE" w:eastAsia="es-PE"/>
+              </w:rPr>
+            </w:pPr>
+            <w:r>
+              <w:rPr>
+                <w:rFonts w:ascii="Arial" w:eastAsia="Arial" w:hAnsi="Arial" w:cs="Arial"/>
+                <w:sz w:val="18"/>
+                <w:szCs w:val="18"/>
+                <w:lang w:eastAsia="es-PE"/>
+              </w:rPr>
+              <w:t>Manual</w:t>
+            </w:r>
+          </w:p>
+        </w:tc>
+      </w:tr>
+      <w:tr>
+        <w:trPr>
+          <w:trHeight w:val="1140"/>
+          <w:jc w:val="center"/>
+        </w:trPr>
+        <w:tc>
+          <w:tcPr>
+            <w:tcW w:w="660" w:type="dxa"/>
+            <w:tcBorders>
+              <w:top w:val="nil"/>
+              <w:left w:val="single" w:sz="4" w:space="0" w:color="auto"/>
+              <w:bottom w:val="single" w:sz="4" w:space="0" w:color="auto"/>
+              <w:right w:val="single" w:sz="4" w:space="0" w:color="auto"/>
+            </w:tcBorders>
+            <w:shd w:val="clear" w:color="000000" w:fill="FFFFFF"/>
+            <w:vAlign w:val="center"/>
+            <w:hideMark/>
+          </w:tcPr>
+          <w:p>
+            <w:pPr>
+              <w:widowControl/>
+              <w:jc w:val="center"/>
+              <w:rPr>
+                <w:rFonts w:ascii="Arial" w:hAnsi="Arial" w:cs="Arial"/>
+                <w:sz w:val="18"/>
+                <w:szCs w:val="18"/>
+                <w:lang w:val="es-PE" w:eastAsia="es-PE"/>
+              </w:rPr>
+            </w:pPr>
+            <w:r>
+              <w:rPr>
+                <w:rFonts w:ascii="Arial" w:eastAsia="Arial" w:hAnsi="Arial" w:cs="Arial"/>
+                <w:sz w:val="18"/>
+                <w:szCs w:val="18"/>
+                <w:lang w:eastAsia="es-PE"/>
+              </w:rPr>
+              <w:t>3</w:t>
+            </w:r>
+          </w:p>
+        </w:tc>
+        <w:tc>
+          <w:tcPr>
+            <w:tcW w:w="2440" w:type="dxa"/>
+            <w:tcBorders>
+              <w:top w:val="nil"/>
+              <w:left w:val="nil"/>
+              <w:bottom w:val="single" w:sz="4" w:space="0" w:color="auto"/>
+              <w:right w:val="single" w:sz="4" w:space="0" w:color="auto"/>
+            </w:tcBorders>
+            <w:shd w:val="clear" w:color="auto" w:fill="auto"/>
+            <w:hideMark/>
+          </w:tcPr>
+          <w:p>
+            <w:pPr>
+              <w:rPr>
+                <w:rFonts w:ascii="Arial" w:eastAsia="Arial" w:hAnsi="Arial" w:cs="Arial"/>
+              </w:rPr>
+            </w:pPr>
+            <w:r>
+              <w:rPr>
+                <w:rFonts w:ascii="Arial" w:eastAsia="Arial" w:hAnsi="Arial" w:cs="Arial"/>
+              </w:rPr>
+              <w:t>Contactar</w:t>
+            </w:r>
+            <w:r>
+              <w:rPr>
+                <w:rFonts w:ascii="Arial" w:eastAsia="Arial" w:hAnsi="Arial" w:cs="Arial"/>
+              </w:rPr>
+              <w:t xml:space="preserve"> con </w:t>
+            </w:r>
+            <w:r>
+              <w:rPr>
+                <w:rFonts w:ascii="Arial" w:eastAsia="Arial" w:hAnsi="Arial" w:cs="Arial"/>
+              </w:rPr>
+              <w:t>el candidato ganador</w:t>
+            </w:r>
+          </w:p>
+          <w:p/>
+        </w:tc>
+        <w:tc>
+          <w:tcPr>
+            <w:tcW w:w="4120" w:type="dxa"/>
+            <w:tcBorders>
+              <w:top w:val="nil"/>
+              <w:left w:val="nil"/>
+              <w:bottom w:val="single" w:sz="4" w:space="0" w:color="auto"/>
+              <w:right w:val="single" w:sz="4" w:space="0" w:color="auto"/>
+            </w:tcBorders>
+            <w:shd w:val="clear" w:color="000000" w:fill="FFFFFF"/>
+            <w:vAlign w:val="center"/>
+            <w:hideMark/>
+          </w:tcPr>
+          <w:p>
+            <w:pPr>
+              <w:widowControl/>
+              <w:rPr>
+                <w:rFonts w:ascii="Arial" w:hAnsi="Arial" w:cs="Arial"/>
+                <w:sz w:val="18"/>
+                <w:szCs w:val="18"/>
+                <w:lang w:val="es-PE" w:eastAsia="es-PE"/>
+              </w:rPr>
+            </w:pPr>
+            <w:r>
+              <w:rPr>
+                <w:rFonts w:ascii="Arial" w:eastAsia="Arial" w:hAnsi="Arial" w:cs="Arial"/>
+                <w:sz w:val="18"/>
+                <w:szCs w:val="18"/>
+                <w:lang w:eastAsia="es-PE"/>
+              </w:rPr>
+              <w:t>Se realiza la actividad cuando se desea</w:t>
+            </w:r>
+            <w:r>
+              <w:rPr>
+                <w:rFonts w:ascii="Arial" w:eastAsia="Arial" w:hAnsi="Arial" w:cs="Arial"/>
+                <w:sz w:val="18"/>
+                <w:szCs w:val="18"/>
+                <w:lang w:eastAsia="es-PE"/>
+              </w:rPr>
+              <w:t xml:space="preserve"> notificar </w:t>
+            </w:r>
+            <w:r>
+              <w:rPr>
+                <w:rFonts w:ascii="Arial" w:eastAsia="Arial" w:hAnsi="Arial" w:cs="Arial"/>
+                <w:sz w:val="18"/>
+                <w:szCs w:val="18"/>
+                <w:lang w:eastAsia="es-PE"/>
+              </w:rPr>
+              <w:t>al candidato que ha obtenido el puesto laboral</w:t>
+            </w:r>
+            <w:r>
+              <w:rPr>
+                <w:rFonts w:ascii="Arial" w:eastAsia="Arial" w:hAnsi="Arial" w:cs="Arial"/>
+                <w:sz w:val="18"/>
+                <w:szCs w:val="18"/>
+                <w:lang w:eastAsia="es-PE"/>
+              </w:rPr>
+              <w:t>.</w:t>
+            </w:r>
+          </w:p>
+        </w:tc>
+        <w:tc>
+          <w:tcPr>
+            <w:tcW w:w="2080" w:type="dxa"/>
+            <w:tcBorders>
+              <w:top w:val="nil"/>
+              <w:left w:val="nil"/>
+              <w:bottom w:val="single" w:sz="4" w:space="0" w:color="auto"/>
+              <w:right w:val="single" w:sz="4" w:space="0" w:color="auto"/>
+            </w:tcBorders>
+            <w:shd w:val="clear" w:color="000000" w:fill="FFFFFF"/>
+            <w:vAlign w:val="center"/>
+            <w:hideMark/>
+          </w:tcPr>
+          <w:p>
+            <w:pPr>
+              <w:widowControl/>
+              <w:jc w:val="center"/>
+              <w:rPr>
+                <w:rFonts w:ascii="Arial" w:hAnsi="Arial" w:cs="Arial"/>
+                <w:sz w:val="18"/>
+                <w:szCs w:val="18"/>
+                <w:lang w:val="es-PE" w:eastAsia="es-PE"/>
+              </w:rPr>
+            </w:pPr>
+            <w:r>
+              <w:rPr>
+                <w:rFonts w:ascii="Arial" w:eastAsia="Arial" w:hAnsi="Arial" w:cs="Arial"/>
+                <w:sz w:val="18"/>
+                <w:szCs w:val="18"/>
+                <w:lang w:eastAsia="es-PE"/>
+              </w:rPr>
+              <w:t xml:space="preserve">Encargado de </w:t>
+            </w:r>
+            <w:r>
+              <w:rPr>
+                <w:rFonts w:ascii="Arial" w:eastAsia="Arial" w:hAnsi="Arial" w:cs="Arial"/>
+                <w:sz w:val="18"/>
+                <w:szCs w:val="18"/>
+                <w:lang w:eastAsia="es-PE"/>
+              </w:rPr>
+              <w:t>recurso humanos</w:t>
+            </w:r>
+          </w:p>
+        </w:tc>
+        <w:tc>
+          <w:tcPr>
+            <w:tcW w:w="1280" w:type="dxa"/>
+            <w:tcBorders>
+              <w:top w:val="nil"/>
+              <w:left w:val="nil"/>
+              <w:bottom w:val="single" w:sz="4" w:space="0" w:color="auto"/>
+              <w:right w:val="single" w:sz="4" w:space="0" w:color="auto"/>
+            </w:tcBorders>
+            <w:shd w:val="clear" w:color="000000" w:fill="FFFFFF"/>
+            <w:vAlign w:val="center"/>
+            <w:hideMark/>
+          </w:tcPr>
+          <w:p>
+            <w:pPr>
+              <w:widowControl/>
+              <w:jc w:val="center"/>
+              <w:rPr>
+                <w:rFonts w:ascii="Arial" w:hAnsi="Arial" w:cs="Arial"/>
+                <w:sz w:val="18"/>
+                <w:szCs w:val="18"/>
+                <w:lang w:val="es-PE" w:eastAsia="es-PE"/>
+              </w:rPr>
+            </w:pPr>
+            <w:r>
+              <w:rPr>
+                <w:rFonts w:ascii="Arial" w:eastAsia="Arial" w:hAnsi="Arial" w:cs="Arial"/>
+                <w:sz w:val="18"/>
+                <w:szCs w:val="18"/>
+                <w:lang w:eastAsia="es-PE"/>
+              </w:rPr>
+              <w:t>Manual</w:t>
+            </w:r>
+          </w:p>
+        </w:tc>
+      </w:tr>
+      <w:tr>
+        <w:trPr>
+          <w:trHeight w:val="912"/>
+          <w:jc w:val="center"/>
+        </w:trPr>
+        <w:tc>
+          <w:tcPr>
+            <w:tcW w:w="660" w:type="dxa"/>
+            <w:tcBorders>
+              <w:top w:val="nil"/>
+              <w:left w:val="single" w:sz="4" w:space="0" w:color="auto"/>
+              <w:bottom w:val="single" w:sz="4" w:space="0" w:color="auto"/>
+              <w:right w:val="single" w:sz="4" w:space="0" w:color="auto"/>
+            </w:tcBorders>
+            <w:shd w:val="clear" w:color="000000" w:fill="FFFFFF"/>
+            <w:vAlign w:val="center"/>
+            <w:hideMark/>
+          </w:tcPr>
+          <w:p>
+            <w:pPr>
+              <w:widowControl/>
+              <w:jc w:val="center"/>
+              <w:rPr>
+                <w:rFonts w:ascii="Arial" w:hAnsi="Arial" w:cs="Arial"/>
+                <w:sz w:val="18"/>
+                <w:szCs w:val="18"/>
+                <w:lang w:val="es-PE" w:eastAsia="es-PE"/>
+              </w:rPr>
+            </w:pPr>
+            <w:r>
+              <w:rPr>
+                <w:rFonts w:ascii="Arial" w:eastAsia="Arial" w:hAnsi="Arial" w:cs="Arial"/>
+                <w:sz w:val="18"/>
+                <w:szCs w:val="18"/>
+                <w:lang w:eastAsia="es-PE"/>
+              </w:rPr>
+              <w:lastRenderedPageBreak/>
+              <w:t>4</w:t>
+            </w:r>
+          </w:p>
+        </w:tc>
+        <w:tc>
+          <w:tcPr>
+            <w:tcW w:w="2440" w:type="dxa"/>
+            <w:tcBorders>
+              <w:top w:val="nil"/>
+              <w:left w:val="nil"/>
+              <w:bottom w:val="single" w:sz="4" w:space="0" w:color="auto"/>
+              <w:right w:val="single" w:sz="4" w:space="0" w:color="auto"/>
+            </w:tcBorders>
+            <w:shd w:val="clear" w:color="auto" w:fill="auto"/>
+            <w:hideMark/>
+          </w:tcPr>
+          <w:p>
+            <w:r>
+              <w:rPr>
+                <w:rFonts w:ascii="Arial" w:eastAsia="Arial" w:hAnsi="Arial" w:cs="Arial"/>
+              </w:rPr>
+              <w:t>Acordar día de firma de contrato</w:t>
+            </w:r>
+            <w:r>
+              <w:rPr>
+                <w:rFonts w:ascii="Arial" w:eastAsia="Arial" w:hAnsi="Arial" w:cs="Arial"/>
+              </w:rPr>
+              <w:t>.</w:t>
+            </w:r>
+          </w:p>
+        </w:tc>
+        <w:tc>
+          <w:tcPr>
+            <w:tcW w:w="4120" w:type="dxa"/>
+            <w:tcBorders>
+              <w:top w:val="nil"/>
+              <w:left w:val="nil"/>
+              <w:bottom w:val="single" w:sz="4" w:space="0" w:color="auto"/>
+              <w:right w:val="single" w:sz="4" w:space="0" w:color="auto"/>
+            </w:tcBorders>
+            <w:shd w:val="clear" w:color="000000" w:fill="FFFFFF"/>
+            <w:vAlign w:val="center"/>
+            <w:hideMark/>
+          </w:tcPr>
+          <w:p>
+            <w:pPr>
+              <w:widowControl/>
+              <w:rPr>
+                <w:rFonts w:ascii="Arial" w:hAnsi="Arial" w:cs="Arial"/>
+                <w:sz w:val="18"/>
+                <w:szCs w:val="18"/>
+                <w:lang w:val="es-PE" w:eastAsia="es-PE"/>
+              </w:rPr>
+            </w:pPr>
+            <w:r>
+              <w:rPr>
+                <w:rFonts w:ascii="Arial" w:eastAsia="Arial" w:hAnsi="Arial" w:cs="Arial"/>
+                <w:sz w:val="18"/>
+                <w:szCs w:val="18"/>
+                <w:lang w:eastAsia="es-PE"/>
+              </w:rPr>
+              <w:t xml:space="preserve">Se acuerda del día que se </w:t>
+            </w:r>
+            <w:proofErr w:type="spellStart"/>
+            <w:r>
+              <w:rPr>
+                <w:rFonts w:ascii="Arial" w:eastAsia="Arial" w:hAnsi="Arial" w:cs="Arial"/>
+                <w:sz w:val="18"/>
+                <w:szCs w:val="18"/>
+                <w:lang w:eastAsia="es-PE"/>
+              </w:rPr>
+              <w:t>hara</w:t>
+            </w:r>
+            <w:proofErr w:type="spellEnd"/>
+            <w:r>
+              <w:rPr>
+                <w:rFonts w:ascii="Arial" w:eastAsia="Arial" w:hAnsi="Arial" w:cs="Arial"/>
+                <w:sz w:val="18"/>
+                <w:szCs w:val="18"/>
+                <w:lang w:eastAsia="es-PE"/>
+              </w:rPr>
+              <w:t xml:space="preserve"> el contrato con los acuerdos del puesto y antes hablados (sueldo, tiempo, </w:t>
+            </w:r>
+            <w:proofErr w:type="spellStart"/>
+            <w:r>
+              <w:rPr>
+                <w:rFonts w:ascii="Arial" w:eastAsia="Arial" w:hAnsi="Arial" w:cs="Arial"/>
+                <w:sz w:val="18"/>
+                <w:szCs w:val="18"/>
+                <w:lang w:eastAsia="es-PE"/>
+              </w:rPr>
+              <w:t>etc</w:t>
+            </w:r>
+            <w:proofErr w:type="spellEnd"/>
+            <w:r>
+              <w:rPr>
+                <w:rFonts w:ascii="Arial" w:eastAsia="Arial" w:hAnsi="Arial" w:cs="Arial"/>
+                <w:sz w:val="18"/>
+                <w:szCs w:val="18"/>
+                <w:lang w:eastAsia="es-PE"/>
+              </w:rPr>
+              <w:t xml:space="preserve"> )</w:t>
+            </w:r>
+          </w:p>
+        </w:tc>
+        <w:tc>
+          <w:tcPr>
+            <w:tcW w:w="2080" w:type="dxa"/>
+            <w:tcBorders>
+              <w:top w:val="nil"/>
+              <w:left w:val="nil"/>
+              <w:bottom w:val="single" w:sz="4" w:space="0" w:color="auto"/>
+              <w:right w:val="single" w:sz="4" w:space="0" w:color="auto"/>
+            </w:tcBorders>
+            <w:shd w:val="clear" w:color="000000" w:fill="FFFFFF"/>
+            <w:vAlign w:val="center"/>
+            <w:hideMark/>
+          </w:tcPr>
+          <w:p>
+            <w:pPr>
+              <w:widowControl/>
+              <w:jc w:val="center"/>
+              <w:rPr>
+                <w:rFonts w:ascii="Arial" w:hAnsi="Arial" w:cs="Arial"/>
+                <w:sz w:val="18"/>
+                <w:szCs w:val="18"/>
+                <w:lang w:val="es-PE" w:eastAsia="es-PE"/>
+              </w:rPr>
+            </w:pPr>
+            <w:r>
+              <w:rPr>
+                <w:rFonts w:ascii="Arial" w:eastAsia="Arial" w:hAnsi="Arial" w:cs="Arial"/>
+                <w:sz w:val="18"/>
+                <w:szCs w:val="18"/>
+                <w:lang w:eastAsia="es-PE"/>
+              </w:rPr>
+              <w:t xml:space="preserve">Encargado de </w:t>
+            </w:r>
+            <w:r>
+              <w:rPr>
+                <w:rFonts w:ascii="Arial" w:eastAsia="Arial" w:hAnsi="Arial" w:cs="Arial"/>
+                <w:sz w:val="18"/>
+                <w:szCs w:val="18"/>
+                <w:lang w:eastAsia="es-PE"/>
+              </w:rPr>
+              <w:t>recursos humanos</w:t>
+            </w:r>
+          </w:p>
+        </w:tc>
+        <w:tc>
+          <w:tcPr>
+            <w:tcW w:w="1280" w:type="dxa"/>
+            <w:tcBorders>
+              <w:top w:val="nil"/>
+              <w:left w:val="nil"/>
+              <w:bottom w:val="single" w:sz="4" w:space="0" w:color="auto"/>
+              <w:right w:val="single" w:sz="4" w:space="0" w:color="auto"/>
+            </w:tcBorders>
+            <w:shd w:val="clear" w:color="000000" w:fill="FFFFFF"/>
+            <w:vAlign w:val="center"/>
+            <w:hideMark/>
+          </w:tcPr>
+          <w:p>
+            <w:pPr>
+              <w:widowControl/>
+              <w:jc w:val="center"/>
+              <w:rPr>
+                <w:rFonts w:ascii="Arial" w:hAnsi="Arial" w:cs="Arial"/>
+                <w:sz w:val="18"/>
+                <w:szCs w:val="18"/>
+                <w:lang w:val="es-PE" w:eastAsia="es-PE"/>
+              </w:rPr>
+            </w:pPr>
+            <w:r>
+              <w:rPr>
+                <w:rFonts w:ascii="Arial" w:eastAsia="Arial" w:hAnsi="Arial" w:cs="Arial"/>
+                <w:sz w:val="18"/>
+                <w:szCs w:val="18"/>
+                <w:lang w:eastAsia="es-PE"/>
+              </w:rPr>
+              <w:t>Manual</w:t>
+            </w:r>
+          </w:p>
+        </w:tc>
+        <w:bookmarkStart w:id="15" w:name="_GoBack"/>
+        <w:bookmarkEnd w:id="15"/>
+      </w:tr>
+    </w:tbl>
     <w:p>
       <w:pPr>
         <w:spacing w:before="120" w:after="60"/>
@@ -11678,8 +14277,8 @@
       </w:pPr>
     </w:p>
     <w:sectPr>
-      <w:headerReference w:type="default" r:id="rId12"/>
-      <w:footerReference w:type="default" r:id="rId13"/>
+      <w:headerReference w:type="default" r:id="rId13"/>
+      <w:footerReference w:type="default" r:id="rId14"/>
       <w:pgSz w:w="12240" w:h="15840"/>
       <w:pgMar w:top="1440" w:right="1440" w:bottom="1440" w:left="1440" w:header="720" w:footer="720" w:gutter="0"/>
       <w:pgNumType w:start="1"/>
@@ -11808,7 +14407,7 @@
             <w:rPr>
               <w:noProof/>
             </w:rPr>
-            <w:t>9</w:t>
+            <w:t>20</w:t>
           </w:r>
           <w:r>
             <w:fldChar w:fldCharType="end"/>
@@ -11829,7 +14428,7 @@
             <w:rPr>
               <w:noProof/>
             </w:rPr>
-            <w:t>19</w:t>
+            <w:t>20</w:t>
           </w:r>
           <w:r>
             <w:fldChar w:fldCharType="end"/>
@@ -11916,8 +14515,18 @@
               <w:sz w:val="28"/>
               <w:szCs w:val="28"/>
             </w:rPr>
-            <w:t>Work in Nestle</w:t>
+            <w:t xml:space="preserve">Work in </w:t>
           </w:r>
+          <w:proofErr w:type="spellStart"/>
+          <w:r>
+            <w:rPr>
+              <w:rFonts w:ascii="Calibri" w:eastAsia="Calibri" w:hAnsi="Calibri" w:cs="Calibri"/>
+              <w:sz w:val="28"/>
+              <w:szCs w:val="28"/>
+            </w:rPr>
+            <w:t>Nestle</w:t>
+          </w:r>
+          <w:proofErr w:type="spellEnd"/>
         </w:p>
       </w:tc>
       <w:tc>
@@ -12405,7 +15014,7 @@
   <w:style w:type="paragraph" w:default="1" w:styleId="Normal">
     <w:name w:val="Normal"/>
   </w:style>
-  <w:style w:type="paragraph" w:styleId="Heading1">
+  <w:style w:type="paragraph" w:styleId="Ttulo1">
     <w:name w:val="heading 1"/>
     <w:basedOn w:val="Normal"/>
     <w:next w:val="Normal"/>
@@ -12421,7 +15030,7 @@
       <w:szCs w:val="48"/>
     </w:rPr>
   </w:style>
-  <w:style w:type="paragraph" w:styleId="Heading2">
+  <w:style w:type="paragraph" w:styleId="Ttulo2">
     <w:name w:val="heading 2"/>
     <w:basedOn w:val="Normal"/>
     <w:next w:val="Normal"/>
@@ -12437,7 +15046,7 @@
       <w:szCs w:val="36"/>
     </w:rPr>
   </w:style>
-  <w:style w:type="paragraph" w:styleId="Heading3">
+  <w:style w:type="paragraph" w:styleId="Ttulo3">
     <w:name w:val="heading 3"/>
     <w:basedOn w:val="Normal"/>
     <w:next w:val="Normal"/>
@@ -12453,7 +15062,7 @@
       <w:szCs w:val="28"/>
     </w:rPr>
   </w:style>
-  <w:style w:type="paragraph" w:styleId="Heading4">
+  <w:style w:type="paragraph" w:styleId="Ttulo4">
     <w:name w:val="heading 4"/>
     <w:basedOn w:val="Normal"/>
     <w:next w:val="Normal"/>
@@ -12469,7 +15078,7 @@
       <w:szCs w:val="24"/>
     </w:rPr>
   </w:style>
-  <w:style w:type="paragraph" w:styleId="Heading5">
+  <w:style w:type="paragraph" w:styleId="Ttulo5">
     <w:name w:val="heading 5"/>
     <w:basedOn w:val="Normal"/>
     <w:next w:val="Normal"/>
@@ -12485,7 +15094,7 @@
       <w:szCs w:val="22"/>
     </w:rPr>
   </w:style>
-  <w:style w:type="paragraph" w:styleId="Heading6">
+  <w:style w:type="paragraph" w:styleId="Ttulo6">
     <w:name w:val="heading 6"/>
     <w:basedOn w:val="Normal"/>
     <w:next w:val="Normal"/>
@@ -12499,13 +15108,13 @@
       <w:b/>
     </w:rPr>
   </w:style>
-  <w:style w:type="character" w:default="1" w:styleId="DefaultParagraphFont">
+  <w:style w:type="character" w:default="1" w:styleId="Fuentedeprrafopredeter">
     <w:name w:val="Default Paragraph Font"/>
     <w:uiPriority w:val="1"/>
     <w:semiHidden/>
     <w:unhideWhenUsed/>
   </w:style>
-  <w:style w:type="table" w:default="1" w:styleId="TableNormal">
+  <w:style w:type="table" w:default="1" w:styleId="Tablanormal">
     <w:name w:val="Normal Table"/>
     <w:uiPriority w:val="99"/>
     <w:semiHidden/>
@@ -12520,13 +15129,13 @@
       </w:tblCellMar>
     </w:tblPr>
   </w:style>
-  <w:style w:type="numbering" w:default="1" w:styleId="NoList">
+  <w:style w:type="numbering" w:default="1" w:styleId="Sinlista">
     <w:name w:val="No List"/>
     <w:uiPriority w:val="99"/>
     <w:semiHidden/>
     <w:unhideWhenUsed/>
   </w:style>
-  <w:style w:type="paragraph" w:styleId="Title">
+  <w:style w:type="paragraph" w:styleId="Ttulo">
     <w:name w:val="Title"/>
     <w:basedOn w:val="Normal"/>
     <w:next w:val="Normal"/>
@@ -12541,7 +15150,7 @@
       <w:szCs w:val="72"/>
     </w:rPr>
   </w:style>
-  <w:style w:type="paragraph" w:styleId="Subtitle">
+  <w:style w:type="paragraph" w:styleId="Subttulo">
     <w:name w:val="Subtitle"/>
     <w:basedOn w:val="Normal"/>
     <w:next w:val="Normal"/>
@@ -12559,7 +15168,7 @@
     </w:rPr>
   </w:style>
   <w:style w:type="table" w:customStyle="1" w:styleId="a">
-    <w:basedOn w:val="TableNormal"/>
+    <w:basedOn w:val="Tablanormal"/>
     <w:pPr>
       <w:contextualSpacing/>
     </w:pPr>
@@ -12573,7 +15182,7 @@
     </w:tblPr>
   </w:style>
   <w:style w:type="table" w:customStyle="1" w:styleId="a0">
-    <w:basedOn w:val="TableNormal"/>
+    <w:basedOn w:val="Tablanormal"/>
     <w:pPr>
       <w:contextualSpacing/>
     </w:pPr>
@@ -12587,7 +15196,7 @@
     </w:tblPr>
   </w:style>
   <w:style w:type="table" w:customStyle="1" w:styleId="a1">
-    <w:basedOn w:val="TableNormal"/>
+    <w:basedOn w:val="Tablanormal"/>
     <w:pPr>
       <w:contextualSpacing/>
     </w:pPr>
@@ -12601,7 +15210,7 @@
     </w:tblPr>
   </w:style>
   <w:style w:type="table" w:customStyle="1" w:styleId="a2">
-    <w:basedOn w:val="TableNormal"/>
+    <w:basedOn w:val="Tablanormal"/>
     <w:pPr>
       <w:contextualSpacing/>
     </w:pPr>
@@ -12615,7 +15224,7 @@
     </w:tblPr>
   </w:style>
   <w:style w:type="table" w:customStyle="1" w:styleId="a3">
-    <w:basedOn w:val="TableNormal"/>
+    <w:basedOn w:val="Tablanormal"/>
     <w:pPr>
       <w:contextualSpacing/>
     </w:pPr>
@@ -12629,7 +15238,7 @@
     </w:tblPr>
   </w:style>
   <w:style w:type="table" w:customStyle="1" w:styleId="a4">
-    <w:basedOn w:val="TableNormal"/>
+    <w:basedOn w:val="Tablanormal"/>
     <w:pPr>
       <w:contextualSpacing/>
     </w:pPr>
@@ -12642,10 +15251,10 @@
       </w:tblCellMar>
     </w:tblPr>
   </w:style>
-  <w:style w:type="paragraph" w:styleId="BalloonText">
+  <w:style w:type="paragraph" w:styleId="Textodeglobo">
     <w:name w:val="Balloon Text"/>
     <w:basedOn w:val="Normal"/>
-    <w:link w:val="BalloonTextChar"/>
+    <w:link w:val="TextodegloboCar"/>
     <w:uiPriority w:val="99"/>
     <w:semiHidden/>
     <w:unhideWhenUsed/>
@@ -12656,10 +15265,10 @@
       <w:szCs w:val="16"/>
     </w:rPr>
   </w:style>
-  <w:style w:type="character" w:customStyle="1" w:styleId="BalloonTextChar">
-    <w:name w:val="Balloon Text Char"/>
-    <w:basedOn w:val="DefaultParagraphFont"/>
-    <w:link w:val="BalloonText"/>
+  <w:style w:type="character" w:customStyle="1" w:styleId="TextodegloboCar">
+    <w:name w:val="Texto de globo Car"/>
+    <w:basedOn w:val="Fuentedeprrafopredeter"/>
+    <w:link w:val="Textodeglobo"/>
     <w:uiPriority w:val="99"/>
     <w:semiHidden/>
     <w:rsid w:val="00A318EA"/>
@@ -12669,10 +15278,10 @@
       <w:szCs w:val="16"/>
     </w:rPr>
   </w:style>
-  <w:style w:type="paragraph" w:styleId="Header">
+  <w:style w:type="paragraph" w:styleId="Encabezado">
     <w:name w:val="header"/>
     <w:basedOn w:val="Normal"/>
-    <w:link w:val="HeaderChar"/>
+    <w:link w:val="EncabezadoCar"/>
     <w:uiPriority w:val="99"/>
     <w:unhideWhenUsed/>
     <w:rsid w:val="00370673"/>
@@ -12683,17 +15292,17 @@
       </w:tabs>
     </w:pPr>
   </w:style>
-  <w:style w:type="character" w:customStyle="1" w:styleId="HeaderChar">
-    <w:name w:val="Header Char"/>
-    <w:basedOn w:val="DefaultParagraphFont"/>
-    <w:link w:val="Header"/>
+  <w:style w:type="character" w:customStyle="1" w:styleId="EncabezadoCar">
+    <w:name w:val="Encabezado Car"/>
+    <w:basedOn w:val="Fuentedeprrafopredeter"/>
+    <w:link w:val="Encabezado"/>
     <w:uiPriority w:val="99"/>
     <w:rsid w:val="00370673"/>
   </w:style>
-  <w:style w:type="paragraph" w:styleId="Footer">
+  <w:style w:type="paragraph" w:styleId="Piedepgina">
     <w:name w:val="footer"/>
     <w:basedOn w:val="Normal"/>
-    <w:link w:val="FooterChar"/>
+    <w:link w:val="PiedepginaCar"/>
     <w:uiPriority w:val="99"/>
     <w:unhideWhenUsed/>
     <w:rsid w:val="00370673"/>
@@ -12704,17 +15313,17 @@
       </w:tabs>
     </w:pPr>
   </w:style>
-  <w:style w:type="character" w:customStyle="1" w:styleId="FooterChar">
-    <w:name w:val="Footer Char"/>
-    <w:basedOn w:val="DefaultParagraphFont"/>
-    <w:link w:val="Footer"/>
+  <w:style w:type="character" w:customStyle="1" w:styleId="PiedepginaCar">
+    <w:name w:val="Pie de página Car"/>
+    <w:basedOn w:val="Fuentedeprrafopredeter"/>
+    <w:link w:val="Piedepgina"/>
     <w:uiPriority w:val="99"/>
     <w:rsid w:val="00370673"/>
   </w:style>
-  <w:style w:type="paragraph" w:styleId="HTMLPreformatted">
+  <w:style w:type="paragraph" w:styleId="HTMLconformatoprevio">
     <w:name w:val="HTML Preformatted"/>
     <w:basedOn w:val="Normal"/>
-    <w:link w:val="HTMLPreformattedChar"/>
+    <w:link w:val="HTMLconformatoprevioCar"/>
     <w:uiPriority w:val="99"/>
     <w:semiHidden/>
     <w:unhideWhenUsed/>
@@ -12745,10 +15354,10 @@
       <w:color w:val="auto"/>
     </w:rPr>
   </w:style>
-  <w:style w:type="character" w:customStyle="1" w:styleId="HTMLPreformattedChar">
-    <w:name w:val="HTML Preformatted Char"/>
-    <w:basedOn w:val="DefaultParagraphFont"/>
-    <w:link w:val="HTMLPreformatted"/>
+  <w:style w:type="character" w:customStyle="1" w:styleId="HTMLconformatoprevioCar">
+    <w:name w:val="HTML con formato previo Car"/>
+    <w:basedOn w:val="Fuentedeprrafopredeter"/>
+    <w:link w:val="HTMLconformatoprevio"/>
     <w:uiPriority w:val="99"/>
     <w:semiHidden/>
     <w:rsid w:val="002E1417"/>
@@ -12918,7 +15527,7 @@
   <w:style w:type="paragraph" w:default="1" w:styleId="Normal">
     <w:name w:val="Normal"/>
   </w:style>
-  <w:style w:type="paragraph" w:styleId="Heading1">
+  <w:style w:type="paragraph" w:styleId="Ttulo1">
     <w:name w:val="heading 1"/>
     <w:basedOn w:val="Normal"/>
     <w:next w:val="Normal"/>
@@ -12934,7 +15543,7 @@
       <w:szCs w:val="48"/>
     </w:rPr>
   </w:style>
-  <w:style w:type="paragraph" w:styleId="Heading2">
+  <w:style w:type="paragraph" w:styleId="Ttulo2">
     <w:name w:val="heading 2"/>
     <w:basedOn w:val="Normal"/>
     <w:next w:val="Normal"/>
@@ -12950,7 +15559,7 @@
       <w:szCs w:val="36"/>
     </w:rPr>
   </w:style>
-  <w:style w:type="paragraph" w:styleId="Heading3">
+  <w:style w:type="paragraph" w:styleId="Ttulo3">
     <w:name w:val="heading 3"/>
     <w:basedOn w:val="Normal"/>
     <w:next w:val="Normal"/>
@@ -12966,7 +15575,7 @@
       <w:szCs w:val="28"/>
     </w:rPr>
   </w:style>
-  <w:style w:type="paragraph" w:styleId="Heading4">
+  <w:style w:type="paragraph" w:styleId="Ttulo4">
     <w:name w:val="heading 4"/>
     <w:basedOn w:val="Normal"/>
     <w:next w:val="Normal"/>
@@ -12982,7 +15591,7 @@
       <w:szCs w:val="24"/>
     </w:rPr>
   </w:style>
-  <w:style w:type="paragraph" w:styleId="Heading5">
+  <w:style w:type="paragraph" w:styleId="Ttulo5">
     <w:name w:val="heading 5"/>
     <w:basedOn w:val="Normal"/>
     <w:next w:val="Normal"/>
@@ -12998,7 +15607,7 @@
       <w:szCs w:val="22"/>
     </w:rPr>
   </w:style>
-  <w:style w:type="paragraph" w:styleId="Heading6">
+  <w:style w:type="paragraph" w:styleId="Ttulo6">
     <w:name w:val="heading 6"/>
     <w:basedOn w:val="Normal"/>
     <w:next w:val="Normal"/>
@@ -13012,13 +15621,13 @@
       <w:b/>
     </w:rPr>
   </w:style>
-  <w:style w:type="character" w:default="1" w:styleId="DefaultParagraphFont">
+  <w:style w:type="character" w:default="1" w:styleId="Fuentedeprrafopredeter">
     <w:name w:val="Default Paragraph Font"/>
     <w:uiPriority w:val="1"/>
     <w:semiHidden/>
     <w:unhideWhenUsed/>
   </w:style>
-  <w:style w:type="table" w:default="1" w:styleId="TableNormal">
+  <w:style w:type="table" w:default="1" w:styleId="Tablanormal">
     <w:name w:val="Normal Table"/>
     <w:uiPriority w:val="99"/>
     <w:semiHidden/>
@@ -13033,13 +15642,13 @@
       </w:tblCellMar>
     </w:tblPr>
   </w:style>
-  <w:style w:type="numbering" w:default="1" w:styleId="NoList">
+  <w:style w:type="numbering" w:default="1" w:styleId="Sinlista">
     <w:name w:val="No List"/>
     <w:uiPriority w:val="99"/>
     <w:semiHidden/>
     <w:unhideWhenUsed/>
   </w:style>
-  <w:style w:type="paragraph" w:styleId="Title">
+  <w:style w:type="paragraph" w:styleId="Ttulo">
     <w:name w:val="Title"/>
     <w:basedOn w:val="Normal"/>
     <w:next w:val="Normal"/>
@@ -13054,7 +15663,7 @@
       <w:szCs w:val="72"/>
     </w:rPr>
   </w:style>
-  <w:style w:type="paragraph" w:styleId="Subtitle">
+  <w:style w:type="paragraph" w:styleId="Subttulo">
     <w:name w:val="Subtitle"/>
     <w:basedOn w:val="Normal"/>
     <w:next w:val="Normal"/>
@@ -13072,7 +15681,7 @@
     </w:rPr>
   </w:style>
   <w:style w:type="table" w:customStyle="1" w:styleId="a">
-    <w:basedOn w:val="TableNormal"/>
+    <w:basedOn w:val="Tablanormal"/>
     <w:pPr>
       <w:contextualSpacing/>
     </w:pPr>
@@ -13086,7 +15695,7 @@
     </w:tblPr>
   </w:style>
   <w:style w:type="table" w:customStyle="1" w:styleId="a0">
-    <w:basedOn w:val="TableNormal"/>
+    <w:basedOn w:val="Tablanormal"/>
     <w:pPr>
       <w:contextualSpacing/>
     </w:pPr>
@@ -13100,7 +15709,7 @@
     </w:tblPr>
   </w:style>
   <w:style w:type="table" w:customStyle="1" w:styleId="a1">
-    <w:basedOn w:val="TableNormal"/>
+    <w:basedOn w:val="Tablanormal"/>
     <w:pPr>
       <w:contextualSpacing/>
     </w:pPr>
@@ -13114,7 +15723,7 @@
     </w:tblPr>
   </w:style>
   <w:style w:type="table" w:customStyle="1" w:styleId="a2">
-    <w:basedOn w:val="TableNormal"/>
+    <w:basedOn w:val="Tablanormal"/>
     <w:pPr>
       <w:contextualSpacing/>
     </w:pPr>
@@ -13128,7 +15737,7 @@
     </w:tblPr>
   </w:style>
   <w:style w:type="table" w:customStyle="1" w:styleId="a3">
-    <w:basedOn w:val="TableNormal"/>
+    <w:basedOn w:val="Tablanormal"/>
     <w:pPr>
       <w:contextualSpacing/>
     </w:pPr>
@@ -13142,7 +15751,7 @@
     </w:tblPr>
   </w:style>
   <w:style w:type="table" w:customStyle="1" w:styleId="a4">
-    <w:basedOn w:val="TableNormal"/>
+    <w:basedOn w:val="Tablanormal"/>
     <w:pPr>
       <w:contextualSpacing/>
     </w:pPr>
@@ -13155,10 +15764,10 @@
       </w:tblCellMar>
     </w:tblPr>
   </w:style>
-  <w:style w:type="paragraph" w:styleId="BalloonText">
+  <w:style w:type="paragraph" w:styleId="Textodeglobo">
     <w:name w:val="Balloon Text"/>
     <w:basedOn w:val="Normal"/>
-    <w:link w:val="BalloonTextChar"/>
+    <w:link w:val="TextodegloboCar"/>
     <w:uiPriority w:val="99"/>
     <w:semiHidden/>
     <w:unhideWhenUsed/>
@@ -13169,10 +15778,10 @@
       <w:szCs w:val="16"/>
     </w:rPr>
   </w:style>
-  <w:style w:type="character" w:customStyle="1" w:styleId="BalloonTextChar">
-    <w:name w:val="Balloon Text Char"/>
-    <w:basedOn w:val="DefaultParagraphFont"/>
-    <w:link w:val="BalloonText"/>
+  <w:style w:type="character" w:customStyle="1" w:styleId="TextodegloboCar">
+    <w:name w:val="Texto de globo Car"/>
+    <w:basedOn w:val="Fuentedeprrafopredeter"/>
+    <w:link w:val="Textodeglobo"/>
     <w:uiPriority w:val="99"/>
     <w:semiHidden/>
     <w:rsid w:val="00A318EA"/>
@@ -13182,10 +15791,10 @@
       <w:szCs w:val="16"/>
     </w:rPr>
   </w:style>
-  <w:style w:type="paragraph" w:styleId="Header">
+  <w:style w:type="paragraph" w:styleId="Encabezado">
     <w:name w:val="header"/>
     <w:basedOn w:val="Normal"/>
-    <w:link w:val="HeaderChar"/>
+    <w:link w:val="EncabezadoCar"/>
     <w:uiPriority w:val="99"/>
     <w:unhideWhenUsed/>
     <w:rsid w:val="00370673"/>
@@ -13196,17 +15805,17 @@
       </w:tabs>
     </w:pPr>
   </w:style>
-  <w:style w:type="character" w:customStyle="1" w:styleId="HeaderChar">
-    <w:name w:val="Header Char"/>
-    <w:basedOn w:val="DefaultParagraphFont"/>
-    <w:link w:val="Header"/>
+  <w:style w:type="character" w:customStyle="1" w:styleId="EncabezadoCar">
+    <w:name w:val="Encabezado Car"/>
+    <w:basedOn w:val="Fuentedeprrafopredeter"/>
+    <w:link w:val="Encabezado"/>
     <w:uiPriority w:val="99"/>
     <w:rsid w:val="00370673"/>
   </w:style>
-  <w:style w:type="paragraph" w:styleId="Footer">
+  <w:style w:type="paragraph" w:styleId="Piedepgina">
     <w:name w:val="footer"/>
     <w:basedOn w:val="Normal"/>
-    <w:link w:val="FooterChar"/>
+    <w:link w:val="PiedepginaCar"/>
     <w:uiPriority w:val="99"/>
     <w:unhideWhenUsed/>
     <w:rsid w:val="00370673"/>
@@ -13217,17 +15826,17 @@
       </w:tabs>
     </w:pPr>
   </w:style>
-  <w:style w:type="character" w:customStyle="1" w:styleId="FooterChar">
-    <w:name w:val="Footer Char"/>
-    <w:basedOn w:val="DefaultParagraphFont"/>
-    <w:link w:val="Footer"/>
+  <w:style w:type="character" w:customStyle="1" w:styleId="PiedepginaCar">
+    <w:name w:val="Pie de página Car"/>
+    <w:basedOn w:val="Fuentedeprrafopredeter"/>
+    <w:link w:val="Piedepgina"/>
     <w:uiPriority w:val="99"/>
     <w:rsid w:val="00370673"/>
   </w:style>
-  <w:style w:type="paragraph" w:styleId="HTMLPreformatted">
+  <w:style w:type="paragraph" w:styleId="HTMLconformatoprevio">
     <w:name w:val="HTML Preformatted"/>
     <w:basedOn w:val="Normal"/>
-    <w:link w:val="HTMLPreformattedChar"/>
+    <w:link w:val="HTMLconformatoprevioCar"/>
     <w:uiPriority w:val="99"/>
     <w:semiHidden/>
     <w:unhideWhenUsed/>
@@ -13258,10 +15867,10 @@
       <w:color w:val="auto"/>
     </w:rPr>
   </w:style>
-  <w:style w:type="character" w:customStyle="1" w:styleId="HTMLPreformattedChar">
-    <w:name w:val="HTML Preformatted Char"/>
-    <w:basedOn w:val="DefaultParagraphFont"/>
-    <w:link w:val="HTMLPreformatted"/>
+  <w:style w:type="character" w:customStyle="1" w:styleId="HTMLconformatoprevioCar">
+    <w:name w:val="HTML con formato previo Car"/>
+    <w:basedOn w:val="Fuentedeprrafopredeter"/>
+    <w:link w:val="HTMLconformatoprevio"/>
     <w:uiPriority w:val="99"/>
     <w:semiHidden/>
     <w:rsid w:val="002E1417"/>

</xml_diff>

<commit_message>
Formato a Documento de Negocio, Nuevas carpetas
</commit_message>
<xml_diff>
--- a/WIN/Librería de Trabajo/Negocio/WIN-DN.docx
+++ b/WIN/Librería de Trabajo/Negocio/WIN-DN.docx
@@ -7,8 +7,56 @@
       <w:pPr>
         <w:jc w:val="right"/>
       </w:pPr>
-      <w:bookmarkStart w:id="0" w:name="_GoBack"/>
-      <w:bookmarkEnd w:id="0"/>
+    </w:p>
+    <w:p>
+      <w:pPr>
+        <w:jc w:val="right"/>
+      </w:pPr>
+    </w:p>
+    <w:p>
+      <w:pPr>
+        <w:jc w:val="right"/>
+      </w:pPr>
+    </w:p>
+    <w:p>
+      <w:pPr>
+        <w:jc w:val="right"/>
+      </w:pPr>
+    </w:p>
+    <w:p>
+      <w:pPr>
+        <w:jc w:val="right"/>
+      </w:pPr>
+    </w:p>
+    <w:p>
+      <w:pPr>
+        <w:jc w:val="right"/>
+      </w:pPr>
+    </w:p>
+    <w:p>
+      <w:pPr>
+        <w:jc w:val="right"/>
+      </w:pPr>
+    </w:p>
+    <w:p>
+      <w:pPr>
+        <w:jc w:val="right"/>
+      </w:pPr>
+    </w:p>
+    <w:p>
+      <w:pPr>
+        <w:jc w:val="right"/>
+      </w:pPr>
+    </w:p>
+    <w:p>
+      <w:pPr>
+        <w:jc w:val="right"/>
+      </w:pPr>
+    </w:p>
+    <w:p>
+      <w:pPr>
+        <w:jc w:val="right"/>
+      </w:pPr>
     </w:p>
     <w:p>
       <w:pPr>
@@ -85,8 +133,8 @@
           <w:tab w:val="right" w:pos="9360"/>
         </w:tabs>
       </w:pPr>
-      <w:bookmarkStart w:id="1" w:name="h.gjdgxs" w:colFirst="0" w:colLast="0"/>
-      <w:bookmarkEnd w:id="1"/>
+      <w:bookmarkStart w:id="0" w:name="h.gjdgxs" w:colFirst="0" w:colLast="0"/>
+      <w:bookmarkEnd w:id="0"/>
       <w:r>
         <w:rPr>
           <w:rFonts w:ascii="Arial" w:eastAsia="Arial" w:hAnsi="Arial" w:cs="Arial"/>
@@ -105,6 +153,7 @@
         </w:rPr>
         <w:tab/>
       </w:r>
+      <w:proofErr w:type="spellStart"/>
       <w:r>
         <w:rPr>
           <w:rFonts w:ascii="Calibri" w:eastAsia="Calibri" w:hAnsi="Calibri" w:cs="Calibri"/>
@@ -112,7 +161,17 @@
           <w:sz w:val="28"/>
           <w:szCs w:val="28"/>
         </w:rPr>
-        <w:t xml:space="preserve">Work in </w:t>
+        <w:t>Work</w:t>
+      </w:r>
+      <w:proofErr w:type="spellEnd"/>
+      <w:r>
+        <w:rPr>
+          <w:rFonts w:ascii="Calibri" w:eastAsia="Calibri" w:hAnsi="Calibri" w:cs="Calibri"/>
+          <w:b/>
+          <w:sz w:val="28"/>
+          <w:szCs w:val="28"/>
+        </w:rPr>
+        <w:t xml:space="preserve"> in </w:t>
       </w:r>
       <w:proofErr w:type="spellStart"/>
       <w:r>
@@ -173,8 +232,21 @@
       </w:r>
     </w:p>
     <w:p/>
-    <w:p/>
-    <w:p/>
+    <w:p>
+      <w:pPr>
+        <w:spacing w:after="200" w:line="276" w:lineRule="auto"/>
+      </w:pPr>
+    </w:p>
+    <w:p>
+      <w:pPr>
+        <w:spacing w:after="200" w:line="276" w:lineRule="auto"/>
+      </w:pPr>
+    </w:p>
+    <w:p>
+      <w:pPr>
+        <w:spacing w:after="200" w:line="276" w:lineRule="auto"/>
+      </w:pPr>
+    </w:p>
     <w:p>
       <w:pPr>
         <w:spacing w:after="200" w:line="276" w:lineRule="auto"/>
@@ -1152,8 +1224,8 @@
       <w:pPr>
         <w:jc w:val="right"/>
       </w:pPr>
-      <w:bookmarkStart w:id="2" w:name="h.30j0zll" w:colFirst="0" w:colLast="0"/>
-      <w:bookmarkEnd w:id="2"/>
+      <w:bookmarkStart w:id="1" w:name="h.30j0zll" w:colFirst="0" w:colLast="0"/>
+      <w:bookmarkEnd w:id="1"/>
       <w:r>
         <w:rPr>
           <w:rFonts w:ascii="Arial" w:eastAsia="Arial" w:hAnsi="Arial" w:cs="Arial"/>
@@ -1174,8 +1246,8 @@
         <w:ind w:left="720" w:hanging="718"/>
         <w:jc w:val="both"/>
       </w:pPr>
-      <w:bookmarkStart w:id="3" w:name="h.1fob9te" w:colFirst="0" w:colLast="0"/>
-      <w:bookmarkEnd w:id="3"/>
+      <w:bookmarkStart w:id="2" w:name="h.1fob9te" w:colFirst="0" w:colLast="0"/>
+      <w:bookmarkEnd w:id="2"/>
       <w:r>
         <w:rPr>
           <w:rFonts w:ascii="Arial" w:eastAsia="Arial" w:hAnsi="Arial" w:cs="Arial"/>
@@ -1245,8 +1317,8 @@
         <w:spacing w:after="120"/>
         <w:jc w:val="both"/>
       </w:pPr>
-      <w:bookmarkStart w:id="4" w:name="h.3znysh7" w:colFirst="0" w:colLast="0"/>
-      <w:bookmarkEnd w:id="4"/>
+      <w:bookmarkStart w:id="3" w:name="h.3znysh7" w:colFirst="0" w:colLast="0"/>
+      <w:bookmarkEnd w:id="3"/>
     </w:p>
     <w:p>
       <w:pPr>
@@ -1287,8 +1359,8 @@
         <w:spacing w:after="120"/>
         <w:jc w:val="both"/>
       </w:pPr>
-      <w:bookmarkStart w:id="5" w:name="h.2et92p0" w:colFirst="0" w:colLast="0"/>
-      <w:bookmarkEnd w:id="5"/>
+      <w:bookmarkStart w:id="4" w:name="h.2et92p0" w:colFirst="0" w:colLast="0"/>
+      <w:bookmarkEnd w:id="4"/>
     </w:p>
     <w:p>
       <w:pPr>
@@ -1359,8 +1431,8 @@
         <w:ind w:left="720"/>
         <w:jc w:val="both"/>
       </w:pPr>
-      <w:bookmarkStart w:id="6" w:name="h.tyjcwt" w:colFirst="0" w:colLast="0"/>
-      <w:bookmarkEnd w:id="6"/>
+      <w:bookmarkStart w:id="5" w:name="h.tyjcwt" w:colFirst="0" w:colLast="0"/>
+      <w:bookmarkEnd w:id="5"/>
     </w:p>
     <w:p>
       <w:pPr>
@@ -1397,8 +1469,45 @@
       <w:r>
         <w:br w:type="page"/>
       </w:r>
-      <w:bookmarkStart w:id="7" w:name="h.3dy6vkm" w:colFirst="0" w:colLast="0"/>
+      <w:bookmarkStart w:id="6" w:name="h.3dy6vkm" w:colFirst="0" w:colLast="0"/>
+      <w:bookmarkEnd w:id="6"/>
+    </w:p>
+    <w:p>
+      <w:pPr>
+        <w:spacing w:before="120" w:after="60"/>
+        <w:ind w:left="720"/>
+        <w:jc w:val="both"/>
+      </w:pPr>
+      <w:bookmarkStart w:id="7" w:name="h.1t3h5sf" w:colFirst="0" w:colLast="0"/>
       <w:bookmarkEnd w:id="7"/>
+    </w:p>
+    <w:p>
+      <w:pPr>
+        <w:spacing w:before="120" w:after="60"/>
+        <w:ind w:left="720"/>
+        <w:jc w:val="both"/>
+      </w:pPr>
+    </w:p>
+    <w:p>
+      <w:pPr>
+        <w:spacing w:before="120" w:after="60"/>
+        <w:ind w:left="720"/>
+        <w:jc w:val="both"/>
+      </w:pPr>
+    </w:p>
+    <w:p>
+      <w:pPr>
+        <w:spacing w:before="120" w:after="60"/>
+        <w:ind w:left="720"/>
+        <w:jc w:val="both"/>
+      </w:pPr>
+    </w:p>
+    <w:p>
+      <w:pPr>
+        <w:spacing w:before="120" w:after="60"/>
+        <w:ind w:left="720"/>
+        <w:jc w:val="both"/>
+      </w:pPr>
     </w:p>
     <w:p>
       <w:pPr>
@@ -1410,8 +1519,6 @@
         <w:ind w:left="720" w:hanging="718"/>
         <w:jc w:val="both"/>
       </w:pPr>
-      <w:bookmarkStart w:id="8" w:name="h.1t3h5sf" w:colFirst="0" w:colLast="0"/>
-      <w:bookmarkEnd w:id="8"/>
       <w:r>
         <w:rPr>
           <w:rFonts w:ascii="Arial" w:eastAsia="Arial" w:hAnsi="Arial" w:cs="Arial"/>
@@ -1419,26 +1526,7 @@
           <w:sz w:val="24"/>
           <w:szCs w:val="24"/>
         </w:rPr>
-        <w:lastRenderedPageBreak/>
-        <w:t>Proceso 1: Solicitar contratación(</w:t>
-      </w:r>
-      <w:r>
-        <w:rPr>
-          <w:rFonts w:ascii="Arial" w:eastAsia="Arial" w:hAnsi="Arial" w:cs="Arial"/>
-          <w:b/>
-          <w:sz w:val="24"/>
-          <w:szCs w:val="24"/>
-        </w:rPr>
-        <w:t>Álvaro Orellana</w:t>
-      </w:r>
-      <w:r>
-        <w:rPr>
-          <w:rFonts w:ascii="Arial" w:eastAsia="Arial" w:hAnsi="Arial" w:cs="Arial"/>
-          <w:b/>
-          <w:sz w:val="24"/>
-          <w:szCs w:val="24"/>
-        </w:rPr>
-        <w:t>)</w:t>
+        <w:t>Proceso 1: Solicitar contratación</w:t>
       </w:r>
     </w:p>
     <w:p>
@@ -2159,11 +2247,25 @@
     </w:p>
     <w:p>
       <w:pPr>
+        <w:spacing w:before="120" w:after="60"/>
         <w:ind w:left="720"/>
         <w:jc w:val="both"/>
       </w:pPr>
-      <w:bookmarkStart w:id="9" w:name="h.4d34og8" w:colFirst="0" w:colLast="0"/>
-      <w:bookmarkEnd w:id="9"/>
+    </w:p>
+    <w:p>
+      <w:pPr>
+        <w:spacing w:before="120" w:after="60"/>
+        <w:ind w:left="720"/>
+        <w:jc w:val="both"/>
+      </w:pPr>
+    </w:p>
+    <w:p>
+      <w:pPr>
+        <w:ind w:left="720"/>
+        <w:jc w:val="both"/>
+      </w:pPr>
+      <w:bookmarkStart w:id="8" w:name="h.4d34og8" w:colFirst="0" w:colLast="0"/>
+      <w:bookmarkEnd w:id="8"/>
     </w:p>
     <w:p>
       <w:pPr>
@@ -2175,8 +2277,8 @@
         <w:ind w:left="720" w:hanging="718"/>
         <w:jc w:val="both"/>
       </w:pPr>
-      <w:bookmarkStart w:id="10" w:name="h.2s8eyo1" w:colFirst="0" w:colLast="0"/>
-      <w:bookmarkEnd w:id="10"/>
+      <w:bookmarkStart w:id="9" w:name="h.2s8eyo1" w:colFirst="0" w:colLast="0"/>
+      <w:bookmarkEnd w:id="9"/>
       <w:r>
         <w:rPr>
           <w:rFonts w:ascii="Arial" w:eastAsia="Arial" w:hAnsi="Arial" w:cs="Arial"/>
@@ -2194,7 +2296,6 @@
       <w:r>
         <w:rPr>
           <w:noProof/>
-          <w:lang w:val="es-PE" w:eastAsia="es-PE"/>
         </w:rPr>
         <w:drawing>
           <wp:inline distT="0" distB="0" distL="0" distR="0">
@@ -2300,6 +2401,90 @@
     </w:p>
     <w:p>
       <w:pPr>
+        <w:spacing w:before="120" w:after="60"/>
+        <w:ind w:left="720"/>
+        <w:jc w:val="both"/>
+      </w:pPr>
+    </w:p>
+    <w:p>
+      <w:pPr>
+        <w:spacing w:before="120" w:after="60"/>
+        <w:ind w:left="720"/>
+        <w:jc w:val="both"/>
+      </w:pPr>
+    </w:p>
+    <w:p>
+      <w:pPr>
+        <w:spacing w:before="120" w:after="60"/>
+        <w:ind w:left="720"/>
+        <w:jc w:val="both"/>
+      </w:pPr>
+    </w:p>
+    <w:p>
+      <w:pPr>
+        <w:spacing w:before="120" w:after="60"/>
+        <w:ind w:left="720"/>
+        <w:jc w:val="both"/>
+      </w:pPr>
+    </w:p>
+    <w:p>
+      <w:pPr>
+        <w:spacing w:before="120" w:after="60"/>
+        <w:ind w:left="720"/>
+        <w:jc w:val="both"/>
+      </w:pPr>
+    </w:p>
+    <w:p>
+      <w:pPr>
+        <w:spacing w:before="120" w:after="60"/>
+        <w:ind w:left="720"/>
+        <w:jc w:val="both"/>
+      </w:pPr>
+    </w:p>
+    <w:p>
+      <w:pPr>
+        <w:spacing w:before="120" w:after="60"/>
+        <w:ind w:left="720"/>
+        <w:jc w:val="both"/>
+      </w:pPr>
+    </w:p>
+    <w:p>
+      <w:pPr>
+        <w:spacing w:before="120" w:after="60"/>
+        <w:ind w:left="720"/>
+        <w:jc w:val="both"/>
+      </w:pPr>
+    </w:p>
+    <w:p>
+      <w:pPr>
+        <w:spacing w:before="120" w:after="60"/>
+        <w:ind w:left="720"/>
+        <w:jc w:val="both"/>
+      </w:pPr>
+    </w:p>
+    <w:p>
+      <w:pPr>
+        <w:spacing w:before="120" w:after="60"/>
+        <w:ind w:left="720"/>
+        <w:jc w:val="both"/>
+      </w:pPr>
+    </w:p>
+    <w:p>
+      <w:pPr>
+        <w:spacing w:before="120" w:after="60"/>
+        <w:ind w:left="720"/>
+        <w:jc w:val="both"/>
+      </w:pPr>
+    </w:p>
+    <w:p>
+      <w:pPr>
+        <w:spacing w:before="120" w:after="60"/>
+        <w:ind w:left="720"/>
+        <w:jc w:val="both"/>
+      </w:pPr>
+    </w:p>
+    <w:p>
+      <w:pPr>
         <w:numPr>
           <w:ilvl w:val="1"/>
           <w:numId w:val="1"/>
@@ -2308,8 +2493,8 @@
         <w:ind w:left="720" w:hanging="718"/>
         <w:jc w:val="both"/>
       </w:pPr>
-      <w:bookmarkStart w:id="11" w:name="h.17dp8vu" w:colFirst="0" w:colLast="0"/>
-      <w:bookmarkEnd w:id="11"/>
+      <w:bookmarkStart w:id="10" w:name="h.17dp8vu" w:colFirst="0" w:colLast="0"/>
+      <w:bookmarkEnd w:id="10"/>
       <w:r>
         <w:rPr>
           <w:rFonts w:ascii="Arial" w:eastAsia="Arial" w:hAnsi="Arial" w:cs="Arial"/>
@@ -2330,7 +2515,6 @@
         <w:rPr>
           <w:rFonts w:ascii="Arial" w:eastAsia="Arial" w:hAnsi="Arial" w:cs="Arial"/>
         </w:rPr>
-        <w:lastRenderedPageBreak/>
         <w:t>A continuación se procederá a describir las actividades, el rol que realiza la cada una de ellas y el tipo a la que pertenecen.</w:t>
       </w:r>
     </w:p>
@@ -2960,8 +3144,46 @@
       </w:pPr>
     </w:p>
     <w:p>
-      <w:bookmarkStart w:id="12" w:name="h.3rdcrjn" w:colFirst="0" w:colLast="0"/>
-      <w:bookmarkEnd w:id="12"/>
+      <w:pPr>
+        <w:spacing w:before="120" w:after="60"/>
+        <w:ind w:left="720"/>
+        <w:jc w:val="both"/>
+      </w:pPr>
+    </w:p>
+    <w:p>
+      <w:pPr>
+        <w:spacing w:before="120" w:after="60"/>
+        <w:ind w:left="720"/>
+        <w:jc w:val="both"/>
+      </w:pPr>
+    </w:p>
+    <w:p>
+      <w:pPr>
+        <w:spacing w:before="120" w:after="60"/>
+        <w:ind w:left="720"/>
+        <w:jc w:val="both"/>
+      </w:pPr>
+    </w:p>
+    <w:p>
+      <w:pPr>
+        <w:spacing w:before="120" w:after="60"/>
+        <w:ind w:left="720"/>
+        <w:jc w:val="both"/>
+      </w:pPr>
+    </w:p>
+    <w:p>
+      <w:pPr>
+        <w:spacing w:before="120" w:after="60"/>
+        <w:ind w:left="720"/>
+        <w:jc w:val="both"/>
+      </w:pPr>
+    </w:p>
+    <w:p>
+      <w:pPr>
+        <w:spacing w:before="120" w:after="60"/>
+        <w:ind w:left="720"/>
+        <w:jc w:val="both"/>
+      </w:pPr>
     </w:p>
     <w:p>
       <w:pPr>
@@ -2969,6 +3191,8 @@
         <w:ind w:left="720"/>
         <w:jc w:val="both"/>
       </w:pPr>
+      <w:bookmarkStart w:id="11" w:name="h.3rdcrjn" w:colFirst="0" w:colLast="0"/>
+      <w:bookmarkEnd w:id="11"/>
     </w:p>
     <w:p>
       <w:pPr>
@@ -3007,15 +3231,6 @@
         </w:rPr>
         <w:t>: Publicar oferta laboral</w:t>
       </w:r>
-      <w:r>
-        <w:rPr>
-          <w:rFonts w:ascii="Arial" w:eastAsia="Arial" w:hAnsi="Arial" w:cs="Arial"/>
-          <w:b/>
-          <w:sz w:val="24"/>
-          <w:szCs w:val="24"/>
-        </w:rPr>
-        <w:t xml:space="preserve"> (Diana Quintanilla)</w:t>
-      </w:r>
     </w:p>
     <w:p>
       <w:pPr>
@@ -3439,6 +3654,20 @@
         <w:jc w:val="both"/>
       </w:pPr>
     </w:p>
+    <w:p>
+      <w:pPr>
+        <w:spacing w:before="120" w:after="60"/>
+        <w:ind w:left="720"/>
+        <w:jc w:val="both"/>
+      </w:pPr>
+    </w:p>
+    <w:p>
+      <w:pPr>
+        <w:spacing w:before="120" w:after="60"/>
+        <w:ind w:left="720"/>
+        <w:jc w:val="both"/>
+      </w:pPr>
+    </w:p>
     <w:tbl>
       <w:tblPr>
         <w:tblStyle w:val="a1"/>
@@ -3782,14 +4011,7 @@
               <w:rPr>
                 <w:rFonts w:ascii="Arial" w:eastAsia="Arial" w:hAnsi="Arial" w:cs="Arial"/>
               </w:rPr>
-              <w:t xml:space="preserve">Contactarse con personas </w:t>
-            </w:r>
-            <w:r>
-              <w:rPr>
-                <w:rFonts w:ascii="Arial" w:eastAsia="Arial" w:hAnsi="Arial" w:cs="Arial"/>
-              </w:rPr>
-              <w:lastRenderedPageBreak/>
-              <w:t>relacionadas al puesto.</w:t>
+              <w:t>Contactarse con personas relacionadas al puesto.</w:t>
             </w:r>
           </w:p>
           <w:p>
@@ -3816,7 +4038,6 @@
               <w:rPr>
                 <w:rFonts w:ascii="Arial" w:eastAsia="Arial" w:hAnsi="Arial" w:cs="Arial"/>
               </w:rPr>
-              <w:lastRenderedPageBreak/>
               <w:t>Lista de datos sobre personas relacionadas al puesto.</w:t>
             </w:r>
           </w:p>
@@ -3858,7 +4079,6 @@
               <w:rPr>
                 <w:rFonts w:ascii="Arial" w:eastAsia="Arial" w:hAnsi="Arial" w:cs="Arial"/>
               </w:rPr>
-              <w:lastRenderedPageBreak/>
               <w:t>3</w:t>
             </w:r>
           </w:p>
@@ -3968,6 +4188,7 @@
               <w:rPr>
                 <w:rFonts w:ascii="Arial" w:eastAsia="Arial" w:hAnsi="Arial" w:cs="Arial"/>
               </w:rPr>
+              <w:lastRenderedPageBreak/>
               <w:t>4</w:t>
             </w:r>
           </w:p>
@@ -4216,6 +4437,20 @@
         </w:tc>
       </w:tr>
     </w:tbl>
+    <w:p>
+      <w:pPr>
+        <w:spacing w:before="120" w:after="60"/>
+        <w:ind w:left="720"/>
+        <w:jc w:val="both"/>
+      </w:pPr>
+    </w:p>
+    <w:p>
+      <w:pPr>
+        <w:spacing w:before="120" w:after="60"/>
+        <w:ind w:left="720"/>
+        <w:jc w:val="both"/>
+      </w:pPr>
+    </w:p>
     <w:p>
       <w:pPr>
         <w:spacing w:before="120" w:after="60"/>
@@ -4250,9 +4485,7 @@
       <w:r>
         <w:rPr>
           <w:noProof/>
-          <w:lang w:val="es-PE" w:eastAsia="es-PE"/>
         </w:rPr>
-        <w:lastRenderedPageBreak/>
         <w:drawing>
           <wp:inline distT="0" distB="0" distL="0" distR="0" wp14:anchorId="2C07EE8E" wp14:editId="03764383">
             <wp:extent cx="5943600" cy="3454400"/>
@@ -4292,6 +4525,69 @@
     </w:p>
     <w:p>
       <w:pPr>
+        <w:spacing w:before="120" w:after="60"/>
+        <w:ind w:left="720"/>
+        <w:jc w:val="both"/>
+      </w:pPr>
+    </w:p>
+    <w:p>
+      <w:pPr>
+        <w:spacing w:before="120" w:after="60"/>
+        <w:ind w:left="720"/>
+        <w:jc w:val="both"/>
+      </w:pPr>
+    </w:p>
+    <w:p>
+      <w:pPr>
+        <w:spacing w:before="120" w:after="60"/>
+        <w:ind w:left="720"/>
+        <w:jc w:val="both"/>
+      </w:pPr>
+    </w:p>
+    <w:p>
+      <w:pPr>
+        <w:spacing w:before="120" w:after="60"/>
+        <w:ind w:left="720"/>
+        <w:jc w:val="both"/>
+      </w:pPr>
+    </w:p>
+    <w:p>
+      <w:pPr>
+        <w:spacing w:before="120" w:after="60"/>
+        <w:ind w:left="720"/>
+        <w:jc w:val="both"/>
+      </w:pPr>
+    </w:p>
+    <w:p>
+      <w:pPr>
+        <w:spacing w:before="120" w:after="60"/>
+        <w:ind w:left="720"/>
+        <w:jc w:val="both"/>
+      </w:pPr>
+    </w:p>
+    <w:p>
+      <w:pPr>
+        <w:spacing w:before="120" w:after="60"/>
+        <w:ind w:left="720"/>
+        <w:jc w:val="both"/>
+      </w:pPr>
+    </w:p>
+    <w:p>
+      <w:pPr>
+        <w:spacing w:before="120" w:after="60"/>
+        <w:ind w:left="720"/>
+        <w:jc w:val="both"/>
+      </w:pPr>
+    </w:p>
+    <w:p>
+      <w:pPr>
+        <w:spacing w:before="120" w:after="60"/>
+        <w:ind w:left="720"/>
+        <w:jc w:val="both"/>
+      </w:pPr>
+    </w:p>
+    <w:p>
+      <w:pPr>
         <w:numPr>
           <w:ilvl w:val="1"/>
           <w:numId w:val="1"/>
@@ -4307,6 +4603,13 @@
         </w:rPr>
         <w:t>Descripción de Actividades</w:t>
       </w:r>
+    </w:p>
+    <w:p>
+      <w:pPr>
+        <w:spacing w:before="120" w:after="60"/>
+        <w:ind w:left="720"/>
+        <w:jc w:val="both"/>
+      </w:pPr>
     </w:p>
     <w:tbl>
       <w:tblPr>
@@ -5166,7 +5469,6 @@
                 <w:szCs w:val="18"/>
                 <w:lang w:eastAsia="es-PE"/>
               </w:rPr>
-              <w:lastRenderedPageBreak/>
               <w:t>4</w:t>
             </w:r>
           </w:p>
@@ -5884,6 +6186,105 @@
         </w:tc>
       </w:tr>
     </w:tbl>
+    <w:p>
+      <w:pPr>
+        <w:spacing w:after="120"/>
+        <w:ind w:left="720"/>
+        <w:jc w:val="both"/>
+        <w:rPr>
+          <w:sz w:val="22"/>
+          <w:szCs w:val="22"/>
+        </w:rPr>
+      </w:pPr>
+    </w:p>
+    <w:p>
+      <w:pPr>
+        <w:spacing w:after="120"/>
+        <w:ind w:left="720"/>
+        <w:jc w:val="both"/>
+        <w:rPr>
+          <w:sz w:val="22"/>
+          <w:szCs w:val="22"/>
+        </w:rPr>
+      </w:pPr>
+    </w:p>
+    <w:p>
+      <w:pPr>
+        <w:spacing w:after="120"/>
+        <w:ind w:left="720"/>
+        <w:jc w:val="both"/>
+        <w:rPr>
+          <w:sz w:val="22"/>
+          <w:szCs w:val="22"/>
+        </w:rPr>
+      </w:pPr>
+    </w:p>
+    <w:p>
+      <w:pPr>
+        <w:spacing w:after="120"/>
+        <w:ind w:left="720"/>
+        <w:jc w:val="both"/>
+        <w:rPr>
+          <w:sz w:val="22"/>
+          <w:szCs w:val="22"/>
+        </w:rPr>
+      </w:pPr>
+    </w:p>
+    <w:p>
+      <w:pPr>
+        <w:spacing w:after="120"/>
+        <w:ind w:left="720"/>
+        <w:jc w:val="both"/>
+        <w:rPr>
+          <w:sz w:val="22"/>
+          <w:szCs w:val="22"/>
+        </w:rPr>
+      </w:pPr>
+    </w:p>
+    <w:p>
+      <w:pPr>
+        <w:spacing w:after="120"/>
+        <w:ind w:left="720"/>
+        <w:jc w:val="both"/>
+        <w:rPr>
+          <w:sz w:val="22"/>
+          <w:szCs w:val="22"/>
+        </w:rPr>
+      </w:pPr>
+    </w:p>
+    <w:p>
+      <w:pPr>
+        <w:spacing w:after="120"/>
+        <w:ind w:left="720"/>
+        <w:jc w:val="both"/>
+        <w:rPr>
+          <w:sz w:val="22"/>
+          <w:szCs w:val="22"/>
+        </w:rPr>
+      </w:pPr>
+    </w:p>
+    <w:p>
+      <w:pPr>
+        <w:spacing w:after="120"/>
+        <w:ind w:left="720"/>
+        <w:jc w:val="both"/>
+        <w:rPr>
+          <w:sz w:val="22"/>
+          <w:szCs w:val="22"/>
+        </w:rPr>
+      </w:pPr>
+    </w:p>
+    <w:p>
+      <w:pPr>
+        <w:spacing w:after="120"/>
+        <w:ind w:left="720"/>
+        <w:jc w:val="both"/>
+        <w:rPr>
+          <w:sz w:val="22"/>
+          <w:szCs w:val="22"/>
+        </w:rPr>
+      </w:pPr>
+    </w:p>
     <w:p>
       <w:pPr>
         <w:spacing w:after="120"/>
@@ -6258,7 +6659,6 @@
                 <w:rFonts w:ascii="Arial" w:eastAsia="Arial" w:hAnsi="Arial" w:cs="Arial"/>
                 <w:b/>
               </w:rPr>
-              <w:lastRenderedPageBreak/>
               <w:t>Frecuencia</w:t>
             </w:r>
           </w:p>
@@ -6327,6 +6727,20 @@
         </w:tc>
       </w:tr>
     </w:tbl>
+    <w:p>
+      <w:pPr>
+        <w:spacing w:before="120" w:after="60"/>
+        <w:contextualSpacing/>
+        <w:jc w:val="both"/>
+      </w:pPr>
+    </w:p>
+    <w:p>
+      <w:pPr>
+        <w:spacing w:before="120" w:after="60"/>
+        <w:contextualSpacing/>
+        <w:jc w:val="both"/>
+      </w:pPr>
+    </w:p>
     <w:p>
       <w:pPr>
         <w:spacing w:before="120" w:after="60"/>
@@ -6953,6 +7367,7 @@
               <w:rPr>
                 <w:rFonts w:ascii="Arial" w:eastAsia="Arial" w:hAnsi="Arial" w:cs="Arial"/>
               </w:rPr>
+              <w:lastRenderedPageBreak/>
               <w:t>6</w:t>
             </w:r>
           </w:p>
@@ -7201,7 +7616,6 @@
       <w:r>
         <w:rPr>
           <w:noProof/>
-          <w:lang w:val="es-PE" w:eastAsia="es-PE"/>
         </w:rPr>
         <w:drawing>
           <wp:inline distT="0" distB="0" distL="0" distR="0" wp14:anchorId="3C4CD21B" wp14:editId="15173F84">
@@ -7377,6 +7791,61 @@
         <w:spacing w:before="120" w:after="60"/>
         <w:contextualSpacing/>
         <w:jc w:val="both"/>
+        <w:rPr>
+          <w:rFonts w:ascii="Arial" w:eastAsia="Arial" w:hAnsi="Arial" w:cs="Arial"/>
+          <w:b/>
+        </w:rPr>
+      </w:pPr>
+    </w:p>
+    <w:p>
+      <w:pPr>
+        <w:spacing w:before="120" w:after="60"/>
+        <w:contextualSpacing/>
+        <w:jc w:val="both"/>
+        <w:rPr>
+          <w:rFonts w:ascii="Arial" w:eastAsia="Arial" w:hAnsi="Arial" w:cs="Arial"/>
+          <w:b/>
+        </w:rPr>
+      </w:pPr>
+    </w:p>
+    <w:p>
+      <w:pPr>
+        <w:spacing w:before="120" w:after="60"/>
+        <w:contextualSpacing/>
+        <w:jc w:val="both"/>
+        <w:rPr>
+          <w:rFonts w:ascii="Arial" w:eastAsia="Arial" w:hAnsi="Arial" w:cs="Arial"/>
+          <w:b/>
+        </w:rPr>
+      </w:pPr>
+    </w:p>
+    <w:p>
+      <w:pPr>
+        <w:spacing w:before="120" w:after="60"/>
+        <w:contextualSpacing/>
+        <w:jc w:val="both"/>
+        <w:rPr>
+          <w:rFonts w:ascii="Arial" w:eastAsia="Arial" w:hAnsi="Arial" w:cs="Arial"/>
+          <w:b/>
+        </w:rPr>
+      </w:pPr>
+    </w:p>
+    <w:p>
+      <w:pPr>
+        <w:spacing w:before="120" w:after="60"/>
+        <w:contextualSpacing/>
+        <w:jc w:val="both"/>
+        <w:rPr>
+          <w:rFonts w:ascii="Arial" w:eastAsia="Arial" w:hAnsi="Arial" w:cs="Arial"/>
+          <w:b/>
+        </w:rPr>
+      </w:pPr>
+    </w:p>
+    <w:p>
+      <w:pPr>
+        <w:spacing w:before="120" w:after="60"/>
+        <w:contextualSpacing/>
+        <w:jc w:val="both"/>
       </w:pPr>
     </w:p>
     <w:p>
@@ -9156,6 +9625,83 @@
     </w:p>
     <w:p>
       <w:pPr>
+        <w:spacing w:after="120"/>
+        <w:ind w:left="720"/>
+        <w:jc w:val="both"/>
+      </w:pPr>
+    </w:p>
+    <w:p>
+      <w:pPr>
+        <w:spacing w:after="120"/>
+        <w:ind w:left="720"/>
+        <w:jc w:val="both"/>
+      </w:pPr>
+    </w:p>
+    <w:p>
+      <w:pPr>
+        <w:spacing w:after="120"/>
+        <w:ind w:left="720"/>
+        <w:jc w:val="both"/>
+      </w:pPr>
+    </w:p>
+    <w:p>
+      <w:pPr>
+        <w:spacing w:after="120"/>
+        <w:ind w:left="720"/>
+        <w:jc w:val="both"/>
+      </w:pPr>
+    </w:p>
+    <w:p>
+      <w:pPr>
+        <w:spacing w:after="120"/>
+        <w:ind w:left="720"/>
+        <w:jc w:val="both"/>
+      </w:pPr>
+    </w:p>
+    <w:p>
+      <w:pPr>
+        <w:spacing w:after="120"/>
+        <w:ind w:left="720"/>
+        <w:jc w:val="both"/>
+      </w:pPr>
+    </w:p>
+    <w:p>
+      <w:pPr>
+        <w:spacing w:after="120"/>
+        <w:ind w:left="720"/>
+        <w:jc w:val="both"/>
+      </w:pPr>
+    </w:p>
+    <w:p>
+      <w:pPr>
+        <w:spacing w:after="120"/>
+        <w:ind w:left="720"/>
+        <w:jc w:val="both"/>
+      </w:pPr>
+    </w:p>
+    <w:p>
+      <w:pPr>
+        <w:spacing w:after="120"/>
+        <w:ind w:left="720"/>
+        <w:jc w:val="both"/>
+      </w:pPr>
+    </w:p>
+    <w:p>
+      <w:pPr>
+        <w:spacing w:after="120"/>
+        <w:ind w:left="720"/>
+        <w:jc w:val="both"/>
+      </w:pPr>
+    </w:p>
+    <w:p>
+      <w:pPr>
+        <w:spacing w:after="120"/>
+        <w:ind w:left="720"/>
+        <w:jc w:val="both"/>
+      </w:pPr>
+    </w:p>
+    <w:p>
+      <w:pPr>
         <w:numPr>
           <w:ilvl w:val="0"/>
           <w:numId w:val="1"/>
@@ -9163,16 +9709,25 @@
         <w:spacing w:before="120" w:after="60"/>
         <w:contextualSpacing/>
         <w:jc w:val="both"/>
+        <w:rPr>
+          <w:rFonts w:ascii="Arial" w:hAnsi="Arial" w:cs="Arial"/>
+          <w:b/>
+        </w:rPr>
       </w:pPr>
       <w:r>
         <w:rPr>
-          <w:rFonts w:ascii="Arial" w:eastAsia="Arial" w:hAnsi="Arial" w:cs="Arial"/>
+          <w:rFonts w:ascii="Arial" w:hAnsi="Arial" w:cs="Arial"/>
           <w:b/>
-          <w:sz w:val="24"/>
-          <w:szCs w:val="24"/>
         </w:rPr>
-        <w:t>Procesos 4</w:t>
+        <w:t>Filtrar  solicitudes de los postulantes</w:t>
       </w:r>
+    </w:p>
+    <w:p>
+      <w:pPr>
+        <w:spacing w:before="120" w:after="60"/>
+        <w:contextualSpacing/>
+        <w:jc w:val="both"/>
+      </w:pPr>
     </w:p>
     <w:p>
       <w:pPr>
@@ -9240,7 +9795,6 @@
                 <w:rFonts w:ascii="Arial" w:eastAsia="Arial" w:hAnsi="Arial" w:cs="Arial"/>
                 <w:b/>
               </w:rPr>
-              <w:lastRenderedPageBreak/>
               <w:t xml:space="preserve">Número o código </w:t>
             </w:r>
           </w:p>
@@ -9289,7 +9843,7 @@
                 <w:rFonts w:ascii="Arial" w:eastAsia="Arial" w:hAnsi="Arial" w:cs="Arial"/>
                 <w:b/>
               </w:rPr>
-              <w:t>Proceso</w:t>
+              <w:t>Responsable</w:t>
             </w:r>
           </w:p>
         </w:tc>
@@ -9313,13 +9867,7 @@
               <w:rPr>
                 <w:rFonts w:ascii="Arial" w:eastAsia="Arial" w:hAnsi="Arial" w:cs="Arial"/>
               </w:rPr>
-              <w:t>Filtrar  solicitudes de los postulantes</w:t>
-            </w:r>
-            <w:r>
-              <w:rPr>
-                <w:rFonts w:eastAsia="Arial"/>
-              </w:rPr>
-              <w:tab/>
+              <w:t>Asistente de RRHH</w:t>
             </w:r>
           </w:p>
         </w:tc>
@@ -9339,6 +9887,15 @@
             </w:tcMar>
           </w:tcPr>
           <w:p/>
+          <w:p>
+            <w:r>
+              <w:rPr>
+                <w:rFonts w:ascii="Arial" w:eastAsia="Arial" w:hAnsi="Arial" w:cs="Arial"/>
+                <w:b/>
+              </w:rPr>
+              <w:t>Objetivo /Propósito</w:t>
+            </w:r>
+          </w:p>
         </w:tc>
         <w:tc>
           <w:tcPr>
@@ -9350,30 +9907,29 @@
               <w:right w:w="108" w:type="dxa"/>
             </w:tcMar>
           </w:tcPr>
+          <w:p>
+            <w:r>
+              <w:rPr>
+                <w:rFonts w:ascii="Arial" w:eastAsia="Arial" w:hAnsi="Arial" w:cs="Arial"/>
+              </w:rPr>
+              <w:t>Seleccionar a las personas que tengan el mejor perfil profesional y personal para los puestos de trabajo que solicitaron postulación.</w:t>
+            </w:r>
+          </w:p>
+        </w:tc>
+        <w:tc>
+          <w:tcPr>
+            <w:tcW w:w="1465" w:type="dxa"/>
+            <w:tcMar>
+              <w:top w:w="100" w:type="dxa"/>
+              <w:left w:w="108" w:type="dxa"/>
+              <w:bottom w:w="100" w:type="dxa"/>
+              <w:right w:w="108" w:type="dxa"/>
+            </w:tcMar>
+          </w:tcPr>
           <w:p/>
         </w:tc>
         <w:tc>
           <w:tcPr>
-            <w:tcW w:w="1465" w:type="dxa"/>
-            <w:tcMar>
-              <w:top w:w="100" w:type="dxa"/>
-              <w:left w:w="108" w:type="dxa"/>
-              <w:bottom w:w="100" w:type="dxa"/>
-              <w:right w:w="108" w:type="dxa"/>
-            </w:tcMar>
-          </w:tcPr>
-          <w:p>
-            <w:r>
-              <w:rPr>
-                <w:rFonts w:ascii="Arial" w:eastAsia="Arial" w:hAnsi="Arial" w:cs="Arial"/>
-                <w:b/>
-              </w:rPr>
-              <w:t>Responsable</w:t>
-            </w:r>
-          </w:p>
-        </w:tc>
-        <w:tc>
-          <w:tcPr>
             <w:tcW w:w="1249" w:type="dxa"/>
             <w:tcMar>
               <w:top w:w="100" w:type="dxa"/>
@@ -9382,19 +9938,6 @@
               <w:right w:w="108" w:type="dxa"/>
             </w:tcMar>
           </w:tcPr>
-          <w:p>
-            <w:pPr>
-              <w:rPr>
-                <w:rFonts w:ascii="Arial" w:eastAsia="Arial" w:hAnsi="Arial" w:cs="Arial"/>
-              </w:rPr>
-            </w:pPr>
-            <w:r>
-              <w:rPr>
-                <w:rFonts w:ascii="Arial" w:eastAsia="Arial" w:hAnsi="Arial" w:cs="Arial"/>
-              </w:rPr>
-              <w:t>Junior Quevedo Gutiérrez</w:t>
-            </w:r>
-          </w:p>
           <w:p>
             <w:pPr>
               <w:rPr>
@@ -9407,83 +9950,6 @@
       <w:tr>
         <w:trPr>
           <w:trHeight w:val="671"/>
-        </w:trPr>
-        <w:tc>
-          <w:tcPr>
-            <w:tcW w:w="1605" w:type="dxa"/>
-            <w:tcMar>
-              <w:top w:w="100" w:type="dxa"/>
-              <w:left w:w="108" w:type="dxa"/>
-              <w:bottom w:w="100" w:type="dxa"/>
-              <w:right w:w="108" w:type="dxa"/>
-            </w:tcMar>
-          </w:tcPr>
-          <w:p/>
-          <w:p>
-            <w:r>
-              <w:rPr>
-                <w:rFonts w:ascii="Arial" w:eastAsia="Arial" w:hAnsi="Arial" w:cs="Arial"/>
-                <w:b/>
-              </w:rPr>
-              <w:t>Objetivo /Propósito</w:t>
-            </w:r>
-          </w:p>
-        </w:tc>
-        <w:tc>
-          <w:tcPr>
-            <w:tcW w:w="4508" w:type="dxa"/>
-            <w:tcMar>
-              <w:top w:w="100" w:type="dxa"/>
-              <w:left w:w="108" w:type="dxa"/>
-              <w:bottom w:w="100" w:type="dxa"/>
-              <w:right w:w="108" w:type="dxa"/>
-            </w:tcMar>
-          </w:tcPr>
-          <w:p>
-            <w:r>
-              <w:rPr>
-                <w:rFonts w:ascii="Arial" w:eastAsia="Arial" w:hAnsi="Arial" w:cs="Arial"/>
-              </w:rPr>
-              <w:t>Seleccionar a las personas que tengan el mejor perfil profesional y personal para los puestos de trabajo que solicitaron postulación.</w:t>
-            </w:r>
-          </w:p>
-        </w:tc>
-        <w:tc>
-          <w:tcPr>
-            <w:tcW w:w="1465" w:type="dxa"/>
-            <w:tcMar>
-              <w:top w:w="100" w:type="dxa"/>
-              <w:left w:w="108" w:type="dxa"/>
-              <w:bottom w:w="100" w:type="dxa"/>
-              <w:right w:w="108" w:type="dxa"/>
-            </w:tcMar>
-          </w:tcPr>
-          <w:p>
-            <w:pPr>
-              <w:spacing w:after="200" w:line="276" w:lineRule="auto"/>
-            </w:pPr>
-          </w:p>
-        </w:tc>
-        <w:tc>
-          <w:tcPr>
-            <w:tcW w:w="1249" w:type="dxa"/>
-            <w:tcMar>
-              <w:top w:w="100" w:type="dxa"/>
-              <w:left w:w="108" w:type="dxa"/>
-              <w:bottom w:w="100" w:type="dxa"/>
-              <w:right w:w="108" w:type="dxa"/>
-            </w:tcMar>
-          </w:tcPr>
-          <w:p>
-            <w:pPr>
-              <w:spacing w:after="200" w:line="276" w:lineRule="auto"/>
-            </w:pPr>
-          </w:p>
-        </w:tc>
-      </w:tr>
-      <w:tr>
-        <w:trPr>
-          <w:trHeight w:val="455"/>
         </w:trPr>
         <w:tc>
           <w:tcPr>
@@ -10097,7 +10563,6 @@
               <w:rPr>
                 <w:rFonts w:ascii="Arial" w:eastAsia="Arial" w:hAnsi="Arial" w:cs="Arial"/>
               </w:rPr>
-              <w:lastRenderedPageBreak/>
               <w:t>5</w:t>
             </w:r>
           </w:p>
@@ -10263,6 +10728,48 @@
         </w:tc>
       </w:tr>
     </w:tbl>
+    <w:p>
+      <w:pPr>
+        <w:spacing w:before="120" w:after="60"/>
+        <w:contextualSpacing/>
+        <w:jc w:val="both"/>
+      </w:pPr>
+    </w:p>
+    <w:p>
+      <w:pPr>
+        <w:spacing w:before="120" w:after="60"/>
+        <w:contextualSpacing/>
+        <w:jc w:val="both"/>
+      </w:pPr>
+    </w:p>
+    <w:p>
+      <w:pPr>
+        <w:spacing w:before="120" w:after="60"/>
+        <w:contextualSpacing/>
+        <w:jc w:val="both"/>
+      </w:pPr>
+    </w:p>
+    <w:p>
+      <w:pPr>
+        <w:spacing w:before="120" w:after="60"/>
+        <w:contextualSpacing/>
+        <w:jc w:val="both"/>
+      </w:pPr>
+    </w:p>
+    <w:p>
+      <w:pPr>
+        <w:spacing w:before="120" w:after="60"/>
+        <w:contextualSpacing/>
+        <w:jc w:val="both"/>
+      </w:pPr>
+    </w:p>
+    <w:p>
+      <w:pPr>
+        <w:spacing w:before="120" w:after="60"/>
+        <w:contextualSpacing/>
+        <w:jc w:val="both"/>
+      </w:pPr>
+    </w:p>
     <w:p>
       <w:pPr>
         <w:spacing w:before="120" w:after="60"/>
@@ -10291,6 +10798,13 @@
     <w:p>
       <w:pPr>
         <w:spacing w:before="120" w:after="60"/>
+        <w:contextualSpacing/>
+        <w:jc w:val="both"/>
+      </w:pPr>
+    </w:p>
+    <w:p>
+      <w:pPr>
+        <w:spacing w:before="120" w:after="60"/>
         <w:ind w:left="720"/>
         <w:contextualSpacing/>
         <w:jc w:val="center"/>
@@ -10298,7 +10812,6 @@
       <w:r>
         <w:rPr>
           <w:noProof/>
-          <w:lang w:val="es-PE" w:eastAsia="es-PE"/>
         </w:rPr>
         <w:drawing>
           <wp:inline distT="0" distB="0" distL="0" distR="0" wp14:anchorId="1860DBC6" wp14:editId="50E81D24">
@@ -10339,6 +10852,40 @@
     </w:p>
     <w:p>
       <w:pPr>
+        <w:spacing w:before="120" w:after="60"/>
+        <w:ind w:left="720"/>
+        <w:contextualSpacing/>
+        <w:jc w:val="center"/>
+      </w:pPr>
+    </w:p>
+    <w:p>
+      <w:pPr>
+        <w:spacing w:before="120" w:after="60"/>
+        <w:ind w:left="720"/>
+        <w:contextualSpacing/>
+        <w:jc w:val="center"/>
+      </w:pPr>
+    </w:p>
+    <w:p>
+      <w:pPr>
+        <w:spacing w:before="120" w:after="60"/>
+        <w:ind w:left="720"/>
+        <w:contextualSpacing/>
+        <w:jc w:val="center"/>
+      </w:pPr>
+      <w:bookmarkStart w:id="12" w:name="_GoBack"/>
+      <w:bookmarkEnd w:id="12"/>
+    </w:p>
+    <w:p>
+      <w:pPr>
+        <w:spacing w:before="120" w:after="60"/>
+        <w:ind w:left="720"/>
+        <w:contextualSpacing/>
+        <w:jc w:val="center"/>
+      </w:pPr>
+    </w:p>
+    <w:p>
+      <w:pPr>
         <w:numPr>
           <w:ilvl w:val="1"/>
           <w:numId w:val="1"/>
@@ -10645,7 +11192,6 @@
               <w:rPr>
                 <w:rFonts w:ascii="Arial" w:eastAsia="Arial" w:hAnsi="Arial" w:cs="Arial"/>
               </w:rPr>
-              <w:lastRenderedPageBreak/>
               <w:t>2</w:t>
             </w:r>
           </w:p>
@@ -10869,6 +11415,7 @@
               <w:rPr>
                 <w:rFonts w:ascii="Arial" w:eastAsia="Arial" w:hAnsi="Arial" w:cs="Arial"/>
               </w:rPr>
+              <w:lastRenderedPageBreak/>
               <w:t>4</w:t>
             </w:r>
           </w:p>
@@ -12162,14 +12709,7 @@
               <w:rPr>
                 <w:rFonts w:ascii="Arial" w:eastAsia="Arial" w:hAnsi="Arial" w:cs="Arial"/>
               </w:rPr>
-              <w:t xml:space="preserve">Fecha de reunión para el </w:t>
-            </w:r>
-            <w:r>
-              <w:rPr>
-                <w:rFonts w:ascii="Arial" w:eastAsia="Arial" w:hAnsi="Arial" w:cs="Arial"/>
-              </w:rPr>
-              <w:lastRenderedPageBreak/>
-              <w:t>contrato</w:t>
+              <w:t>Fecha de reunión para el contrato</w:t>
             </w:r>
           </w:p>
         </w:tc>
@@ -12190,7 +12730,6 @@
           <w:rFonts w:ascii="Arial" w:eastAsia="Arial" w:hAnsi="Arial" w:cs="Arial"/>
           <w:b/>
         </w:rPr>
-        <w:lastRenderedPageBreak/>
         <w:t>Diagrama del Proceso</w:t>
       </w:r>
     </w:p>
@@ -12203,8 +12742,8 @@
       <w:r>
         <w:rPr>
           <w:noProof/>
-          <w:lang w:val="es-PE" w:eastAsia="es-PE"/>
         </w:rPr>
+        <w:lastRenderedPageBreak/>
         <w:drawing>
           <wp:inline distT="0" distB="0" distL="0" distR="0">
             <wp:extent cx="5944524" cy="3132814"/>
@@ -13077,7 +13616,6 @@
                 <w:szCs w:val="18"/>
                 <w:lang w:eastAsia="es-PE"/>
               </w:rPr>
-              <w:lastRenderedPageBreak/>
               <w:t>4</w:t>
             </w:r>
           </w:p>
@@ -13312,132 +13850,42 @@
 <w:ftr xmlns:wpc="http://schemas.microsoft.com/office/word/2010/wordprocessingCanvas" xmlns:mc="http://schemas.openxmlformats.org/markup-compatibility/2006" xmlns:o="urn:schemas-microsoft-com:office:office" xmlns:r="http://schemas.openxmlformats.org/officeDocument/2006/relationships" xmlns:m="http://schemas.openxmlformats.org/officeDocument/2006/math" xmlns:v="urn:schemas-microsoft-com:vml" xmlns:wp14="http://schemas.microsoft.com/office/word/2010/wordprocessingDrawing" xmlns:wp="http://schemas.openxmlformats.org/drawingml/2006/wordprocessingDrawing" xmlns:w10="urn:schemas-microsoft-com:office:word" xmlns:w="http://schemas.openxmlformats.org/wordprocessingml/2006/main" xmlns:w14="http://schemas.microsoft.com/office/word/2010/wordml" xmlns:wpg="http://schemas.microsoft.com/office/word/2010/wordprocessingGroup" xmlns:wpi="http://schemas.microsoft.com/office/word/2010/wordprocessingInk" xmlns:wne="http://schemas.microsoft.com/office/word/2006/wordml" xmlns:wps="http://schemas.microsoft.com/office/word/2010/wordprocessingShape" mc:Ignorable="w14 wp14">
   <w:p>
     <w:pPr>
-      <w:spacing w:after="200" w:line="276" w:lineRule="auto"/>
+      <w:pStyle w:val="Piedepgina"/>
+      <w:jc w:val="right"/>
     </w:pPr>
+    <w:r>
+      <w:t xml:space="preserve">Página </w:t>
+    </w:r>
+    <w:sdt>
+      <w:sdtPr>
+        <w:id w:val="-112827665"/>
+        <w:docPartObj>
+          <w:docPartGallery w:val="Page Numbers (Bottom of Page)"/>
+          <w:docPartUnique/>
+        </w:docPartObj>
+      </w:sdtPr>
+      <w:sdtContent>
+        <w:r>
+          <w:fldChar w:fldCharType="begin"/>
+        </w:r>
+        <w:r>
+          <w:instrText>PAGE   \* MERGEFORMAT</w:instrText>
+        </w:r>
+        <w:r>
+          <w:fldChar w:fldCharType="separate"/>
+        </w:r>
+        <w:r>
+          <w:rPr>
+            <w:noProof/>
+          </w:rPr>
+          <w:t>16</w:t>
+        </w:r>
+        <w:r>
+          <w:fldChar w:fldCharType="end"/>
+        </w:r>
+      </w:sdtContent>
+    </w:sdt>
   </w:p>
-  <w:tbl>
-    <w:tblPr>
-      <w:tblStyle w:val="a4"/>
-      <w:tblW w:w="9486" w:type="dxa"/>
-      <w:tblInd w:w="-10" w:type="dxa"/>
-      <w:tblBorders>
-        <w:top w:val="single" w:sz="6" w:space="0" w:color="000000"/>
-        <w:left w:val="single" w:sz="6" w:space="0" w:color="000000"/>
-        <w:bottom w:val="single" w:sz="6" w:space="0" w:color="000000"/>
-        <w:right w:val="single" w:sz="6" w:space="0" w:color="000000"/>
-        <w:insideH w:val="single" w:sz="6" w:space="0" w:color="000000"/>
-        <w:insideV w:val="single" w:sz="6" w:space="0" w:color="000000"/>
-      </w:tblBorders>
-      <w:tblLayout w:type="fixed"/>
-      <w:tblLook w:val="0600" w:firstRow="0" w:lastRow="0" w:firstColumn="0" w:lastColumn="0" w:noHBand="1" w:noVBand="1"/>
-    </w:tblPr>
-    <w:tblGrid>
-      <w:gridCol w:w="3162"/>
-      <w:gridCol w:w="3162"/>
-      <w:gridCol w:w="3162"/>
-    </w:tblGrid>
-    <w:tr>
-      <w:tc>
-        <w:tcPr>
-          <w:tcW w:w="3162" w:type="dxa"/>
-          <w:tcMar>
-            <w:top w:w="100" w:type="dxa"/>
-            <w:left w:w="108" w:type="dxa"/>
-            <w:bottom w:w="100" w:type="dxa"/>
-            <w:right w:w="108" w:type="dxa"/>
-          </w:tcMar>
-        </w:tcPr>
-        <w:p>
-          <w:pPr>
-            <w:spacing w:after="720"/>
-            <w:ind w:right="360"/>
-            <w:contextualSpacing w:val="0"/>
-          </w:pPr>
-          <w:r>
-            <w:t>Confidencial</w:t>
-          </w:r>
-        </w:p>
-      </w:tc>
-      <w:tc>
-        <w:tcPr>
-          <w:tcW w:w="3162" w:type="dxa"/>
-          <w:tcMar>
-            <w:top w:w="100" w:type="dxa"/>
-            <w:left w:w="108" w:type="dxa"/>
-            <w:bottom w:w="100" w:type="dxa"/>
-            <w:right w:w="108" w:type="dxa"/>
-          </w:tcMar>
-        </w:tcPr>
-        <w:p>
-          <w:pPr>
-            <w:spacing w:after="720"/>
-            <w:contextualSpacing w:val="0"/>
-            <w:jc w:val="center"/>
-          </w:pPr>
-        </w:p>
-      </w:tc>
-      <w:tc>
-        <w:tcPr>
-          <w:tcW w:w="3162" w:type="dxa"/>
-          <w:tcMar>
-            <w:top w:w="100" w:type="dxa"/>
-            <w:left w:w="108" w:type="dxa"/>
-            <w:bottom w:w="100" w:type="dxa"/>
-            <w:right w:w="108" w:type="dxa"/>
-          </w:tcMar>
-        </w:tcPr>
-        <w:p>
-          <w:pPr>
-            <w:spacing w:after="720"/>
-            <w:contextualSpacing w:val="0"/>
-            <w:jc w:val="right"/>
-          </w:pPr>
-          <w:r>
-            <w:t xml:space="preserve">Página </w:t>
-          </w:r>
-          <w:r>
-            <w:fldChar w:fldCharType="begin"/>
-          </w:r>
-          <w:r>
-            <w:instrText>PAGE</w:instrText>
-          </w:r>
-          <w:r>
-            <w:fldChar w:fldCharType="separate"/>
-          </w:r>
-          <w:r>
-            <w:rPr>
-              <w:noProof/>
-            </w:rPr>
-            <w:t>1</w:t>
-          </w:r>
-          <w:r>
-            <w:fldChar w:fldCharType="end"/>
-          </w:r>
-          <w:r>
-            <w:t xml:space="preserve"> de </w:t>
-          </w:r>
-          <w:r>
-            <w:fldChar w:fldCharType="begin"/>
-          </w:r>
-          <w:r>
-            <w:instrText>NUMPAGES</w:instrText>
-          </w:r>
-          <w:r>
-            <w:fldChar w:fldCharType="separate"/>
-          </w:r>
-          <w:r>
-            <w:rPr>
-              <w:noProof/>
-            </w:rPr>
-            <w:t>20</w:t>
-          </w:r>
-          <w:r>
-            <w:fldChar w:fldCharType="end"/>
-          </w:r>
-        </w:p>
-      </w:tc>
-    </w:tr>
-  </w:tbl>
   <w:p>
     <w:pPr>
       <w:tabs>
@@ -13471,145 +13919,78 @@
 
 <file path=word/header1.xml><?xml version="1.0" encoding="utf-8"?>
 <w:hdr xmlns:wpc="http://schemas.microsoft.com/office/word/2010/wordprocessingCanvas" xmlns:mc="http://schemas.openxmlformats.org/markup-compatibility/2006" xmlns:o="urn:schemas-microsoft-com:office:office" xmlns:r="http://schemas.openxmlformats.org/officeDocument/2006/relationships" xmlns:m="http://schemas.openxmlformats.org/officeDocument/2006/math" xmlns:v="urn:schemas-microsoft-com:vml" xmlns:wp14="http://schemas.microsoft.com/office/word/2010/wordprocessingDrawing" xmlns:wp="http://schemas.openxmlformats.org/drawingml/2006/wordprocessingDrawing" xmlns:w10="urn:schemas-microsoft-com:office:word" xmlns:w="http://schemas.openxmlformats.org/wordprocessingml/2006/main" xmlns:w14="http://schemas.microsoft.com/office/word/2010/wordml" xmlns:wpg="http://schemas.microsoft.com/office/word/2010/wordprocessingGroup" xmlns:wpi="http://schemas.microsoft.com/office/word/2010/wordprocessingInk" xmlns:wne="http://schemas.microsoft.com/office/word/2006/wordml" xmlns:wps="http://schemas.microsoft.com/office/word/2010/wordprocessingShape" mc:Ignorable="w14 wp14">
-  <w:tbl>
-    <w:tblPr>
-      <w:tblStyle w:val="a3"/>
-      <w:tblW w:w="9445" w:type="dxa"/>
-      <w:tblBorders>
-        <w:top w:val="single" w:sz="6" w:space="0" w:color="000000"/>
-        <w:left w:val="single" w:sz="6" w:space="0" w:color="000000"/>
-        <w:bottom w:val="single" w:sz="6" w:space="0" w:color="000000"/>
-        <w:right w:val="single" w:sz="6" w:space="0" w:color="000000"/>
-        <w:insideH w:val="single" w:sz="6" w:space="0" w:color="000000"/>
-        <w:insideV w:val="single" w:sz="6" w:space="0" w:color="000000"/>
-      </w:tblBorders>
-      <w:tblLayout w:type="fixed"/>
-      <w:tblLook w:val="0600" w:firstRow="0" w:lastRow="0" w:firstColumn="0" w:lastColumn="0" w:noHBand="1" w:noVBand="1"/>
-    </w:tblPr>
-    <w:tblGrid>
-      <w:gridCol w:w="6303"/>
-      <w:gridCol w:w="3142"/>
-    </w:tblGrid>
-    <w:tr>
-      <w:trPr>
-        <w:trHeight w:val="436"/>
-      </w:trPr>
-      <w:tc>
-        <w:tcPr>
-          <w:tcW w:w="6303" w:type="dxa"/>
-          <w:tcMar>
-            <w:top w:w="100" w:type="dxa"/>
-            <w:left w:w="108" w:type="dxa"/>
-            <w:bottom w:w="100" w:type="dxa"/>
-            <w:right w:w="108" w:type="dxa"/>
-          </w:tcMar>
-        </w:tcPr>
-        <w:p>
-          <w:pPr>
-            <w:widowControl/>
-            <w:contextualSpacing w:val="0"/>
-            <w:jc w:val="center"/>
-          </w:pPr>
-          <w:r>
-            <w:rPr>
-              <w:rFonts w:ascii="Calibri" w:eastAsia="Calibri" w:hAnsi="Calibri" w:cs="Calibri"/>
-              <w:sz w:val="28"/>
-              <w:szCs w:val="28"/>
-            </w:rPr>
-            <w:t xml:space="preserve">Work in </w:t>
-          </w:r>
-          <w:proofErr w:type="spellStart"/>
-          <w:r>
-            <w:rPr>
-              <w:rFonts w:ascii="Calibri" w:eastAsia="Calibri" w:hAnsi="Calibri" w:cs="Calibri"/>
-              <w:sz w:val="28"/>
-              <w:szCs w:val="28"/>
-            </w:rPr>
-            <w:t>Nestle</w:t>
-          </w:r>
-          <w:proofErr w:type="spellEnd"/>
-        </w:p>
-      </w:tc>
-      <w:tc>
-        <w:tcPr>
-          <w:tcW w:w="3142" w:type="dxa"/>
-          <w:tcMar>
-            <w:top w:w="100" w:type="dxa"/>
-            <w:left w:w="108" w:type="dxa"/>
-            <w:bottom w:w="100" w:type="dxa"/>
-            <w:right w:w="108" w:type="dxa"/>
-          </w:tcMar>
-        </w:tcPr>
-        <w:p>
-          <w:pPr>
-            <w:tabs>
-              <w:tab w:val="left" w:pos="1135"/>
-            </w:tabs>
-            <w:spacing w:before="720"/>
-            <w:ind w:right="68"/>
-            <w:contextualSpacing w:val="0"/>
-          </w:pPr>
-          <w:r>
-            <w:t xml:space="preserve">  Versión:           1.4</w:t>
-          </w:r>
-        </w:p>
-      </w:tc>
-    </w:tr>
-    <w:tr>
-      <w:trPr>
-        <w:trHeight w:val="78"/>
-      </w:trPr>
-      <w:tc>
-        <w:tcPr>
-          <w:tcW w:w="6303" w:type="dxa"/>
-          <w:tcMar>
-            <w:top w:w="100" w:type="dxa"/>
-            <w:left w:w="108" w:type="dxa"/>
-            <w:bottom w:w="100" w:type="dxa"/>
-            <w:right w:w="108" w:type="dxa"/>
-          </w:tcMar>
-        </w:tcPr>
-        <w:p>
-          <w:pPr>
-            <w:contextualSpacing w:val="0"/>
-          </w:pPr>
-          <w:r>
-            <w:t xml:space="preserve">Documento de Negocio </w:t>
-          </w:r>
-        </w:p>
-      </w:tc>
-      <w:tc>
-        <w:tcPr>
-          <w:tcW w:w="3142" w:type="dxa"/>
-          <w:tcMar>
-            <w:top w:w="100" w:type="dxa"/>
-            <w:left w:w="108" w:type="dxa"/>
-            <w:bottom w:w="100" w:type="dxa"/>
-            <w:right w:w="108" w:type="dxa"/>
-          </w:tcMar>
-        </w:tcPr>
-        <w:p>
-          <w:pPr>
-            <w:contextualSpacing w:val="0"/>
-          </w:pPr>
-          <w:r>
-            <w:t xml:space="preserve">  Fecha  :           23</w:t>
-          </w:r>
-          <w:r>
-            <w:t>/04/2016</w:t>
-          </w:r>
-        </w:p>
-      </w:tc>
-    </w:tr>
-  </w:tbl>
   <w:p>
     <w:pPr>
-      <w:tabs>
-        <w:tab w:val="center" w:pos="4320"/>
-        <w:tab w:val="right" w:pos="8640"/>
-      </w:tabs>
-      <w:spacing w:before="720"/>
+      <w:jc w:val="center"/>
     </w:pPr>
+    <w:r>
+      <w:rPr>
+        <w:noProof/>
+      </w:rPr>
+      <w:drawing>
+        <wp:inline distT="57150" distB="57150" distL="57150" distR="57150" wp14:anchorId="6974499E" wp14:editId="2D391621">
+          <wp:extent cx="1343025" cy="671513"/>
+          <wp:effectExtent l="0" t="0" r="0" b="0"/>
+          <wp:docPr id="5" name="image01.png"/>
+          <wp:cNvGraphicFramePr/>
+          <a:graphic xmlns:a="http://schemas.openxmlformats.org/drawingml/2006/main">
+            <a:graphicData uri="http://schemas.openxmlformats.org/drawingml/2006/picture">
+              <pic:pic xmlns:pic="http://schemas.openxmlformats.org/drawingml/2006/picture">
+                <pic:nvPicPr>
+                  <pic:cNvPr id="0" name="image01.png"/>
+                  <pic:cNvPicPr preferRelativeResize="0"/>
+                </pic:nvPicPr>
+                <pic:blipFill>
+                  <a:blip r:embed="rId1"/>
+                  <a:srcRect/>
+                  <a:stretch>
+                    <a:fillRect/>
+                  </a:stretch>
+                </pic:blipFill>
+                <pic:spPr>
+                  <a:xfrm>
+                    <a:off x="0" y="0"/>
+                    <a:ext cx="1343025" cy="671513"/>
+                  </a:xfrm>
+                  <a:prstGeom prst="rect">
+                    <a:avLst/>
+                  </a:prstGeom>
+                  <a:ln/>
+                </pic:spPr>
+              </pic:pic>
+            </a:graphicData>
+          </a:graphic>
+        </wp:inline>
+      </w:drawing>
+    </w:r>
+  </w:p>
+  <w:p>
+    <w:pPr>
+      <w:jc w:val="center"/>
+      <w:rPr>
+        <w:b/>
+        <w:sz w:val="28"/>
+        <w:szCs w:val="28"/>
+      </w:rPr>
+    </w:pPr>
+    <w:proofErr w:type="spellStart"/>
+    <w:r>
+      <w:rPr>
+        <w:b/>
+        <w:sz w:val="28"/>
+        <w:szCs w:val="28"/>
+      </w:rPr>
+      <w:t>Work</w:t>
+    </w:r>
+    <w:proofErr w:type="spellEnd"/>
+    <w:r>
+      <w:rPr>
+        <w:b/>
+        <w:sz w:val="28"/>
+        <w:szCs w:val="28"/>
+      </w:rPr>
+      <w:t xml:space="preserve"> in Nestlé</w:t>
+    </w:r>
   </w:p>
 </w:hdr>
 </file>
@@ -14295,8 +14676,11 @@
     <w:tblPr>
       <w:tblStyleRowBandSize w:val="1"/>
       <w:tblStyleColBandSize w:val="1"/>
+      <w:tblInd w:w="0" w:type="dxa"/>
       <w:tblCellMar>
+        <w:top w:w="0" w:type="dxa"/>
         <w:left w:w="0" w:type="dxa"/>
+        <w:bottom w:w="0" w:type="dxa"/>
         <w:right w:w="0" w:type="dxa"/>
       </w:tblCellMar>
     </w:tblPr>
@@ -14309,8 +14693,11 @@
     <w:tblPr>
       <w:tblStyleRowBandSize w:val="1"/>
       <w:tblStyleColBandSize w:val="1"/>
+      <w:tblInd w:w="0" w:type="dxa"/>
       <w:tblCellMar>
+        <w:top w:w="0" w:type="dxa"/>
         <w:left w:w="0" w:type="dxa"/>
+        <w:bottom w:w="0" w:type="dxa"/>
         <w:right w:w="0" w:type="dxa"/>
       </w:tblCellMar>
     </w:tblPr>
@@ -14323,8 +14710,11 @@
     <w:tblPr>
       <w:tblStyleRowBandSize w:val="1"/>
       <w:tblStyleColBandSize w:val="1"/>
+      <w:tblInd w:w="0" w:type="dxa"/>
       <w:tblCellMar>
+        <w:top w:w="0" w:type="dxa"/>
         <w:left w:w="0" w:type="dxa"/>
+        <w:bottom w:w="0" w:type="dxa"/>
         <w:right w:w="0" w:type="dxa"/>
       </w:tblCellMar>
     </w:tblPr>
@@ -14337,8 +14727,11 @@
     <w:tblPr>
       <w:tblStyleRowBandSize w:val="1"/>
       <w:tblStyleColBandSize w:val="1"/>
+      <w:tblInd w:w="0" w:type="dxa"/>
       <w:tblCellMar>
+        <w:top w:w="0" w:type="dxa"/>
         <w:left w:w="0" w:type="dxa"/>
+        <w:bottom w:w="0" w:type="dxa"/>
         <w:right w:w="0" w:type="dxa"/>
       </w:tblCellMar>
     </w:tblPr>
@@ -14351,8 +14744,11 @@
     <w:tblPr>
       <w:tblStyleRowBandSize w:val="1"/>
       <w:tblStyleColBandSize w:val="1"/>
+      <w:tblInd w:w="0" w:type="dxa"/>
       <w:tblCellMar>
+        <w:top w:w="0" w:type="dxa"/>
         <w:left w:w="0" w:type="dxa"/>
+        <w:bottom w:w="0" w:type="dxa"/>
         <w:right w:w="0" w:type="dxa"/>
       </w:tblCellMar>
     </w:tblPr>
@@ -14365,8 +14761,11 @@
     <w:tblPr>
       <w:tblStyleRowBandSize w:val="1"/>
       <w:tblStyleColBandSize w:val="1"/>
+      <w:tblInd w:w="0" w:type="dxa"/>
       <w:tblCellMar>
+        <w:top w:w="0" w:type="dxa"/>
         <w:left w:w="0" w:type="dxa"/>
+        <w:bottom w:w="0" w:type="dxa"/>
         <w:right w:w="0" w:type="dxa"/>
       </w:tblCellMar>
     </w:tblPr>
@@ -14808,8 +15207,11 @@
     <w:tblPr>
       <w:tblStyleRowBandSize w:val="1"/>
       <w:tblStyleColBandSize w:val="1"/>
+      <w:tblInd w:w="0" w:type="dxa"/>
       <w:tblCellMar>
+        <w:top w:w="0" w:type="dxa"/>
         <w:left w:w="0" w:type="dxa"/>
+        <w:bottom w:w="0" w:type="dxa"/>
         <w:right w:w="0" w:type="dxa"/>
       </w:tblCellMar>
     </w:tblPr>
@@ -14822,8 +15224,11 @@
     <w:tblPr>
       <w:tblStyleRowBandSize w:val="1"/>
       <w:tblStyleColBandSize w:val="1"/>
+      <w:tblInd w:w="0" w:type="dxa"/>
       <w:tblCellMar>
+        <w:top w:w="0" w:type="dxa"/>
         <w:left w:w="0" w:type="dxa"/>
+        <w:bottom w:w="0" w:type="dxa"/>
         <w:right w:w="0" w:type="dxa"/>
       </w:tblCellMar>
     </w:tblPr>
@@ -14836,8 +15241,11 @@
     <w:tblPr>
       <w:tblStyleRowBandSize w:val="1"/>
       <w:tblStyleColBandSize w:val="1"/>
+      <w:tblInd w:w="0" w:type="dxa"/>
       <w:tblCellMar>
+        <w:top w:w="0" w:type="dxa"/>
         <w:left w:w="0" w:type="dxa"/>
+        <w:bottom w:w="0" w:type="dxa"/>
         <w:right w:w="0" w:type="dxa"/>
       </w:tblCellMar>
     </w:tblPr>
@@ -14850,8 +15258,11 @@
     <w:tblPr>
       <w:tblStyleRowBandSize w:val="1"/>
       <w:tblStyleColBandSize w:val="1"/>
+      <w:tblInd w:w="0" w:type="dxa"/>
       <w:tblCellMar>
+        <w:top w:w="0" w:type="dxa"/>
         <w:left w:w="0" w:type="dxa"/>
+        <w:bottom w:w="0" w:type="dxa"/>
         <w:right w:w="0" w:type="dxa"/>
       </w:tblCellMar>
     </w:tblPr>
@@ -14864,8 +15275,11 @@
     <w:tblPr>
       <w:tblStyleRowBandSize w:val="1"/>
       <w:tblStyleColBandSize w:val="1"/>
+      <w:tblInd w:w="0" w:type="dxa"/>
       <w:tblCellMar>
+        <w:top w:w="0" w:type="dxa"/>
         <w:left w:w="0" w:type="dxa"/>
+        <w:bottom w:w="0" w:type="dxa"/>
         <w:right w:w="0" w:type="dxa"/>
       </w:tblCellMar>
     </w:tblPr>
@@ -14878,8 +15292,11 @@
     <w:tblPr>
       <w:tblStyleRowBandSize w:val="1"/>
       <w:tblStyleColBandSize w:val="1"/>
+      <w:tblInd w:w="0" w:type="dxa"/>
       <w:tblCellMar>
+        <w:top w:w="0" w:type="dxa"/>
         <w:left w:w="0" w:type="dxa"/>
+        <w:bottom w:w="0" w:type="dxa"/>
         <w:right w:w="0" w:type="dxa"/>
       </w:tblCellMar>
     </w:tblPr>
@@ -15000,6 +15417,505 @@
     </w:rPr>
   </w:style>
 </w:styles>
+</file>
+
+<file path=word/glossary/document.xml><?xml version="1.0" encoding="utf-8"?>
+<w:glossaryDocument xmlns:wpc="http://schemas.microsoft.com/office/word/2010/wordprocessingCanvas" xmlns:mc="http://schemas.openxmlformats.org/markup-compatibility/2006" xmlns:o="urn:schemas-microsoft-com:office:office" xmlns:r="http://schemas.openxmlformats.org/officeDocument/2006/relationships" xmlns:m="http://schemas.openxmlformats.org/officeDocument/2006/math" xmlns:v="urn:schemas-microsoft-com:vml" xmlns:wp14="http://schemas.microsoft.com/office/word/2010/wordprocessingDrawing" xmlns:wp="http://schemas.openxmlformats.org/drawingml/2006/wordprocessingDrawing" xmlns:w10="urn:schemas-microsoft-com:office:word" xmlns:w="http://schemas.openxmlformats.org/wordprocessingml/2006/main" xmlns:w14="http://schemas.microsoft.com/office/word/2010/wordml" xmlns:wpg="http://schemas.microsoft.com/office/word/2010/wordprocessingGroup" xmlns:wpi="http://schemas.microsoft.com/office/word/2010/wordprocessingInk" xmlns:wne="http://schemas.microsoft.com/office/word/2006/wordml" xmlns:wps="http://schemas.microsoft.com/office/word/2010/wordprocessingShape" mc:Ignorable="w14 wp14"/>
+</file>
+
+<file path=word/glossary/fontTable.xml><?xml version="1.0" encoding="utf-8"?>
+<w:fonts xmlns:mc="http://schemas.openxmlformats.org/markup-compatibility/2006" xmlns:r="http://schemas.openxmlformats.org/officeDocument/2006/relationships" xmlns:w="http://schemas.openxmlformats.org/wordprocessingml/2006/main" xmlns:w14="http://schemas.microsoft.com/office/word/2010/wordml" mc:Ignorable="w14">
+  <w:font w:name="Arial">
+    <w:panose1 w:val="020B0604020202020204"/>
+    <w:charset w:val="00"/>
+    <w:family w:val="swiss"/>
+    <w:pitch w:val="variable"/>
+    <w:sig w:usb0="E0002AFF" w:usb1="C0007843" w:usb2="00000009" w:usb3="00000000" w:csb0="000001FF" w:csb1="00000000"/>
+  </w:font>
+  <w:font w:name="Times New Roman">
+    <w:panose1 w:val="02020603050405020304"/>
+    <w:charset w:val="00"/>
+    <w:family w:val="roman"/>
+    <w:pitch w:val="variable"/>
+    <w:sig w:usb0="E0002EFF" w:usb1="C0007843" w:usb2="00000009" w:usb3="00000000" w:csb0="000001FF" w:csb1="00000000"/>
+  </w:font>
+  <w:font w:name="Georgia">
+    <w:panose1 w:val="02040502050405020303"/>
+    <w:charset w:val="00"/>
+    <w:family w:val="roman"/>
+    <w:pitch w:val="variable"/>
+    <w:sig w:usb0="00000287" w:usb1="00000000" w:usb2="00000000" w:usb3="00000000" w:csb0="0000009F" w:csb1="00000000"/>
+  </w:font>
+  <w:font w:name="Tahoma">
+    <w:panose1 w:val="020B0604030504040204"/>
+    <w:charset w:val="00"/>
+    <w:family w:val="swiss"/>
+    <w:pitch w:val="variable"/>
+    <w:sig w:usb0="E1002EFF" w:usb1="C000605B" w:usb2="00000029" w:usb3="00000000" w:csb0="000101FF" w:csb1="00000000"/>
+  </w:font>
+  <w:font w:name="Courier New">
+    <w:panose1 w:val="02070309020205020404"/>
+    <w:charset w:val="00"/>
+    <w:family w:val="modern"/>
+    <w:pitch w:val="fixed"/>
+    <w:sig w:usb0="E0002AFF" w:usb1="C0007843" w:usb2="00000009" w:usb3="00000000" w:csb0="000001FF" w:csb1="00000000"/>
+  </w:font>
+  <w:font w:name="Calibri">
+    <w:panose1 w:val="020F0502020204030204"/>
+    <w:charset w:val="00"/>
+    <w:family w:val="swiss"/>
+    <w:pitch w:val="variable"/>
+    <w:sig w:usb0="E00002FF" w:usb1="4000ACFF" w:usb2="00000001" w:usb3="00000000" w:csb0="0000019F" w:csb1="00000000"/>
+  </w:font>
+  <w:font w:name="inherit">
+    <w:altName w:val="Times New Roman"/>
+    <w:panose1 w:val="00000000000000000000"/>
+    <w:charset w:val="00"/>
+    <w:family w:val="roman"/>
+    <w:notTrueType/>
+    <w:pitch w:val="default"/>
+  </w:font>
+  <w:font w:name="Cambria">
+    <w:panose1 w:val="02040503050406030204"/>
+    <w:charset w:val="00"/>
+    <w:family w:val="roman"/>
+    <w:pitch w:val="variable"/>
+    <w:sig w:usb0="E00002FF" w:usb1="400004FF" w:usb2="00000000" w:usb3="00000000" w:csb0="0000019F" w:csb1="00000000"/>
+  </w:font>
+</w:fonts>
+</file>
+
+<file path=word/glossary/settings.xml><?xml version="1.0" encoding="utf-8"?>
+<w:settings xmlns:mc="http://schemas.openxmlformats.org/markup-compatibility/2006" xmlns:o="urn:schemas-microsoft-com:office:office" xmlns:r="http://schemas.openxmlformats.org/officeDocument/2006/relationships" xmlns:m="http://schemas.openxmlformats.org/officeDocument/2006/math" xmlns:v="urn:schemas-microsoft-com:vml" xmlns:w10="urn:schemas-microsoft-com:office:word" xmlns:w="http://schemas.openxmlformats.org/wordprocessingml/2006/main" xmlns:w14="http://schemas.microsoft.com/office/word/2010/wordml" xmlns:sl="http://schemas.openxmlformats.org/schemaLibrary/2006/main" mc:Ignorable="w14">
+  <w:view w:val="normal"/>
+  <w:defaultTabStop w:val="708"/>
+  <w:hyphenationZone w:val="425"/>
+  <w:characterSpacingControl w:val="doNotCompress"/>
+  <w:compat>
+    <w:useFELayout/>
+    <w:compatSetting w:name="compatibilityMode" w:uri="http://schemas.microsoft.com/office/word" w:val="14"/>
+    <w:compatSetting w:name="overrideTableStyleFontSizeAndJustification" w:uri="http://schemas.microsoft.com/office/word" w:val="1"/>
+    <w:compatSetting w:name="enableOpenTypeFeatures" w:uri="http://schemas.microsoft.com/office/word" w:val="1"/>
+    <w:compatSetting w:name="doNotFlipMirrorIndents" w:uri="http://schemas.microsoft.com/office/word" w:val="1"/>
+  </w:compat>
+  <w:rsids>
+    <w:rsidRoot w:val="005831E9"/>
+    <w:rsid w:val="004A48EF"/>
+    <w:rsid w:val="005831E9"/>
+  </w:rsids>
+  <m:mathPr>
+    <m:mathFont m:val="Cambria Math"/>
+    <m:brkBin m:val="before"/>
+    <m:brkBinSub m:val="--"/>
+    <m:smallFrac m:val="0"/>
+    <m:dispDef/>
+    <m:lMargin m:val="0"/>
+    <m:rMargin m:val="0"/>
+    <m:defJc m:val="centerGroup"/>
+    <m:wrapIndent m:val="1440"/>
+    <m:intLim m:val="subSup"/>
+    <m:naryLim m:val="undOvr"/>
+  </m:mathPr>
+  <w:themeFontLang w:val="es-ES"/>
+  <w:clrSchemeMapping w:bg1="light1" w:t1="dark1" w:bg2="light2" w:t2="dark2" w:accent1="accent1" w:accent2="accent2" w:accent3="accent3" w:accent4="accent4" w:accent5="accent5" w:accent6="accent6" w:hyperlink="hyperlink" w:followedHyperlink="followedHyperlink"/>
+  <w:decimalSymbol w:val=","/>
+  <w:listSeparator w:val=";"/>
+</w:settings>
+</file>
+
+<file path=word/glossary/styles.xml><?xml version="1.0" encoding="utf-8"?>
+<w:styles xmlns:mc="http://schemas.openxmlformats.org/markup-compatibility/2006" xmlns:r="http://schemas.openxmlformats.org/officeDocument/2006/relationships" xmlns:w="http://schemas.openxmlformats.org/wordprocessingml/2006/main" xmlns:w14="http://schemas.microsoft.com/office/word/2010/wordml" mc:Ignorable="w14">
+  <w:docDefaults>
+    <w:rPrDefault>
+      <w:rPr>
+        <w:rFonts w:asciiTheme="minorHAnsi" w:eastAsiaTheme="minorEastAsia" w:hAnsiTheme="minorHAnsi" w:cstheme="minorBidi"/>
+        <w:sz w:val="22"/>
+        <w:szCs w:val="22"/>
+        <w:lang w:val="es-ES" w:eastAsia="es-ES" w:bidi="ar-SA"/>
+      </w:rPr>
+    </w:rPrDefault>
+    <w:pPrDefault>
+      <w:pPr>
+        <w:spacing w:after="200" w:line="276" w:lineRule="auto"/>
+      </w:pPr>
+    </w:pPrDefault>
+  </w:docDefaults>
+  <w:latentStyles w:defLockedState="0" w:defUIPriority="99" w:defSemiHidden="1" w:defUnhideWhenUsed="1" w:defQFormat="0" w:count="267">
+    <w:lsdException w:name="Normal" w:semiHidden="0" w:uiPriority="0" w:unhideWhenUsed="0" w:qFormat="1"/>
+    <w:lsdException w:name="heading 1" w:semiHidden="0" w:uiPriority="9" w:unhideWhenUsed="0" w:qFormat="1"/>
+    <w:lsdException w:name="heading 2" w:uiPriority="9" w:qFormat="1"/>
+    <w:lsdException w:name="heading 3" w:uiPriority="9" w:qFormat="1"/>
+    <w:lsdException w:name="heading 4" w:uiPriority="9" w:qFormat="1"/>
+    <w:lsdException w:name="heading 5" w:uiPriority="9" w:qFormat="1"/>
+    <w:lsdException w:name="heading 6" w:uiPriority="9" w:qFormat="1"/>
+    <w:lsdException w:name="heading 7" w:uiPriority="9" w:qFormat="1"/>
+    <w:lsdException w:name="heading 8" w:uiPriority="9" w:qFormat="1"/>
+    <w:lsdException w:name="heading 9" w:uiPriority="9" w:qFormat="1"/>
+    <w:lsdException w:name="toc 1" w:uiPriority="39"/>
+    <w:lsdException w:name="toc 2" w:uiPriority="39"/>
+    <w:lsdException w:name="toc 3" w:uiPriority="39"/>
+    <w:lsdException w:name="toc 4" w:uiPriority="39"/>
+    <w:lsdException w:name="toc 5" w:uiPriority="39"/>
+    <w:lsdException w:name="toc 6" w:uiPriority="39"/>
+    <w:lsdException w:name="toc 7" w:uiPriority="39"/>
+    <w:lsdException w:name="toc 8" w:uiPriority="39"/>
+    <w:lsdException w:name="toc 9" w:uiPriority="39"/>
+    <w:lsdException w:name="caption" w:uiPriority="35" w:qFormat="1"/>
+    <w:lsdException w:name="Title" w:semiHidden="0" w:uiPriority="10" w:unhideWhenUsed="0" w:qFormat="1"/>
+    <w:lsdException w:name="Default Paragraph Font" w:uiPriority="1"/>
+    <w:lsdException w:name="Subtitle" w:semiHidden="0" w:uiPriority="11" w:unhideWhenUsed="0" w:qFormat="1"/>
+    <w:lsdException w:name="Strong" w:semiHidden="0" w:uiPriority="22" w:unhideWhenUsed="0" w:qFormat="1"/>
+    <w:lsdException w:name="Emphasis" w:semiHidden="0" w:uiPriority="20" w:unhideWhenUsed="0" w:qFormat="1"/>
+    <w:lsdException w:name="Table Grid" w:semiHidden="0" w:uiPriority="59" w:unhideWhenUsed="0"/>
+    <w:lsdException w:name="Placeholder Text" w:unhideWhenUsed="0"/>
+    <w:lsdException w:name="No Spacing" w:semiHidden="0" w:uiPriority="1" w:unhideWhenUsed="0" w:qFormat="1"/>
+    <w:lsdException w:name="Light Shading" w:semiHidden="0" w:uiPriority="60" w:unhideWhenUsed="0"/>
+    <w:lsdException w:name="Light List" w:semiHidden="0" w:uiPriority="61" w:unhideWhenUsed="0"/>
+    <w:lsdException w:name="Light Grid" w:semiHidden="0" w:uiPriority="62" w:unhideWhenUsed="0"/>
+    <w:lsdException w:name="Medium Shading 1" w:semiHidden="0" w:uiPriority="63" w:unhideWhenUsed="0"/>
+    <w:lsdException w:name="Medium Shading 2" w:semiHidden="0" w:uiPriority="64" w:unhideWhenUsed="0"/>
+    <w:lsdException w:name="Medium List 1" w:semiHidden="0" w:uiPriority="65" w:unhideWhenUsed="0"/>
+    <w:lsdException w:name="Medium List 2" w:semiHidden="0" w:uiPriority="66" w:unhideWhenUsed="0"/>
+    <w:lsdException w:name="Medium Grid 1" w:semiHidden="0" w:uiPriority="67" w:unhideWhenUsed="0"/>
+    <w:lsdException w:name="Medium Grid 2" w:semiHidden="0" w:uiPriority="68" w:unhideWhenUsed="0"/>
+    <w:lsdException w:name="Medium Grid 3" w:semiHidden="0" w:uiPriority="69" w:unhideWhenUsed="0"/>
+    <w:lsdException w:name="Dark List" w:semiHidden="0" w:uiPriority="70" w:unhideWhenUsed="0"/>
+    <w:lsdException w:name="Colorful Shading" w:semiHidden="0" w:uiPriority="71" w:unhideWhenUsed="0"/>
+    <w:lsdException w:name="Colorful List" w:semiHidden="0" w:uiPriority="72" w:unhideWhenUsed="0"/>
+    <w:lsdException w:name="Colorful Grid" w:semiHidden="0" w:uiPriority="73" w:unhideWhenUsed="0"/>
+    <w:lsdException w:name="Light Shading Accent 1" w:semiHidden="0" w:uiPriority="60" w:unhideWhenUsed="0"/>
+    <w:lsdException w:name="Light List Accent 1" w:semiHidden="0" w:uiPriority="61" w:unhideWhenUsed="0"/>
+    <w:lsdException w:name="Light Grid Accent 1" w:semiHidden="0" w:uiPriority="62" w:unhideWhenUsed="0"/>
+    <w:lsdException w:name="Medium Shading 1 Accent 1" w:semiHidden="0" w:uiPriority="63" w:unhideWhenUsed="0"/>
+    <w:lsdException w:name="Medium Shading 2 Accent 1" w:semiHidden="0" w:uiPriority="64" w:unhideWhenUsed="0"/>
+    <w:lsdException w:name="Medium List 1 Accent 1" w:semiHidden="0" w:uiPriority="65" w:unhideWhenUsed="0"/>
+    <w:lsdException w:name="Revision" w:unhideWhenUsed="0"/>
+    <w:lsdException w:name="List Paragraph" w:semiHidden="0" w:uiPriority="34" w:unhideWhenUsed="0" w:qFormat="1"/>
+    <w:lsdException w:name="Quote" w:semiHidden="0" w:uiPriority="29" w:unhideWhenUsed="0" w:qFormat="1"/>
+    <w:lsdException w:name="Intense Quote" w:semiHidden="0" w:uiPriority="30" w:unhideWhenUsed="0" w:qFormat="1"/>
+    <w:lsdException w:name="Medium List 2 Accent 1" w:semiHidden="0" w:uiPriority="66" w:unhideWhenUsed="0"/>
+    <w:lsdException w:name="Medium Grid 1 Accent 1" w:semiHidden="0" w:uiPriority="67" w:unhideWhenUsed="0"/>
+    <w:lsdException w:name="Medium Grid 2 Accent 1" w:semiHidden="0" w:uiPriority="68" w:unhideWhenUsed="0"/>
+    <w:lsdException w:name="Medium Grid 3 Accent 1" w:semiHidden="0" w:uiPriority="69" w:unhideWhenUsed="0"/>
+    <w:lsdException w:name="Dark List Accent 1" w:semiHidden="0" w:uiPriority="70" w:unhideWhenUsed="0"/>
+    <w:lsdException w:name="Colorful Shading Accent 1" w:semiHidden="0" w:uiPriority="71" w:unhideWhenUsed="0"/>
+    <w:lsdException w:name="Colorful List Accent 1" w:semiHidden="0" w:uiPriority="72" w:unhideWhenUsed="0"/>
+    <w:lsdException w:name="Colorful Grid Accent 1" w:semiHidden="0" w:uiPriority="73" w:unhideWhenUsed="0"/>
+    <w:lsdException w:name="Light Shading Accent 2" w:semiHidden="0" w:uiPriority="60" w:unhideWhenUsed="0"/>
+    <w:lsdException w:name="Light List Accent 2" w:semiHidden="0" w:uiPriority="61" w:unhideWhenUsed="0"/>
+    <w:lsdException w:name="Light Grid Accent 2" w:semiHidden="0" w:uiPriority="62" w:unhideWhenUsed="0"/>
+    <w:lsdException w:name="Medium Shading 1 Accent 2" w:semiHidden="0" w:uiPriority="63" w:unhideWhenUsed="0"/>
+    <w:lsdException w:name="Medium Shading 2 Accent 2" w:semiHidden="0" w:uiPriority="64" w:unhideWhenUsed="0"/>
+    <w:lsdException w:name="Medium List 1 Accent 2" w:semiHidden="0" w:uiPriority="65" w:unhideWhenUsed="0"/>
+    <w:lsdException w:name="Medium List 2 Accent 2" w:semiHidden="0" w:uiPriority="66" w:unhideWhenUsed="0"/>
+    <w:lsdException w:name="Medium Grid 1 Accent 2" w:semiHidden="0" w:uiPriority="67" w:unhideWhenUsed="0"/>
+    <w:lsdException w:name="Medium Grid 2 Accent 2" w:semiHidden="0" w:uiPriority="68" w:unhideWhenUsed="0"/>
+    <w:lsdException w:name="Medium Grid 3 Accent 2" w:semiHidden="0" w:uiPriority="69" w:unhideWhenUsed="0"/>
+    <w:lsdException w:name="Dark List Accent 2" w:semiHidden="0" w:uiPriority="70" w:unhideWhenUsed="0"/>
+    <w:lsdException w:name="Colorful Shading Accent 2" w:semiHidden="0" w:uiPriority="71" w:unhideWhenUsed="0"/>
+    <w:lsdException w:name="Colorful List Accent 2" w:semiHidden="0" w:uiPriority="72" w:unhideWhenUsed="0"/>
+    <w:lsdException w:name="Colorful Grid Accent 2" w:semiHidden="0" w:uiPriority="73" w:unhideWhenUsed="0"/>
+    <w:lsdException w:name="Light Shading Accent 3" w:semiHidden="0" w:uiPriority="60" w:unhideWhenUsed="0"/>
+    <w:lsdException w:name="Light List Accent 3" w:semiHidden="0" w:uiPriority="61" w:unhideWhenUsed="0"/>
+    <w:lsdException w:name="Light Grid Accent 3" w:semiHidden="0" w:uiPriority="62" w:unhideWhenUsed="0"/>
+    <w:lsdException w:name="Medium Shading 1 Accent 3" w:semiHidden="0" w:uiPriority="63" w:unhideWhenUsed="0"/>
+    <w:lsdException w:name="Medium Shading 2 Accent 3" w:semiHidden="0" w:uiPriority="64" w:unhideWhenUsed="0"/>
+    <w:lsdException w:name="Medium List 1 Accent 3" w:semiHidden="0" w:uiPriority="65" w:unhideWhenUsed="0"/>
+    <w:lsdException w:name="Medium List 2 Accent 3" w:semiHidden="0" w:uiPriority="66" w:unhideWhenUsed="0"/>
+    <w:lsdException w:name="Medium Grid 1 Accent 3" w:semiHidden="0" w:uiPriority="67" w:unhideWhenUsed="0"/>
+    <w:lsdException w:name="Medium Grid 2 Accent 3" w:semiHidden="0" w:uiPriority="68" w:unhideWhenUsed="0"/>
+    <w:lsdException w:name="Medium Grid 3 Accent 3" w:semiHidden="0" w:uiPriority="69" w:unhideWhenUsed="0"/>
+    <w:lsdException w:name="Dark List Accent 3" w:semiHidden="0" w:uiPriority="70" w:unhideWhenUsed="0"/>
+    <w:lsdException w:name="Colorful Shading Accent 3" w:semiHidden="0" w:uiPriority="71" w:unhideWhenUsed="0"/>
+    <w:lsdException w:name="Colorful List Accent 3" w:semiHidden="0" w:uiPriority="72" w:unhideWhenUsed="0"/>
+    <w:lsdException w:name="Colorful Grid Accent 3" w:semiHidden="0" w:uiPriority="73" w:unhideWhenUsed="0"/>
+    <w:lsdException w:name="Light Shading Accent 4" w:semiHidden="0" w:uiPriority="60" w:unhideWhenUsed="0"/>
+    <w:lsdException w:name="Light List Accent 4" w:semiHidden="0" w:uiPriority="61" w:unhideWhenUsed="0"/>
+    <w:lsdException w:name="Light Grid Accent 4" w:semiHidden="0" w:uiPriority="62" w:unhideWhenUsed="0"/>
+    <w:lsdException w:name="Medium Shading 1 Accent 4" w:semiHidden="0" w:uiPriority="63" w:unhideWhenUsed="0"/>
+    <w:lsdException w:name="Medium Shading 2 Accent 4" w:semiHidden="0" w:uiPriority="64" w:unhideWhenUsed="0"/>
+    <w:lsdException w:name="Medium List 1 Accent 4" w:semiHidden="0" w:uiPriority="65" w:unhideWhenUsed="0"/>
+    <w:lsdException w:name="Medium List 2 Accent 4" w:semiHidden="0" w:uiPriority="66" w:unhideWhenUsed="0"/>
+    <w:lsdException w:name="Medium Grid 1 Accent 4" w:semiHidden="0" w:uiPriority="67" w:unhideWhenUsed="0"/>
+    <w:lsdException w:name="Medium Grid 2 Accent 4" w:semiHidden="0" w:uiPriority="68" w:unhideWhenUsed="0"/>
+    <w:lsdException w:name="Medium Grid 3 Accent 4" w:semiHidden="0" w:uiPriority="69" w:unhideWhenUsed="0"/>
+    <w:lsdException w:name="Dark List Accent 4" w:semiHidden="0" w:uiPriority="70" w:unhideWhenUsed="0"/>
+    <w:lsdException w:name="Colorful Shading Accent 4" w:semiHidden="0" w:uiPriority="71" w:unhideWhenUsed="0"/>
+    <w:lsdException w:name="Colorful List Accent 4" w:semiHidden="0" w:uiPriority="72" w:unhideWhenUsed="0"/>
+    <w:lsdException w:name="Colorful Grid Accent 4" w:semiHidden="0" w:uiPriority="73" w:unhideWhenUsed="0"/>
+    <w:lsdException w:name="Light Shading Accent 5" w:semiHidden="0" w:uiPriority="60" w:unhideWhenUsed="0"/>
+    <w:lsdException w:name="Light List Accent 5" w:semiHidden="0" w:uiPriority="61" w:unhideWhenUsed="0"/>
+    <w:lsdException w:name="Light Grid Accent 5" w:semiHidden="0" w:uiPriority="62" w:unhideWhenUsed="0"/>
+    <w:lsdException w:name="Medium Shading 1 Accent 5" w:semiHidden="0" w:uiPriority="63" w:unhideWhenUsed="0"/>
+    <w:lsdException w:name="Medium Shading 2 Accent 5" w:semiHidden="0" w:uiPriority="64" w:unhideWhenUsed="0"/>
+    <w:lsdException w:name="Medium List 1 Accent 5" w:semiHidden="0" w:uiPriority="65" w:unhideWhenUsed="0"/>
+    <w:lsdException w:name="Medium List 2 Accent 5" w:semiHidden="0" w:uiPriority="66" w:unhideWhenUsed="0"/>
+    <w:lsdException w:name="Medium Grid 1 Accent 5" w:semiHidden="0" w:uiPriority="67" w:unhideWhenUsed="0"/>
+    <w:lsdException w:name="Medium Grid 2 Accent 5" w:semiHidden="0" w:uiPriority="68" w:unhideWhenUsed="0"/>
+    <w:lsdException w:name="Medium Grid 3 Accent 5" w:semiHidden="0" w:uiPriority="69" w:unhideWhenUsed="0"/>
+    <w:lsdException w:name="Dark List Accent 5" w:semiHidden="0" w:uiPriority="70" w:unhideWhenUsed="0"/>
+    <w:lsdException w:name="Colorful Shading Accent 5" w:semiHidden="0" w:uiPriority="71" w:unhideWhenUsed="0"/>
+    <w:lsdException w:name="Colorful List Accent 5" w:semiHidden="0" w:uiPriority="72" w:unhideWhenUsed="0"/>
+    <w:lsdException w:name="Colorful Grid Accent 5" w:semiHidden="0" w:uiPriority="73" w:unhideWhenUsed="0"/>
+    <w:lsdException w:name="Light Shading Accent 6" w:semiHidden="0" w:uiPriority="60" w:unhideWhenUsed="0"/>
+    <w:lsdException w:name="Light List Accent 6" w:semiHidden="0" w:uiPriority="61" w:unhideWhenUsed="0"/>
+    <w:lsdException w:name="Light Grid Accent 6" w:semiHidden="0" w:uiPriority="62" w:unhideWhenUsed="0"/>
+    <w:lsdException w:name="Medium Shading 1 Accent 6" w:semiHidden="0" w:uiPriority="63" w:unhideWhenUsed="0"/>
+    <w:lsdException w:name="Medium Shading 2 Accent 6" w:semiHidden="0" w:uiPriority="64" w:unhideWhenUsed="0"/>
+    <w:lsdException w:name="Medium List 1 Accent 6" w:semiHidden="0" w:uiPriority="65" w:unhideWhenUsed="0"/>
+    <w:lsdException w:name="Medium List 2 Accent 6" w:semiHidden="0" w:uiPriority="66" w:unhideWhenUsed="0"/>
+    <w:lsdException w:name="Medium Grid 1 Accent 6" w:semiHidden="0" w:uiPriority="67" w:unhideWhenUsed="0"/>
+    <w:lsdException w:name="Medium Grid 2 Accent 6" w:semiHidden="0" w:uiPriority="68" w:unhideWhenUsed="0"/>
+    <w:lsdException w:name="Medium Grid 3 Accent 6" w:semiHidden="0" w:uiPriority="69" w:unhideWhenUsed="0"/>
+    <w:lsdException w:name="Dark List Accent 6" w:semiHidden="0" w:uiPriority="70" w:unhideWhenUsed="0"/>
+    <w:lsdException w:name="Colorful Shading Accent 6" w:semiHidden="0" w:uiPriority="71" w:unhideWhenUsed="0"/>
+    <w:lsdException w:name="Colorful List Accent 6" w:semiHidden="0" w:uiPriority="72" w:unhideWhenUsed="0"/>
+    <w:lsdException w:name="Colorful Grid Accent 6" w:semiHidden="0" w:uiPriority="73" w:unhideWhenUsed="0"/>
+    <w:lsdException w:name="Subtle Emphasis" w:semiHidden="0" w:uiPriority="19" w:unhideWhenUsed="0" w:qFormat="1"/>
+    <w:lsdException w:name="Intense Emphasis" w:semiHidden="0" w:uiPriority="21" w:unhideWhenUsed="0" w:qFormat="1"/>
+    <w:lsdException w:name="Subtle Reference" w:semiHidden="0" w:uiPriority="31" w:unhideWhenUsed="0" w:qFormat="1"/>
+    <w:lsdException w:name="Intense Reference" w:semiHidden="0" w:uiPriority="32" w:unhideWhenUsed="0" w:qFormat="1"/>
+    <w:lsdException w:name="Book Title" w:semiHidden="0" w:uiPriority="33" w:unhideWhenUsed="0" w:qFormat="1"/>
+    <w:lsdException w:name="Bibliography" w:uiPriority="37"/>
+    <w:lsdException w:name="TOC Heading" w:uiPriority="39" w:qFormat="1"/>
+  </w:latentStyles>
+  <w:style w:type="paragraph" w:default="1" w:styleId="Normal">
+    <w:name w:val="Normal"/>
+    <w:qFormat/>
+  </w:style>
+  <w:style w:type="character" w:default="1" w:styleId="Fuentedeprrafopredeter">
+    <w:name w:val="Default Paragraph Font"/>
+    <w:uiPriority w:val="1"/>
+    <w:semiHidden/>
+    <w:unhideWhenUsed/>
+  </w:style>
+  <w:style w:type="table" w:default="1" w:styleId="Tablanormal">
+    <w:name w:val="Normal Table"/>
+    <w:uiPriority w:val="99"/>
+    <w:semiHidden/>
+    <w:unhideWhenUsed/>
+    <w:tblPr>
+      <w:tblInd w:w="0" w:type="dxa"/>
+      <w:tblCellMar>
+        <w:top w:w="0" w:type="dxa"/>
+        <w:left w:w="108" w:type="dxa"/>
+        <w:bottom w:w="0" w:type="dxa"/>
+        <w:right w:w="108" w:type="dxa"/>
+      </w:tblCellMar>
+    </w:tblPr>
+  </w:style>
+  <w:style w:type="numbering" w:default="1" w:styleId="Sinlista">
+    <w:name w:val="No List"/>
+    <w:uiPriority w:val="99"/>
+    <w:semiHidden/>
+    <w:unhideWhenUsed/>
+  </w:style>
+  <w:style w:type="paragraph" w:customStyle="1" w:styleId="4C4ED3E7C12B40978B9FE93E626993A2">
+    <w:name w:val="4C4ED3E7C12B40978B9FE93E626993A2"/>
+    <w:rsid w:val="005831E9"/>
+  </w:style>
+</w:styles>
+</file>
+
+<file path=word/glossary/stylesWithEffects.xml><?xml version="1.0" encoding="utf-8"?>
+<w:styles xmlns:wpc="http://schemas.microsoft.com/office/word/2010/wordprocessingCanvas" xmlns:mc="http://schemas.openxmlformats.org/markup-compatibility/2006" xmlns:o="urn:schemas-microsoft-com:office:office" xmlns:r="http://schemas.openxmlformats.org/officeDocument/2006/relationships" xmlns:m="http://schemas.openxmlformats.org/officeDocument/2006/math" xmlns:v="urn:schemas-microsoft-com:vml" xmlns:wp14="http://schemas.microsoft.com/office/word/2010/wordprocessingDrawing" xmlns:wp="http://schemas.openxmlformats.org/drawingml/2006/wordprocessingDrawing" xmlns:w10="urn:schemas-microsoft-com:office:word" xmlns:w="http://schemas.openxmlformats.org/wordprocessingml/2006/main" xmlns:w14="http://schemas.microsoft.com/office/word/2010/wordml" xmlns:wpg="http://schemas.microsoft.com/office/word/2010/wordprocessingGroup" xmlns:wpi="http://schemas.microsoft.com/office/word/2010/wordprocessingInk" xmlns:wne="http://schemas.microsoft.com/office/word/2006/wordml" xmlns:wps="http://schemas.microsoft.com/office/word/2010/wordprocessingShape" mc:Ignorable="w14 wp14">
+  <w:docDefaults>
+    <w:rPrDefault>
+      <w:rPr>
+        <w:rFonts w:asciiTheme="minorHAnsi" w:eastAsiaTheme="minorEastAsia" w:hAnsiTheme="minorHAnsi" w:cstheme="minorBidi"/>
+        <w:sz w:val="22"/>
+        <w:szCs w:val="22"/>
+        <w:lang w:val="es-ES" w:eastAsia="es-ES" w:bidi="ar-SA"/>
+      </w:rPr>
+    </w:rPrDefault>
+    <w:pPrDefault>
+      <w:pPr>
+        <w:spacing w:after="200" w:line="276" w:lineRule="auto"/>
+      </w:pPr>
+    </w:pPrDefault>
+  </w:docDefaults>
+  <w:latentStyles w:defLockedState="0" w:defUIPriority="99" w:defSemiHidden="1" w:defUnhideWhenUsed="1" w:defQFormat="0" w:count="267">
+    <w:lsdException w:name="Normal" w:semiHidden="0" w:uiPriority="0" w:unhideWhenUsed="0" w:qFormat="1"/>
+    <w:lsdException w:name="heading 1" w:semiHidden="0" w:uiPriority="9" w:unhideWhenUsed="0" w:qFormat="1"/>
+    <w:lsdException w:name="heading 2" w:uiPriority="9" w:qFormat="1"/>
+    <w:lsdException w:name="heading 3" w:uiPriority="9" w:qFormat="1"/>
+    <w:lsdException w:name="heading 4" w:uiPriority="9" w:qFormat="1"/>
+    <w:lsdException w:name="heading 5" w:uiPriority="9" w:qFormat="1"/>
+    <w:lsdException w:name="heading 6" w:uiPriority="9" w:qFormat="1"/>
+    <w:lsdException w:name="heading 7" w:uiPriority="9" w:qFormat="1"/>
+    <w:lsdException w:name="heading 8" w:uiPriority="9" w:qFormat="1"/>
+    <w:lsdException w:name="heading 9" w:uiPriority="9" w:qFormat="1"/>
+    <w:lsdException w:name="toc 1" w:uiPriority="39"/>
+    <w:lsdException w:name="toc 2" w:uiPriority="39"/>
+    <w:lsdException w:name="toc 3" w:uiPriority="39"/>
+    <w:lsdException w:name="toc 4" w:uiPriority="39"/>
+    <w:lsdException w:name="toc 5" w:uiPriority="39"/>
+    <w:lsdException w:name="toc 6" w:uiPriority="39"/>
+    <w:lsdException w:name="toc 7" w:uiPriority="39"/>
+    <w:lsdException w:name="toc 8" w:uiPriority="39"/>
+    <w:lsdException w:name="toc 9" w:uiPriority="39"/>
+    <w:lsdException w:name="caption" w:uiPriority="35" w:qFormat="1"/>
+    <w:lsdException w:name="Title" w:semiHidden="0" w:uiPriority="10" w:unhideWhenUsed="0" w:qFormat="1"/>
+    <w:lsdException w:name="Default Paragraph Font" w:uiPriority="1"/>
+    <w:lsdException w:name="Subtitle" w:semiHidden="0" w:uiPriority="11" w:unhideWhenUsed="0" w:qFormat="1"/>
+    <w:lsdException w:name="Strong" w:semiHidden="0" w:uiPriority="22" w:unhideWhenUsed="0" w:qFormat="1"/>
+    <w:lsdException w:name="Emphasis" w:semiHidden="0" w:uiPriority="20" w:unhideWhenUsed="0" w:qFormat="1"/>
+    <w:lsdException w:name="Table Grid" w:semiHidden="0" w:uiPriority="59" w:unhideWhenUsed="0"/>
+    <w:lsdException w:name="Placeholder Text" w:unhideWhenUsed="0"/>
+    <w:lsdException w:name="No Spacing" w:semiHidden="0" w:uiPriority="1" w:unhideWhenUsed="0" w:qFormat="1"/>
+    <w:lsdException w:name="Light Shading" w:semiHidden="0" w:uiPriority="60" w:unhideWhenUsed="0"/>
+    <w:lsdException w:name="Light List" w:semiHidden="0" w:uiPriority="61" w:unhideWhenUsed="0"/>
+    <w:lsdException w:name="Light Grid" w:semiHidden="0" w:uiPriority="62" w:unhideWhenUsed="0"/>
+    <w:lsdException w:name="Medium Shading 1" w:semiHidden="0" w:uiPriority="63" w:unhideWhenUsed="0"/>
+    <w:lsdException w:name="Medium Shading 2" w:semiHidden="0" w:uiPriority="64" w:unhideWhenUsed="0"/>
+    <w:lsdException w:name="Medium List 1" w:semiHidden="0" w:uiPriority="65" w:unhideWhenUsed="0"/>
+    <w:lsdException w:name="Medium List 2" w:semiHidden="0" w:uiPriority="66" w:unhideWhenUsed="0"/>
+    <w:lsdException w:name="Medium Grid 1" w:semiHidden="0" w:uiPriority="67" w:unhideWhenUsed="0"/>
+    <w:lsdException w:name="Medium Grid 2" w:semiHidden="0" w:uiPriority="68" w:unhideWhenUsed="0"/>
+    <w:lsdException w:name="Medium Grid 3" w:semiHidden="0" w:uiPriority="69" w:unhideWhenUsed="0"/>
+    <w:lsdException w:name="Dark List" w:semiHidden="0" w:uiPriority="70" w:unhideWhenUsed="0"/>
+    <w:lsdException w:name="Colorful Shading" w:semiHidden="0" w:uiPriority="71" w:unhideWhenUsed="0"/>
+    <w:lsdException w:name="Colorful List" w:semiHidden="0" w:uiPriority="72" w:unhideWhenUsed="0"/>
+    <w:lsdException w:name="Colorful Grid" w:semiHidden="0" w:uiPriority="73" w:unhideWhenUsed="0"/>
+    <w:lsdException w:name="Light Shading Accent 1" w:semiHidden="0" w:uiPriority="60" w:unhideWhenUsed="0"/>
+    <w:lsdException w:name="Light List Accent 1" w:semiHidden="0" w:uiPriority="61" w:unhideWhenUsed="0"/>
+    <w:lsdException w:name="Light Grid Accent 1" w:semiHidden="0" w:uiPriority="62" w:unhideWhenUsed="0"/>
+    <w:lsdException w:name="Medium Shading 1 Accent 1" w:semiHidden="0" w:uiPriority="63" w:unhideWhenUsed="0"/>
+    <w:lsdException w:name="Medium Shading 2 Accent 1" w:semiHidden="0" w:uiPriority="64" w:unhideWhenUsed="0"/>
+    <w:lsdException w:name="Medium List 1 Accent 1" w:semiHidden="0" w:uiPriority="65" w:unhideWhenUsed="0"/>
+    <w:lsdException w:name="Revision" w:unhideWhenUsed="0"/>
+    <w:lsdException w:name="List Paragraph" w:semiHidden="0" w:uiPriority="34" w:unhideWhenUsed="0" w:qFormat="1"/>
+    <w:lsdException w:name="Quote" w:semiHidden="0" w:uiPriority="29" w:unhideWhenUsed="0" w:qFormat="1"/>
+    <w:lsdException w:name="Intense Quote" w:semiHidden="0" w:uiPriority="30" w:unhideWhenUsed="0" w:qFormat="1"/>
+    <w:lsdException w:name="Medium List 2 Accent 1" w:semiHidden="0" w:uiPriority="66" w:unhideWhenUsed="0"/>
+    <w:lsdException w:name="Medium Grid 1 Accent 1" w:semiHidden="0" w:uiPriority="67" w:unhideWhenUsed="0"/>
+    <w:lsdException w:name="Medium Grid 2 Accent 1" w:semiHidden="0" w:uiPriority="68" w:unhideWhenUsed="0"/>
+    <w:lsdException w:name="Medium Grid 3 Accent 1" w:semiHidden="0" w:uiPriority="69" w:unhideWhenUsed="0"/>
+    <w:lsdException w:name="Dark List Accent 1" w:semiHidden="0" w:uiPriority="70" w:unhideWhenUsed="0"/>
+    <w:lsdException w:name="Colorful Shading Accent 1" w:semiHidden="0" w:uiPriority="71" w:unhideWhenUsed="0"/>
+    <w:lsdException w:name="Colorful List Accent 1" w:semiHidden="0" w:uiPriority="72" w:unhideWhenUsed="0"/>
+    <w:lsdException w:name="Colorful Grid Accent 1" w:semiHidden="0" w:uiPriority="73" w:unhideWhenUsed="0"/>
+    <w:lsdException w:name="Light Shading Accent 2" w:semiHidden="0" w:uiPriority="60" w:unhideWhenUsed="0"/>
+    <w:lsdException w:name="Light List Accent 2" w:semiHidden="0" w:uiPriority="61" w:unhideWhenUsed="0"/>
+    <w:lsdException w:name="Light Grid Accent 2" w:semiHidden="0" w:uiPriority="62" w:unhideWhenUsed="0"/>
+    <w:lsdException w:name="Medium Shading 1 Accent 2" w:semiHidden="0" w:uiPriority="63" w:unhideWhenUsed="0"/>
+    <w:lsdException w:name="Medium Shading 2 Accent 2" w:semiHidden="0" w:uiPriority="64" w:unhideWhenUsed="0"/>
+    <w:lsdException w:name="Medium List 1 Accent 2" w:semiHidden="0" w:uiPriority="65" w:unhideWhenUsed="0"/>
+    <w:lsdException w:name="Medium List 2 Accent 2" w:semiHidden="0" w:uiPriority="66" w:unhideWhenUsed="0"/>
+    <w:lsdException w:name="Medium Grid 1 Accent 2" w:semiHidden="0" w:uiPriority="67" w:unhideWhenUsed="0"/>
+    <w:lsdException w:name="Medium Grid 2 Accent 2" w:semiHidden="0" w:uiPriority="68" w:unhideWhenUsed="0"/>
+    <w:lsdException w:name="Medium Grid 3 Accent 2" w:semiHidden="0" w:uiPriority="69" w:unhideWhenUsed="0"/>
+    <w:lsdException w:name="Dark List Accent 2" w:semiHidden="0" w:uiPriority="70" w:unhideWhenUsed="0"/>
+    <w:lsdException w:name="Colorful Shading Accent 2" w:semiHidden="0" w:uiPriority="71" w:unhideWhenUsed="0"/>
+    <w:lsdException w:name="Colorful List Accent 2" w:semiHidden="0" w:uiPriority="72" w:unhideWhenUsed="0"/>
+    <w:lsdException w:name="Colorful Grid Accent 2" w:semiHidden="0" w:uiPriority="73" w:unhideWhenUsed="0"/>
+    <w:lsdException w:name="Light Shading Accent 3" w:semiHidden="0" w:uiPriority="60" w:unhideWhenUsed="0"/>
+    <w:lsdException w:name="Light List Accent 3" w:semiHidden="0" w:uiPriority="61" w:unhideWhenUsed="0"/>
+    <w:lsdException w:name="Light Grid Accent 3" w:semiHidden="0" w:uiPriority="62" w:unhideWhenUsed="0"/>
+    <w:lsdException w:name="Medium Shading 1 Accent 3" w:semiHidden="0" w:uiPriority="63" w:unhideWhenUsed="0"/>
+    <w:lsdException w:name="Medium Shading 2 Accent 3" w:semiHidden="0" w:uiPriority="64" w:unhideWhenUsed="0"/>
+    <w:lsdException w:name="Medium List 1 Accent 3" w:semiHidden="0" w:uiPriority="65" w:unhideWhenUsed="0"/>
+    <w:lsdException w:name="Medium List 2 Accent 3" w:semiHidden="0" w:uiPriority="66" w:unhideWhenUsed="0"/>
+    <w:lsdException w:name="Medium Grid 1 Accent 3" w:semiHidden="0" w:uiPriority="67" w:unhideWhenUsed="0"/>
+    <w:lsdException w:name="Medium Grid 2 Accent 3" w:semiHidden="0" w:uiPriority="68" w:unhideWhenUsed="0"/>
+    <w:lsdException w:name="Medium Grid 3 Accent 3" w:semiHidden="0" w:uiPriority="69" w:unhideWhenUsed="0"/>
+    <w:lsdException w:name="Dark List Accent 3" w:semiHidden="0" w:uiPriority="70" w:unhideWhenUsed="0"/>
+    <w:lsdException w:name="Colorful Shading Accent 3" w:semiHidden="0" w:uiPriority="71" w:unhideWhenUsed="0"/>
+    <w:lsdException w:name="Colorful List Accent 3" w:semiHidden="0" w:uiPriority="72" w:unhideWhenUsed="0"/>
+    <w:lsdException w:name="Colorful Grid Accent 3" w:semiHidden="0" w:uiPriority="73" w:unhideWhenUsed="0"/>
+    <w:lsdException w:name="Light Shading Accent 4" w:semiHidden="0" w:uiPriority="60" w:unhideWhenUsed="0"/>
+    <w:lsdException w:name="Light List Accent 4" w:semiHidden="0" w:uiPriority="61" w:unhideWhenUsed="0"/>
+    <w:lsdException w:name="Light Grid Accent 4" w:semiHidden="0" w:uiPriority="62" w:unhideWhenUsed="0"/>
+    <w:lsdException w:name="Medium Shading 1 Accent 4" w:semiHidden="0" w:uiPriority="63" w:unhideWhenUsed="0"/>
+    <w:lsdException w:name="Medium Shading 2 Accent 4" w:semiHidden="0" w:uiPriority="64" w:unhideWhenUsed="0"/>
+    <w:lsdException w:name="Medium List 1 Accent 4" w:semiHidden="0" w:uiPriority="65" w:unhideWhenUsed="0"/>
+    <w:lsdException w:name="Medium List 2 Accent 4" w:semiHidden="0" w:uiPriority="66" w:unhideWhenUsed="0"/>
+    <w:lsdException w:name="Medium Grid 1 Accent 4" w:semiHidden="0" w:uiPriority="67" w:unhideWhenUsed="0"/>
+    <w:lsdException w:name="Medium Grid 2 Accent 4" w:semiHidden="0" w:uiPriority="68" w:unhideWhenUsed="0"/>
+    <w:lsdException w:name="Medium Grid 3 Accent 4" w:semiHidden="0" w:uiPriority="69" w:unhideWhenUsed="0"/>
+    <w:lsdException w:name="Dark List Accent 4" w:semiHidden="0" w:uiPriority="70" w:unhideWhenUsed="0"/>
+    <w:lsdException w:name="Colorful Shading Accent 4" w:semiHidden="0" w:uiPriority="71" w:unhideWhenUsed="0"/>
+    <w:lsdException w:name="Colorful List Accent 4" w:semiHidden="0" w:uiPriority="72" w:unhideWhenUsed="0"/>
+    <w:lsdException w:name="Colorful Grid Accent 4" w:semiHidden="0" w:uiPriority="73" w:unhideWhenUsed="0"/>
+    <w:lsdException w:name="Light Shading Accent 5" w:semiHidden="0" w:uiPriority="60" w:unhideWhenUsed="0"/>
+    <w:lsdException w:name="Light List Accent 5" w:semiHidden="0" w:uiPriority="61" w:unhideWhenUsed="0"/>
+    <w:lsdException w:name="Light Grid Accent 5" w:semiHidden="0" w:uiPriority="62" w:unhideWhenUsed="0"/>
+    <w:lsdException w:name="Medium Shading 1 Accent 5" w:semiHidden="0" w:uiPriority="63" w:unhideWhenUsed="0"/>
+    <w:lsdException w:name="Medium Shading 2 Accent 5" w:semiHidden="0" w:uiPriority="64" w:unhideWhenUsed="0"/>
+    <w:lsdException w:name="Medium List 1 Accent 5" w:semiHidden="0" w:uiPriority="65" w:unhideWhenUsed="0"/>
+    <w:lsdException w:name="Medium List 2 Accent 5" w:semiHidden="0" w:uiPriority="66" w:unhideWhenUsed="0"/>
+    <w:lsdException w:name="Medium Grid 1 Accent 5" w:semiHidden="0" w:uiPriority="67" w:unhideWhenUsed="0"/>
+    <w:lsdException w:name="Medium Grid 2 Accent 5" w:semiHidden="0" w:uiPriority="68" w:unhideWhenUsed="0"/>
+    <w:lsdException w:name="Medium Grid 3 Accent 5" w:semiHidden="0" w:uiPriority="69" w:unhideWhenUsed="0"/>
+    <w:lsdException w:name="Dark List Accent 5" w:semiHidden="0" w:uiPriority="70" w:unhideWhenUsed="0"/>
+    <w:lsdException w:name="Colorful Shading Accent 5" w:semiHidden="0" w:uiPriority="71" w:unhideWhenUsed="0"/>
+    <w:lsdException w:name="Colorful List Accent 5" w:semiHidden="0" w:uiPriority="72" w:unhideWhenUsed="0"/>
+    <w:lsdException w:name="Colorful Grid Accent 5" w:semiHidden="0" w:uiPriority="73" w:unhideWhenUsed="0"/>
+    <w:lsdException w:name="Light Shading Accent 6" w:semiHidden="0" w:uiPriority="60" w:unhideWhenUsed="0"/>
+    <w:lsdException w:name="Light List Accent 6" w:semiHidden="0" w:uiPriority="61" w:unhideWhenUsed="0"/>
+    <w:lsdException w:name="Light Grid Accent 6" w:semiHidden="0" w:uiPriority="62" w:unhideWhenUsed="0"/>
+    <w:lsdException w:name="Medium Shading 1 Accent 6" w:semiHidden="0" w:uiPriority="63" w:unhideWhenUsed="0"/>
+    <w:lsdException w:name="Medium Shading 2 Accent 6" w:semiHidden="0" w:uiPriority="64" w:unhideWhenUsed="0"/>
+    <w:lsdException w:name="Medium List 1 Accent 6" w:semiHidden="0" w:uiPriority="65" w:unhideWhenUsed="0"/>
+    <w:lsdException w:name="Medium List 2 Accent 6" w:semiHidden="0" w:uiPriority="66" w:unhideWhenUsed="0"/>
+    <w:lsdException w:name="Medium Grid 1 Accent 6" w:semiHidden="0" w:uiPriority="67" w:unhideWhenUsed="0"/>
+    <w:lsdException w:name="Medium Grid 2 Accent 6" w:semiHidden="0" w:uiPriority="68" w:unhideWhenUsed="0"/>
+    <w:lsdException w:name="Medium Grid 3 Accent 6" w:semiHidden="0" w:uiPriority="69" w:unhideWhenUsed="0"/>
+    <w:lsdException w:name="Dark List Accent 6" w:semiHidden="0" w:uiPriority="70" w:unhideWhenUsed="0"/>
+    <w:lsdException w:name="Colorful Shading Accent 6" w:semiHidden="0" w:uiPriority="71" w:unhideWhenUsed="0"/>
+    <w:lsdException w:name="Colorful List Accent 6" w:semiHidden="0" w:uiPriority="72" w:unhideWhenUsed="0"/>
+    <w:lsdException w:name="Colorful Grid Accent 6" w:semiHidden="0" w:uiPriority="73" w:unhideWhenUsed="0"/>
+    <w:lsdException w:name="Subtle Emphasis" w:semiHidden="0" w:uiPriority="19" w:unhideWhenUsed="0" w:qFormat="1"/>
+    <w:lsdException w:name="Intense Emphasis" w:semiHidden="0" w:uiPriority="21" w:unhideWhenUsed="0" w:qFormat="1"/>
+    <w:lsdException w:name="Subtle Reference" w:semiHidden="0" w:uiPriority="31" w:unhideWhenUsed="0" w:qFormat="1"/>
+    <w:lsdException w:name="Intense Reference" w:semiHidden="0" w:uiPriority="32" w:unhideWhenUsed="0" w:qFormat="1"/>
+    <w:lsdException w:name="Book Title" w:semiHidden="0" w:uiPriority="33" w:unhideWhenUsed="0" w:qFormat="1"/>
+    <w:lsdException w:name="Bibliography" w:uiPriority="37"/>
+    <w:lsdException w:name="TOC Heading" w:uiPriority="39" w:qFormat="1"/>
+  </w:latentStyles>
+  <w:style w:type="paragraph" w:default="1" w:styleId="Normal">
+    <w:name w:val="Normal"/>
+    <w:qFormat/>
+  </w:style>
+  <w:style w:type="character" w:default="1" w:styleId="Fuentedeprrafopredeter">
+    <w:name w:val="Default Paragraph Font"/>
+    <w:uiPriority w:val="1"/>
+    <w:semiHidden/>
+    <w:unhideWhenUsed/>
+  </w:style>
+  <w:style w:type="table" w:default="1" w:styleId="Tablanormal">
+    <w:name w:val="Normal Table"/>
+    <w:uiPriority w:val="99"/>
+    <w:semiHidden/>
+    <w:unhideWhenUsed/>
+    <w:tblPr>
+      <w:tblInd w:w="0" w:type="dxa"/>
+      <w:tblCellMar>
+        <w:top w:w="0" w:type="dxa"/>
+        <w:left w:w="108" w:type="dxa"/>
+        <w:bottom w:w="0" w:type="dxa"/>
+        <w:right w:w="108" w:type="dxa"/>
+      </w:tblCellMar>
+    </w:tblPr>
+  </w:style>
+  <w:style w:type="numbering" w:default="1" w:styleId="Sinlista">
+    <w:name w:val="No List"/>
+    <w:uiPriority w:val="99"/>
+    <w:semiHidden/>
+    <w:unhideWhenUsed/>
+  </w:style>
+  <w:style w:type="paragraph" w:customStyle="1" w:styleId="4C4ED3E7C12B40978B9FE93E626993A2">
+    <w:name w:val="4C4ED3E7C12B40978B9FE93E626993A2"/>
+    <w:rsid w:val="005831E9"/>
+  </w:style>
+</w:styles>
+</file>
+
+<file path=word/glossary/webSettings.xml><?xml version="1.0" encoding="utf-8"?>
+<w:webSettings xmlns:mc="http://schemas.openxmlformats.org/markup-compatibility/2006" xmlns:r="http://schemas.openxmlformats.org/officeDocument/2006/relationships" xmlns:w="http://schemas.openxmlformats.org/wordprocessingml/2006/main" xmlns:w14="http://schemas.microsoft.com/office/word/2010/wordml" mc:Ignorable="w14">
+  <w:optimizeForBrowser/>
+  <w:allowPNG/>
+</w:webSettings>
 </file>
 
 <file path=word/theme/theme1.xml><?xml version="1.0" encoding="utf-8"?>
@@ -15292,7 +16208,7 @@
 </file>
 
 <file path=customXml/itemProps1.xml><?xml version="1.0" encoding="utf-8"?>
-<ds:datastoreItem xmlns:ds="http://schemas.openxmlformats.org/officeDocument/2006/customXml" ds:itemID="{D381E506-19F9-4FBE-AF4A-34EEC0CF34DA}">
+<ds:datastoreItem xmlns:ds="http://schemas.openxmlformats.org/officeDocument/2006/customXml" ds:itemID="{C61B7212-7614-4191-86D1-C35D142F19A0}">
   <ds:schemaRefs>
     <ds:schemaRef ds:uri="http://schemas.openxmlformats.org/officeDocument/2006/bibliography"/>
   </ds:schemaRefs>

</xml_diff>